<commit_message>
fix all format pdf
</commit_message>
<xml_diff>
--- a/static/templatePDF/performance_task_template.docx
+++ b/static/templatePDF/performance_task_template.docx
@@ -295,7 +295,7 @@
               <w:right w:w="100" w:type="dxa"/>
             </w:tcMar>
           </w:tcPr>
-          <w:p wp14:textId="0EBCFE56">
+          <w:p wp14:textId="30407E59">
             <w:pPr>
               <w:widowControl w:val="0"/>
               <w:spacing w:before="0" w:line="240" w:lineRule="auto"/>
@@ -306,15 +306,6 @@
                 <w:szCs w:val="24"/>
               </w:rPr>
             </w:pPr>
-            <w:r>
-              <w:rPr>
-                <w:rFonts w:ascii="Barlow SemiBold" w:hAnsi="Barlow SemiBold" w:eastAsia="Barlow SemiBold" w:cs="Barlow SemiBold"/>
-                <w:color w:val="517A5D"/>
-                <w:sz w:val="24"/>
-                <w:szCs w:val="24"/>
-              </w:rPr>
-              <w:t>{startDate}</w:t>
-            </w:r>
           </w:p>
         </w:tc>
       </w:tr>
@@ -329,7 +320,7 @@
         </w:rPr>
       </w:pPr>
     </w:p>
-    <w:p xmlns:wp14="http://schemas.microsoft.com/office/word/2010/wordml" wp14:textId="77777777">
+    <w:p xmlns:wp14="http://schemas.microsoft.com/office/word/2010/wordml" wp14:textId="1EBBB2C8">
       <w:pPr>
         <w:spacing w:before="0" w:line="276" w:lineRule="auto"/>
         <w:ind w:left="-180"/>
@@ -347,7 +338,43 @@
           <w:sz w:val="20"/>
           <w:szCs w:val="20"/>
         </w:rPr>
-        <w:t>"&lt;&lt; Knowledge knot&gt;&gt;</w:t>
+        <w:t>{k</w:t>
+      </w:r>
+      <w:r>
+        <w:rPr>
+          <w:rFonts w:ascii="Barlow Medium" w:hAnsi="Barlow Medium" w:eastAsia="Barlow Medium" w:cs="Barlow Medium"/>
+          <w:color w:val="517A5D"/>
+          <w:sz w:val="20"/>
+          <w:szCs w:val="20"/>
+        </w:rPr>
+        <w:t>nowledge</w:t>
+      </w:r>
+      <w:r>
+        <w:rPr>
+          <w:rFonts w:ascii="Barlow Medium" w:hAnsi="Barlow Medium" w:eastAsia="Barlow Medium" w:cs="Barlow Medium"/>
+          <w:color w:val="517A5D"/>
+          <w:sz w:val="20"/>
+          <w:szCs w:val="20"/>
+        </w:rPr>
+        <w:t>K</w:t>
+      </w:r>
+      <w:r>
+        <w:rPr>
+          <w:rFonts w:ascii="Barlow Medium" w:hAnsi="Barlow Medium" w:eastAsia="Barlow Medium" w:cs="Barlow Medium"/>
+          <w:color w:val="517A5D"/>
+          <w:sz w:val="20"/>
+          <w:szCs w:val="20"/>
+        </w:rPr>
+        <w:t>not</w:t>
+      </w:r>
+      <w:r>
+        <w:rPr>
+          <w:rFonts w:ascii="Barlow Medium" w:hAnsi="Barlow Medium" w:eastAsia="Barlow Medium" w:cs="Barlow Medium"/>
+          <w:color w:val="517A5D"/>
+          <w:sz w:val="20"/>
+          <w:szCs w:val="20"/>
+        </w:rPr>
+        <w:t>}</w:t>
       </w:r>
     </w:p>
     <w:tbl>

</xml_diff>

<commit_message>
delete suggested score pt pdf
</commit_message>
<xml_diff>
--- a/static/templatePDF/performance_task_template.docx
+++ b/static/templatePDF/performance_task_template.docx
@@ -2,13 +2,13 @@
 <file path=word/document.xml><?xml version="1.0" encoding="utf-8"?>
 <w:document xmlns:wpc="http://schemas.microsoft.com/office/word/2010/wordprocessingCanvas" xmlns:cx="http://schemas.microsoft.com/office/drawing/2014/chartex" xmlns:cx1="http://schemas.microsoft.com/office/drawing/2015/9/8/chartex" xmlns:cx2="http://schemas.microsoft.com/office/drawing/2015/10/21/chartex" xmlns:cx3="http://schemas.microsoft.com/office/drawing/2016/5/9/chartex" xmlns:cx4="http://schemas.microsoft.com/office/drawing/2016/5/10/chartex" xmlns:cx5="http://schemas.microsoft.com/office/drawing/2016/5/11/chartex" xmlns:cx6="http://schemas.microsoft.com/office/drawing/2016/5/12/chartex" xmlns:cx7="http://schemas.microsoft.com/office/drawing/2016/5/13/chartex" xmlns:cx8="http://schemas.microsoft.com/office/drawing/2016/5/14/chartex" xmlns:mc="http://schemas.openxmlformats.org/markup-compatibility/2006" xmlns:aink="http://schemas.microsoft.com/office/drawing/2016/ink" xmlns:am3d="http://schemas.microsoft.com/office/drawing/2017/model3d" xmlns:o="urn:schemas-microsoft-com:office:office" xmlns:oel="http://schemas.microsoft.com/office/2019/extlst" xmlns:r="http://schemas.openxmlformats.org/officeDocument/2006/relationships" xmlns:m="http://schemas.openxmlformats.org/officeDocument/2006/math" xmlns:v="urn:schemas-microsoft-com:vml" xmlns:wp14="http://schemas.microsoft.com/office/word/2010/wordprocessingDrawing" xmlns:wp="http://schemas.openxmlformats.org/drawingml/2006/wordprocessingDrawing" xmlns:w10="urn:schemas-microsoft-com:office:word" xmlns:w="http://schemas.openxmlformats.org/wordprocessingml/2006/main" xmlns:w14="http://schemas.microsoft.com/office/word/2010/wordml" xmlns:w15="http://schemas.microsoft.com/office/word/2012/wordml" xmlns:w16cex="http://schemas.microsoft.com/office/word/2018/wordml/cex" xmlns:w16cid="http://schemas.microsoft.com/office/word/2016/wordml/cid" xmlns:w16="http://schemas.microsoft.com/office/word/2018/wordml" xmlns:w16sdtdh="http://schemas.microsoft.com/office/word/2020/wordml/sdtdatahash" xmlns:w16se="http://schemas.microsoft.com/office/word/2015/wordml/symex" xmlns:wpg="http://schemas.microsoft.com/office/word/2010/wordprocessingGroup" xmlns:wpi="http://schemas.microsoft.com/office/word/2010/wordprocessingInk" xmlns:wne="http://schemas.microsoft.com/office/word/2006/wordml" xmlns:wps="http://schemas.microsoft.com/office/word/2010/wordprocessingShape" mc:Ignorable="w14 w15 w16se w16cid w16 w16cex w16sdtdh wp14">
   <w:body>
-    <w:p xmlns:wp14="http://schemas.microsoft.com/office/word/2010/wordml" wp14:textId="7BC232F4">
+    <w:p>
       <w:pPr>
         <w:widowControl w:val="0"/>
         <w:spacing w:before="0" w:line="276" w:lineRule="auto"/>
         <w:ind w:left="-810"/>
         <w:rPr>
-          <w:rFonts w:ascii="Barlow Medium" w:hAnsi="Barlow Medium" w:eastAsia="Barlow Medium" w:cs="Barlow Medium"/>
+          <w:rFonts w:ascii="Barlow Medium" w:eastAsia="Barlow Medium" w:hAnsi="Barlow Medium" w:cs="Barlow Medium"/>
           <w:color w:val="517A5D"/>
           <w:sz w:val="24"/>
           <w:szCs w:val="24"/>
@@ -16,7 +16,7 @@
       </w:pPr>
       <w:r>
         <w:rPr>
-          <w:rFonts w:ascii="Barlow SemiBold" w:hAnsi="Barlow SemiBold" w:eastAsia="Barlow SemiBold" w:cs="Barlow SemiBold"/>
+          <w:rFonts w:ascii="Barlow SemiBold" w:eastAsia="Barlow SemiBold" w:hAnsi="Barlow SemiBold" w:cs="Barlow SemiBold"/>
           <w:color w:val="517A5D"/>
           <w:sz w:val="36"/>
           <w:szCs w:val="36"/>
@@ -25,7 +25,7 @@
       </w:r>
       <w:r>
         <w:rPr>
-          <w:rFonts w:ascii="Barlow SemiBold" w:hAnsi="Barlow SemiBold" w:eastAsia="Barlow SemiBold" w:cs="Barlow SemiBold"/>
+          <w:rFonts w:ascii="Barlow SemiBold" w:eastAsia="Barlow SemiBold" w:hAnsi="Barlow SemiBold" w:cs="Barlow SemiBold"/>
           <w:color w:val="517A5D"/>
           <w:sz w:val="36"/>
           <w:szCs w:val="36"/>
@@ -33,13 +33,13 @@
         <w:t>subject}</w:t>
       </w:r>
     </w:p>
-    <w:p xmlns:wp14="http://schemas.microsoft.com/office/word/2010/wordml" wp14:textId="73ED4CC6">
+    <w:p>
       <w:pPr>
         <w:widowControl w:val="0"/>
         <w:spacing w:before="0" w:line="276" w:lineRule="auto"/>
         <w:ind w:left="-810"/>
         <w:rPr>
-          <w:rFonts w:ascii="Barlow Medium" w:hAnsi="Barlow Medium" w:eastAsia="Barlow Medium" w:cs="Barlow Medium"/>
+          <w:rFonts w:ascii="Barlow Medium" w:eastAsia="Barlow Medium" w:hAnsi="Barlow Medium" w:cs="Barlow Medium"/>
           <w:color w:val="517A5D"/>
           <w:sz w:val="24"/>
           <w:szCs w:val="24"/>
@@ -47,7 +47,7 @@
       </w:pPr>
       <w:r>
         <w:rPr>
-          <w:rFonts w:ascii="Barlow Medium" w:hAnsi="Barlow Medium" w:eastAsia="Barlow Medium" w:cs="Barlow Medium"/>
+          <w:rFonts w:ascii="Barlow Medium" w:eastAsia="Barlow Medium" w:hAnsi="Barlow Medium" w:cs="Barlow Medium"/>
           <w:color w:val="517A5D"/>
           <w:sz w:val="24"/>
           <w:szCs w:val="24"/>
@@ -56,7 +56,7 @@
       </w:r>
       <w:r>
         <w:rPr>
-          <w:rFonts w:ascii="Barlow Medium" w:hAnsi="Barlow Medium" w:eastAsia="Barlow Medium" w:cs="Barlow Medium"/>
+          <w:rFonts w:ascii="Barlow Medium" w:eastAsia="Barlow Medium" w:hAnsi="Barlow Medium" w:cs="Barlow Medium"/>
           <w:color w:val="517A5D"/>
           <w:sz w:val="24"/>
           <w:szCs w:val="24"/>
@@ -65,7 +65,7 @@
       </w:r>
       <w:r>
         <w:rPr>
-          <w:rFonts w:ascii="Barlow Medium" w:hAnsi="Barlow Medium" w:eastAsia="Barlow Medium" w:cs="Barlow Medium"/>
+          <w:rFonts w:ascii="Barlow Medium" w:eastAsia="Barlow Medium" w:hAnsi="Barlow Medium" w:cs="Barlow Medium"/>
           <w:color w:val="517A5D"/>
           <w:sz w:val="24"/>
           <w:szCs w:val="24"/>
@@ -73,39 +73,39 @@
         <w:t>}</w:t>
       </w:r>
     </w:p>
-    <w:p xmlns:wp14="http://schemas.microsoft.com/office/word/2010/wordml" wp14:textId="77777777">
+    <w:p>
       <w:pPr>
         <w:widowControl w:val="0"/>
         <w:spacing w:before="0" w:line="276" w:lineRule="auto"/>
         <w:ind w:left="-810"/>
         <w:rPr>
-          <w:rFonts w:ascii="Barlow Medium" w:hAnsi="Barlow Medium" w:eastAsia="Barlow Medium" w:cs="Barlow Medium"/>
+          <w:rFonts w:ascii="Barlow Medium" w:eastAsia="Barlow Medium" w:hAnsi="Barlow Medium" w:cs="Barlow Medium"/>
           <w:color w:val="00357B"/>
           <w:sz w:val="24"/>
           <w:szCs w:val="24"/>
         </w:rPr>
       </w:pPr>
     </w:p>
-    <w:p xmlns:wp14="http://schemas.microsoft.com/office/word/2010/wordml" wp14:textId="77777777">
+    <w:p>
       <w:pPr>
         <w:widowControl w:val="0"/>
         <w:spacing w:before="0" w:line="276" w:lineRule="auto"/>
         <w:ind w:left="-900" w:right="-630"/>
         <w:rPr>
-          <w:rFonts w:ascii="Barlow SemiBold" w:hAnsi="Barlow SemiBold" w:eastAsia="Barlow SemiBold" w:cs="Barlow SemiBold"/>
+          <w:rFonts w:ascii="Barlow SemiBold" w:eastAsia="Barlow SemiBold" w:hAnsi="Barlow SemiBold" w:cs="Barlow SemiBold"/>
           <w:color w:val="172D7B"/>
           <w:sz w:val="2"/>
           <w:szCs w:val="2"/>
         </w:rPr>
       </w:pPr>
     </w:p>
-    <w:p xmlns:wp14="http://schemas.microsoft.com/office/word/2010/wordml" wp14:textId="77777777">
+    <w:p>
       <w:pPr>
         <w:widowControl w:val="0"/>
         <w:spacing w:before="0" w:line="276" w:lineRule="auto"/>
         <w:ind w:left="-900" w:right="-630"/>
         <w:rPr>
-          <w:rFonts w:ascii="Barlow SemiBold" w:hAnsi="Barlow SemiBold" w:eastAsia="Barlow SemiBold" w:cs="Barlow SemiBold"/>
+          <w:rFonts w:ascii="Barlow SemiBold" w:eastAsia="Barlow SemiBold" w:hAnsi="Barlow SemiBold" w:cs="Barlow SemiBold"/>
           <w:color w:val="172D7B"/>
           <w:sz w:val="2"/>
           <w:szCs w:val="2"/>
@@ -117,12 +117,12 @@
         <w:tblW w:w="10455" w:type="dxa"/>
         <w:tblInd w:w="-1005" w:type="dxa"/>
         <w:tblBorders>
-          <w:top w:val="single" w:color="000000" w:themeColor="text1" w:sz="8" w:space="0"/>
-          <w:left w:val="single" w:color="000000" w:themeColor="text1" w:sz="8" w:space="0"/>
-          <w:bottom w:val="single" w:color="000000" w:themeColor="text1" w:sz="8" w:space="0"/>
-          <w:right w:val="single" w:color="000000" w:themeColor="text1" w:sz="8" w:space="0"/>
-          <w:insideH w:val="single" w:color="000000" w:themeColor="text1" w:sz="8" w:space="0"/>
-          <w:insideV w:val="single" w:color="000000" w:themeColor="text1" w:sz="8" w:space="0"/>
+          <w:top w:val="single" w:sz="8" w:space="0" w:color="000000" w:themeColor="text1"/>
+          <w:left w:val="single" w:sz="8" w:space="0" w:color="000000" w:themeColor="text1"/>
+          <w:bottom w:val="single" w:sz="8" w:space="0" w:color="000000" w:themeColor="text1"/>
+          <w:right w:val="single" w:sz="8" w:space="0" w:color="000000" w:themeColor="text1"/>
+          <w:insideH w:val="single" w:sz="8" w:space="0" w:color="000000" w:themeColor="text1"/>
+          <w:insideV w:val="single" w:sz="8" w:space="0" w:color="000000" w:themeColor="text1"/>
         </w:tblBorders>
         <w:tblLayout w:type="fixed"/>
         <w:tblLook w:val="0600" w:firstRow="0" w:lastRow="0" w:firstColumn="0" w:lastColumn="0" w:noHBand="1" w:noVBand="1"/>
@@ -134,7 +134,7 @@
         <w:gridCol w:w="900"/>
         <w:gridCol w:w="2130"/>
       </w:tblGrid>
-      <w:tr xmlns:wp14="http://schemas.microsoft.com/office/word/2010/wordml" wp14:textId="77777777">
+      <w:tr>
         <w:trPr>
           <w:trHeight w:val="300"/>
         </w:trPr>
@@ -145,7 +145,7 @@
               <w:top w:val="nil"/>
               <w:left w:val="nil"/>
               <w:bottom w:val="nil"/>
-              <w:right w:val="single" w:color="517A5D" w:sz="6" w:space="0"/>
+              <w:right w:val="single" w:sz="6" w:space="0" w:color="517A5D"/>
             </w:tcBorders>
             <w:shd w:val="clear" w:color="auto" w:fill="auto"/>
             <w:tcMar>
@@ -155,13 +155,13 @@
               <w:right w:w="100" w:type="dxa"/>
             </w:tcMar>
           </w:tcPr>
-          <w:p wp14:textId="77777777">
+          <w:p>
             <w:pPr>
               <w:widowControl w:val="0"/>
               <w:spacing w:before="0" w:line="276" w:lineRule="auto"/>
               <w:ind w:left="90" w:right="-630"/>
               <w:rPr>
-                <w:rFonts w:ascii="Barlow SemiBold" w:hAnsi="Barlow SemiBold" w:eastAsia="Barlow SemiBold" w:cs="Barlow SemiBold"/>
+                <w:rFonts w:ascii="Barlow SemiBold" w:eastAsia="Barlow SemiBold" w:hAnsi="Barlow SemiBold" w:cs="Barlow SemiBold"/>
                 <w:color w:val="517A5D"/>
                 <w:sz w:val="24"/>
                 <w:szCs w:val="24"/>
@@ -169,7 +169,7 @@
             </w:pPr>
             <w:r>
               <w:rPr>
-                <w:rFonts w:ascii="Barlow SemiBold" w:hAnsi="Barlow SemiBold" w:eastAsia="Barlow SemiBold" w:cs="Barlow SemiBold"/>
+                <w:rFonts w:ascii="Barlow SemiBold" w:eastAsia="Barlow SemiBold" w:hAnsi="Barlow SemiBold" w:cs="Barlow SemiBold"/>
                 <w:color w:val="517A5D"/>
                 <w:sz w:val="24"/>
                 <w:szCs w:val="24"/>
@@ -182,10 +182,10 @@
           <w:tcPr>
             <w:tcW w:w="6105" w:type="dxa"/>
             <w:tcBorders>
-              <w:top w:val="single" w:color="517A5D" w:sz="6" w:space="0"/>
-              <w:left w:val="single" w:color="517A5D" w:sz="6" w:space="0"/>
-              <w:bottom w:val="single" w:color="517A5D" w:sz="6" w:space="0"/>
-              <w:right w:val="single" w:color="517A5D" w:sz="6" w:space="0"/>
+              <w:top w:val="single" w:sz="6" w:space="0" w:color="517A5D"/>
+              <w:left w:val="single" w:sz="6" w:space="0" w:color="517A5D"/>
+              <w:bottom w:val="single" w:sz="6" w:space="0" w:color="517A5D"/>
+              <w:right w:val="single" w:sz="6" w:space="0" w:color="517A5D"/>
             </w:tcBorders>
             <w:shd w:val="clear" w:color="auto" w:fill="auto"/>
             <w:tcMar>
@@ -195,12 +195,12 @@
               <w:right w:w="100" w:type="dxa"/>
             </w:tcMar>
           </w:tcPr>
-          <w:p wp14:textId="77777777">
+          <w:p>
             <w:pPr>
               <w:widowControl w:val="0"/>
               <w:spacing w:before="0" w:line="240" w:lineRule="auto"/>
               <w:rPr>
-                <w:rFonts w:ascii="Open Sans SemiBold" w:hAnsi="Open Sans SemiBold" w:eastAsia="Open Sans SemiBold" w:cs="Open Sans SemiBold"/>
+                <w:rFonts w:ascii="Open Sans SemiBold" w:eastAsia="Open Sans SemiBold" w:hAnsi="Open Sans SemiBold" w:cs="Open Sans SemiBold"/>
                 <w:color w:val="517A5D"/>
                 <w:sz w:val="24"/>
                 <w:szCs w:val="24"/>
@@ -213,7 +213,7 @@
             <w:tcW w:w="315" w:type="dxa"/>
             <w:tcBorders>
               <w:top w:val="nil"/>
-              <w:left w:val="single" w:color="517A5D" w:sz="6" w:space="0"/>
+              <w:left w:val="single" w:sz="6" w:space="0" w:color="517A5D"/>
               <w:bottom w:val="nil"/>
               <w:right w:val="nil"/>
             </w:tcBorders>
@@ -225,12 +225,12 @@
               <w:right w:w="100" w:type="dxa"/>
             </w:tcMar>
           </w:tcPr>
-          <w:p wp14:textId="77777777">
+          <w:p>
             <w:pPr>
               <w:widowControl w:val="0"/>
               <w:spacing w:before="0" w:line="240" w:lineRule="auto"/>
               <w:rPr>
-                <w:rFonts w:ascii="Barlow SemiBold" w:hAnsi="Barlow SemiBold" w:eastAsia="Barlow SemiBold" w:cs="Barlow SemiBold"/>
+                <w:rFonts w:ascii="Barlow SemiBold" w:eastAsia="Barlow SemiBold" w:hAnsi="Barlow SemiBold" w:cs="Barlow SemiBold"/>
                 <w:color w:val="517A5D"/>
                 <w:sz w:val="24"/>
                 <w:szCs w:val="24"/>
@@ -245,7 +245,7 @@
               <w:top w:val="nil"/>
               <w:left w:val="nil"/>
               <w:bottom w:val="nil"/>
-              <w:right w:val="single" w:color="517A5D" w:sz="6" w:space="0"/>
+              <w:right w:val="single" w:sz="6" w:space="0" w:color="517A5D"/>
             </w:tcBorders>
             <w:shd w:val="clear" w:color="auto" w:fill="auto"/>
             <w:tcMar>
@@ -255,13 +255,13 @@
               <w:right w:w="100" w:type="dxa"/>
             </w:tcMar>
           </w:tcPr>
-          <w:p wp14:textId="77777777">
+          <w:p>
             <w:pPr>
               <w:widowControl w:val="0"/>
               <w:spacing w:before="0" w:line="276" w:lineRule="auto"/>
               <w:ind w:right="-630"/>
               <w:rPr>
-                <w:rFonts w:ascii="Barlow SemiBold" w:hAnsi="Barlow SemiBold" w:eastAsia="Barlow SemiBold" w:cs="Barlow SemiBold"/>
+                <w:rFonts w:ascii="Barlow SemiBold" w:eastAsia="Barlow SemiBold" w:hAnsi="Barlow SemiBold" w:cs="Barlow SemiBold"/>
                 <w:color w:val="517A5D"/>
                 <w:sz w:val="24"/>
                 <w:szCs w:val="24"/>
@@ -269,7 +269,7 @@
             </w:pPr>
             <w:r>
               <w:rPr>
-                <w:rFonts w:ascii="Barlow SemiBold" w:hAnsi="Barlow SemiBold" w:eastAsia="Barlow SemiBold" w:cs="Barlow SemiBold"/>
+                <w:rFonts w:ascii="Barlow SemiBold" w:eastAsia="Barlow SemiBold" w:hAnsi="Barlow SemiBold" w:cs="Barlow SemiBold"/>
                 <w:color w:val="517A5D"/>
                 <w:sz w:val="24"/>
                 <w:szCs w:val="24"/>
@@ -282,10 +282,10 @@
           <w:tcPr>
             <w:tcW w:w="2130" w:type="dxa"/>
             <w:tcBorders>
-              <w:top w:val="single" w:color="517A5D" w:sz="6" w:space="0"/>
-              <w:left w:val="single" w:color="517A5D" w:sz="6" w:space="0"/>
-              <w:bottom w:val="single" w:color="517A5D" w:sz="6" w:space="0"/>
-              <w:right w:val="single" w:color="517A5D" w:sz="6" w:space="0"/>
+              <w:top w:val="single" w:sz="6" w:space="0" w:color="517A5D"/>
+              <w:left w:val="single" w:sz="6" w:space="0" w:color="517A5D"/>
+              <w:bottom w:val="single" w:sz="6" w:space="0" w:color="517A5D"/>
+              <w:right w:val="single" w:sz="6" w:space="0" w:color="517A5D"/>
             </w:tcBorders>
             <w:shd w:val="clear" w:color="auto" w:fill="auto"/>
             <w:tcMar>
@@ -295,12 +295,12 @@
               <w:right w:w="100" w:type="dxa"/>
             </w:tcMar>
           </w:tcPr>
-          <w:p wp14:textId="30407E59">
+          <w:p>
             <w:pPr>
               <w:widowControl w:val="0"/>
               <w:spacing w:before="0" w:line="240" w:lineRule="auto"/>
               <w:rPr>
-                <w:rFonts w:ascii="Barlow SemiBold" w:hAnsi="Barlow SemiBold" w:eastAsia="Barlow SemiBold" w:cs="Barlow SemiBold"/>
+                <w:rFonts w:ascii="Barlow SemiBold" w:eastAsia="Barlow SemiBold" w:hAnsi="Barlow SemiBold" w:cs="Barlow SemiBold"/>
                 <w:color w:val="517A5D"/>
                 <w:sz w:val="24"/>
                 <w:szCs w:val="24"/>
@@ -310,22 +310,22 @@
         </w:tc>
       </w:tr>
     </w:tbl>
-    <w:p xmlns:wp14="http://schemas.microsoft.com/office/word/2010/wordml" wp14:textId="77777777">
+    <w:p>
       <w:pPr>
         <w:widowControl w:val="0"/>
         <w:spacing w:before="0" w:line="335" w:lineRule="auto"/>
         <w:rPr>
-          <w:rFonts w:ascii="Barlow SemiBold" w:hAnsi="Barlow SemiBold" w:eastAsia="Barlow SemiBold" w:cs="Barlow SemiBold"/>
+          <w:rFonts w:ascii="Barlow SemiBold" w:eastAsia="Barlow SemiBold" w:hAnsi="Barlow SemiBold" w:cs="Barlow SemiBold"/>
           <w:color w:val="E5385B"/>
         </w:rPr>
       </w:pPr>
     </w:p>
-    <w:p xmlns:wp14="http://schemas.microsoft.com/office/word/2010/wordml" wp14:textId="1EBBB2C8">
+    <w:p>
       <w:pPr>
         <w:spacing w:before="0" w:line="276" w:lineRule="auto"/>
         <w:ind w:left="-180"/>
         <w:rPr>
-          <w:rFonts w:ascii="Barlow Medium" w:hAnsi="Barlow Medium" w:eastAsia="Barlow Medium" w:cs="Barlow Medium"/>
+          <w:rFonts w:ascii="Barlow Medium" w:eastAsia="Barlow Medium" w:hAnsi="Barlow Medium" w:cs="Barlow Medium"/>
           <w:color w:val="517A5D"/>
           <w:sz w:val="20"/>
           <w:szCs w:val="20"/>
@@ -333,25 +333,35 @@
       </w:pPr>
       <w:r>
         <w:rPr>
-          <w:rFonts w:ascii="Barlow Medium" w:hAnsi="Barlow Medium" w:eastAsia="Barlow Medium" w:cs="Barlow Medium"/>
+          <w:rFonts w:ascii="Barlow Medium" w:eastAsia="Barlow Medium" w:hAnsi="Barlow Medium" w:cs="Barlow Medium"/>
           <w:color w:val="517A5D"/>
           <w:sz w:val="20"/>
           <w:szCs w:val="20"/>
         </w:rPr>
-        <w:t>{k</w:t>
+        <w:t>{</w:t>
       </w:r>
+      <w:proofErr w:type="spellStart"/>
       <w:r>
         <w:rPr>
-          <w:rFonts w:ascii="Barlow Medium" w:hAnsi="Barlow Medium" w:eastAsia="Barlow Medium" w:cs="Barlow Medium"/>
+          <w:rFonts w:ascii="Barlow Medium" w:eastAsia="Barlow Medium" w:hAnsi="Barlow Medium" w:cs="Barlow Medium"/>
           <w:color w:val="517A5D"/>
           <w:sz w:val="20"/>
           <w:szCs w:val="20"/>
         </w:rPr>
+        <w:t>k</w:t>
+      </w:r>
+      <w:r>
+        <w:rPr>
+          <w:rFonts w:ascii="Barlow Medium" w:eastAsia="Barlow Medium" w:hAnsi="Barlow Medium" w:cs="Barlow Medium"/>
+          <w:color w:val="517A5D"/>
+          <w:sz w:val="20"/>
+          <w:szCs w:val="20"/>
+        </w:rPr>
         <w:t>nowledge</w:t>
       </w:r>
       <w:r>
         <w:rPr>
-          <w:rFonts w:ascii="Barlow Medium" w:hAnsi="Barlow Medium" w:eastAsia="Barlow Medium" w:cs="Barlow Medium"/>
+          <w:rFonts w:ascii="Barlow Medium" w:eastAsia="Barlow Medium" w:hAnsi="Barlow Medium" w:cs="Barlow Medium"/>
           <w:color w:val="517A5D"/>
           <w:sz w:val="20"/>
           <w:szCs w:val="20"/>
@@ -360,16 +370,17 @@
       </w:r>
       <w:r>
         <w:rPr>
-          <w:rFonts w:ascii="Barlow Medium" w:hAnsi="Barlow Medium" w:eastAsia="Barlow Medium" w:cs="Barlow Medium"/>
+          <w:rFonts w:ascii="Barlow Medium" w:eastAsia="Barlow Medium" w:hAnsi="Barlow Medium" w:cs="Barlow Medium"/>
           <w:color w:val="517A5D"/>
           <w:sz w:val="20"/>
           <w:szCs w:val="20"/>
         </w:rPr>
         <w:t>not</w:t>
       </w:r>
+      <w:proofErr w:type="spellEnd"/>
       <w:r>
         <w:rPr>
-          <w:rFonts w:ascii="Barlow Medium" w:hAnsi="Barlow Medium" w:eastAsia="Barlow Medium" w:cs="Barlow Medium"/>
+          <w:rFonts w:ascii="Barlow Medium" w:eastAsia="Barlow Medium" w:hAnsi="Barlow Medium" w:cs="Barlow Medium"/>
           <w:color w:val="517A5D"/>
           <w:sz w:val="20"/>
           <w:szCs w:val="20"/>
@@ -383,12 +394,12 @@
         <w:tblW w:w="9660" w:type="dxa"/>
         <w:tblInd w:w="-225" w:type="dxa"/>
         <w:tblBorders>
-          <w:top w:val="single" w:color="000000" w:sz="8" w:space="0"/>
-          <w:left w:val="single" w:color="000000" w:sz="8" w:space="0"/>
-          <w:bottom w:val="single" w:color="000000" w:sz="8" w:space="0"/>
-          <w:right w:val="single" w:color="000000" w:sz="8" w:space="0"/>
-          <w:insideH w:val="single" w:color="000000" w:sz="8" w:space="0"/>
-          <w:insideV w:val="single" w:color="000000" w:sz="8" w:space="0"/>
+          <w:top w:val="single" w:sz="8" w:space="0" w:color="000000"/>
+          <w:left w:val="single" w:sz="8" w:space="0" w:color="000000"/>
+          <w:bottom w:val="single" w:sz="8" w:space="0" w:color="000000"/>
+          <w:right w:val="single" w:sz="8" w:space="0" w:color="000000"/>
+          <w:insideH w:val="single" w:sz="8" w:space="0" w:color="000000"/>
+          <w:insideV w:val="single" w:sz="8" w:space="0" w:color="000000"/>
         </w:tblBorders>
         <w:tblLayout w:type="fixed"/>
         <w:tblLook w:val="0600" w:firstRow="0" w:lastRow="0" w:firstColumn="0" w:lastColumn="0" w:noHBand="1" w:noVBand="1"/>
@@ -396,7 +407,7 @@
       <w:tblGrid>
         <w:gridCol w:w="9660"/>
       </w:tblGrid>
-      <w:tr xmlns:wp14="http://schemas.microsoft.com/office/word/2010/wordml" wp14:textId="77777777">
+      <w:tr>
         <w:trPr>
           <w:trHeight w:val="719"/>
         </w:trPr>
@@ -404,9 +415,9 @@
           <w:tcPr>
             <w:tcW w:w="9660" w:type="dxa"/>
             <w:tcBorders>
-              <w:top w:val="single" w:color="517A5D" w:sz="18" w:space="0"/>
+              <w:top w:val="single" w:sz="18" w:space="0" w:color="517A5D"/>
               <w:left w:val="nil"/>
-              <w:bottom w:val="single" w:color="517A5D" w:sz="18" w:space="0"/>
+              <w:bottom w:val="single" w:sz="18" w:space="0" w:color="517A5D"/>
               <w:right w:val="nil"/>
             </w:tcBorders>
             <w:shd w:val="clear" w:color="auto" w:fill="auto"/>
@@ -418,13 +429,13 @@
             </w:tcMar>
             <w:vAlign w:val="center"/>
           </w:tcPr>
-          <w:p wp14:textId="650782CB">
+          <w:p>
             <w:pPr>
-              <w:pStyle w:val="Tiu"/>
-              <w:rPr>
-                <w:rFonts w:ascii="Barlow" w:hAnsi="Barlow" w:eastAsia="Barlow" w:cs="Barlow"/>
-                <w:b w:val="1"/>
-                <w:bCs w:val="1"/>
+              <w:pStyle w:val="Title"/>
+              <w:rPr>
+                <w:rFonts w:ascii="Barlow" w:eastAsia="Barlow" w:hAnsi="Barlow" w:cs="Barlow"/>
+                <w:b/>
+                <w:bCs/>
                 <w:color w:val="517A5D"/>
                 <w:sz w:val="40"/>
                 <w:szCs w:val="40"/>
@@ -432,20 +443,21 @@
             </w:pPr>
             <w:r>
               <w:rPr>
-                <w:rFonts w:ascii="Barlow" w:hAnsi="Barlow" w:eastAsia="Barlow" w:cs="Barlow"/>
-                <w:b w:val="1"/>
-                <w:bCs w:val="1"/>
+                <w:rFonts w:ascii="Barlow" w:eastAsia="Barlow" w:hAnsi="Barlow" w:cs="Barlow"/>
+                <w:b/>
+                <w:bCs/>
                 <w:color w:val="517A5D"/>
                 <w:sz w:val="40"/>
                 <w:szCs w:val="40"/>
               </w:rPr>
               <w:t>{</w:t>
             </w:r>
+            <w:proofErr w:type="spellStart"/>
             <w:r>
               <w:rPr>
-                <w:rFonts w:ascii="Barlow" w:hAnsi="Barlow" w:eastAsia="Barlow" w:cs="Barlow"/>
-                <w:b w:val="1"/>
-                <w:bCs w:val="1"/>
+                <w:rFonts w:ascii="Barlow" w:eastAsia="Barlow" w:hAnsi="Barlow" w:cs="Barlow"/>
+                <w:b/>
+                <w:bCs/>
                 <w:color w:val="517A5D"/>
                 <w:sz w:val="40"/>
                 <w:szCs w:val="40"/>
@@ -454,9 +466,9 @@
             </w:r>
             <w:r>
               <w:rPr>
-                <w:rFonts w:ascii="Barlow" w:hAnsi="Barlow" w:eastAsia="Barlow" w:cs="Barlow"/>
-                <w:b w:val="1"/>
-                <w:bCs w:val="1"/>
+                <w:rFonts w:ascii="Barlow" w:eastAsia="Barlow" w:hAnsi="Barlow" w:cs="Barlow"/>
+                <w:b/>
+                <w:bCs/>
                 <w:color w:val="517A5D"/>
                 <w:sz w:val="40"/>
                 <w:szCs w:val="40"/>
@@ -465,9 +477,9 @@
             </w:r>
             <w:r>
               <w:rPr>
-                <w:rFonts w:ascii="Barlow" w:hAnsi="Barlow" w:eastAsia="Barlow" w:cs="Barlow"/>
-                <w:b w:val="1"/>
-                <w:bCs w:val="1"/>
+                <w:rFonts w:ascii="Barlow" w:eastAsia="Barlow" w:hAnsi="Barlow" w:cs="Barlow"/>
+                <w:b/>
+                <w:bCs/>
                 <w:color w:val="517A5D"/>
                 <w:sz w:val="40"/>
                 <w:szCs w:val="40"/>
@@ -476,20 +488,21 @@
             </w:r>
             <w:r>
               <w:rPr>
-                <w:rFonts w:ascii="Barlow" w:hAnsi="Barlow" w:eastAsia="Barlow" w:cs="Barlow"/>
-                <w:b w:val="1"/>
-                <w:bCs w:val="1"/>
+                <w:rFonts w:ascii="Barlow" w:eastAsia="Barlow" w:hAnsi="Barlow" w:cs="Barlow"/>
+                <w:b/>
+                <w:bCs/>
                 <w:color w:val="517A5D"/>
                 <w:sz w:val="40"/>
                 <w:szCs w:val="40"/>
               </w:rPr>
               <w:t>itle</w:t>
             </w:r>
+            <w:proofErr w:type="spellEnd"/>
             <w:r>
               <w:rPr>
-                <w:rFonts w:ascii="Barlow" w:hAnsi="Barlow" w:eastAsia="Barlow" w:cs="Barlow"/>
-                <w:b w:val="1"/>
-                <w:bCs w:val="1"/>
+                <w:rFonts w:ascii="Barlow" w:eastAsia="Barlow" w:hAnsi="Barlow" w:cs="Barlow"/>
+                <w:b/>
+                <w:bCs/>
                 <w:color w:val="517A5D"/>
                 <w:sz w:val="40"/>
                 <w:szCs w:val="40"/>
@@ -500,11 +513,11 @@
         </w:tc>
       </w:tr>
     </w:tbl>
-    <w:p xmlns:wp14="http://schemas.microsoft.com/office/word/2010/wordml" wp14:textId="77777777">
+    <w:p>
       <w:pPr>
         <w:spacing w:after="200" w:line="276" w:lineRule="auto"/>
         <w:rPr>
-          <w:rFonts w:ascii="Barlow SemiBold" w:hAnsi="Barlow SemiBold" w:eastAsia="Barlow SemiBold" w:cs="Barlow SemiBold"/>
+          <w:rFonts w:ascii="Barlow SemiBold" w:eastAsia="Barlow SemiBold" w:hAnsi="Barlow SemiBold" w:cs="Barlow SemiBold"/>
           <w:color w:val="2B706F"/>
           <w:sz w:val="42"/>
           <w:szCs w:val="42"/>
@@ -512,7 +525,7 @@
       </w:pPr>
       <w:r>
         <w:rPr>
-          <w:rFonts w:ascii="Open Sans" w:hAnsi="Open Sans" w:eastAsia="Open Sans" w:cs="Open Sans"/>
+          <w:rFonts w:ascii="Open Sans" w:eastAsia="Open Sans" w:hAnsi="Open Sans" w:cs="Open Sans"/>
           <w:b/>
           <w:color w:val="2B706F"/>
           <w:sz w:val="28"/>
@@ -521,19 +534,19 @@
         <w:t>Goal</w:t>
       </w:r>
     </w:p>
-    <w:p xmlns:wp14="http://schemas.microsoft.com/office/word/2010/wordml" wp14:textId="547B5E51">
+    <w:p>
       <w:pPr>
         <w:widowControl w:val="0"/>
         <w:spacing w:before="0" w:line="335" w:lineRule="auto"/>
         <w:ind w:left="720"/>
         <w:jc w:val="both"/>
         <w:rPr>
-          <w:rFonts w:ascii="Open Sans" w:hAnsi="Open Sans" w:eastAsia="Open Sans" w:cs="Open Sans"/>
+          <w:rFonts w:ascii="Open Sans" w:eastAsia="Open Sans" w:hAnsi="Open Sans" w:cs="Open Sans"/>
         </w:rPr>
       </w:pPr>
       <w:r>
         <w:rPr>
-          <w:rFonts w:ascii="Open Sans" w:hAnsi="Open Sans" w:eastAsia="Open Sans" w:cs="Open Sans"/>
+          <w:rFonts w:ascii="Open Sans" w:eastAsia="Open Sans" w:hAnsi="Open Sans" w:cs="Open Sans"/>
         </w:rPr>
         <w:t>{goal}</w:t>
       </w:r>
@@ -549,7 +562,7 @@
       <w:tblGrid>
         <w:gridCol w:w="8955"/>
       </w:tblGrid>
-      <w:tr xmlns:wp14="http://schemas.microsoft.com/office/word/2010/wordml" wp14:textId="77777777">
+      <w:tr>
         <w:trPr>
           <w:trHeight w:val="660"/>
         </w:trPr>
@@ -571,7 +584,7 @@
             </w:tcMar>
             <w:vAlign w:val="center"/>
           </w:tcPr>
-          <w:p wp14:textId="77777777">
+          <w:p>
             <w:pPr>
               <w:pBdr>
                 <w:top w:val="nil"/>
@@ -582,7 +595,7 @@
               </w:pBdr>
               <w:spacing w:after="200" w:line="276" w:lineRule="auto"/>
               <w:rPr>
-                <w:rFonts w:ascii="Open Sans" w:hAnsi="Open Sans" w:eastAsia="Open Sans" w:cs="Open Sans"/>
+                <w:rFonts w:ascii="Open Sans" w:eastAsia="Open Sans" w:hAnsi="Open Sans" w:cs="Open Sans"/>
                 <w:b/>
                 <w:color w:val="2B706F"/>
                 <w:sz w:val="28"/>
@@ -591,7 +604,7 @@
             </w:pPr>
             <w:r>
               <w:rPr>
-                <w:rFonts w:ascii="Open Sans" w:hAnsi="Open Sans" w:eastAsia="Open Sans" w:cs="Open Sans"/>
+                <w:rFonts w:ascii="Open Sans" w:eastAsia="Open Sans" w:hAnsi="Open Sans" w:cs="Open Sans"/>
                 <w:b/>
                 <w:color w:val="2B706F"/>
                 <w:sz w:val="28"/>
@@ -603,19 +616,19 @@
         </w:tc>
       </w:tr>
     </w:tbl>
-    <w:p xmlns:wp14="http://schemas.microsoft.com/office/word/2010/wordml" wp14:textId="27D5B1EF">
+    <w:p>
       <w:pPr>
         <w:widowControl w:val="0"/>
         <w:spacing w:before="0" w:line="335" w:lineRule="auto"/>
         <w:ind w:left="720" w:right="105"/>
         <w:jc w:val="both"/>
         <w:rPr>
-          <w:rFonts w:ascii="Open Sans" w:hAnsi="Open Sans" w:eastAsia="Open Sans" w:cs="Open Sans"/>
+          <w:rFonts w:ascii="Open Sans" w:eastAsia="Open Sans" w:hAnsi="Open Sans" w:cs="Open Sans"/>
         </w:rPr>
       </w:pPr>
       <w:r>
         <w:rPr>
-          <w:rFonts w:ascii="Open Sans" w:hAnsi="Open Sans" w:eastAsia="Open Sans" w:cs="Open Sans"/>
+          <w:rFonts w:ascii="Open Sans" w:eastAsia="Open Sans" w:hAnsi="Open Sans" w:cs="Open Sans"/>
         </w:rPr>
         <w:t>{role}</w:t>
       </w:r>
@@ -631,7 +644,7 @@
       <w:tblGrid>
         <w:gridCol w:w="8955"/>
       </w:tblGrid>
-      <w:tr xmlns:wp14="http://schemas.microsoft.com/office/word/2010/wordml" wp14:textId="77777777">
+      <w:tr>
         <w:trPr>
           <w:trHeight w:val="660"/>
         </w:trPr>
@@ -653,7 +666,7 @@
             </w:tcMar>
             <w:vAlign w:val="center"/>
           </w:tcPr>
-          <w:p wp14:textId="77777777">
+          <w:p>
             <w:pPr>
               <w:spacing w:after="200" w:line="276" w:lineRule="auto"/>
               <w:rPr>
@@ -664,7 +677,7 @@
             </w:pPr>
             <w:r>
               <w:rPr>
-                <w:rFonts w:ascii="Open Sans" w:hAnsi="Open Sans" w:eastAsia="Open Sans" w:cs="Open Sans"/>
+                <w:rFonts w:ascii="Open Sans" w:eastAsia="Open Sans" w:hAnsi="Open Sans" w:cs="Open Sans"/>
                 <w:b/>
                 <w:color w:val="2B706F"/>
                 <w:sz w:val="28"/>
@@ -676,31 +689,31 @@
         </w:tc>
       </w:tr>
     </w:tbl>
-    <w:p xmlns:wp14="http://schemas.microsoft.com/office/word/2010/wordml" wp14:textId="16466661">
+    <w:p>
       <w:pPr>
         <w:widowControl w:val="0"/>
         <w:spacing w:before="0" w:line="335" w:lineRule="auto"/>
         <w:ind w:left="720" w:right="105"/>
         <w:jc w:val="both"/>
         <w:rPr>
-          <w:rFonts w:ascii="Open Sans" w:hAnsi="Open Sans" w:eastAsia="Open Sans" w:cs="Open Sans"/>
+          <w:rFonts w:ascii="Open Sans" w:eastAsia="Open Sans" w:hAnsi="Open Sans" w:cs="Open Sans"/>
         </w:rPr>
       </w:pPr>
       <w:r>
         <w:rPr>
-          <w:rFonts w:ascii="Open Sans" w:hAnsi="Open Sans" w:eastAsia="Open Sans" w:cs="Open Sans"/>
+          <w:rFonts w:ascii="Open Sans" w:eastAsia="Open Sans" w:hAnsi="Open Sans" w:cs="Open Sans"/>
         </w:rPr>
         <w:t>{a</w:t>
       </w:r>
       <w:r>
         <w:rPr>
-          <w:rFonts w:ascii="Open Sans" w:hAnsi="Open Sans" w:eastAsia="Open Sans" w:cs="Open Sans"/>
+          <w:rFonts w:ascii="Open Sans" w:eastAsia="Open Sans" w:hAnsi="Open Sans" w:cs="Open Sans"/>
         </w:rPr>
         <w:t>udience</w:t>
       </w:r>
       <w:r>
         <w:rPr>
-          <w:rFonts w:ascii="Open Sans" w:hAnsi="Open Sans" w:eastAsia="Open Sans" w:cs="Open Sans"/>
+          <w:rFonts w:ascii="Open Sans" w:eastAsia="Open Sans" w:hAnsi="Open Sans" w:cs="Open Sans"/>
         </w:rPr>
         <w:t>}</w:t>
       </w:r>
@@ -716,7 +729,7 @@
       <w:tblGrid>
         <w:gridCol w:w="8955"/>
       </w:tblGrid>
-      <w:tr xmlns:wp14="http://schemas.microsoft.com/office/word/2010/wordml" wp14:textId="77777777">
+      <w:tr>
         <w:trPr>
           <w:trHeight w:val="660"/>
         </w:trPr>
@@ -738,7 +751,7 @@
             </w:tcMar>
             <w:vAlign w:val="center"/>
           </w:tcPr>
-          <w:p wp14:textId="77777777">
+          <w:p>
             <w:pPr>
               <w:spacing w:after="200" w:line="276" w:lineRule="auto"/>
               <w:rPr>
@@ -749,7 +762,7 @@
             </w:pPr>
             <w:r>
               <w:rPr>
-                <w:rFonts w:ascii="Open Sans" w:hAnsi="Open Sans" w:eastAsia="Open Sans" w:cs="Open Sans"/>
+                <w:rFonts w:ascii="Open Sans" w:eastAsia="Open Sans" w:hAnsi="Open Sans" w:cs="Open Sans"/>
                 <w:b/>
                 <w:color w:val="2B706F"/>
                 <w:sz w:val="28"/>
@@ -761,31 +774,31 @@
         </w:tc>
       </w:tr>
     </w:tbl>
-    <w:p xmlns:wp14="http://schemas.microsoft.com/office/word/2010/wordml" wp14:textId="26C09971">
+    <w:p>
       <w:pPr>
         <w:widowControl w:val="0"/>
         <w:spacing w:before="0" w:line="335" w:lineRule="auto"/>
         <w:ind w:left="720" w:right="105"/>
         <w:jc w:val="both"/>
         <w:rPr>
-          <w:rFonts w:ascii="Open Sans" w:hAnsi="Open Sans" w:eastAsia="Open Sans" w:cs="Open Sans"/>
+          <w:rFonts w:ascii="Open Sans" w:eastAsia="Open Sans" w:hAnsi="Open Sans" w:cs="Open Sans"/>
         </w:rPr>
       </w:pPr>
       <w:r>
         <w:rPr>
-          <w:rFonts w:ascii="Open Sans" w:hAnsi="Open Sans" w:eastAsia="Open Sans" w:cs="Open Sans"/>
+          <w:rFonts w:ascii="Open Sans" w:eastAsia="Open Sans" w:hAnsi="Open Sans" w:cs="Open Sans"/>
         </w:rPr>
         <w:t>{s</w:t>
       </w:r>
       <w:r>
         <w:rPr>
-          <w:rFonts w:ascii="Open Sans" w:hAnsi="Open Sans" w:eastAsia="Open Sans" w:cs="Open Sans"/>
+          <w:rFonts w:ascii="Open Sans" w:eastAsia="Open Sans" w:hAnsi="Open Sans" w:cs="Open Sans"/>
         </w:rPr>
         <w:t>ituation</w:t>
       </w:r>
       <w:r>
         <w:rPr>
-          <w:rFonts w:ascii="Open Sans" w:hAnsi="Open Sans" w:eastAsia="Open Sans" w:cs="Open Sans"/>
+          <w:rFonts w:ascii="Open Sans" w:eastAsia="Open Sans" w:hAnsi="Open Sans" w:cs="Open Sans"/>
         </w:rPr>
         <w:t>}</w:t>
       </w:r>
@@ -801,7 +814,7 @@
       <w:tblGrid>
         <w:gridCol w:w="8955"/>
       </w:tblGrid>
-      <w:tr xmlns:wp14="http://schemas.microsoft.com/office/word/2010/wordml" wp14:textId="77777777">
+      <w:tr>
         <w:trPr>
           <w:trHeight w:val="660"/>
         </w:trPr>
@@ -823,11 +836,11 @@
             </w:tcMar>
             <w:vAlign w:val="center"/>
           </w:tcPr>
-          <w:p wp14:textId="77777777">
+          <w:p>
             <w:pPr>
               <w:spacing w:after="200" w:line="276" w:lineRule="auto"/>
               <w:rPr>
-                <w:rFonts w:ascii="Open Sans" w:hAnsi="Open Sans" w:eastAsia="Open Sans" w:cs="Open Sans"/>
+                <w:rFonts w:ascii="Open Sans" w:eastAsia="Open Sans" w:hAnsi="Open Sans" w:cs="Open Sans"/>
                 <w:b/>
                 <w:color w:val="418EA0"/>
                 <w:sz w:val="24"/>
@@ -836,7 +849,7 @@
             </w:pPr>
             <w:r>
               <w:rPr>
-                <w:rFonts w:ascii="Open Sans" w:hAnsi="Open Sans" w:eastAsia="Open Sans" w:cs="Open Sans"/>
+                <w:rFonts w:ascii="Open Sans" w:eastAsia="Open Sans" w:hAnsi="Open Sans" w:cs="Open Sans"/>
                 <w:b/>
                 <w:color w:val="2B706F"/>
                 <w:sz w:val="28"/>
@@ -848,49 +861,50 @@
         </w:tc>
       </w:tr>
     </w:tbl>
-    <w:p xmlns:wp14="http://schemas.microsoft.com/office/word/2010/wordml" wp14:textId="27E71ED4">
+    <w:p>
       <w:pPr>
         <w:widowControl w:val="0"/>
         <w:spacing w:before="0" w:line="335" w:lineRule="auto"/>
         <w:ind w:left="720"/>
-        <w:jc w:val="left"/>
-        <w:rPr>
-          <w:rFonts w:ascii="Open Sans" w:hAnsi="Open Sans" w:eastAsia="Open Sans" w:cs="Open Sans"/>
+        <w:rPr>
+          <w:rFonts w:ascii="Open Sans" w:eastAsia="Open Sans" w:hAnsi="Open Sans" w:cs="Open Sans"/>
         </w:rPr>
       </w:pPr>
       <w:r>
         <w:rPr>
-          <w:rFonts w:ascii="Open Sans" w:hAnsi="Open Sans" w:eastAsia="Open Sans" w:cs="Open Sans"/>
+          <w:rFonts w:ascii="Open Sans" w:eastAsia="Open Sans" w:hAnsi="Open Sans" w:cs="Open Sans"/>
         </w:rPr>
         <w:t>{</w:t>
       </w:r>
+      <w:proofErr w:type="spellStart"/>
       <w:r>
         <w:rPr>
-          <w:rFonts w:ascii="Open Sans" w:hAnsi="Open Sans" w:eastAsia="Open Sans" w:cs="Open Sans"/>
+          <w:rFonts w:ascii="Open Sans" w:eastAsia="Open Sans" w:hAnsi="Open Sans" w:cs="Open Sans"/>
         </w:rPr>
         <w:t>p</w:t>
       </w:r>
       <w:r>
         <w:rPr>
-          <w:rFonts w:ascii="Open Sans" w:hAnsi="Open Sans" w:eastAsia="Open Sans" w:cs="Open Sans"/>
+          <w:rFonts w:ascii="Open Sans" w:eastAsia="Open Sans" w:hAnsi="Open Sans" w:cs="Open Sans"/>
         </w:rPr>
         <w:t>roductPerformance</w:t>
       </w:r>
       <w:r>
         <w:rPr>
-          <w:rFonts w:ascii="Open Sans" w:hAnsi="Open Sans" w:eastAsia="Open Sans" w:cs="Open Sans"/>
+          <w:rFonts w:ascii="Open Sans" w:eastAsia="Open Sans" w:hAnsi="Open Sans" w:cs="Open Sans"/>
         </w:rPr>
         <w:t>A</w:t>
       </w:r>
       <w:r>
         <w:rPr>
-          <w:rFonts w:ascii="Open Sans" w:hAnsi="Open Sans" w:eastAsia="Open Sans" w:cs="Open Sans"/>
+          <w:rFonts w:ascii="Open Sans" w:eastAsia="Open Sans" w:hAnsi="Open Sans" w:cs="Open Sans"/>
         </w:rPr>
         <w:t>ndPurpose</w:t>
       </w:r>
+      <w:proofErr w:type="spellEnd"/>
       <w:r>
         <w:rPr>
-          <w:rFonts w:ascii="Open Sans" w:hAnsi="Open Sans" w:eastAsia="Open Sans" w:cs="Open Sans"/>
+          <w:rFonts w:ascii="Open Sans" w:eastAsia="Open Sans" w:hAnsi="Open Sans" w:cs="Open Sans"/>
         </w:rPr>
         <w:t>}</w:t>
       </w:r>
@@ -906,7 +920,7 @@
       <w:tblGrid>
         <w:gridCol w:w="8955"/>
       </w:tblGrid>
-      <w:tr xmlns:wp14="http://schemas.microsoft.com/office/word/2010/wordml" wp14:textId="77777777">
+      <w:tr>
         <w:trPr>
           <w:trHeight w:val="660"/>
         </w:trPr>
@@ -928,11 +942,11 @@
             </w:tcMar>
             <w:vAlign w:val="center"/>
           </w:tcPr>
-          <w:p wp14:textId="77777777">
+          <w:p>
             <w:pPr>
               <w:spacing w:after="200" w:line="276" w:lineRule="auto"/>
               <w:rPr>
-                <w:rFonts w:ascii="Open Sans" w:hAnsi="Open Sans" w:eastAsia="Open Sans" w:cs="Open Sans"/>
+                <w:rFonts w:ascii="Open Sans" w:eastAsia="Open Sans" w:hAnsi="Open Sans" w:cs="Open Sans"/>
                 <w:b/>
                 <w:color w:val="2B706F"/>
                 <w:sz w:val="24"/>
@@ -941,7 +955,7 @@
             </w:pPr>
             <w:r>
               <w:rPr>
-                <w:rFonts w:ascii="Open Sans" w:hAnsi="Open Sans" w:eastAsia="Open Sans" w:cs="Open Sans"/>
+                <w:rFonts w:ascii="Open Sans" w:eastAsia="Open Sans" w:hAnsi="Open Sans" w:cs="Open Sans"/>
                 <w:b/>
                 <w:color w:val="2B706F"/>
                 <w:sz w:val="28"/>
@@ -953,12 +967,12 @@
         </w:tc>
       </w:tr>
     </w:tbl>
-    <w:p xmlns:wp14="http://schemas.microsoft.com/office/word/2010/wordml" wp14:textId="77777777">
+    <w:p>
       <w:pPr>
         <w:widowControl w:val="0"/>
         <w:spacing w:before="0" w:line="335" w:lineRule="auto"/>
         <w:rPr>
-          <w:rFonts w:ascii="Open Sans" w:hAnsi="Open Sans" w:eastAsia="Open Sans" w:cs="Open Sans"/>
+          <w:rFonts w:ascii="Open Sans" w:eastAsia="Open Sans" w:hAnsi="Open Sans" w:cs="Open Sans"/>
           <w:b/>
           <w:color w:val="1C80E7"/>
           <w:sz w:val="24"/>
@@ -967,7 +981,7 @@
       </w:pPr>
       <w:r>
         <w:rPr>
-          <w:rFonts w:ascii="Open Sans" w:hAnsi="Open Sans" w:eastAsia="Open Sans" w:cs="Open Sans"/>
+          <w:rFonts w:ascii="Open Sans" w:eastAsia="Open Sans" w:hAnsi="Open Sans" w:cs="Open Sans"/>
           <w:b/>
           <w:sz w:val="24"/>
           <w:szCs w:val="24"/>
@@ -976,14 +990,14 @@
       </w:r>
       <w:r>
         <w:rPr>
-          <w:rFonts w:ascii="Open Sans" w:hAnsi="Open Sans" w:eastAsia="Open Sans" w:cs="Open Sans"/>
+          <w:rFonts w:ascii="Open Sans" w:eastAsia="Open Sans" w:hAnsi="Open Sans" w:cs="Open Sans"/>
           <w:b/>
         </w:rPr>
         <w:t xml:space="preserve">able 5.1. </w:t>
       </w:r>
       <w:r>
         <w:rPr>
-          <w:rFonts w:ascii="Open Sans" w:hAnsi="Open Sans" w:eastAsia="Open Sans" w:cs="Open Sans"/>
+          <w:rFonts w:ascii="Open Sans" w:eastAsia="Open Sans" w:hAnsi="Open Sans" w:cs="Open Sans"/>
         </w:rPr>
         <w:t xml:space="preserve"> Learning outcome or task description for the output-based rubric </w:t>
       </w:r>
@@ -993,12 +1007,12 @@
         <w:tblW w:w="9690" w:type="dxa"/>
         <w:tblInd w:w="-129" w:type="dxa"/>
         <w:tblBorders>
-          <w:top w:val="single" w:color="000000" w:themeColor="text1" w:sz="8" w:space="0"/>
-          <w:left w:val="single" w:color="000000" w:themeColor="text1" w:sz="8" w:space="0"/>
-          <w:bottom w:val="single" w:color="000000" w:themeColor="text1" w:sz="8" w:space="0"/>
-          <w:right w:val="single" w:color="000000" w:themeColor="text1" w:sz="8" w:space="0"/>
-          <w:insideH w:val="single" w:color="000000" w:themeColor="text1" w:sz="8" w:space="0"/>
-          <w:insideV w:val="single" w:color="000000" w:themeColor="text1" w:sz="8" w:space="0"/>
+          <w:top w:val="single" w:sz="8" w:space="0" w:color="000000" w:themeColor="text1"/>
+          <w:left w:val="single" w:sz="8" w:space="0" w:color="000000" w:themeColor="text1"/>
+          <w:bottom w:val="single" w:sz="8" w:space="0" w:color="000000" w:themeColor="text1"/>
+          <w:right w:val="single" w:sz="8" w:space="0" w:color="000000" w:themeColor="text1"/>
+          <w:insideH w:val="single" w:sz="8" w:space="0" w:color="000000" w:themeColor="text1"/>
+          <w:insideV w:val="single" w:sz="8" w:space="0" w:color="000000" w:themeColor="text1"/>
         </w:tblBorders>
         <w:tblLayout w:type="fixed"/>
         <w:tblLook w:val="0600" w:firstRow="0" w:lastRow="0" w:firstColumn="0" w:lastColumn="0" w:noHBand="1" w:noVBand="1"/>
@@ -1011,7 +1025,7 @@
         <w:gridCol w:w="1890"/>
         <w:gridCol w:w="1080"/>
       </w:tblGrid>
-      <w:tr xmlns:wp14="http://schemas.microsoft.com/office/word/2010/wordml" wp14:textId="77777777">
+      <w:tr>
         <w:trPr>
           <w:trHeight w:val="1194"/>
         </w:trPr>
@@ -1019,10 +1033,10 @@
           <w:tcPr>
             <w:tcW w:w="1410" w:type="dxa"/>
             <w:tcBorders>
-              <w:top w:val="single" w:color="2B706F" w:sz="8"/>
-              <w:left w:val="single" w:color="2B706F" w:sz="8"/>
-              <w:bottom w:val="single" w:color="2B706F" w:sz="8"/>
-              <w:right w:val="single" w:color="2B706F" w:sz="8"/>
+              <w:top w:val="single" w:sz="8" w:space="0" w:color="2B706F"/>
+              <w:left w:val="single" w:sz="8" w:space="0" w:color="2B706F"/>
+              <w:bottom w:val="single" w:sz="8" w:space="0" w:color="2B706F"/>
+              <w:right w:val="single" w:sz="8" w:space="0" w:color="2B706F"/>
             </w:tcBorders>
             <w:shd w:val="clear" w:color="auto" w:fill="2B706F"/>
             <w:tcMar>
@@ -1039,17 +1053,17 @@
               <w:spacing w:before="0" w:line="276" w:lineRule="auto"/>
               <w:jc w:val="center"/>
               <w:rPr>
-                <w:rFonts w:ascii="Open Sans" w:hAnsi="Open Sans" w:eastAsia="Open Sans" w:cs="Open Sans"/>
-                <w:b w:val="1"/>
-                <w:bCs w:val="1"/>
+                <w:rFonts w:ascii="Open Sans" w:eastAsia="Open Sans" w:hAnsi="Open Sans" w:cs="Open Sans"/>
+                <w:b/>
+                <w:bCs/>
               </w:rPr>
             </w:pPr>
             <w:r>
               <w:rPr>
-                <w:rFonts w:ascii="Open Sans" w:hAnsi="Open Sans" w:eastAsia="Open Sans" w:cs="Open Sans"/>
-                <w:b w:val="1"/>
-                <w:bCs w:val="1"/>
-                <w:color w:val="FFFFFF" w:themeColor="background1" w:themeTint="FF" w:themeShade="FF"/>
+                <w:rFonts w:ascii="Open Sans" w:eastAsia="Open Sans" w:hAnsi="Open Sans" w:cs="Open Sans"/>
+                <w:b/>
+                <w:bCs/>
+                <w:color w:val="FFFFFF" w:themeColor="background1"/>
               </w:rPr>
               <w:t>Criteria</w:t>
             </w:r>
@@ -1059,190 +1073,10 @@
           <w:tcPr>
             <w:tcW w:w="1695" w:type="dxa"/>
             <w:tcBorders>
-              <w:top w:val="single" w:color="2B706F" w:sz="8" w:space="0"/>
-              <w:left w:val="single" w:color="2B706F" w:sz="8" w:space="0"/>
-              <w:bottom w:val="single" w:color="2B706F" w:sz="8" w:space="0"/>
-              <w:right w:val="single" w:color="2B706F" w:sz="8" w:space="0"/>
-            </w:tcBorders>
-            <w:shd w:val="clear" w:color="auto" w:fill="2B706F"/>
-            <w:tcMar>
-              <w:top w:w="129" w:type="dxa"/>
-              <w:left w:w="129" w:type="dxa"/>
-              <w:bottom w:w="129" w:type="dxa"/>
-              <w:right w:w="129" w:type="dxa"/>
-            </w:tcMar>
-            <w:vAlign w:val="center"/>
-          </w:tcPr>
-          <w:p wp14:textId="40C30EA2">
-            <w:pPr>
-              <w:widowControl w:val="0"/>
-              <w:spacing w:before="0" w:line="276" w:lineRule="auto"/>
-              <w:jc w:val="center"/>
-              <w:rPr>
-                <w:rFonts w:ascii="Open Sans" w:hAnsi="Open Sans" w:eastAsia="Open Sans" w:cs="Open Sans"/>
-                <w:b w:val="1"/>
-                <w:bCs w:val="1"/>
-                <w:color w:val="FFFFFF"/>
-                <w:sz w:val="20"/>
-                <w:szCs w:val="20"/>
-              </w:rPr>
-            </w:pPr>
-            <w:r>
-              <w:rPr>
-                <w:rFonts w:ascii="Open Sans" w:hAnsi="Open Sans" w:eastAsia="Open Sans" w:cs="Open Sans"/>
-                <w:b w:val="1"/>
-                <w:bCs w:val="1"/>
-                <w:color w:val="FFFFFF" w:themeColor="background1" w:themeTint="FF" w:themeShade="FF"/>
-                <w:sz w:val="20"/>
-                <w:szCs w:val="20"/>
-              </w:rPr>
-              <w:t>Below expectations</w:t>
-            </w:r>
-          </w:p>
-        </w:tc>
-        <w:tc>
-          <w:tcPr>
-            <w:tcW w:w="1875" w:type="dxa"/>
-            <w:tcBorders>
-              <w:top w:val="single" w:color="2B706F" w:sz="8" w:space="0"/>
-              <w:left w:val="single" w:color="2B706F" w:sz="8" w:space="0"/>
-              <w:bottom w:val="single" w:color="2B706F" w:sz="8" w:space="0"/>
-              <w:right w:val="single" w:color="2B706F" w:sz="8" w:space="0"/>
-            </w:tcBorders>
-            <w:shd w:val="clear" w:color="auto" w:fill="2B706F"/>
-            <w:tcMar>
-              <w:top w:w="129" w:type="dxa"/>
-              <w:left w:w="129" w:type="dxa"/>
-              <w:bottom w:w="129" w:type="dxa"/>
-              <w:right w:w="129" w:type="dxa"/>
-            </w:tcMar>
-            <w:vAlign w:val="center"/>
-          </w:tcPr>
-          <w:p wp14:textId="60F43AA3">
-            <w:pPr>
-              <w:widowControl w:val="0"/>
-              <w:spacing w:before="0" w:line="276" w:lineRule="auto"/>
-              <w:jc w:val="center"/>
-              <w:rPr>
-                <w:rFonts w:ascii="Open Sans" w:hAnsi="Open Sans" w:eastAsia="Open Sans" w:cs="Open Sans"/>
-                <w:b w:val="1"/>
-                <w:bCs w:val="1"/>
-                <w:color w:val="FFFFFF"/>
-                <w:sz w:val="20"/>
-                <w:szCs w:val="20"/>
-              </w:rPr>
-            </w:pPr>
-            <w:r>
-              <w:rPr>
-                <w:rFonts w:ascii="Open Sans" w:hAnsi="Open Sans" w:eastAsia="Open Sans" w:cs="Open Sans"/>
-                <w:b w:val="1"/>
-                <w:bCs w:val="1"/>
-                <w:color w:val="FFFFFF" w:themeColor="background1" w:themeTint="FF" w:themeShade="FF"/>
-                <w:sz w:val="20"/>
-                <w:szCs w:val="20"/>
-              </w:rPr>
-              <w:t xml:space="preserve">Needs Improvement </w:t>
-            </w:r>
-          </w:p>
-        </w:tc>
-        <w:tc>
-          <w:tcPr>
-            <w:tcW w:w="1740" w:type="dxa"/>
-            <w:tcBorders>
-              <w:top w:val="single" w:color="2B706F" w:sz="8" w:space="0"/>
-              <w:left w:val="single" w:color="2B706F" w:sz="8" w:space="0"/>
-              <w:bottom w:val="single" w:color="2B706F" w:sz="8" w:space="0"/>
-              <w:right w:val="single" w:color="2B706F" w:sz="8" w:space="0"/>
-            </w:tcBorders>
-            <w:shd w:val="clear" w:color="auto" w:fill="2B706F"/>
-            <w:tcMar>
-              <w:top w:w="129" w:type="dxa"/>
-              <w:left w:w="129" w:type="dxa"/>
-              <w:bottom w:w="129" w:type="dxa"/>
-              <w:right w:w="129" w:type="dxa"/>
-            </w:tcMar>
-            <w:vAlign w:val="center"/>
-          </w:tcPr>
-          <w:p wp14:textId="40843D0B">
-            <w:pPr>
-              <w:widowControl w:val="0"/>
-              <w:spacing w:before="0" w:line="276" w:lineRule="auto"/>
-              <w:jc w:val="center"/>
-              <w:rPr>
-                <w:rFonts w:ascii="Open Sans" w:hAnsi="Open Sans" w:eastAsia="Open Sans" w:cs="Open Sans"/>
-                <w:b w:val="1"/>
-                <w:bCs w:val="1"/>
-                <w:color w:val="FFFFFF" w:themeColor="background1" w:themeTint="FF" w:themeShade="FF"/>
-                <w:sz w:val="20"/>
-                <w:szCs w:val="20"/>
-              </w:rPr>
-            </w:pPr>
-            <w:r>
-              <w:rPr>
-                <w:rFonts w:ascii="Open Sans" w:hAnsi="Open Sans" w:eastAsia="Open Sans" w:cs="Open Sans"/>
-                <w:b w:val="1"/>
-                <w:bCs w:val="1"/>
-                <w:color w:val="FFFFFF" w:themeColor="background1" w:themeTint="FF" w:themeShade="FF"/>
-                <w:sz w:val="20"/>
-                <w:szCs w:val="20"/>
-              </w:rPr>
-              <w:t>Meets  expectations</w:t>
-            </w:r>
-          </w:p>
-        </w:tc>
-        <w:tc>
-          <w:tcPr>
-            <w:tcW w:w="1890" w:type="dxa"/>
-            <w:tcBorders>
-              <w:top w:val="single" w:color="2B706F" w:sz="8" w:space="0"/>
-              <w:left w:val="single" w:color="2B706F" w:sz="8" w:space="0"/>
-              <w:bottom w:val="single" w:color="2B706F" w:sz="8" w:space="0"/>
-              <w:right w:val="single" w:color="2B706F" w:sz="8" w:space="0"/>
-            </w:tcBorders>
-            <w:shd w:val="clear" w:color="auto" w:fill="2B706F"/>
-            <w:tcMar>
-              <w:top w:w="129" w:type="dxa"/>
-              <w:left w:w="129" w:type="dxa"/>
-              <w:bottom w:w="129" w:type="dxa"/>
-              <w:right w:w="129" w:type="dxa"/>
-            </w:tcMar>
-            <w:vAlign w:val="center"/>
-          </w:tcPr>
-          <w:p wp14:textId="39561B88">
-            <w:pPr>
-              <w:widowControl w:val="0"/>
-              <w:spacing w:before="0" w:line="276" w:lineRule="auto"/>
-              <w:jc w:val="center"/>
-              <w:rPr>
-                <w:rFonts w:ascii="Open Sans" w:hAnsi="Open Sans" w:eastAsia="Open Sans" w:cs="Open Sans"/>
-                <w:b w:val="1"/>
-                <w:bCs w:val="1"/>
-                <w:color w:val="FFFFFF"/>
-                <w:sz w:val="20"/>
-                <w:szCs w:val="20"/>
-              </w:rPr>
-            </w:pPr>
-            <w:r>
-              <w:rPr>
-                <w:rFonts w:ascii="Open Sans" w:hAnsi="Open Sans" w:eastAsia="Open Sans" w:cs="Open Sans"/>
-                <w:b w:val="1"/>
-                <w:bCs w:val="1"/>
-                <w:color w:val="FFFFFF" w:themeColor="background1" w:themeTint="FF" w:themeShade="FF"/>
-                <w:sz w:val="20"/>
-                <w:szCs w:val="20"/>
-              </w:rPr>
-              <w:t xml:space="preserve">Exceeds expectations </w:t>
-            </w:r>
-          </w:p>
-        </w:tc>
-        <w:tc>
-          <w:tcPr>
-            <w:tcW w:w="1080" w:type="dxa"/>
-            <w:tcBorders>
-              <w:top w:val="single" w:color="2B706F" w:sz="8"/>
-              <w:left w:val="single" w:color="2B706F" w:sz="8"/>
-              <w:bottom w:val="single" w:color="2B706F" w:sz="8"/>
-              <w:right w:val="single" w:color="2B706F" w:sz="8"/>
+              <w:top w:val="single" w:sz="8" w:space="0" w:color="2B706F"/>
+              <w:left w:val="single" w:sz="8" w:space="0" w:color="2B706F"/>
+              <w:bottom w:val="single" w:sz="8" w:space="0" w:color="2B706F"/>
+              <w:right w:val="single" w:sz="8" w:space="0" w:color="2B706F"/>
             </w:tcBorders>
             <w:shd w:val="clear" w:color="auto" w:fill="2B706F"/>
             <w:tcMar>
@@ -1255,24 +1089,203 @@
           </w:tcPr>
           <w:p>
             <w:pPr>
-              <w:pStyle w:val="Binhthng"/>
+              <w:widowControl w:val="0"/>
+              <w:spacing w:before="0" w:line="276" w:lineRule="auto"/>
+              <w:jc w:val="center"/>
+              <w:rPr>
+                <w:rFonts w:ascii="Open Sans" w:eastAsia="Open Sans" w:hAnsi="Open Sans" w:cs="Open Sans"/>
+                <w:b/>
+                <w:bCs/>
+                <w:color w:val="FFFFFF"/>
+                <w:sz w:val="20"/>
+                <w:szCs w:val="20"/>
+              </w:rPr>
+            </w:pPr>
+            <w:r>
+              <w:rPr>
+                <w:rFonts w:ascii="Open Sans" w:eastAsia="Open Sans" w:hAnsi="Open Sans" w:cs="Open Sans"/>
+                <w:b/>
+                <w:bCs/>
+                <w:color w:val="FFFFFF" w:themeColor="background1"/>
+                <w:sz w:val="20"/>
+                <w:szCs w:val="20"/>
+              </w:rPr>
+              <w:t>Below expectations</w:t>
+            </w:r>
+          </w:p>
+        </w:tc>
+        <w:tc>
+          <w:tcPr>
+            <w:tcW w:w="1875" w:type="dxa"/>
+            <w:tcBorders>
+              <w:top w:val="single" w:sz="8" w:space="0" w:color="2B706F"/>
+              <w:left w:val="single" w:sz="8" w:space="0" w:color="2B706F"/>
+              <w:bottom w:val="single" w:sz="8" w:space="0" w:color="2B706F"/>
+              <w:right w:val="single" w:sz="8" w:space="0" w:color="2B706F"/>
+            </w:tcBorders>
+            <w:shd w:val="clear" w:color="auto" w:fill="2B706F"/>
+            <w:tcMar>
+              <w:top w:w="129" w:type="dxa"/>
+              <w:left w:w="129" w:type="dxa"/>
+              <w:bottom w:w="129" w:type="dxa"/>
+              <w:right w:w="129" w:type="dxa"/>
+            </w:tcMar>
+            <w:vAlign w:val="center"/>
+          </w:tcPr>
+          <w:p>
+            <w:pPr>
+              <w:widowControl w:val="0"/>
+              <w:spacing w:before="0" w:line="276" w:lineRule="auto"/>
+              <w:jc w:val="center"/>
+              <w:rPr>
+                <w:rFonts w:ascii="Open Sans" w:eastAsia="Open Sans" w:hAnsi="Open Sans" w:cs="Open Sans"/>
+                <w:b/>
+                <w:bCs/>
+                <w:color w:val="FFFFFF"/>
+                <w:sz w:val="20"/>
+                <w:szCs w:val="20"/>
+              </w:rPr>
+            </w:pPr>
+            <w:r>
+              <w:rPr>
+                <w:rFonts w:ascii="Open Sans" w:eastAsia="Open Sans" w:hAnsi="Open Sans" w:cs="Open Sans"/>
+                <w:b/>
+                <w:bCs/>
+                <w:color w:val="FFFFFF" w:themeColor="background1"/>
+                <w:sz w:val="20"/>
+                <w:szCs w:val="20"/>
+              </w:rPr>
+              <w:t xml:space="preserve">Needs Improvement </w:t>
+            </w:r>
+          </w:p>
+        </w:tc>
+        <w:tc>
+          <w:tcPr>
+            <w:tcW w:w="1740" w:type="dxa"/>
+            <w:tcBorders>
+              <w:top w:val="single" w:sz="8" w:space="0" w:color="2B706F"/>
+              <w:left w:val="single" w:sz="8" w:space="0" w:color="2B706F"/>
+              <w:bottom w:val="single" w:sz="8" w:space="0" w:color="2B706F"/>
+              <w:right w:val="single" w:sz="8" w:space="0" w:color="2B706F"/>
+            </w:tcBorders>
+            <w:shd w:val="clear" w:color="auto" w:fill="2B706F"/>
+            <w:tcMar>
+              <w:top w:w="129" w:type="dxa"/>
+              <w:left w:w="129" w:type="dxa"/>
+              <w:bottom w:w="129" w:type="dxa"/>
+              <w:right w:w="129" w:type="dxa"/>
+            </w:tcMar>
+            <w:vAlign w:val="center"/>
+          </w:tcPr>
+          <w:p>
+            <w:pPr>
+              <w:widowControl w:val="0"/>
+              <w:spacing w:before="0" w:line="276" w:lineRule="auto"/>
+              <w:jc w:val="center"/>
+              <w:rPr>
+                <w:rFonts w:ascii="Open Sans" w:eastAsia="Open Sans" w:hAnsi="Open Sans" w:cs="Open Sans"/>
+                <w:b/>
+                <w:bCs/>
+                <w:color w:val="FFFFFF" w:themeColor="background1"/>
+                <w:sz w:val="20"/>
+                <w:szCs w:val="20"/>
+              </w:rPr>
+            </w:pPr>
+            <w:r>
+              <w:rPr>
+                <w:rFonts w:ascii="Open Sans" w:eastAsia="Open Sans" w:hAnsi="Open Sans" w:cs="Open Sans"/>
+                <w:b/>
+                <w:bCs/>
+                <w:color w:val="FFFFFF" w:themeColor="background1"/>
+                <w:sz w:val="20"/>
+                <w:szCs w:val="20"/>
+              </w:rPr>
+              <w:t>Meets  expectations</w:t>
+            </w:r>
+          </w:p>
+        </w:tc>
+        <w:tc>
+          <w:tcPr>
+            <w:tcW w:w="1890" w:type="dxa"/>
+            <w:tcBorders>
+              <w:top w:val="single" w:sz="8" w:space="0" w:color="2B706F"/>
+              <w:left w:val="single" w:sz="8" w:space="0" w:color="2B706F"/>
+              <w:bottom w:val="single" w:sz="8" w:space="0" w:color="2B706F"/>
+              <w:right w:val="single" w:sz="8" w:space="0" w:color="2B706F"/>
+            </w:tcBorders>
+            <w:shd w:val="clear" w:color="auto" w:fill="2B706F"/>
+            <w:tcMar>
+              <w:top w:w="129" w:type="dxa"/>
+              <w:left w:w="129" w:type="dxa"/>
+              <w:bottom w:w="129" w:type="dxa"/>
+              <w:right w:w="129" w:type="dxa"/>
+            </w:tcMar>
+            <w:vAlign w:val="center"/>
+          </w:tcPr>
+          <w:p>
+            <w:pPr>
+              <w:widowControl w:val="0"/>
+              <w:spacing w:before="0" w:line="276" w:lineRule="auto"/>
+              <w:jc w:val="center"/>
+              <w:rPr>
+                <w:rFonts w:ascii="Open Sans" w:eastAsia="Open Sans" w:hAnsi="Open Sans" w:cs="Open Sans"/>
+                <w:b/>
+                <w:bCs/>
+                <w:color w:val="FFFFFF"/>
+                <w:sz w:val="20"/>
+                <w:szCs w:val="20"/>
+              </w:rPr>
+            </w:pPr>
+            <w:r>
+              <w:rPr>
+                <w:rFonts w:ascii="Open Sans" w:eastAsia="Open Sans" w:hAnsi="Open Sans" w:cs="Open Sans"/>
+                <w:b/>
+                <w:bCs/>
+                <w:color w:val="FFFFFF" w:themeColor="background1"/>
+                <w:sz w:val="20"/>
+                <w:szCs w:val="20"/>
+              </w:rPr>
+              <w:t xml:space="preserve">Exceeds expectations </w:t>
+            </w:r>
+          </w:p>
+        </w:tc>
+        <w:tc>
+          <w:tcPr>
+            <w:tcW w:w="1080" w:type="dxa"/>
+            <w:tcBorders>
+              <w:top w:val="single" w:sz="8" w:space="0" w:color="2B706F"/>
+              <w:left w:val="single" w:sz="8" w:space="0" w:color="2B706F"/>
+              <w:bottom w:val="single" w:sz="8" w:space="0" w:color="2B706F"/>
+              <w:right w:val="single" w:sz="8" w:space="0" w:color="2B706F"/>
+            </w:tcBorders>
+            <w:shd w:val="clear" w:color="auto" w:fill="2B706F"/>
+            <w:tcMar>
+              <w:top w:w="129" w:type="dxa"/>
+              <w:left w:w="129" w:type="dxa"/>
+              <w:bottom w:w="129" w:type="dxa"/>
+              <w:right w:w="129" w:type="dxa"/>
+            </w:tcMar>
+            <w:vAlign w:val="center"/>
+          </w:tcPr>
+          <w:p>
+            <w:pPr>
               <w:spacing w:line="276" w:lineRule="auto"/>
               <w:jc w:val="center"/>
               <w:rPr>
-                <w:rFonts w:ascii="Open Sans" w:hAnsi="Open Sans" w:eastAsia="Open Sans" w:cs="Open Sans"/>
-                <w:b w:val="1"/>
-                <w:bCs w:val="1"/>
-                <w:color w:val="FFFFFF" w:themeColor="background1" w:themeTint="FF" w:themeShade="FF"/>
+                <w:rFonts w:ascii="Open Sans" w:eastAsia="Open Sans" w:hAnsi="Open Sans" w:cs="Open Sans"/>
+                <w:b/>
+                <w:bCs/>
+                <w:color w:val="FFFFFF" w:themeColor="background1"/>
                 <w:sz w:val="20"/>
                 <w:szCs w:val="20"/>
               </w:rPr>
             </w:pPr>
             <w:r>
               <w:rPr>
-                <w:rFonts w:ascii="Open Sans" w:hAnsi="Open Sans" w:eastAsia="Open Sans" w:cs="Open Sans"/>
-                <w:b w:val="1"/>
-                <w:bCs w:val="1"/>
-                <w:color w:val="FFFFFF" w:themeColor="background1" w:themeTint="FF" w:themeShade="FF"/>
+                <w:rFonts w:ascii="Open Sans" w:eastAsia="Open Sans" w:hAnsi="Open Sans" w:cs="Open Sans"/>
+                <w:b/>
+                <w:bCs/>
+                <w:color w:val="FFFFFF" w:themeColor="background1"/>
                 <w:sz w:val="20"/>
                 <w:szCs w:val="20"/>
               </w:rPr>
@@ -1281,7 +1294,7 @@
           </w:p>
         </w:tc>
       </w:tr>
-      <w:tr xmlns:wp14="http://schemas.microsoft.com/office/word/2010/wordml" wp14:textId="77777777">
+      <w:tr>
         <w:trPr>
           <w:trHeight w:val="810"/>
         </w:trPr>
@@ -1289,10 +1302,10 @@
           <w:tcPr>
             <w:tcW w:w="1410" w:type="dxa"/>
             <w:tcBorders>
-              <w:top w:val="single" w:color="2B706F" w:sz="8"/>
-              <w:left w:val="single" w:color="2B706F" w:sz="8"/>
-              <w:bottom w:val="single" w:color="2B706F" w:sz="8"/>
-              <w:right w:val="single" w:color="2B706F" w:sz="8"/>
+              <w:top w:val="single" w:sz="8" w:space="0" w:color="2B706F"/>
+              <w:left w:val="single" w:sz="8" w:space="0" w:color="2B706F"/>
+              <w:bottom w:val="single" w:sz="8" w:space="0" w:color="2B706F"/>
+              <w:right w:val="single" w:sz="8" w:space="0" w:color="2B706F"/>
             </w:tcBorders>
             <w:shd w:val="clear" w:color="auto" w:fill="BDCDD1"/>
             <w:tcMar>
@@ -1304,31 +1317,31 @@
           </w:tcPr>
           <w:p>
             <w:pPr>
-              <w:pStyle w:val="Binhthng"/>
               <w:spacing w:line="276" w:lineRule="auto"/>
               <w:rPr>
-                <w:rFonts w:ascii="Open Sans" w:hAnsi="Open Sans" w:eastAsia="Open Sans" w:cs="Open Sans"/>
-                <w:b w:val="1"/>
-                <w:bCs w:val="1"/>
+                <w:rFonts w:ascii="Open Sans" w:eastAsia="Open Sans" w:hAnsi="Open Sans" w:cs="Open Sans"/>
+                <w:b/>
+                <w:bCs/>
                 <w:sz w:val="21"/>
                 <w:szCs w:val="21"/>
               </w:rPr>
             </w:pPr>
             <w:r>
               <w:rPr>
-                <w:rFonts w:ascii="Open Sans" w:hAnsi="Open Sans" w:eastAsia="Open Sans" w:cs="Open Sans"/>
-                <w:b w:val="1"/>
-                <w:bCs w:val="1"/>
+                <w:rFonts w:ascii="Open Sans" w:eastAsia="Open Sans" w:hAnsi="Open Sans" w:cs="Open Sans"/>
+                <w:b/>
+                <w:bCs/>
                 <w:sz w:val="21"/>
                 <w:szCs w:val="21"/>
               </w:rPr>
+              <w:lastRenderedPageBreak/>
               <w:t>{#</w:t>
             </w:r>
             <w:r>
               <w:rPr>
-                <w:rFonts w:ascii="Open Sans" w:hAnsi="Open Sans" w:eastAsia="Open Sans" w:cs="Open Sans"/>
-                <w:b w:val="1"/>
-                <w:bCs w:val="1"/>
+                <w:rFonts w:ascii="Open Sans" w:eastAsia="Open Sans" w:hAnsi="Open Sans" w:cs="Open Sans"/>
+                <w:b/>
+                <w:bCs/>
                 <w:sz w:val="21"/>
                 <w:szCs w:val="21"/>
               </w:rPr>
@@ -1336,9 +1349,9 @@
             </w:r>
             <w:r>
               <w:rPr>
-                <w:rFonts w:ascii="Open Sans" w:hAnsi="Open Sans" w:eastAsia="Open Sans" w:cs="Open Sans"/>
-                <w:b w:val="1"/>
-                <w:bCs w:val="1"/>
+                <w:rFonts w:ascii="Open Sans" w:eastAsia="Open Sans" w:hAnsi="Open Sans" w:cs="Open Sans"/>
+                <w:b/>
+                <w:bCs/>
                 <w:sz w:val="21"/>
                 <w:szCs w:val="21"/>
               </w:rPr>
@@ -1346,9 +1359,9 @@
             </w:r>
             <w:r>
               <w:rPr>
-                <w:rFonts w:ascii="Open Sans" w:hAnsi="Open Sans" w:eastAsia="Open Sans" w:cs="Open Sans"/>
-                <w:b w:val="1"/>
-                <w:bCs w:val="1"/>
+                <w:rFonts w:ascii="Open Sans" w:eastAsia="Open Sans" w:hAnsi="Open Sans" w:cs="Open Sans"/>
+                <w:b/>
+                <w:bCs/>
                 <w:sz w:val="21"/>
                 <w:szCs w:val="21"/>
               </w:rPr>
@@ -1356,9 +1369,9 @@
             </w:r>
             <w:r>
               <w:rPr>
-                <w:rFonts w:ascii="Open Sans" w:hAnsi="Open Sans" w:eastAsia="Open Sans" w:cs="Open Sans"/>
-                <w:b w:val="1"/>
-                <w:bCs w:val="1"/>
+                <w:rFonts w:ascii="Open Sans" w:eastAsia="Open Sans" w:hAnsi="Open Sans" w:cs="Open Sans"/>
+                <w:b/>
+                <w:bCs/>
                 <w:sz w:val="21"/>
                 <w:szCs w:val="21"/>
               </w:rPr>
@@ -1370,176 +1383,10 @@
           <w:tcPr>
             <w:tcW w:w="1695" w:type="dxa"/>
             <w:tcBorders>
-              <w:top w:val="single" w:color="2B706F" w:sz="8" w:space="0"/>
-              <w:left w:val="single" w:color="2B706F" w:sz="8" w:space="0"/>
-              <w:bottom w:val="single" w:color="2B706F" w:sz="8" w:space="0"/>
-              <w:right w:val="single" w:color="2B706F" w:sz="5" w:space="0"/>
-            </w:tcBorders>
-            <w:tcMar>
-              <w:top w:w="40" w:type="dxa"/>
-              <w:left w:w="40" w:type="dxa"/>
-              <w:bottom w:w="40" w:type="dxa"/>
-              <w:right w:w="40" w:type="dxa"/>
-            </w:tcMar>
-            <w:vAlign w:val="center"/>
-          </w:tcPr>
-          <w:p wp14:textId="3BA11844">
-            <w:pPr>
-              <w:pStyle w:val="Binhthng"/>
-              <w:widowControl w:val="0"/>
-              <w:spacing w:before="0" w:line="276" w:lineRule="auto"/>
-              <w:jc w:val="center"/>
-              <w:rPr>
-                <w:rFonts w:ascii="Open Sans" w:hAnsi="Open Sans" w:eastAsia="Open Sans" w:cs="Open Sans"/>
-                <w:sz w:val="20"/>
-                <w:szCs w:val="20"/>
-              </w:rPr>
-            </w:pPr>
-            <w:r>
-              <w:rPr>
-                <w:rFonts w:ascii="Open Sans" w:hAnsi="Open Sans" w:eastAsia="Open Sans" w:cs="Open Sans"/>
-                <w:sz w:val="20"/>
-                <w:szCs w:val="20"/>
-              </w:rPr>
-              <w:t>{Below Expectations</w:t>
-            </w:r>
-            <w:r>
-              <w:rPr>
-                <w:rFonts w:ascii="Open Sans" w:hAnsi="Open Sans" w:eastAsia="Open Sans" w:cs="Open Sans"/>
-                <w:sz w:val="20"/>
-                <w:szCs w:val="20"/>
-              </w:rPr>
-              <w:t>}</w:t>
-            </w:r>
-          </w:p>
-        </w:tc>
-        <w:tc>
-          <w:tcPr>
-            <w:tcW w:w="1875" w:type="dxa"/>
-            <w:tcBorders>
-              <w:top w:val="single" w:color="2B706F" w:sz="8" w:space="0"/>
-              <w:left w:val="single" w:color="2B706F" w:sz="5" w:space="0"/>
-              <w:bottom w:val="single" w:color="2B706F" w:sz="8" w:space="0"/>
-              <w:right w:val="single" w:color="2B706F" w:sz="5" w:space="0"/>
-            </w:tcBorders>
-            <w:tcMar>
-              <w:top w:w="40" w:type="dxa"/>
-              <w:left w:w="40" w:type="dxa"/>
-              <w:bottom w:w="40" w:type="dxa"/>
-              <w:right w:w="40" w:type="dxa"/>
-            </w:tcMar>
-            <w:vAlign w:val="center"/>
-          </w:tcPr>
-          <w:p wp14:textId="6444FC99">
-            <w:pPr>
-              <w:pStyle w:val="Binhthng"/>
-              <w:widowControl w:val="0"/>
-              <w:suppressLineNumbers w:val="0"/>
-              <w:bidi w:val="0"/>
-              <w:spacing w:before="0" w:beforeAutospacing="off" w:after="0" w:afterAutospacing="off" w:line="276" w:lineRule="auto"/>
-              <w:ind w:left="0" w:right="0"/>
-              <w:jc w:val="center"/>
-            </w:pPr>
-            <w:r>
-              <w:rPr>
-                <w:rFonts w:ascii="Open Sans" w:hAnsi="Open Sans" w:eastAsia="Open Sans" w:cs="Open Sans"/>
-                <w:sz w:val="20"/>
-                <w:szCs w:val="20"/>
-              </w:rPr>
-              <w:t>{Needs Improvement</w:t>
-            </w:r>
-            <w:r>
-              <w:rPr>
-                <w:rFonts w:ascii="Open Sans" w:hAnsi="Open Sans" w:eastAsia="Open Sans" w:cs="Open Sans"/>
-                <w:sz w:val="20"/>
-                <w:szCs w:val="20"/>
-              </w:rPr>
-              <w:t>}</w:t>
-            </w:r>
-          </w:p>
-        </w:tc>
-        <w:tc>
-          <w:tcPr>
-            <w:tcW w:w="1740" w:type="dxa"/>
-            <w:tcBorders>
-              <w:top w:val="single" w:color="2B706F" w:sz="8" w:space="0"/>
-              <w:left w:val="single" w:color="2B706F" w:sz="5" w:space="0"/>
-              <w:bottom w:val="single" w:color="2B706F" w:sz="8" w:space="0"/>
-              <w:right w:val="single" w:color="2B706F" w:sz="5" w:space="0"/>
-            </w:tcBorders>
-            <w:tcMar>
-              <w:top w:w="40" w:type="dxa"/>
-              <w:left w:w="40" w:type="dxa"/>
-              <w:bottom w:w="40" w:type="dxa"/>
-              <w:right w:w="40" w:type="dxa"/>
-            </w:tcMar>
-            <w:vAlign w:val="center"/>
-          </w:tcPr>
-          <w:p wp14:textId="5C671B2B">
-            <w:pPr>
-              <w:pStyle w:val="Binhthng"/>
-              <w:widowControl w:val="0"/>
-              <w:suppressLineNumbers w:val="0"/>
-              <w:bidi w:val="0"/>
-              <w:spacing w:before="0" w:beforeAutospacing="off" w:after="0" w:afterAutospacing="off" w:line="276" w:lineRule="auto"/>
-              <w:ind w:left="0" w:right="0"/>
-              <w:jc w:val="center"/>
-            </w:pPr>
-            <w:r>
-              <w:rPr>
-                <w:rFonts w:ascii="Open Sans" w:hAnsi="Open Sans" w:eastAsia="Open Sans" w:cs="Open Sans"/>
-                <w:sz w:val="20"/>
-                <w:szCs w:val="20"/>
-              </w:rPr>
-              <w:t>{Meets Expectations}</w:t>
-            </w:r>
-          </w:p>
-        </w:tc>
-        <w:tc>
-          <w:tcPr>
-            <w:tcW w:w="1890" w:type="dxa"/>
-            <w:tcBorders>
-              <w:top w:val="single" w:color="2B706F" w:sz="8" w:space="0"/>
-              <w:left w:val="single" w:color="2B706F" w:sz="5" w:space="0"/>
-              <w:bottom w:val="single" w:color="2B706F" w:sz="8" w:space="0"/>
-              <w:right w:val="single" w:color="2B706F" w:sz="5" w:space="0"/>
-            </w:tcBorders>
-            <w:tcMar>
-              <w:top w:w="40" w:type="dxa"/>
-              <w:left w:w="40" w:type="dxa"/>
-              <w:bottom w:w="40" w:type="dxa"/>
-              <w:right w:w="40" w:type="dxa"/>
-            </w:tcMar>
-            <w:vAlign w:val="center"/>
-          </w:tcPr>
-          <w:p wp14:textId="076E3A6D">
-            <w:pPr>
-              <w:pStyle w:val="Binhthng"/>
-              <w:widowControl w:val="0"/>
-              <w:suppressLineNumbers w:val="0"/>
-              <w:bidi w:val="0"/>
-              <w:spacing w:before="0" w:beforeAutospacing="off" w:after="0" w:afterAutospacing="off" w:line="276" w:lineRule="auto"/>
-              <w:ind w:left="0" w:right="0"/>
-              <w:jc w:val="center"/>
-            </w:pPr>
-            <w:r>
-              <w:rPr>
-                <w:rFonts w:ascii="Open Sans" w:hAnsi="Open Sans" w:eastAsia="Open Sans" w:cs="Open Sans"/>
-                <w:sz w:val="20"/>
-                <w:szCs w:val="20"/>
-              </w:rPr>
-              <w:t>{Exceeds Expectations}</w:t>
-            </w:r>
-          </w:p>
-        </w:tc>
-        <w:tc>
-          <w:tcPr>
-            <w:tcW w:w="1080" w:type="dxa"/>
-            <w:tcBorders>
-              <w:top w:val="single" w:color="2B706F" w:sz="8"/>
-              <w:left w:val="single" w:color="2B706F" w:sz="5"/>
-              <w:bottom w:val="single" w:color="2B706F" w:sz="8"/>
-              <w:right w:val="single" w:color="2B706F" w:sz="5"/>
+              <w:top w:val="single" w:sz="8" w:space="0" w:color="2B706F"/>
+              <w:left w:val="single" w:sz="8" w:space="0" w:color="2B706F"/>
+              <w:bottom w:val="single" w:sz="8" w:space="0" w:color="2B706F"/>
+              <w:right w:val="single" w:sz="5" w:space="0" w:color="2B706F"/>
             </w:tcBorders>
             <w:tcMar>
               <w:top w:w="40" w:type="dxa"/>
@@ -1551,18 +1398,170 @@
           </w:tcPr>
           <w:p>
             <w:pPr>
-              <w:pStyle w:val="Binhthng"/>
+              <w:widowControl w:val="0"/>
+              <w:spacing w:before="0" w:line="276" w:lineRule="auto"/>
+              <w:jc w:val="center"/>
+              <w:rPr>
+                <w:rFonts w:ascii="Open Sans" w:eastAsia="Open Sans" w:hAnsi="Open Sans" w:cs="Open Sans"/>
+                <w:sz w:val="20"/>
+                <w:szCs w:val="20"/>
+              </w:rPr>
+            </w:pPr>
+            <w:r>
+              <w:rPr>
+                <w:rFonts w:ascii="Open Sans" w:eastAsia="Open Sans" w:hAnsi="Open Sans" w:cs="Open Sans"/>
+                <w:sz w:val="20"/>
+                <w:szCs w:val="20"/>
+              </w:rPr>
+              <w:t>{Below Expectations</w:t>
+            </w:r>
+            <w:r>
+              <w:rPr>
+                <w:rFonts w:ascii="Open Sans" w:eastAsia="Open Sans" w:hAnsi="Open Sans" w:cs="Open Sans"/>
+                <w:sz w:val="20"/>
+                <w:szCs w:val="20"/>
+              </w:rPr>
+              <w:t>}</w:t>
+            </w:r>
+          </w:p>
+        </w:tc>
+        <w:tc>
+          <w:tcPr>
+            <w:tcW w:w="1875" w:type="dxa"/>
+            <w:tcBorders>
+              <w:top w:val="single" w:sz="8" w:space="0" w:color="2B706F"/>
+              <w:left w:val="single" w:sz="5" w:space="0" w:color="2B706F"/>
+              <w:bottom w:val="single" w:sz="8" w:space="0" w:color="2B706F"/>
+              <w:right w:val="single" w:sz="5" w:space="0" w:color="2B706F"/>
+            </w:tcBorders>
+            <w:tcMar>
+              <w:top w:w="40" w:type="dxa"/>
+              <w:left w:w="40" w:type="dxa"/>
+              <w:bottom w:w="40" w:type="dxa"/>
+              <w:right w:w="40" w:type="dxa"/>
+            </w:tcMar>
+            <w:vAlign w:val="center"/>
+          </w:tcPr>
+          <w:p>
+            <w:pPr>
+              <w:widowControl w:val="0"/>
+              <w:spacing w:before="0" w:line="276" w:lineRule="auto"/>
+              <w:jc w:val="center"/>
+            </w:pPr>
+            <w:r>
+              <w:rPr>
+                <w:rFonts w:ascii="Open Sans" w:eastAsia="Open Sans" w:hAnsi="Open Sans" w:cs="Open Sans"/>
+                <w:sz w:val="20"/>
+                <w:szCs w:val="20"/>
+              </w:rPr>
+              <w:t>{Needs Improvement</w:t>
+            </w:r>
+            <w:r>
+              <w:rPr>
+                <w:rFonts w:ascii="Open Sans" w:eastAsia="Open Sans" w:hAnsi="Open Sans" w:cs="Open Sans"/>
+                <w:sz w:val="20"/>
+                <w:szCs w:val="20"/>
+              </w:rPr>
+              <w:t>}</w:t>
+            </w:r>
+          </w:p>
+        </w:tc>
+        <w:tc>
+          <w:tcPr>
+            <w:tcW w:w="1740" w:type="dxa"/>
+            <w:tcBorders>
+              <w:top w:val="single" w:sz="8" w:space="0" w:color="2B706F"/>
+              <w:left w:val="single" w:sz="5" w:space="0" w:color="2B706F"/>
+              <w:bottom w:val="single" w:sz="8" w:space="0" w:color="2B706F"/>
+              <w:right w:val="single" w:sz="5" w:space="0" w:color="2B706F"/>
+            </w:tcBorders>
+            <w:tcMar>
+              <w:top w:w="40" w:type="dxa"/>
+              <w:left w:w="40" w:type="dxa"/>
+              <w:bottom w:w="40" w:type="dxa"/>
+              <w:right w:w="40" w:type="dxa"/>
+            </w:tcMar>
+            <w:vAlign w:val="center"/>
+          </w:tcPr>
+          <w:p>
+            <w:pPr>
+              <w:widowControl w:val="0"/>
+              <w:spacing w:before="0" w:line="276" w:lineRule="auto"/>
+              <w:jc w:val="center"/>
+            </w:pPr>
+            <w:r>
+              <w:rPr>
+                <w:rFonts w:ascii="Open Sans" w:eastAsia="Open Sans" w:hAnsi="Open Sans" w:cs="Open Sans"/>
+                <w:sz w:val="20"/>
+                <w:szCs w:val="20"/>
+              </w:rPr>
+              <w:t>{Meets Expectations}</w:t>
+            </w:r>
+          </w:p>
+        </w:tc>
+        <w:tc>
+          <w:tcPr>
+            <w:tcW w:w="1890" w:type="dxa"/>
+            <w:tcBorders>
+              <w:top w:val="single" w:sz="8" w:space="0" w:color="2B706F"/>
+              <w:left w:val="single" w:sz="5" w:space="0" w:color="2B706F"/>
+              <w:bottom w:val="single" w:sz="8" w:space="0" w:color="2B706F"/>
+              <w:right w:val="single" w:sz="5" w:space="0" w:color="2B706F"/>
+            </w:tcBorders>
+            <w:tcMar>
+              <w:top w:w="40" w:type="dxa"/>
+              <w:left w:w="40" w:type="dxa"/>
+              <w:bottom w:w="40" w:type="dxa"/>
+              <w:right w:w="40" w:type="dxa"/>
+            </w:tcMar>
+            <w:vAlign w:val="center"/>
+          </w:tcPr>
+          <w:p>
+            <w:pPr>
+              <w:widowControl w:val="0"/>
+              <w:spacing w:before="0" w:line="276" w:lineRule="auto"/>
+              <w:jc w:val="center"/>
+            </w:pPr>
+            <w:r>
+              <w:rPr>
+                <w:rFonts w:ascii="Open Sans" w:eastAsia="Open Sans" w:hAnsi="Open Sans" w:cs="Open Sans"/>
+                <w:sz w:val="20"/>
+                <w:szCs w:val="20"/>
+              </w:rPr>
+              <w:t>{Exceeds Expectations}</w:t>
+            </w:r>
+          </w:p>
+        </w:tc>
+        <w:tc>
+          <w:tcPr>
+            <w:tcW w:w="1080" w:type="dxa"/>
+            <w:tcBorders>
+              <w:top w:val="single" w:sz="8" w:space="0" w:color="2B706F"/>
+              <w:left w:val="single" w:sz="5" w:space="0" w:color="2B706F"/>
+              <w:bottom w:val="single" w:sz="8" w:space="0" w:color="2B706F"/>
+              <w:right w:val="single" w:sz="5" w:space="0" w:color="2B706F"/>
+            </w:tcBorders>
+            <w:tcMar>
+              <w:top w:w="40" w:type="dxa"/>
+              <w:left w:w="40" w:type="dxa"/>
+              <w:bottom w:w="40" w:type="dxa"/>
+              <w:right w:w="40" w:type="dxa"/>
+            </w:tcMar>
+            <w:vAlign w:val="center"/>
+          </w:tcPr>
+          <w:p>
+            <w:pPr>
               <w:spacing w:line="276" w:lineRule="auto"/>
               <w:jc w:val="center"/>
               <w:rPr>
-                <w:rFonts w:ascii="Open Sans" w:hAnsi="Open Sans" w:eastAsia="Open Sans" w:cs="Open Sans"/>
+                <w:rFonts w:ascii="Open Sans" w:eastAsia="Open Sans" w:hAnsi="Open Sans" w:cs="Open Sans"/>
                 <w:sz w:val="20"/>
                 <w:szCs w:val="20"/>
               </w:rPr>
             </w:pPr>
             <w:r>
               <w:rPr>
-                <w:rFonts w:ascii="Open Sans" w:hAnsi="Open Sans" w:eastAsia="Open Sans" w:cs="Open Sans"/>
+                <w:rFonts w:ascii="Open Sans" w:eastAsia="Open Sans" w:hAnsi="Open Sans" w:cs="Open Sans"/>
                 <w:sz w:val="20"/>
                 <w:szCs w:val="20"/>
               </w:rPr>
@@ -1570,7 +1569,7 @@
             </w:r>
             <w:r>
               <w:rPr>
-                <w:rFonts w:ascii="Open Sans" w:hAnsi="Open Sans" w:eastAsia="Open Sans" w:cs="Open Sans"/>
+                <w:rFonts w:ascii="Open Sans" w:eastAsia="Open Sans" w:hAnsi="Open Sans" w:cs="Open Sans"/>
                 <w:sz w:val="20"/>
                 <w:szCs w:val="20"/>
               </w:rPr>
@@ -1580,13 +1579,13 @@
         </w:tc>
       </w:tr>
     </w:tbl>
-    <w:p xmlns:wp14="http://schemas.microsoft.com/office/word/2010/wordml" wp14:textId="77777777">
+    <w:p>
       <w:pPr>
         <w:widowControl w:val="0"/>
         <w:spacing w:before="0" w:line="335" w:lineRule="auto"/>
         <w:jc w:val="both"/>
         <w:rPr>
-          <w:rFonts w:ascii="Open Sans" w:hAnsi="Open Sans" w:eastAsia="Open Sans" w:cs="Open Sans"/>
+          <w:rFonts w:ascii="Open Sans" w:eastAsia="Open Sans" w:hAnsi="Open Sans" w:cs="Open Sans"/>
         </w:rPr>
       </w:pPr>
     </w:p>
@@ -1601,7 +1600,7 @@
       <w:tblGrid>
         <w:gridCol w:w="8955"/>
       </w:tblGrid>
-      <w:tr xmlns:wp14="http://schemas.microsoft.com/office/word/2010/wordml" wp14:textId="77777777">
+      <w:tr>
         <w:trPr>
           <w:trHeight w:val="1740"/>
         </w:trPr>
@@ -1623,11 +1622,11 @@
             </w:tcMar>
             <w:vAlign w:val="center"/>
           </w:tcPr>
-          <w:p wp14:textId="77777777">
+          <w:p>
             <w:pPr>
               <w:spacing w:line="276" w:lineRule="auto"/>
               <w:rPr>
-                <w:rFonts w:ascii="Open Sans" w:hAnsi="Open Sans" w:eastAsia="Open Sans" w:cs="Open Sans"/>
+                <w:rFonts w:ascii="Open Sans" w:eastAsia="Open Sans" w:hAnsi="Open Sans" w:cs="Open Sans"/>
                 <w:b/>
                 <w:color w:val="418EA0"/>
                 <w:sz w:val="28"/>
@@ -1635,13 +1634,13 @@
               </w:rPr>
             </w:pPr>
           </w:p>
-          <w:p wp14:textId="69F645DF">
+          <w:p>
             <w:pPr>
               <w:spacing w:line="276" w:lineRule="auto"/>
               <w:rPr>
-                <w:rFonts w:ascii="Open Sans" w:hAnsi="Open Sans" w:eastAsia="Open Sans" w:cs="Open Sans"/>
-                <w:b w:val="1"/>
-                <w:bCs w:val="1"/>
+                <w:rFonts w:ascii="Open Sans" w:eastAsia="Open Sans" w:hAnsi="Open Sans" w:cs="Open Sans"/>
+                <w:b/>
+                <w:bCs/>
                 <w:color w:val="2B706F"/>
                 <w:sz w:val="28"/>
                 <w:szCs w:val="28"/>
@@ -1649,9 +1648,9 @@
             </w:pPr>
             <w:r>
               <w:rPr>
-                <w:rFonts w:ascii="Open Sans" w:hAnsi="Open Sans" w:eastAsia="Open Sans" w:cs="Open Sans"/>
-                <w:b w:val="1"/>
-                <w:bCs w:val="1"/>
+                <w:rFonts w:ascii="Open Sans" w:eastAsia="Open Sans" w:hAnsi="Open Sans" w:cs="Open Sans"/>
+                <w:b/>
+                <w:bCs/>
                 <w:color w:val="2B706F"/>
                 <w:sz w:val="28"/>
                 <w:szCs w:val="28"/>
@@ -1659,14 +1658,13 @@
               <w:t>Suggested sample answer</w:t>
             </w:r>
           </w:p>
-          <w:p wp14:textId="1E25A96A">
+          <w:p>
             <w:pPr>
-              <w:pStyle w:val="Binhthng"/>
               <w:spacing w:line="276" w:lineRule="auto"/>
               <w:rPr>
-                <w:rFonts w:ascii="Open Sans" w:hAnsi="Open Sans" w:eastAsia="Open Sans" w:cs="Open Sans"/>
-                <w:b w:val="1"/>
-                <w:bCs w:val="1"/>
+                <w:rFonts w:ascii="Open Sans" w:eastAsia="Open Sans" w:hAnsi="Open Sans" w:cs="Open Sans"/>
+                <w:b/>
+                <w:bCs/>
                 <w:color w:val="2B706F"/>
                 <w:sz w:val="28"/>
                 <w:szCs w:val="28"/>
@@ -1675,7 +1673,7 @@
           </w:p>
         </w:tc>
       </w:tr>
-      <w:tr xmlns:wp14="http://schemas.microsoft.com/office/word/2010/wordml" wp14:textId="77777777">
+      <w:tr>
         <w:trPr>
           <w:trHeight w:val="660"/>
         </w:trPr>
@@ -1697,16 +1695,15 @@
             </w:tcMar>
             <w:vAlign w:val="center"/>
           </w:tcPr>
-          <w:p wp14:textId="4CD2FAF1">
+          <w:p>
             <w:pPr>
               <w:widowControl w:val="0"/>
               <w:spacing w:before="0" w:line="335" w:lineRule="auto"/>
               <w:ind w:left="720" w:right="105"/>
-              <w:jc w:val="left"/>
-              <w:rPr>
-                <w:rFonts w:ascii="Open Sans" w:hAnsi="Open Sans" w:eastAsia="Open Sans" w:cs="Open Sans"/>
-                <w:b w:val="1"/>
-                <w:bCs w:val="1"/>
+              <w:rPr>
+                <w:rFonts w:ascii="Open Sans" w:eastAsia="Open Sans" w:hAnsi="Open Sans" w:cs="Open Sans"/>
+                <w:b/>
+                <w:bCs/>
                 <w:color w:val="2440A4"/>
                 <w:sz w:val="28"/>
                 <w:szCs w:val="28"/>
@@ -1714,124 +1711,79 @@
             </w:pPr>
             <w:r>
               <w:rPr>
-                <w:rFonts w:ascii="Open Sans" w:hAnsi="Open Sans" w:eastAsia="Open Sans" w:cs="Open Sans"/>
-              </w:rPr>
-              <w:t>{s</w:t>
+                <w:rFonts w:ascii="Open Sans" w:eastAsia="Open Sans" w:hAnsi="Open Sans" w:cs="Open Sans"/>
+              </w:rPr>
+              <w:t>{</w:t>
+            </w:r>
+            <w:proofErr w:type="spellStart"/>
+            <w:r>
+              <w:rPr>
+                <w:rFonts w:ascii="Open Sans" w:eastAsia="Open Sans" w:hAnsi="Open Sans" w:cs="Open Sans"/>
+              </w:rPr>
+              <w:t>s</w:t>
             </w:r>
             <w:r>
               <w:rPr>
-                <w:rFonts w:ascii="Open Sans" w:hAnsi="Open Sans" w:eastAsia="Open Sans" w:cs="Open Sans"/>
+                <w:rFonts w:ascii="Open Sans" w:eastAsia="Open Sans" w:hAnsi="Open Sans" w:cs="Open Sans"/>
               </w:rPr>
               <w:t>uggested</w:t>
             </w:r>
             <w:r>
               <w:rPr>
-                <w:rFonts w:ascii="Open Sans" w:hAnsi="Open Sans" w:eastAsia="Open Sans" w:cs="Open Sans"/>
+                <w:rFonts w:ascii="Open Sans" w:eastAsia="Open Sans" w:hAnsi="Open Sans" w:cs="Open Sans"/>
               </w:rPr>
               <w:t>S</w:t>
             </w:r>
             <w:r>
               <w:rPr>
-                <w:rFonts w:ascii="Open Sans" w:hAnsi="Open Sans" w:eastAsia="Open Sans" w:cs="Open Sans"/>
+                <w:rFonts w:ascii="Open Sans" w:eastAsia="Open Sans" w:hAnsi="Open Sans" w:cs="Open Sans"/>
               </w:rPr>
               <w:t>ample</w:t>
             </w:r>
             <w:r>
               <w:rPr>
-                <w:rFonts w:ascii="Open Sans" w:hAnsi="Open Sans" w:eastAsia="Open Sans" w:cs="Open Sans"/>
+                <w:rFonts w:ascii="Open Sans" w:eastAsia="Open Sans" w:hAnsi="Open Sans" w:cs="Open Sans"/>
               </w:rPr>
               <w:t>A</w:t>
             </w:r>
             <w:r>
               <w:rPr>
-                <w:rFonts w:ascii="Open Sans" w:hAnsi="Open Sans" w:eastAsia="Open Sans" w:cs="Open Sans"/>
+                <w:rFonts w:ascii="Open Sans" w:eastAsia="Open Sans" w:hAnsi="Open Sans" w:cs="Open Sans"/>
               </w:rPr>
               <w:t>nswer</w:t>
             </w:r>
+            <w:proofErr w:type="spellEnd"/>
             <w:r>
               <w:rPr>
-                <w:rFonts w:ascii="Open Sans" w:hAnsi="Open Sans" w:eastAsia="Open Sans" w:cs="Open Sans"/>
+                <w:rFonts w:ascii="Open Sans" w:eastAsia="Open Sans" w:hAnsi="Open Sans" w:cs="Open Sans"/>
               </w:rPr>
               <w:t>}</w:t>
             </w:r>
           </w:p>
-          <w:p wp14:textId="77777777">
-            <w:pPr>
-              <w:spacing w:line="276" w:lineRule="auto"/>
-              <w:rPr>
-                <w:rFonts w:ascii="Open Sans" w:hAnsi="Open Sans" w:eastAsia="Open Sans" w:cs="Open Sans"/>
-                <w:b/>
-                <w:color w:val="418EA0"/>
-                <w:sz w:val="28"/>
-                <w:szCs w:val="28"/>
-              </w:rPr>
-            </w:pPr>
-            <w:r>
-              <w:rPr>
-                <w:rFonts w:ascii="Open Sans" w:hAnsi="Open Sans" w:eastAsia="Open Sans" w:cs="Open Sans"/>
-                <w:b/>
-                <w:color w:val="2B706F"/>
-                <w:sz w:val="28"/>
-                <w:szCs w:val="28"/>
-              </w:rPr>
-              <w:t>Suggested scoring</w:t>
-            </w:r>
-          </w:p>
-          <w:p wp14:textId="77777777">
+          <w:p>
             <w:pPr>
               <w:widowControl w:val="0"/>
               <w:spacing w:before="0" w:line="335" w:lineRule="auto"/>
               <w:ind w:left="720" w:right="105"/>
-              <w:jc w:val="both"/>
-              <w:rPr>
-                <w:rFonts w:ascii="Open Sans" w:hAnsi="Open Sans" w:eastAsia="Open Sans" w:cs="Open Sans"/>
-              </w:rPr>
-            </w:pPr>
-          </w:p>
-          <w:p wp14:textId="2D226227">
-            <w:pPr>
-              <w:widowControl w:val="0"/>
-              <w:spacing w:before="0" w:line="335" w:lineRule="auto"/>
-              <w:ind w:left="720" w:right="105"/>
-              <w:jc w:val="left"/>
-              <w:rPr>
-                <w:rFonts w:ascii="Open Sans" w:hAnsi="Open Sans" w:eastAsia="Open Sans" w:cs="Open Sans"/>
-                <w:b w:val="1"/>
-                <w:bCs w:val="1"/>
+              <w:rPr>
+                <w:rFonts w:ascii="Open Sans" w:eastAsia="Open Sans" w:hAnsi="Open Sans" w:cs="Open Sans"/>
+                <w:b/>
+                <w:bCs/>
                 <w:color w:val="2440A4"/>
                 <w:sz w:val="28"/>
                 <w:szCs w:val="28"/>
               </w:rPr>
             </w:pPr>
-            <w:r>
-              <w:rPr>
-                <w:rFonts w:ascii="Open Sans" w:hAnsi="Open Sans" w:eastAsia="Open Sans" w:cs="Open Sans"/>
-              </w:rPr>
-              <w:t>{</w:t>
-            </w:r>
-            <w:r>
-              <w:rPr>
-                <w:rFonts w:ascii="Open Sans" w:hAnsi="Open Sans" w:eastAsia="Open Sans" w:cs="Open Sans"/>
-              </w:rPr>
-              <w:t>suggestedScore</w:t>
-            </w:r>
-            <w:r>
-              <w:rPr>
-                <w:rFonts w:ascii="Open Sans" w:hAnsi="Open Sans" w:eastAsia="Open Sans" w:cs="Open Sans"/>
-              </w:rPr>
-              <w:t>}</w:t>
-            </w:r>
           </w:p>
         </w:tc>
       </w:tr>
     </w:tbl>
-    <w:p xmlns:wp14="http://schemas.microsoft.com/office/word/2010/wordml" wp14:textId="0E5A9F7A">
+    <w:p>
       <w:pPr>
-        <w:pStyle w:val="Binhthng"/>
         <w:widowControl w:val="0"/>
         <w:spacing w:before="0" w:line="276" w:lineRule="auto"/>
         <w:rPr>
-          <w:rFonts w:ascii="Open Sans" w:hAnsi="Open Sans" w:eastAsia="Open Sans" w:cs="Open Sans"/>
+          <w:rFonts w:ascii="Open Sans" w:eastAsia="Open Sans" w:hAnsi="Open Sans" w:cs="Open Sans"/>
           <w:sz w:val="21"/>
           <w:szCs w:val="21"/>
         </w:rPr>
@@ -1842,7 +1794,7 @@
       <w:footerReference w:type="default" r:id="rId7"/>
       <w:headerReference w:type="first" r:id="rId8"/>
       <w:footerReference w:type="first" r:id="rId9"/>
-      <w:pgSz w:w="12240" w:h="15840" w:orient="portrait"/>
+      <w:pgSz w:w="12240" w:h="15840"/>
       <w:pgMar w:top="1440" w:right="1350" w:bottom="1080" w:left="1440" w:header="0" w:footer="0" w:gutter="0"/>
       <w:pgNumType w:start="1"/>
       <w:cols w:space="720"/>
@@ -1854,7 +1806,7 @@
 <file path=word/endnotes.xml><?xml version="1.0" encoding="utf-8"?>
 <w:endnotes xmlns:wpc="http://schemas.microsoft.com/office/word/2010/wordprocessingCanvas" xmlns:cx="http://schemas.microsoft.com/office/drawing/2014/chartex" xmlns:cx1="http://schemas.microsoft.com/office/drawing/2015/9/8/chartex" xmlns:cx2="http://schemas.microsoft.com/office/drawing/2015/10/21/chartex" xmlns:cx3="http://schemas.microsoft.com/office/drawing/2016/5/9/chartex" xmlns:cx4="http://schemas.microsoft.com/office/drawing/2016/5/10/chartex" xmlns:cx5="http://schemas.microsoft.com/office/drawing/2016/5/11/chartex" xmlns:cx6="http://schemas.microsoft.com/office/drawing/2016/5/12/chartex" xmlns:cx7="http://schemas.microsoft.com/office/drawing/2016/5/13/chartex" xmlns:cx8="http://schemas.microsoft.com/office/drawing/2016/5/14/chartex" xmlns:mc="http://schemas.openxmlformats.org/markup-compatibility/2006" xmlns:aink="http://schemas.microsoft.com/office/drawing/2016/ink" xmlns:am3d="http://schemas.microsoft.com/office/drawing/2017/model3d" xmlns:o="urn:schemas-microsoft-com:office:office" xmlns:oel="http://schemas.microsoft.com/office/2019/extlst" xmlns:r="http://schemas.openxmlformats.org/officeDocument/2006/relationships" xmlns:m="http://schemas.openxmlformats.org/officeDocument/2006/math" xmlns:v="urn:schemas-microsoft-com:vml" xmlns:wp14="http://schemas.microsoft.com/office/word/2010/wordprocessingDrawing" xmlns:wp="http://schemas.openxmlformats.org/drawingml/2006/wordprocessingDrawing" xmlns:w10="urn:schemas-microsoft-com:office:word" xmlns:w="http://schemas.openxmlformats.org/wordprocessingml/2006/main" xmlns:w14="http://schemas.microsoft.com/office/word/2010/wordml" xmlns:w15="http://schemas.microsoft.com/office/word/2012/wordml" xmlns:w16cex="http://schemas.microsoft.com/office/word/2018/wordml/cex" xmlns:w16cid="http://schemas.microsoft.com/office/word/2016/wordml/cid" xmlns:w16="http://schemas.microsoft.com/office/word/2018/wordml" xmlns:w16sdtdh="http://schemas.microsoft.com/office/word/2020/wordml/sdtdatahash" xmlns:w16se="http://schemas.microsoft.com/office/word/2015/wordml/symex" xmlns:wpg="http://schemas.microsoft.com/office/word/2010/wordprocessingGroup" xmlns:wpi="http://schemas.microsoft.com/office/word/2010/wordprocessingInk" xmlns:wne="http://schemas.microsoft.com/office/word/2006/wordml" xmlns:wps="http://schemas.microsoft.com/office/word/2010/wordprocessingShape" mc:Ignorable="w14 w15 w16se w16cid w16 w16cex w16sdtdh wp14">
   <w:endnote w:type="separator" w:id="-1">
-    <w:p xmlns:wp14="http://schemas.microsoft.com/office/word/2010/wordml" wp14:textId="77777777">
+    <w:p>
       <w:pPr>
         <w:spacing w:before="0" w:line="240" w:lineRule="auto"/>
       </w:pPr>
@@ -1864,7 +1816,7 @@
     </w:p>
   </w:endnote>
   <w:endnote w:type="continuationSeparator" w:id="0">
-    <w:p xmlns:wp14="http://schemas.microsoft.com/office/word/2010/wordml" wp14:textId="77777777">
+    <w:p>
       <w:pPr>
         <w:spacing w:before="0" w:line="240" w:lineRule="auto"/>
       </w:pPr>
@@ -1877,13 +1829,13 @@
 </file>
 
 <file path=word/footer1.xml><?xml version="1.0" encoding="utf-8"?>
-<w:ftr xmlns:wpc="http://schemas.microsoft.com/office/word/2010/wordprocessingCanvas" xmlns:cx="http://schemas.microsoft.com/office/drawing/2014/chartex" xmlns:cx1="http://schemas.microsoft.com/office/drawing/2015/9/8/chartex" xmlns:cx2="http://schemas.microsoft.com/office/drawing/2015/10/21/chartex" xmlns:cx3="http://schemas.microsoft.com/office/drawing/2016/5/9/chartex" xmlns:cx4="http://schemas.microsoft.com/office/drawing/2016/5/10/chartex" xmlns:cx5="http://schemas.microsoft.com/office/drawing/2016/5/11/chartex" xmlns:cx6="http://schemas.microsoft.com/office/drawing/2016/5/12/chartex" xmlns:cx7="http://schemas.microsoft.com/office/drawing/2016/5/13/chartex" xmlns:cx8="http://schemas.microsoft.com/office/drawing/2016/5/14/chartex" xmlns:mc="http://schemas.openxmlformats.org/markup-compatibility/2006" xmlns:aink="http://schemas.microsoft.com/office/drawing/2016/ink" xmlns:am3d="http://schemas.microsoft.com/office/drawing/2017/model3d" xmlns:o="urn:schemas-microsoft-com:office:office" xmlns:oel="http://schemas.microsoft.com/office/2019/extlst" xmlns:r="http://schemas.openxmlformats.org/officeDocument/2006/relationships" xmlns:m="http://schemas.openxmlformats.org/officeDocument/2006/math" xmlns:v="urn:schemas-microsoft-com:vml" xmlns:wp14="http://schemas.microsoft.com/office/word/2010/wordprocessingDrawing" xmlns:wp="http://schemas.openxmlformats.org/drawingml/2006/wordprocessingDrawing" xmlns:w10="urn:schemas-microsoft-com:office:word" xmlns:w="http://schemas.openxmlformats.org/wordprocessingml/2006/main" xmlns:w14="http://schemas.microsoft.com/office/word/2010/wordml" xmlns:w15="http://schemas.microsoft.com/office/word/2012/wordml" xmlns:w16cex="http://schemas.microsoft.com/office/word/2018/wordml/cex" xmlns:w16cid="http://schemas.microsoft.com/office/word/2016/wordml/cid" xmlns:w16="http://schemas.microsoft.com/office/word/2018/wordml" xmlns:w16sdtdh="http://schemas.microsoft.com/office/word/2020/wordml/sdtdatahash" xmlns:w16se="http://schemas.microsoft.com/office/word/2015/wordml/symex" xmlns:wpg="http://schemas.microsoft.com/office/word/2010/wordprocessingGroup" xmlns:wpi="http://schemas.microsoft.com/office/word/2010/wordprocessingInk" xmlns:wne="http://schemas.microsoft.com/office/word/2006/wordml" xmlns:wps="http://schemas.microsoft.com/office/word/2010/wordprocessingShape" xmlns:a="http://schemas.openxmlformats.org/drawingml/2006/main" xmlns:pic="http://schemas.openxmlformats.org/drawingml/2006/picture" mc:Ignorable="w14 w15 w16se w16cid w16 w16cex w16sdtdh wp14">
-  <w:p xmlns:wp14="http://schemas.microsoft.com/office/word/2010/wordml" wp14:textId="77777777">
+<w:ftr xmlns:wpc="http://schemas.microsoft.com/office/word/2010/wordprocessingCanvas" xmlns:cx="http://schemas.microsoft.com/office/drawing/2014/chartex" xmlns:cx1="http://schemas.microsoft.com/office/drawing/2015/9/8/chartex" xmlns:cx2="http://schemas.microsoft.com/office/drawing/2015/10/21/chartex" xmlns:cx3="http://schemas.microsoft.com/office/drawing/2016/5/9/chartex" xmlns:cx4="http://schemas.microsoft.com/office/drawing/2016/5/10/chartex" xmlns:cx5="http://schemas.microsoft.com/office/drawing/2016/5/11/chartex" xmlns:cx6="http://schemas.microsoft.com/office/drawing/2016/5/12/chartex" xmlns:cx7="http://schemas.microsoft.com/office/drawing/2016/5/13/chartex" xmlns:cx8="http://schemas.microsoft.com/office/drawing/2016/5/14/chartex" xmlns:mc="http://schemas.openxmlformats.org/markup-compatibility/2006" xmlns:aink="http://schemas.microsoft.com/office/drawing/2016/ink" xmlns:am3d="http://schemas.microsoft.com/office/drawing/2017/model3d" xmlns:o="urn:schemas-microsoft-com:office:office" xmlns:oel="http://schemas.microsoft.com/office/2019/extlst" xmlns:r="http://schemas.openxmlformats.org/officeDocument/2006/relationships" xmlns:m="http://schemas.openxmlformats.org/officeDocument/2006/math" xmlns:v="urn:schemas-microsoft-com:vml" xmlns:wp14="http://schemas.microsoft.com/office/word/2010/wordprocessingDrawing" xmlns:wp="http://schemas.openxmlformats.org/drawingml/2006/wordprocessingDrawing" xmlns:w10="urn:schemas-microsoft-com:office:word" xmlns:w="http://schemas.openxmlformats.org/wordprocessingml/2006/main" xmlns:w14="http://schemas.microsoft.com/office/word/2010/wordml" xmlns:w15="http://schemas.microsoft.com/office/word/2012/wordml" xmlns:w16cex="http://schemas.microsoft.com/office/word/2018/wordml/cex" xmlns:w16cid="http://schemas.microsoft.com/office/word/2016/wordml/cid" xmlns:w16="http://schemas.microsoft.com/office/word/2018/wordml" xmlns:w16sdtdh="http://schemas.microsoft.com/office/word/2020/wordml/sdtdatahash" xmlns:w16se="http://schemas.microsoft.com/office/word/2015/wordml/symex" xmlns:wpg="http://schemas.microsoft.com/office/word/2010/wordprocessingGroup" xmlns:wpi="http://schemas.microsoft.com/office/word/2010/wordprocessingInk" xmlns:wne="http://schemas.microsoft.com/office/word/2006/wordml" xmlns:wps="http://schemas.microsoft.com/office/word/2010/wordprocessingShape" mc:Ignorable="w14 w15 w16se w16cid w16 w16cex w16sdtdh wp14">
+  <w:p>
     <w:pPr>
       <w:spacing w:before="0" w:line="240" w:lineRule="auto"/>
       <w:ind w:left="-540"/>
       <w:rPr>
-        <w:rFonts w:ascii="Open Sans" w:hAnsi="Open Sans" w:eastAsia="Open Sans" w:cs="Open Sans"/>
+        <w:rFonts w:ascii="Open Sans" w:eastAsia="Open Sans" w:hAnsi="Open Sans" w:cs="Open Sans"/>
         <w:color w:val="F3F3F3"/>
         <w:sz w:val="12"/>
         <w:szCs w:val="12"/>
@@ -1894,7 +1846,7 @@
         <w:noProof/>
       </w:rPr>
       <w:drawing>
-        <wp:anchor xmlns:wp14="http://schemas.microsoft.com/office/word/2010/wordprocessingDrawing" distT="114300" distB="114300" distL="114300" distR="114300" simplePos="0" relativeHeight="251659264" behindDoc="1" locked="0" layoutInCell="1" hidden="0" allowOverlap="1" wp14:anchorId="51D50BF0" wp14:editId="7777777">
+        <wp:anchor distT="114300" distB="114300" distL="114300" distR="114300" simplePos="0" relativeHeight="251659264" behindDoc="1" locked="0" layoutInCell="1" hidden="0" allowOverlap="1" wp14:anchorId="51D50BF0" wp14:editId="07777777">
           <wp:simplePos x="0" y="0"/>
           <wp:positionH relativeFrom="column">
             <wp:posOffset>-914399</wp:posOffset>
@@ -1950,7 +1902,7 @@
       <w:gridCol w:w="10365"/>
       <w:gridCol w:w="285"/>
     </w:tblGrid>
-    <w:tr xmlns:wp14="http://schemas.microsoft.com/office/word/2010/wordml" wp14:textId="77777777">
+    <w:tr>
       <w:tc>
         <w:tcPr>
           <w:tcW w:w="10365" w:type="dxa"/>
@@ -1969,11 +1921,11 @@
           </w:tcMar>
           <w:vAlign w:val="bottom"/>
         </w:tcPr>
-        <w:p wp14:textId="77777777">
+        <w:p>
           <w:pPr>
             <w:spacing w:before="0" w:line="240" w:lineRule="auto"/>
             <w:rPr>
-              <w:rFonts w:ascii="Open Sans" w:hAnsi="Open Sans" w:eastAsia="Open Sans" w:cs="Open Sans"/>
+              <w:rFonts w:ascii="Open Sans" w:eastAsia="Open Sans" w:hAnsi="Open Sans" w:cs="Open Sans"/>
               <w:b/>
               <w:color w:val="FFFFFF"/>
               <w:sz w:val="18"/>
@@ -1982,7 +1934,7 @@
           </w:pPr>
           <w:r>
             <w:rPr>
-              <w:rFonts w:ascii="Open Sans" w:hAnsi="Open Sans" w:eastAsia="Open Sans" w:cs="Open Sans"/>
+              <w:rFonts w:ascii="Open Sans" w:eastAsia="Open Sans" w:hAnsi="Open Sans" w:cs="Open Sans"/>
               <w:b/>
               <w:color w:val="FFFFFF"/>
               <w:sz w:val="18"/>
@@ -2010,13 +1962,13 @@
           </w:tcMar>
           <w:vAlign w:val="bottom"/>
         </w:tcPr>
-        <w:p wp14:textId="77777777">
+        <w:p>
           <w:pPr>
             <w:widowControl w:val="0"/>
             <w:spacing w:before="0" w:line="240" w:lineRule="auto"/>
             <w:jc w:val="center"/>
             <w:rPr>
-              <w:rFonts w:ascii="Open Sans" w:hAnsi="Open Sans" w:eastAsia="Open Sans" w:cs="Open Sans"/>
+              <w:rFonts w:ascii="Open Sans" w:eastAsia="Open Sans" w:hAnsi="Open Sans" w:cs="Open Sans"/>
               <w:b/>
               <w:color w:val="F3F3F3"/>
               <w:sz w:val="20"/>
@@ -2025,7 +1977,7 @@
           </w:pPr>
           <w:r>
             <w:rPr>
-              <w:rFonts w:ascii="Open Sans" w:hAnsi="Open Sans" w:eastAsia="Open Sans" w:cs="Open Sans"/>
+              <w:rFonts w:ascii="Open Sans" w:eastAsia="Open Sans" w:hAnsi="Open Sans" w:cs="Open Sans"/>
               <w:b/>
               <w:color w:val="F3F3F3"/>
               <w:sz w:val="20"/>
@@ -2035,7 +1987,7 @@
           </w:r>
           <w:r>
             <w:rPr>
-              <w:rFonts w:ascii="Open Sans" w:hAnsi="Open Sans" w:eastAsia="Open Sans" w:cs="Open Sans"/>
+              <w:rFonts w:ascii="Open Sans" w:eastAsia="Open Sans" w:hAnsi="Open Sans" w:cs="Open Sans"/>
               <w:b/>
               <w:color w:val="F3F3F3"/>
               <w:sz w:val="20"/>
@@ -2045,7 +1997,7 @@
           </w:r>
           <w:r>
             <w:rPr>
-              <w:rFonts w:ascii="Open Sans" w:hAnsi="Open Sans" w:eastAsia="Open Sans" w:cs="Open Sans"/>
+              <w:rFonts w:ascii="Open Sans" w:eastAsia="Open Sans" w:hAnsi="Open Sans" w:cs="Open Sans"/>
               <w:b/>
               <w:color w:val="F3F3F3"/>
               <w:sz w:val="20"/>
@@ -2055,7 +2007,18 @@
           </w:r>
           <w:r>
             <w:rPr>
-              <w:rFonts w:ascii="Open Sans" w:hAnsi="Open Sans" w:eastAsia="Open Sans" w:cs="Open Sans"/>
+              <w:rFonts w:ascii="Open Sans" w:eastAsia="Open Sans" w:hAnsi="Open Sans" w:cs="Open Sans"/>
+              <w:b/>
+              <w:noProof/>
+              <w:color w:val="F3F3F3"/>
+              <w:sz w:val="20"/>
+              <w:szCs w:val="20"/>
+            </w:rPr>
+            <w:t>1</w:t>
+          </w:r>
+          <w:r>
+            <w:rPr>
+              <w:rFonts w:ascii="Open Sans" w:eastAsia="Open Sans" w:hAnsi="Open Sans" w:cs="Open Sans"/>
               <w:b/>
               <w:color w:val="F3F3F3"/>
               <w:sz w:val="20"/>
@@ -2067,23 +2030,23 @@
       </w:tc>
     </w:tr>
   </w:tbl>
-  <w:p xmlns:wp14="http://schemas.microsoft.com/office/word/2010/wordml" wp14:textId="77777777">
+  <w:p>
     <w:pPr>
       <w:spacing w:before="0" w:line="144" w:lineRule="auto"/>
       <w:rPr>
-        <w:rFonts w:ascii="Arial" w:hAnsi="Arial" w:eastAsia="Arial" w:cs="Arial"/>
+        <w:rFonts w:ascii="Arial" w:eastAsia="Arial" w:hAnsi="Arial" w:cs="Arial"/>
         <w:color w:val="F3F3F3"/>
         <w:sz w:val="8"/>
         <w:szCs w:val="8"/>
       </w:rPr>
     </w:pPr>
   </w:p>
-  <w:p xmlns:wp14="http://schemas.microsoft.com/office/word/2010/wordml" wp14:textId="77777777">
+  <w:p>
     <w:pPr>
       <w:spacing w:before="0" w:line="240" w:lineRule="auto"/>
       <w:ind w:left="-540"/>
       <w:rPr>
-        <w:rFonts w:ascii="Open Sans" w:hAnsi="Open Sans" w:eastAsia="Open Sans" w:cs="Open Sans"/>
+        <w:rFonts w:ascii="Open Sans" w:eastAsia="Open Sans" w:hAnsi="Open Sans" w:cs="Open Sans"/>
         <w:color w:val="F3F3F3"/>
         <w:sz w:val="2"/>
         <w:szCs w:val="2"/>
@@ -2094,13 +2057,13 @@
 </file>
 
 <file path=word/footer2.xml><?xml version="1.0" encoding="utf-8"?>
-<w:ftr xmlns:wpc="http://schemas.microsoft.com/office/word/2010/wordprocessingCanvas" xmlns:cx="http://schemas.microsoft.com/office/drawing/2014/chartex" xmlns:cx1="http://schemas.microsoft.com/office/drawing/2015/9/8/chartex" xmlns:cx2="http://schemas.microsoft.com/office/drawing/2015/10/21/chartex" xmlns:cx3="http://schemas.microsoft.com/office/drawing/2016/5/9/chartex" xmlns:cx4="http://schemas.microsoft.com/office/drawing/2016/5/10/chartex" xmlns:cx5="http://schemas.microsoft.com/office/drawing/2016/5/11/chartex" xmlns:cx6="http://schemas.microsoft.com/office/drawing/2016/5/12/chartex" xmlns:cx7="http://schemas.microsoft.com/office/drawing/2016/5/13/chartex" xmlns:cx8="http://schemas.microsoft.com/office/drawing/2016/5/14/chartex" xmlns:mc="http://schemas.openxmlformats.org/markup-compatibility/2006" xmlns:aink="http://schemas.microsoft.com/office/drawing/2016/ink" xmlns:am3d="http://schemas.microsoft.com/office/drawing/2017/model3d" xmlns:o="urn:schemas-microsoft-com:office:office" xmlns:oel="http://schemas.microsoft.com/office/2019/extlst" xmlns:r="http://schemas.openxmlformats.org/officeDocument/2006/relationships" xmlns:m="http://schemas.openxmlformats.org/officeDocument/2006/math" xmlns:v="urn:schemas-microsoft-com:vml" xmlns:wp14="http://schemas.microsoft.com/office/word/2010/wordprocessingDrawing" xmlns:wp="http://schemas.openxmlformats.org/drawingml/2006/wordprocessingDrawing" xmlns:w10="urn:schemas-microsoft-com:office:word" xmlns:w="http://schemas.openxmlformats.org/wordprocessingml/2006/main" xmlns:w14="http://schemas.microsoft.com/office/word/2010/wordml" xmlns:w15="http://schemas.microsoft.com/office/word/2012/wordml" xmlns:w16cex="http://schemas.microsoft.com/office/word/2018/wordml/cex" xmlns:w16cid="http://schemas.microsoft.com/office/word/2016/wordml/cid" xmlns:w16="http://schemas.microsoft.com/office/word/2018/wordml" xmlns:w16sdtdh="http://schemas.microsoft.com/office/word/2020/wordml/sdtdatahash" xmlns:w16se="http://schemas.microsoft.com/office/word/2015/wordml/symex" xmlns:wpg="http://schemas.microsoft.com/office/word/2010/wordprocessingGroup" xmlns:wpi="http://schemas.microsoft.com/office/word/2010/wordprocessingInk" xmlns:wne="http://schemas.microsoft.com/office/word/2006/wordml" xmlns:wps="http://schemas.microsoft.com/office/word/2010/wordprocessingShape" xmlns:a="http://schemas.openxmlformats.org/drawingml/2006/main" xmlns:pic="http://schemas.openxmlformats.org/drawingml/2006/picture" mc:Ignorable="w14 w15 w16se w16cid w16 w16cex w16sdtdh wp14">
-  <w:p xmlns:wp14="http://schemas.microsoft.com/office/word/2010/wordml" wp14:textId="77777777">
+<w:ftr xmlns:wpc="http://schemas.microsoft.com/office/word/2010/wordprocessingCanvas" xmlns:cx="http://schemas.microsoft.com/office/drawing/2014/chartex" xmlns:cx1="http://schemas.microsoft.com/office/drawing/2015/9/8/chartex" xmlns:cx2="http://schemas.microsoft.com/office/drawing/2015/10/21/chartex" xmlns:cx3="http://schemas.microsoft.com/office/drawing/2016/5/9/chartex" xmlns:cx4="http://schemas.microsoft.com/office/drawing/2016/5/10/chartex" xmlns:cx5="http://schemas.microsoft.com/office/drawing/2016/5/11/chartex" xmlns:cx6="http://schemas.microsoft.com/office/drawing/2016/5/12/chartex" xmlns:cx7="http://schemas.microsoft.com/office/drawing/2016/5/13/chartex" xmlns:cx8="http://schemas.microsoft.com/office/drawing/2016/5/14/chartex" xmlns:mc="http://schemas.openxmlformats.org/markup-compatibility/2006" xmlns:aink="http://schemas.microsoft.com/office/drawing/2016/ink" xmlns:am3d="http://schemas.microsoft.com/office/drawing/2017/model3d" xmlns:o="urn:schemas-microsoft-com:office:office" xmlns:oel="http://schemas.microsoft.com/office/2019/extlst" xmlns:r="http://schemas.openxmlformats.org/officeDocument/2006/relationships" xmlns:m="http://schemas.openxmlformats.org/officeDocument/2006/math" xmlns:v="urn:schemas-microsoft-com:vml" xmlns:wp14="http://schemas.microsoft.com/office/word/2010/wordprocessingDrawing" xmlns:wp="http://schemas.openxmlformats.org/drawingml/2006/wordprocessingDrawing" xmlns:w10="urn:schemas-microsoft-com:office:word" xmlns:w="http://schemas.openxmlformats.org/wordprocessingml/2006/main" xmlns:w14="http://schemas.microsoft.com/office/word/2010/wordml" xmlns:w15="http://schemas.microsoft.com/office/word/2012/wordml" xmlns:w16cex="http://schemas.microsoft.com/office/word/2018/wordml/cex" xmlns:w16cid="http://schemas.microsoft.com/office/word/2016/wordml/cid" xmlns:w16="http://schemas.microsoft.com/office/word/2018/wordml" xmlns:w16sdtdh="http://schemas.microsoft.com/office/word/2020/wordml/sdtdatahash" xmlns:w16se="http://schemas.microsoft.com/office/word/2015/wordml/symex" xmlns:wpg="http://schemas.microsoft.com/office/word/2010/wordprocessingGroup" xmlns:wpi="http://schemas.microsoft.com/office/word/2010/wordprocessingInk" xmlns:wne="http://schemas.microsoft.com/office/word/2006/wordml" xmlns:wps="http://schemas.microsoft.com/office/word/2010/wordprocessingShape" mc:Ignorable="w14 w15 w16se w16cid w16 w16cex w16sdtdh wp14">
+  <w:p>
     <w:pPr>
       <w:spacing w:before="0" w:line="240" w:lineRule="auto"/>
       <w:ind w:left="-540"/>
       <w:rPr>
-        <w:rFonts w:ascii="Open Sans" w:hAnsi="Open Sans" w:eastAsia="Open Sans" w:cs="Open Sans"/>
+        <w:rFonts w:ascii="Open Sans" w:eastAsia="Open Sans" w:hAnsi="Open Sans" w:cs="Open Sans"/>
         <w:b/>
         <w:color w:val="808080"/>
         <w:sz w:val="6"/>
@@ -2114,12 +2077,12 @@
       <w:tblW w:w="12255" w:type="dxa"/>
       <w:tblInd w:w="-1340" w:type="dxa"/>
       <w:tblBorders>
-        <w:top w:val="single" w:color="000000" w:sz="8" w:space="0"/>
-        <w:left w:val="single" w:color="000000" w:sz="8" w:space="0"/>
-        <w:bottom w:val="single" w:color="000000" w:sz="8" w:space="0"/>
-        <w:right w:val="single" w:color="000000" w:sz="8" w:space="0"/>
-        <w:insideH w:val="single" w:color="000000" w:sz="8" w:space="0"/>
-        <w:insideV w:val="single" w:color="000000" w:sz="8" w:space="0"/>
+        <w:top w:val="single" w:sz="8" w:space="0" w:color="000000"/>
+        <w:left w:val="single" w:sz="8" w:space="0" w:color="000000"/>
+        <w:bottom w:val="single" w:sz="8" w:space="0" w:color="000000"/>
+        <w:right w:val="single" w:sz="8" w:space="0" w:color="000000"/>
+        <w:insideH w:val="single" w:sz="8" w:space="0" w:color="000000"/>
+        <w:insideV w:val="single" w:sz="8" w:space="0" w:color="000000"/>
       </w:tblBorders>
       <w:tblLayout w:type="fixed"/>
       <w:tblLook w:val="0600" w:firstRow="0" w:lastRow="0" w:firstColumn="0" w:lastColumn="0" w:noHBand="1" w:noVBand="1"/>
@@ -2127,7 +2090,7 @@
     <w:tblGrid>
       <w:gridCol w:w="12255"/>
     </w:tblGrid>
-    <w:tr xmlns:wp14="http://schemas.microsoft.com/office/word/2010/wordml" wp14:textId="77777777">
+    <w:tr>
       <w:trPr>
         <w:trHeight w:val="300"/>
       </w:trPr>
@@ -2135,9 +2098,9 @@
         <w:tcPr>
           <w:tcW w:w="12255" w:type="dxa"/>
           <w:tcBorders>
-            <w:top w:val="single" w:color="FFFFFF" w:sz="8" w:space="0"/>
-            <w:left w:val="single" w:color="FFFFFF" w:sz="8" w:space="0"/>
-            <w:bottom w:val="single" w:color="FFFFFF" w:sz="8" w:space="0"/>
+            <w:top w:val="single" w:sz="8" w:space="0" w:color="FFFFFF"/>
+            <w:left w:val="single" w:sz="8" w:space="0" w:color="FFFFFF"/>
+            <w:bottom w:val="single" w:sz="8" w:space="0" w:color="FFFFFF"/>
           </w:tcBorders>
           <w:shd w:val="clear" w:color="auto" w:fill="auto"/>
           <w:tcMar>
@@ -2147,13 +2110,13 @@
             <w:right w:w="100" w:type="dxa"/>
           </w:tcMar>
         </w:tcPr>
-        <w:p wp14:textId="77777777">
+        <w:p>
           <w:pPr>
             <w:widowControl w:val="0"/>
             <w:spacing w:before="0" w:line="240" w:lineRule="auto"/>
             <w:ind w:right="78"/>
             <w:rPr>
-              <w:rFonts w:ascii="Open Sans" w:hAnsi="Open Sans" w:eastAsia="Open Sans" w:cs="Open Sans"/>
+              <w:rFonts w:ascii="Open Sans" w:eastAsia="Open Sans" w:hAnsi="Open Sans" w:cs="Open Sans"/>
               <w:b/>
               <w:color w:val="808080"/>
               <w:sz w:val="6"/>
@@ -2164,12 +2127,12 @@
       </w:tc>
     </w:tr>
   </w:tbl>
-  <w:p xmlns:wp14="http://schemas.microsoft.com/office/word/2010/wordml" wp14:textId="77777777">
+  <w:p>
     <w:pPr>
       <w:spacing w:before="0" w:line="240" w:lineRule="auto"/>
       <w:ind w:left="-540"/>
       <w:rPr>
-        <w:rFonts w:ascii="Open Sans" w:hAnsi="Open Sans" w:eastAsia="Open Sans" w:cs="Open Sans"/>
+        <w:rFonts w:ascii="Open Sans" w:eastAsia="Open Sans" w:hAnsi="Open Sans" w:cs="Open Sans"/>
         <w:b/>
         <w:color w:val="808080"/>
         <w:sz w:val="6"/>
@@ -2183,12 +2146,12 @@
       <w:tblW w:w="12225" w:type="dxa"/>
       <w:tblInd w:w="-1340" w:type="dxa"/>
       <w:tblBorders>
-        <w:top w:val="single" w:color="000000" w:sz="8" w:space="0"/>
-        <w:left w:val="single" w:color="000000" w:sz="8" w:space="0"/>
-        <w:bottom w:val="single" w:color="000000" w:sz="8" w:space="0"/>
-        <w:right w:val="single" w:color="000000" w:sz="8" w:space="0"/>
-        <w:insideH w:val="single" w:color="000000" w:sz="8" w:space="0"/>
-        <w:insideV w:val="single" w:color="000000" w:sz="8" w:space="0"/>
+        <w:top w:val="single" w:sz="8" w:space="0" w:color="000000"/>
+        <w:left w:val="single" w:sz="8" w:space="0" w:color="000000"/>
+        <w:bottom w:val="single" w:sz="8" w:space="0" w:color="000000"/>
+        <w:right w:val="single" w:sz="8" w:space="0" w:color="000000"/>
+        <w:insideH w:val="single" w:sz="8" w:space="0" w:color="000000"/>
+        <w:insideV w:val="single" w:sz="8" w:space="0" w:color="000000"/>
       </w:tblBorders>
       <w:tblLayout w:type="fixed"/>
       <w:tblLook w:val="0600" w:firstRow="0" w:lastRow="0" w:firstColumn="0" w:lastColumn="0" w:noHBand="1" w:noVBand="1"/>
@@ -2196,7 +2159,7 @@
     <w:tblGrid>
       <w:gridCol w:w="12225"/>
     </w:tblGrid>
-    <w:tr xmlns:wp14="http://schemas.microsoft.com/office/word/2010/wordml" wp14:textId="77777777">
+    <w:tr>
       <w:trPr>
         <w:trHeight w:val="270"/>
       </w:trPr>
@@ -2204,10 +2167,10 @@
         <w:tcPr>
           <w:tcW w:w="12225" w:type="dxa"/>
           <w:tcBorders>
-            <w:top w:val="single" w:color="FFFFFF" w:sz="8" w:space="0"/>
-            <w:left w:val="single" w:color="FFFFFF" w:sz="8" w:space="0"/>
-            <w:bottom w:val="single" w:color="FFFFFF" w:sz="8" w:space="0"/>
-            <w:right w:val="single" w:color="FFFFFF" w:sz="8" w:space="0"/>
+            <w:top w:val="single" w:sz="8" w:space="0" w:color="FFFFFF"/>
+            <w:left w:val="single" w:sz="8" w:space="0" w:color="FFFFFF"/>
+            <w:bottom w:val="single" w:sz="8" w:space="0" w:color="FFFFFF"/>
+            <w:right w:val="single" w:sz="8" w:space="0" w:color="FFFFFF"/>
           </w:tcBorders>
           <w:shd w:val="clear" w:color="auto" w:fill="auto"/>
           <w:tcMar>
@@ -2217,7 +2180,7 @@
             <w:right w:w="100" w:type="dxa"/>
           </w:tcMar>
         </w:tcPr>
-        <w:p wp14:textId="77777777">
+        <w:p>
           <w:pPr>
             <w:widowControl w:val="0"/>
             <w:pBdr>
@@ -2229,7 +2192,7 @@
             </w:pBdr>
             <w:spacing w:before="0" w:line="240" w:lineRule="auto"/>
             <w:rPr>
-              <w:rFonts w:ascii="Open Sans" w:hAnsi="Open Sans" w:eastAsia="Open Sans" w:cs="Open Sans"/>
+              <w:rFonts w:ascii="Open Sans" w:eastAsia="Open Sans" w:hAnsi="Open Sans" w:cs="Open Sans"/>
               <w:b/>
               <w:color w:val="808080"/>
               <w:sz w:val="6"/>
@@ -2238,7 +2201,7 @@
           </w:pPr>
           <w:r>
             <w:rPr>
-              <w:rFonts w:ascii="Open Sans" w:hAnsi="Open Sans" w:eastAsia="Open Sans" w:cs="Open Sans"/>
+              <w:rFonts w:ascii="Open Sans" w:eastAsia="Open Sans" w:hAnsi="Open Sans" w:cs="Open Sans"/>
               <w:b/>
               <w:noProof/>
               <w:color w:val="808080"/>
@@ -2246,7 +2209,7 @@
               <w:szCs w:val="6"/>
             </w:rPr>
             <w:drawing>
-              <wp:inline xmlns:wp14="http://schemas.microsoft.com/office/word/2010/wordprocessingDrawing" distT="114300" distB="114300" distL="114300" distR="114300" wp14:anchorId="52FD043A" wp14:editId="7777777">
+              <wp:inline distT="114300" distB="114300" distL="114300" distR="114300" wp14:anchorId="52FD043A" wp14:editId="07777777">
                 <wp:extent cx="7629525" cy="25400"/>
                 <wp:effectExtent l="0" t="0" r="0" b="0"/>
                 <wp:docPr id="3" name="image4.png"/>
@@ -2285,12 +2248,12 @@
       </w:tc>
     </w:tr>
   </w:tbl>
-  <w:p xmlns:wp14="http://schemas.microsoft.com/office/word/2010/wordml" wp14:textId="77777777">
+  <w:p>
     <w:pPr>
       <w:spacing w:before="0" w:line="240" w:lineRule="auto"/>
       <w:ind w:left="-540"/>
       <w:rPr>
-        <w:rFonts w:ascii="Open Sans" w:hAnsi="Open Sans" w:eastAsia="Open Sans" w:cs="Open Sans"/>
+        <w:rFonts w:ascii="Open Sans" w:eastAsia="Open Sans" w:hAnsi="Open Sans" w:cs="Open Sans"/>
         <w:b/>
         <w:color w:val="808080"/>
         <w:sz w:val="6"/>
@@ -2298,7 +2261,7 @@
       </w:rPr>
     </w:pPr>
   </w:p>
-  <w:p xmlns:wp14="http://schemas.microsoft.com/office/word/2010/wordml" wp14:textId="77777777">
+  <w:p>
     <w:pPr>
       <w:pBdr>
         <w:top w:val="nil"/>
@@ -2313,7 +2276,7 @@
       </w:rPr>
     </w:pPr>
   </w:p>
-  <w:p xmlns:wp14="http://schemas.microsoft.com/office/word/2010/wordml" wp14:textId="77777777">
+  <w:p>
     <w:pPr>
       <w:pBdr>
         <w:top w:val="nil"/>
@@ -2363,7 +2326,7 @@
 <file path=word/footnotes.xml><?xml version="1.0" encoding="utf-8"?>
 <w:footnotes xmlns:wpc="http://schemas.microsoft.com/office/word/2010/wordprocessingCanvas" xmlns:cx="http://schemas.microsoft.com/office/drawing/2014/chartex" xmlns:cx1="http://schemas.microsoft.com/office/drawing/2015/9/8/chartex" xmlns:cx2="http://schemas.microsoft.com/office/drawing/2015/10/21/chartex" xmlns:cx3="http://schemas.microsoft.com/office/drawing/2016/5/9/chartex" xmlns:cx4="http://schemas.microsoft.com/office/drawing/2016/5/10/chartex" xmlns:cx5="http://schemas.microsoft.com/office/drawing/2016/5/11/chartex" xmlns:cx6="http://schemas.microsoft.com/office/drawing/2016/5/12/chartex" xmlns:cx7="http://schemas.microsoft.com/office/drawing/2016/5/13/chartex" xmlns:cx8="http://schemas.microsoft.com/office/drawing/2016/5/14/chartex" xmlns:mc="http://schemas.openxmlformats.org/markup-compatibility/2006" xmlns:aink="http://schemas.microsoft.com/office/drawing/2016/ink" xmlns:am3d="http://schemas.microsoft.com/office/drawing/2017/model3d" xmlns:o="urn:schemas-microsoft-com:office:office" xmlns:oel="http://schemas.microsoft.com/office/2019/extlst" xmlns:r="http://schemas.openxmlformats.org/officeDocument/2006/relationships" xmlns:m="http://schemas.openxmlformats.org/officeDocument/2006/math" xmlns:v="urn:schemas-microsoft-com:vml" xmlns:wp14="http://schemas.microsoft.com/office/word/2010/wordprocessingDrawing" xmlns:wp="http://schemas.openxmlformats.org/drawingml/2006/wordprocessingDrawing" xmlns:w10="urn:schemas-microsoft-com:office:word" xmlns:w="http://schemas.openxmlformats.org/wordprocessingml/2006/main" xmlns:w14="http://schemas.microsoft.com/office/word/2010/wordml" xmlns:w15="http://schemas.microsoft.com/office/word/2012/wordml" xmlns:w16cex="http://schemas.microsoft.com/office/word/2018/wordml/cex" xmlns:w16cid="http://schemas.microsoft.com/office/word/2016/wordml/cid" xmlns:w16="http://schemas.microsoft.com/office/word/2018/wordml" xmlns:w16sdtdh="http://schemas.microsoft.com/office/word/2020/wordml/sdtdatahash" xmlns:w16se="http://schemas.microsoft.com/office/word/2015/wordml/symex" xmlns:wpg="http://schemas.microsoft.com/office/word/2010/wordprocessingGroup" xmlns:wpi="http://schemas.microsoft.com/office/word/2010/wordprocessingInk" xmlns:wne="http://schemas.microsoft.com/office/word/2006/wordml" xmlns:wps="http://schemas.microsoft.com/office/word/2010/wordprocessingShape" mc:Ignorable="w14 w15 w16se w16cid w16 w16cex w16sdtdh wp14">
   <w:footnote w:type="separator" w:id="-1">
-    <w:p xmlns:wp14="http://schemas.microsoft.com/office/word/2010/wordml" wp14:textId="77777777">
+    <w:p>
       <w:pPr>
         <w:spacing w:before="0" w:line="240" w:lineRule="auto"/>
       </w:pPr>
@@ -2373,7 +2336,7 @@
     </w:p>
   </w:footnote>
   <w:footnote w:type="continuationSeparator" w:id="0">
-    <w:p xmlns:wp14="http://schemas.microsoft.com/office/word/2010/wordml" wp14:textId="77777777">
+    <w:p>
       <w:pPr>
         <w:spacing w:before="0" w:line="240" w:lineRule="auto"/>
       </w:pPr>
@@ -2386,14 +2349,14 @@
 </file>
 
 <file path=word/header1.xml><?xml version="1.0" encoding="utf-8"?>
-<w:hdr xmlns:wpc="http://schemas.microsoft.com/office/word/2010/wordprocessingCanvas" xmlns:cx="http://schemas.microsoft.com/office/drawing/2014/chartex" xmlns:cx1="http://schemas.microsoft.com/office/drawing/2015/9/8/chartex" xmlns:cx2="http://schemas.microsoft.com/office/drawing/2015/10/21/chartex" xmlns:cx3="http://schemas.microsoft.com/office/drawing/2016/5/9/chartex" xmlns:cx4="http://schemas.microsoft.com/office/drawing/2016/5/10/chartex" xmlns:cx5="http://schemas.microsoft.com/office/drawing/2016/5/11/chartex" xmlns:cx6="http://schemas.microsoft.com/office/drawing/2016/5/12/chartex" xmlns:cx7="http://schemas.microsoft.com/office/drawing/2016/5/13/chartex" xmlns:cx8="http://schemas.microsoft.com/office/drawing/2016/5/14/chartex" xmlns:mc="http://schemas.openxmlformats.org/markup-compatibility/2006" xmlns:aink="http://schemas.microsoft.com/office/drawing/2016/ink" xmlns:am3d="http://schemas.microsoft.com/office/drawing/2017/model3d" xmlns:o="urn:schemas-microsoft-com:office:office" xmlns:oel="http://schemas.microsoft.com/office/2019/extlst" xmlns:r="http://schemas.openxmlformats.org/officeDocument/2006/relationships" xmlns:m="http://schemas.openxmlformats.org/officeDocument/2006/math" xmlns:v="urn:schemas-microsoft-com:vml" xmlns:wp14="http://schemas.microsoft.com/office/word/2010/wordprocessingDrawing" xmlns:wp="http://schemas.openxmlformats.org/drawingml/2006/wordprocessingDrawing" xmlns:w10="urn:schemas-microsoft-com:office:word" xmlns:w="http://schemas.openxmlformats.org/wordprocessingml/2006/main" xmlns:w14="http://schemas.microsoft.com/office/word/2010/wordml" xmlns:w15="http://schemas.microsoft.com/office/word/2012/wordml" xmlns:w16cex="http://schemas.microsoft.com/office/word/2018/wordml/cex" xmlns:w16cid="http://schemas.microsoft.com/office/word/2016/wordml/cid" xmlns:w16="http://schemas.microsoft.com/office/word/2018/wordml" xmlns:w16sdtdh="http://schemas.microsoft.com/office/word/2020/wordml/sdtdatahash" xmlns:w16se="http://schemas.microsoft.com/office/word/2015/wordml/symex" xmlns:wpg="http://schemas.microsoft.com/office/word/2010/wordprocessingGroup" xmlns:wpi="http://schemas.microsoft.com/office/word/2010/wordprocessingInk" xmlns:wne="http://schemas.microsoft.com/office/word/2006/wordml" xmlns:wps="http://schemas.microsoft.com/office/word/2010/wordprocessingShape" xmlns:a="http://schemas.openxmlformats.org/drawingml/2006/main" xmlns:pic="http://schemas.openxmlformats.org/drawingml/2006/picture" mc:Ignorable="w14 w15 w16se w16cid w16 w16cex w16sdtdh wp14">
-  <w:p xmlns:wp14="http://schemas.microsoft.com/office/word/2010/wordml" wp14:textId="77777777">
+<w:hdr xmlns:wpc="http://schemas.microsoft.com/office/word/2010/wordprocessingCanvas" xmlns:cx="http://schemas.microsoft.com/office/drawing/2014/chartex" xmlns:cx1="http://schemas.microsoft.com/office/drawing/2015/9/8/chartex" xmlns:cx2="http://schemas.microsoft.com/office/drawing/2015/10/21/chartex" xmlns:cx3="http://schemas.microsoft.com/office/drawing/2016/5/9/chartex" xmlns:cx4="http://schemas.microsoft.com/office/drawing/2016/5/10/chartex" xmlns:cx5="http://schemas.microsoft.com/office/drawing/2016/5/11/chartex" xmlns:cx6="http://schemas.microsoft.com/office/drawing/2016/5/12/chartex" xmlns:cx7="http://schemas.microsoft.com/office/drawing/2016/5/13/chartex" xmlns:cx8="http://schemas.microsoft.com/office/drawing/2016/5/14/chartex" xmlns:mc="http://schemas.openxmlformats.org/markup-compatibility/2006" xmlns:aink="http://schemas.microsoft.com/office/drawing/2016/ink" xmlns:am3d="http://schemas.microsoft.com/office/drawing/2017/model3d" xmlns:o="urn:schemas-microsoft-com:office:office" xmlns:oel="http://schemas.microsoft.com/office/2019/extlst" xmlns:r="http://schemas.openxmlformats.org/officeDocument/2006/relationships" xmlns:m="http://schemas.openxmlformats.org/officeDocument/2006/math" xmlns:v="urn:schemas-microsoft-com:vml" xmlns:wp14="http://schemas.microsoft.com/office/word/2010/wordprocessingDrawing" xmlns:wp="http://schemas.openxmlformats.org/drawingml/2006/wordprocessingDrawing" xmlns:w10="urn:schemas-microsoft-com:office:word" xmlns:w="http://schemas.openxmlformats.org/wordprocessingml/2006/main" xmlns:w14="http://schemas.microsoft.com/office/word/2010/wordml" xmlns:w15="http://schemas.microsoft.com/office/word/2012/wordml" xmlns:w16cex="http://schemas.microsoft.com/office/word/2018/wordml/cex" xmlns:w16cid="http://schemas.microsoft.com/office/word/2016/wordml/cid" xmlns:w16="http://schemas.microsoft.com/office/word/2018/wordml" xmlns:w16sdtdh="http://schemas.microsoft.com/office/word/2020/wordml/sdtdatahash" xmlns:w16se="http://schemas.microsoft.com/office/word/2015/wordml/symex" xmlns:wpg="http://schemas.microsoft.com/office/word/2010/wordprocessingGroup" xmlns:wpi="http://schemas.microsoft.com/office/word/2010/wordprocessingInk" xmlns:wne="http://schemas.microsoft.com/office/word/2006/wordml" xmlns:wps="http://schemas.microsoft.com/office/word/2010/wordprocessingShape" mc:Ignorable="w14 w15 w16se w16cid w16 w16cex w16sdtdh wp14">
+  <w:p>
     <w:pPr>
       <w:widowControl w:val="0"/>
       <w:spacing w:before="0" w:line="276" w:lineRule="auto"/>
       <w:ind w:left="1530"/>
       <w:rPr>
-        <w:rFonts w:ascii="Roboto Medium" w:hAnsi="Roboto Medium" w:eastAsia="Roboto Medium" w:cs="Roboto Medium"/>
+        <w:rFonts w:ascii="Roboto Medium" w:eastAsia="Roboto Medium" w:hAnsi="Roboto Medium" w:cs="Roboto Medium"/>
         <w:color w:val="FFFFFF"/>
         <w:sz w:val="8"/>
         <w:szCs w:val="8"/>
@@ -2404,7 +2367,7 @@
         <w:noProof/>
       </w:rPr>
       <w:drawing>
-        <wp:anchor xmlns:wp14="http://schemas.microsoft.com/office/word/2010/wordprocessingDrawing" distT="114300" distB="114300" distL="114300" distR="114300" simplePos="0" relativeHeight="251658240" behindDoc="1" locked="0" layoutInCell="1" hidden="0" allowOverlap="1" wp14:anchorId="7A4D9682" wp14:editId="7777777">
+        <wp:anchor distT="114300" distB="114300" distL="114300" distR="114300" simplePos="0" relativeHeight="251658240" behindDoc="1" locked="0" layoutInCell="1" hidden="0" allowOverlap="1" wp14:anchorId="7A4D9682" wp14:editId="07777777">
           <wp:simplePos x="0" y="0"/>
           <wp:positionH relativeFrom="column">
             <wp:posOffset>-914399</wp:posOffset>
@@ -2448,13 +2411,13 @@
       </w:drawing>
     </w:r>
   </w:p>
-  <w:p xmlns:wp14="http://schemas.microsoft.com/office/word/2010/wordml" wp14:textId="77777777">
+  <w:p>
     <w:pPr>
       <w:widowControl w:val="0"/>
       <w:spacing w:after="200" w:line="240" w:lineRule="auto"/>
       <w:ind w:left="-180"/>
       <w:rPr>
-        <w:rFonts w:ascii="Roboto Medium" w:hAnsi="Roboto Medium" w:eastAsia="Roboto Medium" w:cs="Roboto Medium"/>
+        <w:rFonts w:ascii="Roboto Medium" w:eastAsia="Roboto Medium" w:hAnsi="Roboto Medium" w:cs="Roboto Medium"/>
         <w:color w:val="2440A4"/>
         <w:sz w:val="36"/>
         <w:szCs w:val="36"/>
@@ -2462,7 +2425,7 @@
     </w:pPr>
     <w:r>
       <w:rPr>
-        <w:rFonts w:ascii="Roboto Medium" w:hAnsi="Roboto Medium" w:eastAsia="Roboto Medium" w:cs="Roboto Medium"/>
+        <w:rFonts w:ascii="Roboto Medium" w:eastAsia="Roboto Medium" w:hAnsi="Roboto Medium" w:cs="Roboto Medium"/>
         <w:color w:val="FFFFFF"/>
         <w:sz w:val="44"/>
         <w:szCs w:val="44"/>
@@ -2470,13 +2433,13 @@
       <w:t xml:space="preserve">Performance Task </w:t>
     </w:r>
   </w:p>
-  <w:p xmlns:wp14="http://schemas.microsoft.com/office/word/2010/wordml" wp14:textId="77777777">
+  <w:p>
     <w:pPr>
       <w:widowControl w:val="0"/>
       <w:spacing w:before="0" w:line="240" w:lineRule="auto"/>
       <w:ind w:left="-720"/>
       <w:rPr>
-        <w:rFonts w:ascii="Barlow Medium" w:hAnsi="Barlow Medium" w:eastAsia="Barlow Medium" w:cs="Barlow Medium"/>
+        <w:rFonts w:ascii="Barlow Medium" w:eastAsia="Barlow Medium" w:hAnsi="Barlow Medium" w:cs="Barlow Medium"/>
         <w:color w:val="172D7B"/>
         <w:sz w:val="2"/>
         <w:szCs w:val="2"/>
@@ -2487,10 +2450,10 @@
 </file>
 
 <file path=word/header2.xml><?xml version="1.0" encoding="utf-8"?>
-<w:hdr xmlns:wpc="http://schemas.microsoft.com/office/word/2010/wordprocessingCanvas" xmlns:cx="http://schemas.microsoft.com/office/drawing/2014/chartex" xmlns:cx1="http://schemas.microsoft.com/office/drawing/2015/9/8/chartex" xmlns:cx2="http://schemas.microsoft.com/office/drawing/2015/10/21/chartex" xmlns:cx3="http://schemas.microsoft.com/office/drawing/2016/5/9/chartex" xmlns:cx4="http://schemas.microsoft.com/office/drawing/2016/5/10/chartex" xmlns:cx5="http://schemas.microsoft.com/office/drawing/2016/5/11/chartex" xmlns:cx6="http://schemas.microsoft.com/office/drawing/2016/5/12/chartex" xmlns:cx7="http://schemas.microsoft.com/office/drawing/2016/5/13/chartex" xmlns:cx8="http://schemas.microsoft.com/office/drawing/2016/5/14/chartex" xmlns:mc="http://schemas.openxmlformats.org/markup-compatibility/2006" xmlns:aink="http://schemas.microsoft.com/office/drawing/2016/ink" xmlns:am3d="http://schemas.microsoft.com/office/drawing/2017/model3d" xmlns:o="urn:schemas-microsoft-com:office:office" xmlns:oel="http://schemas.microsoft.com/office/2019/extlst" xmlns:r="http://schemas.openxmlformats.org/officeDocument/2006/relationships" xmlns:m="http://schemas.openxmlformats.org/officeDocument/2006/math" xmlns:v="urn:schemas-microsoft-com:vml" xmlns:wp14="http://schemas.microsoft.com/office/word/2010/wordprocessingDrawing" xmlns:wp="http://schemas.openxmlformats.org/drawingml/2006/wordprocessingDrawing" xmlns:w10="urn:schemas-microsoft-com:office:word" xmlns:w="http://schemas.openxmlformats.org/wordprocessingml/2006/main" xmlns:w14="http://schemas.microsoft.com/office/word/2010/wordml" xmlns:w15="http://schemas.microsoft.com/office/word/2012/wordml" xmlns:w16cex="http://schemas.microsoft.com/office/word/2018/wordml/cex" xmlns:w16cid="http://schemas.microsoft.com/office/word/2016/wordml/cid" xmlns:w16="http://schemas.microsoft.com/office/word/2018/wordml" xmlns:w16sdtdh="http://schemas.microsoft.com/office/word/2020/wordml/sdtdatahash" xmlns:w16se="http://schemas.microsoft.com/office/word/2015/wordml/symex" xmlns:wpg="http://schemas.microsoft.com/office/word/2010/wordprocessingGroup" xmlns:wpi="http://schemas.microsoft.com/office/word/2010/wordprocessingInk" xmlns:wne="http://schemas.microsoft.com/office/word/2006/wordml" xmlns:wps="http://schemas.microsoft.com/office/word/2010/wordprocessingShape" xmlns:a="http://schemas.openxmlformats.org/drawingml/2006/main" xmlns:pic="http://schemas.openxmlformats.org/drawingml/2006/picture" mc:Ignorable="w14 w15 w16se w16cid w16 w16cex w16sdtdh wp14">
-  <w:p xmlns:wp14="http://schemas.microsoft.com/office/word/2010/wordml" wp14:textId="77777777">
+<w:hdr xmlns:wpc="http://schemas.microsoft.com/office/word/2010/wordprocessingCanvas" xmlns:cx="http://schemas.microsoft.com/office/drawing/2014/chartex" xmlns:cx1="http://schemas.microsoft.com/office/drawing/2015/9/8/chartex" xmlns:cx2="http://schemas.microsoft.com/office/drawing/2015/10/21/chartex" xmlns:cx3="http://schemas.microsoft.com/office/drawing/2016/5/9/chartex" xmlns:cx4="http://schemas.microsoft.com/office/drawing/2016/5/10/chartex" xmlns:cx5="http://schemas.microsoft.com/office/drawing/2016/5/11/chartex" xmlns:cx6="http://schemas.microsoft.com/office/drawing/2016/5/12/chartex" xmlns:cx7="http://schemas.microsoft.com/office/drawing/2016/5/13/chartex" xmlns:cx8="http://schemas.microsoft.com/office/drawing/2016/5/14/chartex" xmlns:mc="http://schemas.openxmlformats.org/markup-compatibility/2006" xmlns:aink="http://schemas.microsoft.com/office/drawing/2016/ink" xmlns:am3d="http://schemas.microsoft.com/office/drawing/2017/model3d" xmlns:o="urn:schemas-microsoft-com:office:office" xmlns:oel="http://schemas.microsoft.com/office/2019/extlst" xmlns:r="http://schemas.openxmlformats.org/officeDocument/2006/relationships" xmlns:m="http://schemas.openxmlformats.org/officeDocument/2006/math" xmlns:v="urn:schemas-microsoft-com:vml" xmlns:wp14="http://schemas.microsoft.com/office/word/2010/wordprocessingDrawing" xmlns:wp="http://schemas.openxmlformats.org/drawingml/2006/wordprocessingDrawing" xmlns:w10="urn:schemas-microsoft-com:office:word" xmlns:w="http://schemas.openxmlformats.org/wordprocessingml/2006/main" xmlns:w14="http://schemas.microsoft.com/office/word/2010/wordml" xmlns:w15="http://schemas.microsoft.com/office/word/2012/wordml" xmlns:w16cex="http://schemas.microsoft.com/office/word/2018/wordml/cex" xmlns:w16cid="http://schemas.microsoft.com/office/word/2016/wordml/cid" xmlns:w16="http://schemas.microsoft.com/office/word/2018/wordml" xmlns:w16sdtdh="http://schemas.microsoft.com/office/word/2020/wordml/sdtdatahash" xmlns:w16se="http://schemas.microsoft.com/office/word/2015/wordml/symex" xmlns:wpg="http://schemas.microsoft.com/office/word/2010/wordprocessingGroup" xmlns:wpi="http://schemas.microsoft.com/office/word/2010/wordprocessingInk" xmlns:wne="http://schemas.microsoft.com/office/word/2006/wordml" xmlns:wps="http://schemas.microsoft.com/office/word/2010/wordprocessingShape" mc:Ignorable="w14 w15 w16se w16cid w16 w16cex w16sdtdh wp14">
+  <w:p>
     <w:pPr>
-      <w:pStyle w:val="Tiu"/>
+      <w:pStyle w:val="Title"/>
       <w:spacing w:line="14" w:lineRule="auto"/>
       <w:ind w:left="-1440"/>
       <w:rPr>
@@ -2498,8 +2461,8 @@
         <w:szCs w:val="2"/>
       </w:rPr>
     </w:pPr>
-    <w:bookmarkStart w:name="_1fob9te" w:colFirst="0" w:colLast="0" w:id="1"/>
-    <w:bookmarkEnd w:id="1"/>
+    <w:bookmarkStart w:id="0" w:name="_1fob9te" w:colFirst="0" w:colLast="0"/>
+    <w:bookmarkEnd w:id="0"/>
   </w:p>
   <w:tbl>
     <w:tblPr>
@@ -2507,12 +2470,12 @@
       <w:tblW w:w="12210" w:type="dxa"/>
       <w:tblInd w:w="-1440" w:type="dxa"/>
       <w:tblBorders>
-        <w:top w:val="single" w:color="000000" w:sz="8" w:space="0"/>
-        <w:left w:val="single" w:color="000000" w:sz="8" w:space="0"/>
-        <w:bottom w:val="single" w:color="000000" w:sz="8" w:space="0"/>
-        <w:right w:val="single" w:color="000000" w:sz="8" w:space="0"/>
-        <w:insideH w:val="single" w:color="000000" w:sz="8" w:space="0"/>
-        <w:insideV w:val="single" w:color="000000" w:sz="8" w:space="0"/>
+        <w:top w:val="single" w:sz="8" w:space="0" w:color="000000"/>
+        <w:left w:val="single" w:sz="8" w:space="0" w:color="000000"/>
+        <w:bottom w:val="single" w:sz="8" w:space="0" w:color="000000"/>
+        <w:right w:val="single" w:sz="8" w:space="0" w:color="000000"/>
+        <w:insideH w:val="single" w:sz="8" w:space="0" w:color="000000"/>
+        <w:insideV w:val="single" w:sz="8" w:space="0" w:color="000000"/>
       </w:tblBorders>
       <w:tblLayout w:type="fixed"/>
       <w:tblLook w:val="0600" w:firstRow="0" w:lastRow="0" w:firstColumn="0" w:lastColumn="0" w:noHBand="1" w:noVBand="1"/>
@@ -2522,15 +2485,15 @@
       <w:gridCol w:w="7500"/>
       <w:gridCol w:w="3165"/>
     </w:tblGrid>
-    <w:tr xmlns:wp14="http://schemas.microsoft.com/office/word/2010/wordml" wp14:textId="77777777">
+    <w:tr>
       <w:tc>
         <w:tcPr>
           <w:tcW w:w="1545" w:type="dxa"/>
           <w:tcBorders>
-            <w:top w:val="single" w:color="FFFFFF" w:sz="8" w:space="0"/>
-            <w:left w:val="single" w:color="FFFFFF" w:sz="8" w:space="0"/>
-            <w:bottom w:val="single" w:color="FFFFFF" w:sz="8" w:space="0"/>
-            <w:right w:val="single" w:color="FFFFFF" w:sz="8" w:space="0"/>
+            <w:top w:val="single" w:sz="8" w:space="0" w:color="FFFFFF"/>
+            <w:left w:val="single" w:sz="8" w:space="0" w:color="FFFFFF"/>
+            <w:bottom w:val="single" w:sz="8" w:space="0" w:color="FFFFFF"/>
+            <w:right w:val="single" w:sz="8" w:space="0" w:color="FFFFFF"/>
           </w:tcBorders>
           <w:shd w:val="clear" w:color="auto" w:fill="auto"/>
           <w:tcMar>
@@ -2540,7 +2503,7 @@
             <w:right w:w="0" w:type="dxa"/>
           </w:tcMar>
         </w:tcPr>
-        <w:p wp14:textId="77777777">
+        <w:p>
           <w:pPr>
             <w:widowControl w:val="0"/>
             <w:pBdr>
@@ -2552,7 +2515,7 @@
             </w:pBdr>
             <w:spacing w:after="200" w:line="14" w:lineRule="auto"/>
             <w:rPr>
-              <w:rFonts w:ascii="Barlow SemiBold" w:hAnsi="Barlow SemiBold" w:eastAsia="Barlow SemiBold" w:cs="Barlow SemiBold"/>
+              <w:rFonts w:ascii="Barlow SemiBold" w:eastAsia="Barlow SemiBold" w:hAnsi="Barlow SemiBold" w:cs="Barlow SemiBold"/>
               <w:color w:val="172D7B"/>
               <w:sz w:val="2"/>
               <w:szCs w:val="2"/>
@@ -2564,10 +2527,10 @@
         <w:tcPr>
           <w:tcW w:w="7500" w:type="dxa"/>
           <w:tcBorders>
-            <w:top w:val="single" w:color="FFFFFF" w:sz="8" w:space="0"/>
-            <w:left w:val="single" w:color="FFFFFF" w:sz="8" w:space="0"/>
-            <w:bottom w:val="single" w:color="FFFFFF" w:sz="8" w:space="0"/>
-            <w:right w:val="single" w:color="FFFFFF" w:sz="8" w:space="0"/>
+            <w:top w:val="single" w:sz="8" w:space="0" w:color="FFFFFF"/>
+            <w:left w:val="single" w:sz="8" w:space="0" w:color="FFFFFF"/>
+            <w:bottom w:val="single" w:sz="8" w:space="0" w:color="FFFFFF"/>
+            <w:right w:val="single" w:sz="8" w:space="0" w:color="FFFFFF"/>
           </w:tcBorders>
           <w:shd w:val="clear" w:color="auto" w:fill="auto"/>
           <w:tcMar>
@@ -2577,7 +2540,7 @@
             <w:right w:w="0" w:type="dxa"/>
           </w:tcMar>
         </w:tcPr>
-        <w:p wp14:textId="77777777">
+        <w:p>
           <w:pPr>
             <w:widowControl w:val="0"/>
             <w:pBdr>
@@ -2589,7 +2552,7 @@
             </w:pBdr>
             <w:spacing w:after="200" w:line="14" w:lineRule="auto"/>
             <w:rPr>
-              <w:rFonts w:ascii="Barlow SemiBold" w:hAnsi="Barlow SemiBold" w:eastAsia="Barlow SemiBold" w:cs="Barlow SemiBold"/>
+              <w:rFonts w:ascii="Barlow SemiBold" w:eastAsia="Barlow SemiBold" w:hAnsi="Barlow SemiBold" w:cs="Barlow SemiBold"/>
               <w:color w:val="172D7B"/>
               <w:sz w:val="2"/>
               <w:szCs w:val="2"/>
@@ -2601,10 +2564,10 @@
         <w:tcPr>
           <w:tcW w:w="3165" w:type="dxa"/>
           <w:tcBorders>
-            <w:top w:val="single" w:color="FFFFFF" w:sz="8" w:space="0"/>
-            <w:left w:val="single" w:color="FFFFFF" w:sz="8" w:space="0"/>
-            <w:bottom w:val="single" w:color="FFFFFF" w:sz="8" w:space="0"/>
-            <w:right w:val="single" w:color="FFFFFF" w:sz="8" w:space="0"/>
+            <w:top w:val="single" w:sz="8" w:space="0" w:color="FFFFFF"/>
+            <w:left w:val="single" w:sz="8" w:space="0" w:color="FFFFFF"/>
+            <w:bottom w:val="single" w:sz="8" w:space="0" w:color="FFFFFF"/>
+            <w:right w:val="single" w:sz="8" w:space="0" w:color="FFFFFF"/>
           </w:tcBorders>
           <w:shd w:val="clear" w:color="auto" w:fill="auto"/>
           <w:tcMar>
@@ -2614,12 +2577,12 @@
             <w:right w:w="0" w:type="dxa"/>
           </w:tcMar>
         </w:tcPr>
-        <w:p wp14:textId="77777777">
+        <w:p>
           <w:pPr>
             <w:widowControl w:val="0"/>
             <w:spacing w:before="0" w:after="200" w:line="14" w:lineRule="auto"/>
             <w:rPr>
-              <w:rFonts w:ascii="Barlow SemiBold" w:hAnsi="Barlow SemiBold" w:eastAsia="Barlow SemiBold" w:cs="Barlow SemiBold"/>
+              <w:rFonts w:ascii="Barlow SemiBold" w:eastAsia="Barlow SemiBold" w:hAnsi="Barlow SemiBold" w:cs="Barlow SemiBold"/>
               <w:color w:val="172D7B"/>
               <w:sz w:val="2"/>
               <w:szCs w:val="2"/>
@@ -2628,15 +2591,15 @@
         </w:p>
       </w:tc>
     </w:tr>
-    <w:tr xmlns:wp14="http://schemas.microsoft.com/office/word/2010/wordml" wp14:textId="77777777">
+    <w:tr>
       <w:tc>
         <w:tcPr>
           <w:tcW w:w="1545" w:type="dxa"/>
           <w:tcBorders>
-            <w:top w:val="single" w:color="FFFFFF" w:sz="8" w:space="0"/>
-            <w:left w:val="single" w:color="FFFFFF" w:sz="8" w:space="0"/>
-            <w:bottom w:val="single" w:color="FFFFFF" w:sz="8" w:space="0"/>
-            <w:right w:val="single" w:color="FFFFFF" w:sz="8" w:space="0"/>
+            <w:top w:val="single" w:sz="8" w:space="0" w:color="FFFFFF"/>
+            <w:left w:val="single" w:sz="8" w:space="0" w:color="FFFFFF"/>
+            <w:bottom w:val="single" w:sz="8" w:space="0" w:color="FFFFFF"/>
+            <w:right w:val="single" w:sz="8" w:space="0" w:color="FFFFFF"/>
           </w:tcBorders>
           <w:shd w:val="clear" w:color="auto" w:fill="auto"/>
           <w:tcMar>
@@ -2646,13 +2609,13 @@
             <w:right w:w="0" w:type="dxa"/>
           </w:tcMar>
         </w:tcPr>
-        <w:p wp14:textId="77777777">
+        <w:p>
           <w:pPr>
             <w:widowControl w:val="0"/>
             <w:spacing w:before="0" w:line="240" w:lineRule="auto"/>
             <w:jc w:val="right"/>
             <w:rPr>
-              <w:rFonts w:ascii="Barlow SemiBold" w:hAnsi="Barlow SemiBold" w:eastAsia="Barlow SemiBold" w:cs="Barlow SemiBold"/>
+              <w:rFonts w:ascii="Barlow SemiBold" w:eastAsia="Barlow SemiBold" w:hAnsi="Barlow SemiBold" w:cs="Barlow SemiBold"/>
               <w:color w:val="172D7B"/>
               <w:sz w:val="2"/>
               <w:szCs w:val="2"/>
@@ -2660,13 +2623,13 @@
           </w:pPr>
           <w:r>
             <w:rPr>
-              <w:rFonts w:ascii="Open Sans" w:hAnsi="Open Sans" w:eastAsia="Open Sans" w:cs="Open Sans"/>
+              <w:rFonts w:ascii="Open Sans" w:eastAsia="Open Sans" w:hAnsi="Open Sans" w:cs="Open Sans"/>
               <w:noProof/>
               <w:sz w:val="24"/>
               <w:szCs w:val="24"/>
             </w:rPr>
             <w:drawing>
-              <wp:inline xmlns:wp14="http://schemas.microsoft.com/office/word/2010/wordprocessingDrawing" distT="19050" distB="19050" distL="19050" distR="19050" wp14:anchorId="77015F2F" wp14:editId="7777777">
+              <wp:inline distT="19050" distB="19050" distL="19050" distR="19050" wp14:anchorId="77015F2F" wp14:editId="07777777">
                 <wp:extent cx="514350" cy="514350"/>
                 <wp:effectExtent l="0" t="0" r="0" b="0"/>
                 <wp:docPr id="6" name="image5.png" descr="real world challenge, performance task.png"/>
@@ -2707,10 +2670,10 @@
         <w:tcPr>
           <w:tcW w:w="7500" w:type="dxa"/>
           <w:tcBorders>
-            <w:top w:val="single" w:color="FFFFFF" w:sz="8" w:space="0"/>
-            <w:left w:val="single" w:color="FFFFFF" w:sz="8" w:space="0"/>
-            <w:bottom w:val="single" w:color="FFFFFF" w:sz="8" w:space="0"/>
-            <w:right w:val="single" w:color="FFFFFF" w:sz="8" w:space="0"/>
+            <w:top w:val="single" w:sz="8" w:space="0" w:color="FFFFFF"/>
+            <w:left w:val="single" w:sz="8" w:space="0" w:color="FFFFFF"/>
+            <w:bottom w:val="single" w:sz="8" w:space="0" w:color="FFFFFF"/>
+            <w:right w:val="single" w:sz="8" w:space="0" w:color="FFFFFF"/>
           </w:tcBorders>
           <w:shd w:val="clear" w:color="auto" w:fill="auto"/>
           <w:tcMar>
@@ -2720,9 +2683,9 @@
             <w:right w:w="0" w:type="dxa"/>
           </w:tcMar>
         </w:tcPr>
-        <w:p wp14:textId="77777777">
+        <w:p>
           <w:pPr>
-            <w:pStyle w:val="u1"/>
+            <w:pStyle w:val="Heading1"/>
             <w:widowControl w:val="0"/>
             <w:spacing w:line="276" w:lineRule="auto"/>
             <w:ind w:left="180"/>
@@ -2731,8 +2694,8 @@
               <w:szCs w:val="42"/>
             </w:rPr>
           </w:pPr>
-          <w:bookmarkStart w:name="_3znysh7" w:colFirst="0" w:colLast="0" w:id="2"/>
-          <w:bookmarkEnd w:id="2"/>
+          <w:bookmarkStart w:id="1" w:name="_3znysh7" w:colFirst="0" w:colLast="0"/>
+          <w:bookmarkEnd w:id="1"/>
           <w:r>
             <w:rPr>
               <w:sz w:val="42"/>
@@ -2741,23 +2704,23 @@
             <w:t>Performance Task</w:t>
           </w:r>
         </w:p>
-        <w:p wp14:textId="77777777">
+        <w:p>
           <w:pPr>
-            <w:pStyle w:val="u1"/>
+            <w:pStyle w:val="Heading1"/>
             <w:widowControl w:val="0"/>
             <w:spacing w:line="276" w:lineRule="auto"/>
             <w:ind w:left="180"/>
             <w:rPr>
-              <w:rFonts w:ascii="Barlow Medium" w:hAnsi="Barlow Medium" w:eastAsia="Barlow Medium" w:cs="Barlow Medium"/>
+              <w:rFonts w:ascii="Barlow Medium" w:eastAsia="Barlow Medium" w:hAnsi="Barlow Medium" w:cs="Barlow Medium"/>
               <w:sz w:val="44"/>
               <w:szCs w:val="44"/>
             </w:rPr>
           </w:pPr>
-          <w:bookmarkStart w:name="_2et92p0" w:colFirst="0" w:colLast="0" w:id="3"/>
-          <w:bookmarkEnd w:id="3"/>
+          <w:bookmarkStart w:id="2" w:name="_2et92p0" w:colFirst="0" w:colLast="0"/>
+          <w:bookmarkEnd w:id="2"/>
           <w:r>
             <w:rPr>
-              <w:rFonts w:ascii="Barlow Medium" w:hAnsi="Barlow Medium" w:eastAsia="Barlow Medium" w:cs="Barlow Medium"/>
+              <w:rFonts w:ascii="Barlow Medium" w:eastAsia="Barlow Medium" w:hAnsi="Barlow Medium" w:cs="Barlow Medium"/>
               <w:sz w:val="34"/>
               <w:szCs w:val="34"/>
             </w:rPr>
@@ -2769,10 +2732,10 @@
         <w:tcPr>
           <w:tcW w:w="3165" w:type="dxa"/>
           <w:tcBorders>
-            <w:top w:val="single" w:color="FFFFFF" w:sz="8" w:space="0"/>
-            <w:left w:val="single" w:color="FFFFFF" w:sz="8" w:space="0"/>
-            <w:bottom w:val="single" w:color="FFFFFF" w:sz="8" w:space="0"/>
-            <w:right w:val="single" w:color="FFFFFF" w:sz="8" w:space="0"/>
+            <w:top w:val="single" w:sz="8" w:space="0" w:color="FFFFFF"/>
+            <w:left w:val="single" w:sz="8" w:space="0" w:color="FFFFFF"/>
+            <w:bottom w:val="single" w:sz="8" w:space="0" w:color="FFFFFF"/>
+            <w:right w:val="single" w:sz="8" w:space="0" w:color="FFFFFF"/>
           </w:tcBorders>
           <w:shd w:val="clear" w:color="auto" w:fill="auto"/>
           <w:tcMar>
@@ -2782,19 +2745,19 @@
             <w:right w:w="0" w:type="dxa"/>
           </w:tcMar>
         </w:tcPr>
-        <w:p wp14:textId="77777777">
+        <w:p>
           <w:pPr>
             <w:widowControl w:val="0"/>
             <w:spacing w:before="0" w:after="200" w:line="14" w:lineRule="auto"/>
             <w:rPr>
-              <w:rFonts w:ascii="Barlow SemiBold" w:hAnsi="Barlow SemiBold" w:eastAsia="Barlow SemiBold" w:cs="Barlow SemiBold"/>
+              <w:rFonts w:ascii="Barlow SemiBold" w:eastAsia="Barlow SemiBold" w:hAnsi="Barlow SemiBold" w:cs="Barlow SemiBold"/>
               <w:color w:val="172D7B"/>
               <w:sz w:val="2"/>
               <w:szCs w:val="2"/>
             </w:rPr>
           </w:pPr>
         </w:p>
-        <w:p wp14:textId="77777777">
+        <w:p>
           <w:pPr>
             <w:widowControl w:val="0"/>
             <w:pBdr>
@@ -2806,7 +2769,7 @@
             </w:pBdr>
             <w:spacing w:before="0" w:line="14" w:lineRule="auto"/>
             <w:rPr>
-              <w:rFonts w:ascii="Barlow SemiBold" w:hAnsi="Barlow SemiBold" w:eastAsia="Barlow SemiBold" w:cs="Barlow SemiBold"/>
+              <w:rFonts w:ascii="Barlow SemiBold" w:eastAsia="Barlow SemiBold" w:hAnsi="Barlow SemiBold" w:cs="Barlow SemiBold"/>
               <w:color w:val="172D7B"/>
               <w:sz w:val="2"/>
               <w:szCs w:val="2"/>
@@ -2815,7 +2778,7 @@
           <w:hyperlink w:anchor="_3dy6vkm">
             <w:r>
               <w:rPr>
-                <w:rFonts w:ascii="Barlow SemiBold" w:hAnsi="Barlow SemiBold" w:eastAsia="Barlow SemiBold" w:cs="Barlow SemiBold"/>
+                <w:rFonts w:ascii="Barlow SemiBold" w:eastAsia="Barlow SemiBold" w:hAnsi="Barlow SemiBold" w:cs="Barlow SemiBold"/>
                 <w:noProof/>
                 <w:color w:val="1155CC"/>
                 <w:sz w:val="2"/>
@@ -2823,7 +2786,7 @@
                 <w:u w:val="single"/>
               </w:rPr>
               <w:drawing>
-                <wp:inline xmlns:wp14="http://schemas.microsoft.com/office/word/2010/wordprocessingDrawing" distT="114300" distB="114300" distL="114300" distR="114300" wp14:anchorId="0A97F1D3" wp14:editId="7777777">
+                <wp:inline distT="114300" distB="114300" distL="114300" distR="114300" wp14:anchorId="0A97F1D3" wp14:editId="07777777">
                   <wp:extent cx="1370872" cy="344874"/>
                   <wp:effectExtent l="0" t="0" r="0" b="0"/>
                   <wp:docPr id="2" name="image1.png"/>
@@ -2863,9 +2826,9 @@
       </w:tc>
     </w:tr>
   </w:tbl>
-  <w:p xmlns:wp14="http://schemas.microsoft.com/office/word/2010/wordml" wp14:textId="77777777">
+  <w:p>
     <w:pPr>
-      <w:pStyle w:val="Tiu"/>
+      <w:pStyle w:val="Title"/>
       <w:spacing w:line="14" w:lineRule="auto"/>
       <w:ind w:left="-1440"/>
       <w:rPr>
@@ -2873,8 +2836,8 @@
         <w:szCs w:val="2"/>
       </w:rPr>
     </w:pPr>
-    <w:bookmarkStart w:name="_tyjcwt" w:colFirst="0" w:colLast="0" w:id="4"/>
-    <w:bookmarkEnd w:id="4"/>
+    <w:bookmarkStart w:id="3" w:name="_tyjcwt" w:colFirst="0" w:colLast="0"/>
+    <w:bookmarkEnd w:id="3"/>
   </w:p>
   <w:tbl>
     <w:tblPr>
@@ -2882,12 +2845,12 @@
       <w:tblW w:w="12225" w:type="dxa"/>
       <w:tblInd w:w="-1440" w:type="dxa"/>
       <w:tblBorders>
-        <w:top w:val="single" w:color="000000" w:sz="8" w:space="0"/>
-        <w:left w:val="single" w:color="000000" w:sz="8" w:space="0"/>
-        <w:bottom w:val="single" w:color="000000" w:sz="8" w:space="0"/>
-        <w:right w:val="single" w:color="000000" w:sz="8" w:space="0"/>
-        <w:insideH w:val="single" w:color="000000" w:sz="8" w:space="0"/>
-        <w:insideV w:val="single" w:color="000000" w:sz="8" w:space="0"/>
+        <w:top w:val="single" w:sz="8" w:space="0" w:color="000000"/>
+        <w:left w:val="single" w:sz="8" w:space="0" w:color="000000"/>
+        <w:bottom w:val="single" w:sz="8" w:space="0" w:color="000000"/>
+        <w:right w:val="single" w:sz="8" w:space="0" w:color="000000"/>
+        <w:insideH w:val="single" w:sz="8" w:space="0" w:color="000000"/>
+        <w:insideV w:val="single" w:sz="8" w:space="0" w:color="000000"/>
       </w:tblBorders>
       <w:tblLayout w:type="fixed"/>
       <w:tblLook w:val="0600" w:firstRow="0" w:lastRow="0" w:firstColumn="0" w:lastColumn="0" w:noHBand="1" w:noVBand="1"/>
@@ -2895,7 +2858,7 @@
     <w:tblGrid>
       <w:gridCol w:w="12225"/>
     </w:tblGrid>
-    <w:tr xmlns:wp14="http://schemas.microsoft.com/office/word/2010/wordml" wp14:textId="77777777">
+    <w:tr>
       <w:trPr>
         <w:trHeight w:val="300"/>
       </w:trPr>
@@ -2903,10 +2866,10 @@
         <w:tcPr>
           <w:tcW w:w="12225" w:type="dxa"/>
           <w:tcBorders>
-            <w:top w:val="single" w:color="FFFFFF" w:sz="8" w:space="0"/>
-            <w:left w:val="single" w:color="FFFFFF" w:sz="8" w:space="0"/>
-            <w:bottom w:val="single" w:color="FFFFFF" w:sz="8" w:space="0"/>
-            <w:right w:val="single" w:color="FFFFFF" w:sz="8" w:space="0"/>
+            <w:top w:val="single" w:sz="8" w:space="0" w:color="FFFFFF"/>
+            <w:left w:val="single" w:sz="8" w:space="0" w:color="FFFFFF"/>
+            <w:bottom w:val="single" w:sz="8" w:space="0" w:color="FFFFFF"/>
+            <w:right w:val="single" w:sz="8" w:space="0" w:color="FFFFFF"/>
           </w:tcBorders>
           <w:shd w:val="clear" w:color="auto" w:fill="auto"/>
           <w:tcMar>
@@ -2917,7 +2880,7 @@
           </w:tcMar>
           <w:vAlign w:val="center"/>
         </w:tcPr>
-        <w:p wp14:textId="77777777">
+        <w:p>
           <w:pPr>
             <w:widowControl w:val="0"/>
             <w:pBdr>
@@ -2929,7 +2892,7 @@
             </w:pBdr>
             <w:spacing w:before="0" w:line="240" w:lineRule="auto"/>
             <w:rPr>
-              <w:rFonts w:ascii="Barlow SemiBold" w:hAnsi="Barlow SemiBold" w:eastAsia="Barlow SemiBold" w:cs="Barlow SemiBold"/>
+              <w:rFonts w:ascii="Barlow SemiBold" w:eastAsia="Barlow SemiBold" w:hAnsi="Barlow SemiBold" w:cs="Barlow SemiBold"/>
               <w:color w:val="172D7B"/>
               <w:sz w:val="2"/>
               <w:szCs w:val="2"/>
@@ -2942,12 +2905,12 @@
             <w:tblW w:w="12225" w:type="dxa"/>
             <w:tblInd w:w="2" w:type="dxa"/>
             <w:tblBorders>
-              <w:top w:val="single" w:color="000000" w:sz="8" w:space="0"/>
-              <w:left w:val="single" w:color="000000" w:sz="8" w:space="0"/>
-              <w:bottom w:val="single" w:color="000000" w:sz="8" w:space="0"/>
-              <w:right w:val="single" w:color="000000" w:sz="8" w:space="0"/>
-              <w:insideH w:val="single" w:color="000000" w:sz="8" w:space="0"/>
-              <w:insideV w:val="single" w:color="000000" w:sz="8" w:space="0"/>
+              <w:top w:val="single" w:sz="8" w:space="0" w:color="000000"/>
+              <w:left w:val="single" w:sz="8" w:space="0" w:color="000000"/>
+              <w:bottom w:val="single" w:sz="8" w:space="0" w:color="000000"/>
+              <w:right w:val="single" w:sz="8" w:space="0" w:color="000000"/>
+              <w:insideH w:val="single" w:sz="8" w:space="0" w:color="000000"/>
+              <w:insideV w:val="single" w:sz="8" w:space="0" w:color="000000"/>
             </w:tblBorders>
             <w:tblLayout w:type="fixed"/>
             <w:tblLook w:val="0600" w:firstRow="0" w:lastRow="0" w:firstColumn="0" w:lastColumn="0" w:noHBand="1" w:noVBand="1"/>
@@ -2955,15 +2918,15 @@
           <w:tblGrid>
             <w:gridCol w:w="12225"/>
           </w:tblGrid>
-          <w:tr wp14:textId="77777777">
+          <w:tr>
             <w:tc>
               <w:tcPr>
                 <w:tcW w:w="12225" w:type="dxa"/>
                 <w:tcBorders>
-                  <w:top w:val="single" w:color="FFFFFF" w:sz="8" w:space="0"/>
-                  <w:left w:val="single" w:color="FFFFFF" w:sz="8" w:space="0"/>
-                  <w:bottom w:val="single" w:color="FFFFFF" w:sz="8" w:space="0"/>
-                  <w:right w:val="single" w:color="FFFFFF" w:sz="8" w:space="0"/>
+                  <w:top w:val="single" w:sz="8" w:space="0" w:color="FFFFFF"/>
+                  <w:left w:val="single" w:sz="8" w:space="0" w:color="FFFFFF"/>
+                  <w:bottom w:val="single" w:sz="8" w:space="0" w:color="FFFFFF"/>
+                  <w:right w:val="single" w:sz="8" w:space="0" w:color="FFFFFF"/>
                 </w:tcBorders>
                 <w:shd w:val="clear" w:color="auto" w:fill="auto"/>
                 <w:tcMar>
@@ -2973,7 +2936,7 @@
                   <w:right w:w="100" w:type="dxa"/>
                 </w:tcMar>
               </w:tcPr>
-              <w:p wp14:textId="77777777">
+              <w:p>
                 <w:pPr>
                   <w:widowControl w:val="0"/>
                   <w:pBdr>
@@ -2985,7 +2948,7 @@
                   </w:pBdr>
                   <w:spacing w:before="0" w:line="240" w:lineRule="auto"/>
                   <w:rPr>
-                    <w:rFonts w:ascii="Barlow SemiBold" w:hAnsi="Barlow SemiBold" w:eastAsia="Barlow SemiBold" w:cs="Barlow SemiBold"/>
+                    <w:rFonts w:ascii="Barlow SemiBold" w:eastAsia="Barlow SemiBold" w:hAnsi="Barlow SemiBold" w:cs="Barlow SemiBold"/>
                     <w:color w:val="172D7B"/>
                     <w:sz w:val="2"/>
                     <w:szCs w:val="2"/>
@@ -2993,14 +2956,14 @@
                 </w:pPr>
                 <w:r>
                   <w:rPr>
-                    <w:rFonts w:ascii="Barlow SemiBold" w:hAnsi="Barlow SemiBold" w:eastAsia="Barlow SemiBold" w:cs="Barlow SemiBold"/>
+                    <w:rFonts w:ascii="Barlow SemiBold" w:eastAsia="Barlow SemiBold" w:hAnsi="Barlow SemiBold" w:cs="Barlow SemiBold"/>
                     <w:noProof/>
                     <w:color w:val="172D7B"/>
                     <w:sz w:val="2"/>
                     <w:szCs w:val="2"/>
                   </w:rPr>
                   <w:drawing>
-                    <wp:inline xmlns:wp14="http://schemas.microsoft.com/office/word/2010/wordprocessingDrawing" distT="114300" distB="114300" distL="114300" distR="114300" wp14:anchorId="579435CC" wp14:editId="7777777">
+                    <wp:inline distT="114300" distB="114300" distL="114300" distR="114300" wp14:anchorId="579435CC" wp14:editId="07777777">
                       <wp:extent cx="7486650" cy="25400"/>
                       <wp:effectExtent l="0" t="0" r="0" b="0"/>
                       <wp:docPr id="1" name="image4.png"/>
@@ -3039,7 +3002,7 @@
             </w:tc>
           </w:tr>
         </w:tbl>
-        <w:p wp14:textId="77777777">
+        <w:p>
           <w:pPr>
             <w:widowControl w:val="0"/>
             <w:pBdr>
@@ -3051,7 +3014,7 @@
             </w:pBdr>
             <w:spacing w:before="0" w:line="240" w:lineRule="auto"/>
             <w:rPr>
-              <w:rFonts w:ascii="Barlow SemiBold" w:hAnsi="Barlow SemiBold" w:eastAsia="Barlow SemiBold" w:cs="Barlow SemiBold"/>
+              <w:rFonts w:ascii="Barlow SemiBold" w:eastAsia="Barlow SemiBold" w:hAnsi="Barlow SemiBold" w:cs="Barlow SemiBold"/>
               <w:color w:val="172D7B"/>
               <w:sz w:val="2"/>
               <w:szCs w:val="2"/>
@@ -3061,13 +3024,13 @@
       </w:tc>
     </w:tr>
   </w:tbl>
-  <w:p xmlns:wp14="http://schemas.microsoft.com/office/word/2010/wordml" wp14:textId="77777777">
+  <w:p>
     <w:pPr>
       <w:widowControl w:val="0"/>
       <w:spacing w:before="0" w:line="276" w:lineRule="auto"/>
       <w:ind w:left="-630"/>
       <w:rPr>
-        <w:rFonts w:ascii="Barlow Medium" w:hAnsi="Barlow Medium" w:eastAsia="Barlow Medium" w:cs="Barlow Medium"/>
+        <w:rFonts w:ascii="Barlow Medium" w:eastAsia="Barlow Medium" w:hAnsi="Barlow Medium" w:cs="Barlow Medium"/>
         <w:color w:val="2440A4"/>
         <w:sz w:val="4"/>
         <w:szCs w:val="4"/>
@@ -3078,11 +3041,11 @@
 </file>
 
 <file path=word/styles.xml><?xml version="1.0" encoding="utf-8"?>
-<w:styles xmlns:wp14="http://schemas.microsoft.com/office/word/2010/wordprocessingDrawing" xmlns:mc="http://schemas.openxmlformats.org/markup-compatibility/2006" xmlns:r="http://schemas.openxmlformats.org/officeDocument/2006/relationships" xmlns:w="http://schemas.openxmlformats.org/wordprocessingml/2006/main" xmlns:w14="http://schemas.microsoft.com/office/word/2010/wordml" xmlns:w15="http://schemas.microsoft.com/office/word/2012/wordml" xmlns:w16cex="http://schemas.microsoft.com/office/word/2018/wordml/cex" xmlns:w16cid="http://schemas.microsoft.com/office/word/2016/wordml/cid" xmlns:w16="http://schemas.microsoft.com/office/word/2018/wordml" xmlns:w16sdtdh="http://schemas.microsoft.com/office/word/2020/wordml/sdtdatahash" xmlns:w16se="http://schemas.microsoft.com/office/word/2015/wordml/symex" mc:Ignorable="w14 w15 w16se w16cid w16 w16cex w16sdtdh wp14">
+<w:styles xmlns:mc="http://schemas.openxmlformats.org/markup-compatibility/2006" xmlns:r="http://schemas.openxmlformats.org/officeDocument/2006/relationships" xmlns:w="http://schemas.openxmlformats.org/wordprocessingml/2006/main" xmlns:w14="http://schemas.microsoft.com/office/word/2010/wordml" xmlns:w15="http://schemas.microsoft.com/office/word/2012/wordml" xmlns:w16cex="http://schemas.microsoft.com/office/word/2018/wordml/cex" xmlns:w16cid="http://schemas.microsoft.com/office/word/2016/wordml/cid" xmlns:w16="http://schemas.microsoft.com/office/word/2018/wordml" xmlns:w16sdtdh="http://schemas.microsoft.com/office/word/2020/wordml/sdtdatahash" xmlns:w16se="http://schemas.microsoft.com/office/word/2015/wordml/symex" mc:Ignorable="w14 w15 w16se w16cid w16 w16cex w16sdtdh">
   <w:docDefaults>
     <w:rPrDefault>
       <w:rPr>
-        <w:rFonts w:ascii="Proxima Nova" w:hAnsi="Proxima Nova" w:eastAsia="Proxima Nova" w:cs="Proxima Nova"/>
+        <w:rFonts w:ascii="Proxima Nova" w:eastAsia="Proxima Nova" w:hAnsi="Proxima Nova" w:cs="Proxima Nova"/>
         <w:sz w:val="22"/>
         <w:szCs w:val="22"/>
         <w:lang w:val="en" w:eastAsia="ja-JP" w:bidi="ar-SA"/>
@@ -3097,14 +3060,14 @@
   <w:latentStyles w:defLockedState="0" w:defUIPriority="99" w:defSemiHidden="0" w:defUnhideWhenUsed="0" w:defQFormat="0" w:count="376">
     <w:lsdException w:name="Normal" w:uiPriority="0" w:qFormat="1"/>
     <w:lsdException w:name="heading 1" w:uiPriority="9" w:qFormat="1"/>
-    <w:lsdException w:name="heading 2" w:uiPriority="9" w:semiHidden="1" w:unhideWhenUsed="1" w:qFormat="1"/>
-    <w:lsdException w:name="heading 3" w:uiPriority="9" w:semiHidden="1" w:unhideWhenUsed="1" w:qFormat="1"/>
-    <w:lsdException w:name="heading 4" w:uiPriority="9" w:semiHidden="1" w:unhideWhenUsed="1" w:qFormat="1"/>
-    <w:lsdException w:name="heading 5" w:uiPriority="9" w:semiHidden="1" w:unhideWhenUsed="1" w:qFormat="1"/>
-    <w:lsdException w:name="heading 6" w:uiPriority="9" w:semiHidden="1" w:unhideWhenUsed="1" w:qFormat="1"/>
-    <w:lsdException w:name="heading 7" w:uiPriority="9" w:semiHidden="1" w:unhideWhenUsed="1" w:qFormat="1"/>
-    <w:lsdException w:name="heading 8" w:uiPriority="9" w:semiHidden="1" w:unhideWhenUsed="1" w:qFormat="1"/>
-    <w:lsdException w:name="heading 9" w:uiPriority="9" w:semiHidden="1" w:unhideWhenUsed="1" w:qFormat="1"/>
+    <w:lsdException w:name="heading 2" w:semiHidden="1" w:uiPriority="9" w:unhideWhenUsed="1" w:qFormat="1"/>
+    <w:lsdException w:name="heading 3" w:semiHidden="1" w:uiPriority="9" w:unhideWhenUsed="1" w:qFormat="1"/>
+    <w:lsdException w:name="heading 4" w:semiHidden="1" w:uiPriority="9" w:unhideWhenUsed="1" w:qFormat="1"/>
+    <w:lsdException w:name="heading 5" w:semiHidden="1" w:uiPriority="9" w:unhideWhenUsed="1" w:qFormat="1"/>
+    <w:lsdException w:name="heading 6" w:semiHidden="1" w:uiPriority="9" w:unhideWhenUsed="1" w:qFormat="1"/>
+    <w:lsdException w:name="heading 7" w:semiHidden="1" w:uiPriority="9" w:unhideWhenUsed="1" w:qFormat="1"/>
+    <w:lsdException w:name="heading 8" w:semiHidden="1" w:uiPriority="9" w:unhideWhenUsed="1" w:qFormat="1"/>
+    <w:lsdException w:name="heading 9" w:semiHidden="1" w:uiPriority="9" w:unhideWhenUsed="1" w:qFormat="1"/>
     <w:lsdException w:name="index 1" w:semiHidden="1" w:unhideWhenUsed="1"/>
     <w:lsdException w:name="index 2" w:semiHidden="1" w:unhideWhenUsed="1"/>
     <w:lsdException w:name="index 3" w:semiHidden="1" w:unhideWhenUsed="1"/>
@@ -3114,22 +3077,22 @@
     <w:lsdException w:name="index 7" w:semiHidden="1" w:unhideWhenUsed="1"/>
     <w:lsdException w:name="index 8" w:semiHidden="1" w:unhideWhenUsed="1"/>
     <w:lsdException w:name="index 9" w:semiHidden="1" w:unhideWhenUsed="1"/>
-    <w:lsdException w:name="toc 1" w:uiPriority="39" w:semiHidden="1" w:unhideWhenUsed="1"/>
-    <w:lsdException w:name="toc 2" w:uiPriority="39" w:semiHidden="1" w:unhideWhenUsed="1"/>
-    <w:lsdException w:name="toc 3" w:uiPriority="39" w:semiHidden="1" w:unhideWhenUsed="1"/>
-    <w:lsdException w:name="toc 4" w:uiPriority="39" w:semiHidden="1" w:unhideWhenUsed="1"/>
-    <w:lsdException w:name="toc 5" w:uiPriority="39" w:semiHidden="1" w:unhideWhenUsed="1"/>
-    <w:lsdException w:name="toc 6" w:uiPriority="39" w:semiHidden="1" w:unhideWhenUsed="1"/>
-    <w:lsdException w:name="toc 7" w:uiPriority="39" w:semiHidden="1" w:unhideWhenUsed="1"/>
-    <w:lsdException w:name="toc 8" w:uiPriority="39" w:semiHidden="1" w:unhideWhenUsed="1"/>
-    <w:lsdException w:name="toc 9" w:uiPriority="39" w:semiHidden="1" w:unhideWhenUsed="1"/>
+    <w:lsdException w:name="toc 1" w:semiHidden="1" w:uiPriority="39" w:unhideWhenUsed="1"/>
+    <w:lsdException w:name="toc 2" w:semiHidden="1" w:uiPriority="39" w:unhideWhenUsed="1"/>
+    <w:lsdException w:name="toc 3" w:semiHidden="1" w:uiPriority="39" w:unhideWhenUsed="1"/>
+    <w:lsdException w:name="toc 4" w:semiHidden="1" w:uiPriority="39" w:unhideWhenUsed="1"/>
+    <w:lsdException w:name="toc 5" w:semiHidden="1" w:uiPriority="39" w:unhideWhenUsed="1"/>
+    <w:lsdException w:name="toc 6" w:semiHidden="1" w:uiPriority="39" w:unhideWhenUsed="1"/>
+    <w:lsdException w:name="toc 7" w:semiHidden="1" w:uiPriority="39" w:unhideWhenUsed="1"/>
+    <w:lsdException w:name="toc 8" w:semiHidden="1" w:uiPriority="39" w:unhideWhenUsed="1"/>
+    <w:lsdException w:name="toc 9" w:semiHidden="1" w:uiPriority="39" w:unhideWhenUsed="1"/>
     <w:lsdException w:name="Normal Indent" w:semiHidden="1" w:unhideWhenUsed="1"/>
     <w:lsdException w:name="footnote text" w:semiHidden="1" w:unhideWhenUsed="1"/>
     <w:lsdException w:name="annotation text" w:semiHidden="1" w:unhideWhenUsed="1"/>
     <w:lsdException w:name="header" w:semiHidden="1" w:unhideWhenUsed="1"/>
     <w:lsdException w:name="footer" w:semiHidden="1" w:unhideWhenUsed="1"/>
     <w:lsdException w:name="index heading" w:semiHidden="1" w:unhideWhenUsed="1"/>
-    <w:lsdException w:name="caption" w:uiPriority="35" w:semiHidden="1" w:unhideWhenUsed="1" w:qFormat="1"/>
+    <w:lsdException w:name="caption" w:semiHidden="1" w:uiPriority="35" w:unhideWhenUsed="1" w:qFormat="1"/>
     <w:lsdException w:name="table of figures" w:semiHidden="1" w:unhideWhenUsed="1"/>
     <w:lsdException w:name="envelope address" w:semiHidden="1" w:unhideWhenUsed="1"/>
     <w:lsdException w:name="envelope return" w:semiHidden="1" w:unhideWhenUsed="1"/>
@@ -3160,7 +3123,7 @@
     <w:lsdException w:name="Title" w:uiPriority="10" w:qFormat="1"/>
     <w:lsdException w:name="Closing" w:semiHidden="1" w:unhideWhenUsed="1"/>
     <w:lsdException w:name="Signature" w:semiHidden="1" w:unhideWhenUsed="1"/>
-    <w:lsdException w:name="Default Paragraph Font" w:uiPriority="1" w:semiHidden="1" w:unhideWhenUsed="1"/>
+    <w:lsdException w:name="Default Paragraph Font" w:semiHidden="1" w:uiPriority="1" w:unhideWhenUsed="1"/>
     <w:lsdException w:name="Body Text" w:semiHidden="1" w:unhideWhenUsed="1"/>
     <w:lsdException w:name="Body Text Indent" w:semiHidden="1" w:unhideWhenUsed="1"/>
     <w:lsdException w:name="List Continue" w:semiHidden="1" w:unhideWhenUsed="1"/>
@@ -3360,8 +3323,8 @@
     <w:lsdException w:name="Subtle Reference" w:uiPriority="31" w:qFormat="1"/>
     <w:lsdException w:name="Intense Reference" w:uiPriority="32" w:qFormat="1"/>
     <w:lsdException w:name="Book Title" w:uiPriority="33" w:qFormat="1"/>
-    <w:lsdException w:name="Bibliography" w:uiPriority="37" w:semiHidden="1" w:unhideWhenUsed="1"/>
-    <w:lsdException w:name="TOC Heading" w:uiPriority="39" w:semiHidden="1" w:unhideWhenUsed="1" w:qFormat="1"/>
+    <w:lsdException w:name="Bibliography" w:semiHidden="1" w:uiPriority="37" w:unhideWhenUsed="1"/>
+    <w:lsdException w:name="TOC Heading" w:semiHidden="1" w:uiPriority="39" w:unhideWhenUsed="1" w:qFormat="1"/>
     <w:lsdException w:name="Plain Table 1" w:uiPriority="41"/>
     <w:lsdException w:name="Plain Table 2" w:uiPriority="42"/>
     <w:lsdException w:name="Plain Table 3" w:uiPriority="43"/>
@@ -3472,14 +3435,14 @@
     <w:lsdException w:name="Unresolved Mention" w:semiHidden="1" w:unhideWhenUsed="1"/>
     <w:lsdException w:name="Smart Link" w:semiHidden="1" w:unhideWhenUsed="1"/>
   </w:latentStyles>
-  <w:style w:type="paragraph" w:styleId="Binhthng" w:default="1">
+  <w:style w:type="paragraph" w:default="1" w:styleId="Normal">
     <w:name w:val="Normal"/>
     <w:qFormat/>
   </w:style>
-  <w:style w:type="paragraph" w:styleId="u1">
+  <w:style w:type="paragraph" w:styleId="Heading1">
     <w:name w:val="heading 1"/>
-    <w:basedOn w:val="Binhthng"/>
-    <w:next w:val="Binhthng"/>
+    <w:basedOn w:val="Normal"/>
+    <w:next w:val="Normal"/>
     <w:uiPriority w:val="9"/>
     <w:qFormat/>
     <w:pPr>
@@ -3490,16 +3453,16 @@
       <w:outlineLvl w:val="0"/>
     </w:pPr>
     <w:rPr>
-      <w:rFonts w:ascii="Barlow SemiBold" w:hAnsi="Barlow SemiBold" w:eastAsia="Barlow SemiBold" w:cs="Barlow SemiBold"/>
+      <w:rFonts w:ascii="Barlow SemiBold" w:eastAsia="Barlow SemiBold" w:hAnsi="Barlow SemiBold" w:cs="Barlow SemiBold"/>
       <w:color w:val="2440A4"/>
       <w:sz w:val="38"/>
       <w:szCs w:val="38"/>
     </w:rPr>
   </w:style>
-  <w:style w:type="paragraph" w:styleId="u2">
+  <w:style w:type="paragraph" w:styleId="Heading2">
     <w:name w:val="heading 2"/>
-    <w:basedOn w:val="Binhthng"/>
-    <w:next w:val="Binhthng"/>
+    <w:basedOn w:val="Normal"/>
+    <w:next w:val="Normal"/>
     <w:uiPriority w:val="9"/>
     <w:semiHidden/>
     <w:unhideWhenUsed/>
@@ -3512,16 +3475,16 @@
       <w:outlineLvl w:val="1"/>
     </w:pPr>
     <w:rPr>
-      <w:rFonts w:ascii="Barlow SemiBold" w:hAnsi="Barlow SemiBold" w:eastAsia="Barlow SemiBold" w:cs="Barlow SemiBold"/>
+      <w:rFonts w:ascii="Barlow SemiBold" w:eastAsia="Barlow SemiBold" w:hAnsi="Barlow SemiBold" w:cs="Barlow SemiBold"/>
       <w:color w:val="2440A4"/>
       <w:sz w:val="38"/>
       <w:szCs w:val="38"/>
     </w:rPr>
   </w:style>
-  <w:style w:type="paragraph" w:styleId="u3">
+  <w:style w:type="paragraph" w:styleId="Heading3">
     <w:name w:val="heading 3"/>
-    <w:basedOn w:val="Binhthng"/>
-    <w:next w:val="Binhthng"/>
+    <w:basedOn w:val="Normal"/>
+    <w:next w:val="Normal"/>
     <w:uiPriority w:val="9"/>
     <w:semiHidden/>
     <w:unhideWhenUsed/>
@@ -3533,17 +3496,17 @@
       <w:outlineLvl w:val="2"/>
     </w:pPr>
     <w:rPr>
-      <w:rFonts w:ascii="Open Sans" w:hAnsi="Open Sans" w:eastAsia="Open Sans" w:cs="Open Sans"/>
+      <w:rFonts w:ascii="Open Sans" w:eastAsia="Open Sans" w:hAnsi="Open Sans" w:cs="Open Sans"/>
       <w:b/>
       <w:color w:val="2440A4"/>
       <w:sz w:val="24"/>
       <w:szCs w:val="24"/>
     </w:rPr>
   </w:style>
-  <w:style w:type="paragraph" w:styleId="u4">
+  <w:style w:type="paragraph" w:styleId="Heading4">
     <w:name w:val="heading 4"/>
-    <w:basedOn w:val="Binhthng"/>
-    <w:next w:val="Binhthng"/>
+    <w:basedOn w:val="Normal"/>
+    <w:next w:val="Normal"/>
     <w:uiPriority w:val="9"/>
     <w:semiHidden/>
     <w:unhideWhenUsed/>
@@ -3555,16 +3518,16 @@
       <w:outlineLvl w:val="3"/>
     </w:pPr>
     <w:rPr>
-      <w:rFonts w:ascii="Barlow SemiBold" w:hAnsi="Barlow SemiBold" w:eastAsia="Barlow SemiBold" w:cs="Barlow SemiBold"/>
+      <w:rFonts w:ascii="Barlow SemiBold" w:eastAsia="Barlow SemiBold" w:hAnsi="Barlow SemiBold" w:cs="Barlow SemiBold"/>
       <w:color w:val="006189"/>
       <w:sz w:val="32"/>
       <w:szCs w:val="32"/>
     </w:rPr>
   </w:style>
-  <w:style w:type="paragraph" w:styleId="u5">
+  <w:style w:type="paragraph" w:styleId="Heading5">
     <w:name w:val="heading 5"/>
-    <w:basedOn w:val="Binhthng"/>
-    <w:next w:val="Binhthng"/>
+    <w:basedOn w:val="Normal"/>
+    <w:next w:val="Normal"/>
     <w:uiPriority w:val="9"/>
     <w:semiHidden/>
     <w:unhideWhenUsed/>
@@ -3576,14 +3539,14 @@
       <w:outlineLvl w:val="4"/>
     </w:pPr>
     <w:rPr>
-      <w:rFonts w:ascii="Trebuchet MS" w:hAnsi="Trebuchet MS" w:eastAsia="Trebuchet MS" w:cs="Trebuchet MS"/>
+      <w:rFonts w:ascii="Trebuchet MS" w:eastAsia="Trebuchet MS" w:hAnsi="Trebuchet MS" w:cs="Trebuchet MS"/>
       <w:color w:val="666666"/>
     </w:rPr>
   </w:style>
-  <w:style w:type="paragraph" w:styleId="u6">
+  <w:style w:type="paragraph" w:styleId="Heading6">
     <w:name w:val="heading 6"/>
-    <w:basedOn w:val="Binhthng"/>
-    <w:next w:val="Binhthng"/>
+    <w:basedOn w:val="Normal"/>
+    <w:next w:val="Normal"/>
     <w:uiPriority w:val="9"/>
     <w:semiHidden/>
     <w:unhideWhenUsed/>
@@ -3595,18 +3558,18 @@
       <w:outlineLvl w:val="5"/>
     </w:pPr>
     <w:rPr>
-      <w:rFonts w:ascii="Trebuchet MS" w:hAnsi="Trebuchet MS" w:eastAsia="Trebuchet MS" w:cs="Trebuchet MS"/>
+      <w:rFonts w:ascii="Trebuchet MS" w:eastAsia="Trebuchet MS" w:hAnsi="Trebuchet MS" w:cs="Trebuchet MS"/>
       <w:i/>
       <w:color w:val="666666"/>
     </w:rPr>
   </w:style>
-  <w:style w:type="character" w:styleId="Phngmcinhcuaoanvn" w:default="1">
+  <w:style w:type="character" w:default="1" w:styleId="DefaultParagraphFont">
     <w:name w:val="Default Paragraph Font"/>
     <w:uiPriority w:val="1"/>
     <w:semiHidden/>
     <w:unhideWhenUsed/>
   </w:style>
-  <w:style w:type="table" w:styleId="BangThngthng" w:default="1">
+  <w:style w:type="table" w:default="1" w:styleId="TableNormal">
     <w:name w:val="Normal Table"/>
     <w:uiPriority w:val="99"/>
     <w:semiHidden/>
@@ -3621,13 +3584,13 @@
       </w:tblCellMar>
     </w:tblPr>
   </w:style>
-  <w:style w:type="numbering" w:styleId="Khngco" w:default="1">
+  <w:style w:type="numbering" w:default="1" w:styleId="NoList">
     <w:name w:val="No List"/>
     <w:uiPriority w:val="99"/>
     <w:semiHidden/>
     <w:unhideWhenUsed/>
   </w:style>
-  <w:style w:type="table" w:styleId="TableNormal" w:customStyle="1">
+  <w:style w:type="table" w:customStyle="1" w:styleId="NormalTable0">
     <w:name w:val="Normal Table0"/>
     <w:tblPr>
       <w:tblCellMar>
@@ -3638,10 +3601,10 @@
       </w:tblCellMar>
     </w:tblPr>
   </w:style>
-  <w:style w:type="paragraph" w:styleId="Tiu">
+  <w:style w:type="paragraph" w:styleId="Title">
     <w:name w:val="Title"/>
-    <w:basedOn w:val="Binhthng"/>
-    <w:next w:val="Binhthng"/>
+    <w:basedOn w:val="Normal"/>
+    <w:next w:val="Normal"/>
     <w:uiPriority w:val="10"/>
     <w:qFormat/>
     <w:pPr>
@@ -3650,16 +3613,16 @@
       <w:spacing w:before="0" w:line="240" w:lineRule="auto"/>
     </w:pPr>
     <w:rPr>
-      <w:rFonts w:ascii="Barlow SemiBold" w:hAnsi="Barlow SemiBold" w:eastAsia="Barlow SemiBold" w:cs="Barlow SemiBold"/>
+      <w:rFonts w:ascii="Barlow SemiBold" w:eastAsia="Barlow SemiBold" w:hAnsi="Barlow SemiBold" w:cs="Barlow SemiBold"/>
       <w:color w:val="172D7B"/>
       <w:sz w:val="36"/>
       <w:szCs w:val="36"/>
     </w:rPr>
   </w:style>
-  <w:style w:type="paragraph" w:styleId="Tiuphu">
+  <w:style w:type="paragraph" w:styleId="Subtitle">
     <w:name w:val="Subtitle"/>
-    <w:basedOn w:val="Binhthng"/>
-    <w:next w:val="Binhthng"/>
+    <w:basedOn w:val="Normal"/>
+    <w:next w:val="Normal"/>
     <w:uiPriority w:val="11"/>
     <w:qFormat/>
     <w:pPr>
@@ -3672,8 +3635,8 @@
       <w:szCs w:val="32"/>
     </w:rPr>
   </w:style>
-  <w:style w:type="table" w:styleId="a" w:customStyle="1">
-    <w:basedOn w:val="TableNormal"/>
+  <w:style w:type="table" w:customStyle="1" w:styleId="a">
+    <w:basedOn w:val="NormalTable0"/>
     <w:tblPr>
       <w:tblStyleRowBandSize w:val="1"/>
       <w:tblStyleColBandSize w:val="1"/>
@@ -3685,8 +3648,8 @@
       </w:tblCellMar>
     </w:tblPr>
   </w:style>
-  <w:style w:type="table" w:styleId="a0" w:customStyle="1">
-    <w:basedOn w:val="TableNormal"/>
+  <w:style w:type="table" w:customStyle="1" w:styleId="a0">
+    <w:basedOn w:val="NormalTable0"/>
     <w:tblPr>
       <w:tblStyleRowBandSize w:val="1"/>
       <w:tblStyleColBandSize w:val="1"/>
@@ -3698,8 +3661,8 @@
       </w:tblCellMar>
     </w:tblPr>
   </w:style>
-  <w:style w:type="table" w:styleId="a1" w:customStyle="1">
-    <w:basedOn w:val="TableNormal"/>
+  <w:style w:type="table" w:customStyle="1" w:styleId="a1">
+    <w:basedOn w:val="NormalTable0"/>
     <w:tblPr>
       <w:tblStyleRowBandSize w:val="1"/>
       <w:tblStyleColBandSize w:val="1"/>
@@ -3711,8 +3674,8 @@
       </w:tblCellMar>
     </w:tblPr>
   </w:style>
-  <w:style w:type="table" w:styleId="a2" w:customStyle="1">
-    <w:basedOn w:val="TableNormal"/>
+  <w:style w:type="table" w:customStyle="1" w:styleId="a2">
+    <w:basedOn w:val="NormalTable0"/>
     <w:tblPr>
       <w:tblStyleRowBandSize w:val="1"/>
       <w:tblStyleColBandSize w:val="1"/>
@@ -3724,8 +3687,8 @@
       </w:tblCellMar>
     </w:tblPr>
   </w:style>
-  <w:style w:type="table" w:styleId="a3" w:customStyle="1">
-    <w:basedOn w:val="TableNormal"/>
+  <w:style w:type="table" w:customStyle="1" w:styleId="a3">
+    <w:basedOn w:val="NormalTable0"/>
     <w:tblPr>
       <w:tblStyleRowBandSize w:val="1"/>
       <w:tblStyleColBandSize w:val="1"/>
@@ -3737,8 +3700,8 @@
       </w:tblCellMar>
     </w:tblPr>
   </w:style>
-  <w:style w:type="table" w:styleId="a4" w:customStyle="1">
-    <w:basedOn w:val="TableNormal"/>
+  <w:style w:type="table" w:customStyle="1" w:styleId="a4">
+    <w:basedOn w:val="NormalTable0"/>
     <w:tblPr>
       <w:tblStyleRowBandSize w:val="1"/>
       <w:tblStyleColBandSize w:val="1"/>
@@ -3750,8 +3713,8 @@
       </w:tblCellMar>
     </w:tblPr>
   </w:style>
-  <w:style w:type="table" w:styleId="a5" w:customStyle="1">
-    <w:basedOn w:val="TableNormal"/>
+  <w:style w:type="table" w:customStyle="1" w:styleId="a5">
+    <w:basedOn w:val="NormalTable0"/>
     <w:tblPr>
       <w:tblStyleRowBandSize w:val="1"/>
       <w:tblStyleColBandSize w:val="1"/>
@@ -3763,8 +3726,8 @@
       </w:tblCellMar>
     </w:tblPr>
   </w:style>
-  <w:style w:type="table" w:styleId="a6" w:customStyle="1">
-    <w:basedOn w:val="TableNormal"/>
+  <w:style w:type="table" w:customStyle="1" w:styleId="a6">
+    <w:basedOn w:val="NormalTable0"/>
     <w:tblPr>
       <w:tblStyleRowBandSize w:val="1"/>
       <w:tblStyleColBandSize w:val="1"/>
@@ -3776,8 +3739,8 @@
       </w:tblCellMar>
     </w:tblPr>
   </w:style>
-  <w:style w:type="table" w:styleId="a7" w:customStyle="1">
-    <w:basedOn w:val="TableNormal"/>
+  <w:style w:type="table" w:customStyle="1" w:styleId="a7">
+    <w:basedOn w:val="NormalTable0"/>
     <w:tblPr>
       <w:tblStyleRowBandSize w:val="1"/>
       <w:tblStyleColBandSize w:val="1"/>
@@ -3789,8 +3752,8 @@
       </w:tblCellMar>
     </w:tblPr>
   </w:style>
-  <w:style w:type="table" w:styleId="a8" w:customStyle="1">
-    <w:basedOn w:val="TableNormal"/>
+  <w:style w:type="table" w:customStyle="1" w:styleId="a8">
+    <w:basedOn w:val="NormalTable0"/>
     <w:tblPr>
       <w:tblStyleRowBandSize w:val="1"/>
       <w:tblStyleColBandSize w:val="1"/>
@@ -3802,8 +3765,8 @@
       </w:tblCellMar>
     </w:tblPr>
   </w:style>
-  <w:style w:type="table" w:styleId="a9" w:customStyle="1">
-    <w:basedOn w:val="TableNormal"/>
+  <w:style w:type="table" w:customStyle="1" w:styleId="a9">
+    <w:basedOn w:val="NormalTable0"/>
     <w:tblPr>
       <w:tblStyleRowBandSize w:val="1"/>
       <w:tblStyleColBandSize w:val="1"/>
@@ -3815,8 +3778,8 @@
       </w:tblCellMar>
     </w:tblPr>
   </w:style>
-  <w:style w:type="table" w:styleId="aa" w:customStyle="1">
-    <w:basedOn w:val="TableNormal"/>
+  <w:style w:type="table" w:customStyle="1" w:styleId="aa">
+    <w:basedOn w:val="NormalTable0"/>
     <w:tblPr>
       <w:tblStyleRowBandSize w:val="1"/>
       <w:tblStyleColBandSize w:val="1"/>
@@ -3828,8 +3791,8 @@
       </w:tblCellMar>
     </w:tblPr>
   </w:style>
-  <w:style w:type="table" w:styleId="ab" w:customStyle="1">
-    <w:basedOn w:val="TableNormal"/>
+  <w:style w:type="table" w:customStyle="1" w:styleId="ab">
+    <w:basedOn w:val="NormalTable0"/>
     <w:tblPr>
       <w:tblStyleRowBandSize w:val="1"/>
       <w:tblStyleColBandSize w:val="1"/>
@@ -3841,8 +3804,8 @@
       </w:tblCellMar>
     </w:tblPr>
   </w:style>
-  <w:style w:type="table" w:styleId="ac" w:customStyle="1">
-    <w:basedOn w:val="TableNormal"/>
+  <w:style w:type="table" w:customStyle="1" w:styleId="ac">
+    <w:basedOn w:val="NormalTable0"/>
     <w:tblPr>
       <w:tblStyleRowBandSize w:val="1"/>
       <w:tblStyleColBandSize w:val="1"/>
@@ -3854,8 +3817,8 @@
       </w:tblCellMar>
     </w:tblPr>
   </w:style>
-  <w:style w:type="table" w:styleId="ad" w:customStyle="1">
-    <w:basedOn w:val="TableNormal"/>
+  <w:style w:type="table" w:customStyle="1" w:styleId="ad">
+    <w:basedOn w:val="NormalTable0"/>
     <w:tblPr>
       <w:tblStyleRowBandSize w:val="1"/>
       <w:tblStyleColBandSize w:val="1"/>

</xml_diff>

<commit_message>
fix pt template citeria name
</commit_message>
<xml_diff>
--- a/static/templatePDF/performance_task_template.docx
+++ b/static/templatePDF/performance_task_template.docx
@@ -8,7 +8,7 @@
         <w:spacing w:before="0" w:line="276" w:lineRule="auto"/>
         <w:ind w:left="-810"/>
         <w:rPr>
-          <w:rFonts w:ascii="Barlow Medium" w:eastAsia="Barlow Medium" w:hAnsi="Barlow Medium" w:cs="Barlow Medium"/>
+          <w:rFonts w:ascii="Barlow Medium" w:hAnsi="Barlow Medium" w:eastAsia="Barlow Medium" w:cs="Barlow Medium"/>
           <w:color w:val="517A5D"/>
           <w:sz w:val="24"/>
           <w:szCs w:val="24"/>
@@ -16,7 +16,7 @@
       </w:pPr>
       <w:r>
         <w:rPr>
-          <w:rFonts w:ascii="Barlow SemiBold" w:eastAsia="Barlow SemiBold" w:hAnsi="Barlow SemiBold" w:cs="Barlow SemiBold"/>
+          <w:rFonts w:ascii="Barlow SemiBold" w:hAnsi="Barlow SemiBold" w:eastAsia="Barlow SemiBold" w:cs="Barlow SemiBold"/>
           <w:color w:val="517A5D"/>
           <w:sz w:val="36"/>
           <w:szCs w:val="36"/>
@@ -25,7 +25,7 @@
       </w:r>
       <w:r>
         <w:rPr>
-          <w:rFonts w:ascii="Barlow SemiBold" w:eastAsia="Barlow SemiBold" w:hAnsi="Barlow SemiBold" w:cs="Barlow SemiBold"/>
+          <w:rFonts w:ascii="Barlow SemiBold" w:hAnsi="Barlow SemiBold" w:eastAsia="Barlow SemiBold" w:cs="Barlow SemiBold"/>
           <w:color w:val="517A5D"/>
           <w:sz w:val="36"/>
           <w:szCs w:val="36"/>
@@ -39,7 +39,7 @@
         <w:spacing w:before="0" w:line="276" w:lineRule="auto"/>
         <w:ind w:left="-810"/>
         <w:rPr>
-          <w:rFonts w:ascii="Barlow Medium" w:eastAsia="Barlow Medium" w:hAnsi="Barlow Medium" w:cs="Barlow Medium"/>
+          <w:rFonts w:ascii="Barlow Medium" w:hAnsi="Barlow Medium" w:eastAsia="Barlow Medium" w:cs="Barlow Medium"/>
           <w:color w:val="517A5D"/>
           <w:sz w:val="24"/>
           <w:szCs w:val="24"/>
@@ -47,7 +47,7 @@
       </w:pPr>
       <w:r>
         <w:rPr>
-          <w:rFonts w:ascii="Barlow Medium" w:eastAsia="Barlow Medium" w:hAnsi="Barlow Medium" w:cs="Barlow Medium"/>
+          <w:rFonts w:ascii="Barlow Medium" w:hAnsi="Barlow Medium" w:eastAsia="Barlow Medium" w:cs="Barlow Medium"/>
           <w:color w:val="517A5D"/>
           <w:sz w:val="24"/>
           <w:szCs w:val="24"/>
@@ -56,7 +56,7 @@
       </w:r>
       <w:r>
         <w:rPr>
-          <w:rFonts w:ascii="Barlow Medium" w:eastAsia="Barlow Medium" w:hAnsi="Barlow Medium" w:cs="Barlow Medium"/>
+          <w:rFonts w:ascii="Barlow Medium" w:hAnsi="Barlow Medium" w:eastAsia="Barlow Medium" w:cs="Barlow Medium"/>
           <w:color w:val="517A5D"/>
           <w:sz w:val="24"/>
           <w:szCs w:val="24"/>
@@ -65,7 +65,7 @@
       </w:r>
       <w:r>
         <w:rPr>
-          <w:rFonts w:ascii="Barlow Medium" w:eastAsia="Barlow Medium" w:hAnsi="Barlow Medium" w:cs="Barlow Medium"/>
+          <w:rFonts w:ascii="Barlow Medium" w:hAnsi="Barlow Medium" w:eastAsia="Barlow Medium" w:cs="Barlow Medium"/>
           <w:color w:val="517A5D"/>
           <w:sz w:val="24"/>
           <w:szCs w:val="24"/>
@@ -79,7 +79,7 @@
         <w:spacing w:before="0" w:line="276" w:lineRule="auto"/>
         <w:ind w:left="-810"/>
         <w:rPr>
-          <w:rFonts w:ascii="Barlow Medium" w:eastAsia="Barlow Medium" w:hAnsi="Barlow Medium" w:cs="Barlow Medium"/>
+          <w:rFonts w:ascii="Barlow Medium" w:hAnsi="Barlow Medium" w:eastAsia="Barlow Medium" w:cs="Barlow Medium"/>
           <w:color w:val="00357B"/>
           <w:sz w:val="24"/>
           <w:szCs w:val="24"/>
@@ -92,7 +92,7 @@
         <w:spacing w:before="0" w:line="276" w:lineRule="auto"/>
         <w:ind w:left="-900" w:right="-630"/>
         <w:rPr>
-          <w:rFonts w:ascii="Barlow SemiBold" w:eastAsia="Barlow SemiBold" w:hAnsi="Barlow SemiBold" w:cs="Barlow SemiBold"/>
+          <w:rFonts w:ascii="Barlow SemiBold" w:hAnsi="Barlow SemiBold" w:eastAsia="Barlow SemiBold" w:cs="Barlow SemiBold"/>
           <w:color w:val="172D7B"/>
           <w:sz w:val="2"/>
           <w:szCs w:val="2"/>
@@ -105,7 +105,7 @@
         <w:spacing w:before="0" w:line="276" w:lineRule="auto"/>
         <w:ind w:left="-900" w:right="-630"/>
         <w:rPr>
-          <w:rFonts w:ascii="Barlow SemiBold" w:eastAsia="Barlow SemiBold" w:hAnsi="Barlow SemiBold" w:cs="Barlow SemiBold"/>
+          <w:rFonts w:ascii="Barlow SemiBold" w:hAnsi="Barlow SemiBold" w:eastAsia="Barlow SemiBold" w:cs="Barlow SemiBold"/>
           <w:color w:val="172D7B"/>
           <w:sz w:val="2"/>
           <w:szCs w:val="2"/>
@@ -117,12 +117,12 @@
         <w:tblW w:w="10455" w:type="dxa"/>
         <w:tblInd w:w="-1005" w:type="dxa"/>
         <w:tblBorders>
-          <w:top w:val="single" w:sz="8" w:space="0" w:color="000000" w:themeColor="text1"/>
-          <w:left w:val="single" w:sz="8" w:space="0" w:color="000000" w:themeColor="text1"/>
-          <w:bottom w:val="single" w:sz="8" w:space="0" w:color="000000" w:themeColor="text1"/>
-          <w:right w:val="single" w:sz="8" w:space="0" w:color="000000" w:themeColor="text1"/>
-          <w:insideH w:val="single" w:sz="8" w:space="0" w:color="000000" w:themeColor="text1"/>
-          <w:insideV w:val="single" w:sz="8" w:space="0" w:color="000000" w:themeColor="text1"/>
+          <w:top w:val="single" w:color="000000" w:themeColor="text1" w:sz="8" w:space="0"/>
+          <w:left w:val="single" w:color="000000" w:themeColor="text1" w:sz="8" w:space="0"/>
+          <w:bottom w:val="single" w:color="000000" w:themeColor="text1" w:sz="8" w:space="0"/>
+          <w:right w:val="single" w:color="000000" w:themeColor="text1" w:sz="8" w:space="0"/>
+          <w:insideH w:val="single" w:color="000000" w:themeColor="text1" w:sz="8" w:space="0"/>
+          <w:insideV w:val="single" w:color="000000" w:themeColor="text1" w:sz="8" w:space="0"/>
         </w:tblBorders>
         <w:tblLayout w:type="fixed"/>
         <w:tblLook w:val="0600" w:firstRow="0" w:lastRow="0" w:firstColumn="0" w:lastColumn="0" w:noHBand="1" w:noVBand="1"/>
@@ -145,7 +145,7 @@
               <w:top w:val="nil"/>
               <w:left w:val="nil"/>
               <w:bottom w:val="nil"/>
-              <w:right w:val="single" w:sz="6" w:space="0" w:color="517A5D"/>
+              <w:right w:val="single" w:color="517A5D" w:sz="6" w:space="0"/>
             </w:tcBorders>
             <w:shd w:val="clear" w:color="auto" w:fill="auto"/>
             <w:tcMar>
@@ -161,7 +161,7 @@
               <w:spacing w:before="0" w:line="276" w:lineRule="auto"/>
               <w:ind w:left="90" w:right="-630"/>
               <w:rPr>
-                <w:rFonts w:ascii="Barlow SemiBold" w:eastAsia="Barlow SemiBold" w:hAnsi="Barlow SemiBold" w:cs="Barlow SemiBold"/>
+                <w:rFonts w:ascii="Barlow SemiBold" w:hAnsi="Barlow SemiBold" w:eastAsia="Barlow SemiBold" w:cs="Barlow SemiBold"/>
                 <w:color w:val="517A5D"/>
                 <w:sz w:val="24"/>
                 <w:szCs w:val="24"/>
@@ -169,7 +169,7 @@
             </w:pPr>
             <w:r>
               <w:rPr>
-                <w:rFonts w:ascii="Barlow SemiBold" w:eastAsia="Barlow SemiBold" w:hAnsi="Barlow SemiBold" w:cs="Barlow SemiBold"/>
+                <w:rFonts w:ascii="Barlow SemiBold" w:hAnsi="Barlow SemiBold" w:eastAsia="Barlow SemiBold" w:cs="Barlow SemiBold"/>
                 <w:color w:val="517A5D"/>
                 <w:sz w:val="24"/>
                 <w:szCs w:val="24"/>
@@ -182,10 +182,10 @@
           <w:tcPr>
             <w:tcW w:w="6105" w:type="dxa"/>
             <w:tcBorders>
-              <w:top w:val="single" w:sz="6" w:space="0" w:color="517A5D"/>
-              <w:left w:val="single" w:sz="6" w:space="0" w:color="517A5D"/>
-              <w:bottom w:val="single" w:sz="6" w:space="0" w:color="517A5D"/>
-              <w:right w:val="single" w:sz="6" w:space="0" w:color="517A5D"/>
+              <w:top w:val="single" w:color="517A5D" w:sz="6" w:space="0"/>
+              <w:left w:val="single" w:color="517A5D" w:sz="6" w:space="0"/>
+              <w:bottom w:val="single" w:color="517A5D" w:sz="6" w:space="0"/>
+              <w:right w:val="single" w:color="517A5D" w:sz="6" w:space="0"/>
             </w:tcBorders>
             <w:shd w:val="clear" w:color="auto" w:fill="auto"/>
             <w:tcMar>
@@ -200,7 +200,7 @@
               <w:widowControl w:val="0"/>
               <w:spacing w:before="0" w:line="240" w:lineRule="auto"/>
               <w:rPr>
-                <w:rFonts w:ascii="Open Sans SemiBold" w:eastAsia="Open Sans SemiBold" w:hAnsi="Open Sans SemiBold" w:cs="Open Sans SemiBold"/>
+                <w:rFonts w:ascii="Open Sans SemiBold" w:hAnsi="Open Sans SemiBold" w:eastAsia="Open Sans SemiBold" w:cs="Open Sans SemiBold"/>
                 <w:color w:val="517A5D"/>
                 <w:sz w:val="24"/>
                 <w:szCs w:val="24"/>
@@ -213,7 +213,7 @@
             <w:tcW w:w="315" w:type="dxa"/>
             <w:tcBorders>
               <w:top w:val="nil"/>
-              <w:left w:val="single" w:sz="6" w:space="0" w:color="517A5D"/>
+              <w:left w:val="single" w:color="517A5D" w:sz="6" w:space="0"/>
               <w:bottom w:val="nil"/>
               <w:right w:val="nil"/>
             </w:tcBorders>
@@ -230,7 +230,7 @@
               <w:widowControl w:val="0"/>
               <w:spacing w:before="0" w:line="240" w:lineRule="auto"/>
               <w:rPr>
-                <w:rFonts w:ascii="Barlow SemiBold" w:eastAsia="Barlow SemiBold" w:hAnsi="Barlow SemiBold" w:cs="Barlow SemiBold"/>
+                <w:rFonts w:ascii="Barlow SemiBold" w:hAnsi="Barlow SemiBold" w:eastAsia="Barlow SemiBold" w:cs="Barlow SemiBold"/>
                 <w:color w:val="517A5D"/>
                 <w:sz w:val="24"/>
                 <w:szCs w:val="24"/>
@@ -245,7 +245,7 @@
               <w:top w:val="nil"/>
               <w:left w:val="nil"/>
               <w:bottom w:val="nil"/>
-              <w:right w:val="single" w:sz="6" w:space="0" w:color="517A5D"/>
+              <w:right w:val="single" w:color="517A5D" w:sz="6" w:space="0"/>
             </w:tcBorders>
             <w:shd w:val="clear" w:color="auto" w:fill="auto"/>
             <w:tcMar>
@@ -261,7 +261,7 @@
               <w:spacing w:before="0" w:line="276" w:lineRule="auto"/>
               <w:ind w:right="-630"/>
               <w:rPr>
-                <w:rFonts w:ascii="Barlow SemiBold" w:eastAsia="Barlow SemiBold" w:hAnsi="Barlow SemiBold" w:cs="Barlow SemiBold"/>
+                <w:rFonts w:ascii="Barlow SemiBold" w:hAnsi="Barlow SemiBold" w:eastAsia="Barlow SemiBold" w:cs="Barlow SemiBold"/>
                 <w:color w:val="517A5D"/>
                 <w:sz w:val="24"/>
                 <w:szCs w:val="24"/>
@@ -269,7 +269,7 @@
             </w:pPr>
             <w:r>
               <w:rPr>
-                <w:rFonts w:ascii="Barlow SemiBold" w:eastAsia="Barlow SemiBold" w:hAnsi="Barlow SemiBold" w:cs="Barlow SemiBold"/>
+                <w:rFonts w:ascii="Barlow SemiBold" w:hAnsi="Barlow SemiBold" w:eastAsia="Barlow SemiBold" w:cs="Barlow SemiBold"/>
                 <w:color w:val="517A5D"/>
                 <w:sz w:val="24"/>
                 <w:szCs w:val="24"/>
@@ -282,10 +282,10 @@
           <w:tcPr>
             <w:tcW w:w="2130" w:type="dxa"/>
             <w:tcBorders>
-              <w:top w:val="single" w:sz="6" w:space="0" w:color="517A5D"/>
-              <w:left w:val="single" w:sz="6" w:space="0" w:color="517A5D"/>
-              <w:bottom w:val="single" w:sz="6" w:space="0" w:color="517A5D"/>
-              <w:right w:val="single" w:sz="6" w:space="0" w:color="517A5D"/>
+              <w:top w:val="single" w:color="517A5D" w:sz="6" w:space="0"/>
+              <w:left w:val="single" w:color="517A5D" w:sz="6" w:space="0"/>
+              <w:bottom w:val="single" w:color="517A5D" w:sz="6" w:space="0"/>
+              <w:right w:val="single" w:color="517A5D" w:sz="6" w:space="0"/>
             </w:tcBorders>
             <w:shd w:val="clear" w:color="auto" w:fill="auto"/>
             <w:tcMar>
@@ -300,7 +300,7 @@
               <w:widowControl w:val="0"/>
               <w:spacing w:before="0" w:line="240" w:lineRule="auto"/>
               <w:rPr>
-                <w:rFonts w:ascii="Barlow SemiBold" w:eastAsia="Barlow SemiBold" w:hAnsi="Barlow SemiBold" w:cs="Barlow SemiBold"/>
+                <w:rFonts w:ascii="Barlow SemiBold" w:hAnsi="Barlow SemiBold" w:eastAsia="Barlow SemiBold" w:cs="Barlow SemiBold"/>
                 <w:color w:val="517A5D"/>
                 <w:sz w:val="24"/>
                 <w:szCs w:val="24"/>
@@ -315,7 +315,7 @@
         <w:widowControl w:val="0"/>
         <w:spacing w:before="0" w:line="335" w:lineRule="auto"/>
         <w:rPr>
-          <w:rFonts w:ascii="Barlow SemiBold" w:eastAsia="Barlow SemiBold" w:hAnsi="Barlow SemiBold" w:cs="Barlow SemiBold"/>
+          <w:rFonts w:ascii="Barlow SemiBold" w:hAnsi="Barlow SemiBold" w:eastAsia="Barlow SemiBold" w:cs="Barlow SemiBold"/>
           <w:color w:val="E5385B"/>
         </w:rPr>
       </w:pPr>
@@ -325,7 +325,7 @@
         <w:spacing w:before="0" w:line="276" w:lineRule="auto"/>
         <w:ind w:left="-180"/>
         <w:rPr>
-          <w:rFonts w:ascii="Barlow Medium" w:eastAsia="Barlow Medium" w:hAnsi="Barlow Medium" w:cs="Barlow Medium"/>
+          <w:rFonts w:ascii="Barlow Medium" w:hAnsi="Barlow Medium" w:eastAsia="Barlow Medium" w:cs="Barlow Medium"/>
           <w:color w:val="517A5D"/>
           <w:sz w:val="20"/>
           <w:szCs w:val="20"/>
@@ -333,7 +333,7 @@
       </w:pPr>
       <w:r>
         <w:rPr>
-          <w:rFonts w:ascii="Barlow Medium" w:eastAsia="Barlow Medium" w:hAnsi="Barlow Medium" w:cs="Barlow Medium"/>
+          <w:rFonts w:ascii="Barlow Medium" w:hAnsi="Barlow Medium" w:eastAsia="Barlow Medium" w:cs="Barlow Medium"/>
           <w:color w:val="517A5D"/>
           <w:sz w:val="20"/>
           <w:szCs w:val="20"/>
@@ -343,7 +343,7 @@
       <w:proofErr w:type="spellStart"/>
       <w:r>
         <w:rPr>
-          <w:rFonts w:ascii="Barlow Medium" w:eastAsia="Barlow Medium" w:hAnsi="Barlow Medium" w:cs="Barlow Medium"/>
+          <w:rFonts w:ascii="Barlow Medium" w:hAnsi="Barlow Medium" w:eastAsia="Barlow Medium" w:cs="Barlow Medium"/>
           <w:color w:val="517A5D"/>
           <w:sz w:val="20"/>
           <w:szCs w:val="20"/>
@@ -352,7 +352,7 @@
       </w:r>
       <w:r>
         <w:rPr>
-          <w:rFonts w:ascii="Barlow Medium" w:eastAsia="Barlow Medium" w:hAnsi="Barlow Medium" w:cs="Barlow Medium"/>
+          <w:rFonts w:ascii="Barlow Medium" w:hAnsi="Barlow Medium" w:eastAsia="Barlow Medium" w:cs="Barlow Medium"/>
           <w:color w:val="517A5D"/>
           <w:sz w:val="20"/>
           <w:szCs w:val="20"/>
@@ -361,7 +361,7 @@
       </w:r>
       <w:r>
         <w:rPr>
-          <w:rFonts w:ascii="Barlow Medium" w:eastAsia="Barlow Medium" w:hAnsi="Barlow Medium" w:cs="Barlow Medium"/>
+          <w:rFonts w:ascii="Barlow Medium" w:hAnsi="Barlow Medium" w:eastAsia="Barlow Medium" w:cs="Barlow Medium"/>
           <w:color w:val="517A5D"/>
           <w:sz w:val="20"/>
           <w:szCs w:val="20"/>
@@ -370,7 +370,7 @@
       </w:r>
       <w:r>
         <w:rPr>
-          <w:rFonts w:ascii="Barlow Medium" w:eastAsia="Barlow Medium" w:hAnsi="Barlow Medium" w:cs="Barlow Medium"/>
+          <w:rFonts w:ascii="Barlow Medium" w:hAnsi="Barlow Medium" w:eastAsia="Barlow Medium" w:cs="Barlow Medium"/>
           <w:color w:val="517A5D"/>
           <w:sz w:val="20"/>
           <w:szCs w:val="20"/>
@@ -380,7 +380,7 @@
       <w:proofErr w:type="spellEnd"/>
       <w:r>
         <w:rPr>
-          <w:rFonts w:ascii="Barlow Medium" w:eastAsia="Barlow Medium" w:hAnsi="Barlow Medium" w:cs="Barlow Medium"/>
+          <w:rFonts w:ascii="Barlow Medium" w:hAnsi="Barlow Medium" w:eastAsia="Barlow Medium" w:cs="Barlow Medium"/>
           <w:color w:val="517A5D"/>
           <w:sz w:val="20"/>
           <w:szCs w:val="20"/>
@@ -394,12 +394,12 @@
         <w:tblW w:w="9660" w:type="dxa"/>
         <w:tblInd w:w="-225" w:type="dxa"/>
         <w:tblBorders>
-          <w:top w:val="single" w:sz="8" w:space="0" w:color="000000"/>
-          <w:left w:val="single" w:sz="8" w:space="0" w:color="000000"/>
-          <w:bottom w:val="single" w:sz="8" w:space="0" w:color="000000"/>
-          <w:right w:val="single" w:sz="8" w:space="0" w:color="000000"/>
-          <w:insideH w:val="single" w:sz="8" w:space="0" w:color="000000"/>
-          <w:insideV w:val="single" w:sz="8" w:space="0" w:color="000000"/>
+          <w:top w:val="single" w:color="000000" w:sz="8" w:space="0"/>
+          <w:left w:val="single" w:color="000000" w:sz="8" w:space="0"/>
+          <w:bottom w:val="single" w:color="000000" w:sz="8" w:space="0"/>
+          <w:right w:val="single" w:color="000000" w:sz="8" w:space="0"/>
+          <w:insideH w:val="single" w:color="000000" w:sz="8" w:space="0"/>
+          <w:insideV w:val="single" w:color="000000" w:sz="8" w:space="0"/>
         </w:tblBorders>
         <w:tblLayout w:type="fixed"/>
         <w:tblLook w:val="0600" w:firstRow="0" w:lastRow="0" w:firstColumn="0" w:lastColumn="0" w:noHBand="1" w:noVBand="1"/>
@@ -415,9 +415,9 @@
           <w:tcPr>
             <w:tcW w:w="9660" w:type="dxa"/>
             <w:tcBorders>
-              <w:top w:val="single" w:sz="18" w:space="0" w:color="517A5D"/>
+              <w:top w:val="single" w:color="517A5D" w:sz="18" w:space="0"/>
               <w:left w:val="nil"/>
-              <w:bottom w:val="single" w:sz="18" w:space="0" w:color="517A5D"/>
+              <w:bottom w:val="single" w:color="517A5D" w:sz="18" w:space="0"/>
               <w:right w:val="nil"/>
             </w:tcBorders>
             <w:shd w:val="clear" w:color="auto" w:fill="auto"/>
@@ -431,9 +431,9 @@
           </w:tcPr>
           <w:p>
             <w:pPr>
-              <w:pStyle w:val="Title"/>
-              <w:rPr>
-                <w:rFonts w:ascii="Barlow" w:eastAsia="Barlow" w:hAnsi="Barlow" w:cs="Barlow"/>
+              <w:pStyle w:val="Tiu"/>
+              <w:rPr>
+                <w:rFonts w:ascii="Barlow" w:hAnsi="Barlow" w:eastAsia="Barlow" w:cs="Barlow"/>
                 <w:b/>
                 <w:bCs/>
                 <w:color w:val="517A5D"/>
@@ -443,7 +443,7 @@
             </w:pPr>
             <w:r>
               <w:rPr>
-                <w:rFonts w:ascii="Barlow" w:eastAsia="Barlow" w:hAnsi="Barlow" w:cs="Barlow"/>
+                <w:rFonts w:ascii="Barlow" w:hAnsi="Barlow" w:eastAsia="Barlow" w:cs="Barlow"/>
                 <w:b/>
                 <w:bCs/>
                 <w:color w:val="517A5D"/>
@@ -455,7 +455,7 @@
             <w:proofErr w:type="spellStart"/>
             <w:r>
               <w:rPr>
-                <w:rFonts w:ascii="Barlow" w:eastAsia="Barlow" w:hAnsi="Barlow" w:cs="Barlow"/>
+                <w:rFonts w:ascii="Barlow" w:hAnsi="Barlow" w:eastAsia="Barlow" w:cs="Barlow"/>
                 <w:b/>
                 <w:bCs/>
                 <w:color w:val="517A5D"/>
@@ -466,7 +466,7 @@
             </w:r>
             <w:r>
               <w:rPr>
-                <w:rFonts w:ascii="Barlow" w:eastAsia="Barlow" w:hAnsi="Barlow" w:cs="Barlow"/>
+                <w:rFonts w:ascii="Barlow" w:hAnsi="Barlow" w:eastAsia="Barlow" w:cs="Barlow"/>
                 <w:b/>
                 <w:bCs/>
                 <w:color w:val="517A5D"/>
@@ -477,7 +477,7 @@
             </w:r>
             <w:r>
               <w:rPr>
-                <w:rFonts w:ascii="Barlow" w:eastAsia="Barlow" w:hAnsi="Barlow" w:cs="Barlow"/>
+                <w:rFonts w:ascii="Barlow" w:hAnsi="Barlow" w:eastAsia="Barlow" w:cs="Barlow"/>
                 <w:b/>
                 <w:bCs/>
                 <w:color w:val="517A5D"/>
@@ -488,7 +488,7 @@
             </w:r>
             <w:r>
               <w:rPr>
-                <w:rFonts w:ascii="Barlow" w:eastAsia="Barlow" w:hAnsi="Barlow" w:cs="Barlow"/>
+                <w:rFonts w:ascii="Barlow" w:hAnsi="Barlow" w:eastAsia="Barlow" w:cs="Barlow"/>
                 <w:b/>
                 <w:bCs/>
                 <w:color w:val="517A5D"/>
@@ -500,7 +500,7 @@
             <w:proofErr w:type="spellEnd"/>
             <w:r>
               <w:rPr>
-                <w:rFonts w:ascii="Barlow" w:eastAsia="Barlow" w:hAnsi="Barlow" w:cs="Barlow"/>
+                <w:rFonts w:ascii="Barlow" w:hAnsi="Barlow" w:eastAsia="Barlow" w:cs="Barlow"/>
                 <w:b/>
                 <w:bCs/>
                 <w:color w:val="517A5D"/>
@@ -517,7 +517,7 @@
       <w:pPr>
         <w:spacing w:after="200" w:line="276" w:lineRule="auto"/>
         <w:rPr>
-          <w:rFonts w:ascii="Barlow SemiBold" w:eastAsia="Barlow SemiBold" w:hAnsi="Barlow SemiBold" w:cs="Barlow SemiBold"/>
+          <w:rFonts w:ascii="Barlow SemiBold" w:hAnsi="Barlow SemiBold" w:eastAsia="Barlow SemiBold" w:cs="Barlow SemiBold"/>
           <w:color w:val="2B706F"/>
           <w:sz w:val="42"/>
           <w:szCs w:val="42"/>
@@ -525,7 +525,7 @@
       </w:pPr>
       <w:r>
         <w:rPr>
-          <w:rFonts w:ascii="Open Sans" w:eastAsia="Open Sans" w:hAnsi="Open Sans" w:cs="Open Sans"/>
+          <w:rFonts w:ascii="Open Sans" w:hAnsi="Open Sans" w:eastAsia="Open Sans" w:cs="Open Sans"/>
           <w:b/>
           <w:color w:val="2B706F"/>
           <w:sz w:val="28"/>
@@ -541,12 +541,12 @@
         <w:ind w:left="720"/>
         <w:jc w:val="both"/>
         <w:rPr>
-          <w:rFonts w:ascii="Open Sans" w:eastAsia="Open Sans" w:hAnsi="Open Sans" w:cs="Open Sans"/>
+          <w:rFonts w:ascii="Open Sans" w:hAnsi="Open Sans" w:eastAsia="Open Sans" w:cs="Open Sans"/>
         </w:rPr>
       </w:pPr>
       <w:r>
         <w:rPr>
-          <w:rFonts w:ascii="Open Sans" w:eastAsia="Open Sans" w:hAnsi="Open Sans" w:cs="Open Sans"/>
+          <w:rFonts w:ascii="Open Sans" w:hAnsi="Open Sans" w:eastAsia="Open Sans" w:cs="Open Sans"/>
         </w:rPr>
         <w:t>{goal}</w:t>
       </w:r>
@@ -595,7 +595,7 @@
               </w:pBdr>
               <w:spacing w:after="200" w:line="276" w:lineRule="auto"/>
               <w:rPr>
-                <w:rFonts w:ascii="Open Sans" w:eastAsia="Open Sans" w:hAnsi="Open Sans" w:cs="Open Sans"/>
+                <w:rFonts w:ascii="Open Sans" w:hAnsi="Open Sans" w:eastAsia="Open Sans" w:cs="Open Sans"/>
                 <w:b/>
                 <w:color w:val="2B706F"/>
                 <w:sz w:val="28"/>
@@ -604,7 +604,7 @@
             </w:pPr>
             <w:r>
               <w:rPr>
-                <w:rFonts w:ascii="Open Sans" w:eastAsia="Open Sans" w:hAnsi="Open Sans" w:cs="Open Sans"/>
+                <w:rFonts w:ascii="Open Sans" w:hAnsi="Open Sans" w:eastAsia="Open Sans" w:cs="Open Sans"/>
                 <w:b/>
                 <w:color w:val="2B706F"/>
                 <w:sz w:val="28"/>
@@ -623,12 +623,12 @@
         <w:ind w:left="720" w:right="105"/>
         <w:jc w:val="both"/>
         <w:rPr>
-          <w:rFonts w:ascii="Open Sans" w:eastAsia="Open Sans" w:hAnsi="Open Sans" w:cs="Open Sans"/>
+          <w:rFonts w:ascii="Open Sans" w:hAnsi="Open Sans" w:eastAsia="Open Sans" w:cs="Open Sans"/>
         </w:rPr>
       </w:pPr>
       <w:r>
         <w:rPr>
-          <w:rFonts w:ascii="Open Sans" w:eastAsia="Open Sans" w:hAnsi="Open Sans" w:cs="Open Sans"/>
+          <w:rFonts w:ascii="Open Sans" w:hAnsi="Open Sans" w:eastAsia="Open Sans" w:cs="Open Sans"/>
         </w:rPr>
         <w:t>{role}</w:t>
       </w:r>
@@ -677,7 +677,7 @@
             </w:pPr>
             <w:r>
               <w:rPr>
-                <w:rFonts w:ascii="Open Sans" w:eastAsia="Open Sans" w:hAnsi="Open Sans" w:cs="Open Sans"/>
+                <w:rFonts w:ascii="Open Sans" w:hAnsi="Open Sans" w:eastAsia="Open Sans" w:cs="Open Sans"/>
                 <w:b/>
                 <w:color w:val="2B706F"/>
                 <w:sz w:val="28"/>
@@ -696,24 +696,24 @@
         <w:ind w:left="720" w:right="105"/>
         <w:jc w:val="both"/>
         <w:rPr>
-          <w:rFonts w:ascii="Open Sans" w:eastAsia="Open Sans" w:hAnsi="Open Sans" w:cs="Open Sans"/>
+          <w:rFonts w:ascii="Open Sans" w:hAnsi="Open Sans" w:eastAsia="Open Sans" w:cs="Open Sans"/>
         </w:rPr>
       </w:pPr>
       <w:r>
         <w:rPr>
-          <w:rFonts w:ascii="Open Sans" w:eastAsia="Open Sans" w:hAnsi="Open Sans" w:cs="Open Sans"/>
+          <w:rFonts w:ascii="Open Sans" w:hAnsi="Open Sans" w:eastAsia="Open Sans" w:cs="Open Sans"/>
         </w:rPr>
         <w:t>{a</w:t>
       </w:r>
       <w:r>
         <w:rPr>
-          <w:rFonts w:ascii="Open Sans" w:eastAsia="Open Sans" w:hAnsi="Open Sans" w:cs="Open Sans"/>
+          <w:rFonts w:ascii="Open Sans" w:hAnsi="Open Sans" w:eastAsia="Open Sans" w:cs="Open Sans"/>
         </w:rPr>
         <w:t>udience</w:t>
       </w:r>
       <w:r>
         <w:rPr>
-          <w:rFonts w:ascii="Open Sans" w:eastAsia="Open Sans" w:hAnsi="Open Sans" w:cs="Open Sans"/>
+          <w:rFonts w:ascii="Open Sans" w:hAnsi="Open Sans" w:eastAsia="Open Sans" w:cs="Open Sans"/>
         </w:rPr>
         <w:t>}</w:t>
       </w:r>
@@ -762,7 +762,7 @@
             </w:pPr>
             <w:r>
               <w:rPr>
-                <w:rFonts w:ascii="Open Sans" w:eastAsia="Open Sans" w:hAnsi="Open Sans" w:cs="Open Sans"/>
+                <w:rFonts w:ascii="Open Sans" w:hAnsi="Open Sans" w:eastAsia="Open Sans" w:cs="Open Sans"/>
                 <w:b/>
                 <w:color w:val="2B706F"/>
                 <w:sz w:val="28"/>
@@ -781,24 +781,24 @@
         <w:ind w:left="720" w:right="105"/>
         <w:jc w:val="both"/>
         <w:rPr>
-          <w:rFonts w:ascii="Open Sans" w:eastAsia="Open Sans" w:hAnsi="Open Sans" w:cs="Open Sans"/>
+          <w:rFonts w:ascii="Open Sans" w:hAnsi="Open Sans" w:eastAsia="Open Sans" w:cs="Open Sans"/>
         </w:rPr>
       </w:pPr>
       <w:r>
         <w:rPr>
-          <w:rFonts w:ascii="Open Sans" w:eastAsia="Open Sans" w:hAnsi="Open Sans" w:cs="Open Sans"/>
+          <w:rFonts w:ascii="Open Sans" w:hAnsi="Open Sans" w:eastAsia="Open Sans" w:cs="Open Sans"/>
         </w:rPr>
         <w:t>{s</w:t>
       </w:r>
       <w:r>
         <w:rPr>
-          <w:rFonts w:ascii="Open Sans" w:eastAsia="Open Sans" w:hAnsi="Open Sans" w:cs="Open Sans"/>
+          <w:rFonts w:ascii="Open Sans" w:hAnsi="Open Sans" w:eastAsia="Open Sans" w:cs="Open Sans"/>
         </w:rPr>
         <w:t>ituation</w:t>
       </w:r>
       <w:r>
         <w:rPr>
-          <w:rFonts w:ascii="Open Sans" w:eastAsia="Open Sans" w:hAnsi="Open Sans" w:cs="Open Sans"/>
+          <w:rFonts w:ascii="Open Sans" w:hAnsi="Open Sans" w:eastAsia="Open Sans" w:cs="Open Sans"/>
         </w:rPr>
         <w:t>}</w:t>
       </w:r>
@@ -840,7 +840,7 @@
             <w:pPr>
               <w:spacing w:after="200" w:line="276" w:lineRule="auto"/>
               <w:rPr>
-                <w:rFonts w:ascii="Open Sans" w:eastAsia="Open Sans" w:hAnsi="Open Sans" w:cs="Open Sans"/>
+                <w:rFonts w:ascii="Open Sans" w:hAnsi="Open Sans" w:eastAsia="Open Sans" w:cs="Open Sans"/>
                 <w:b/>
                 <w:color w:val="418EA0"/>
                 <w:sz w:val="24"/>
@@ -849,7 +849,7 @@
             </w:pPr>
             <w:r>
               <w:rPr>
-                <w:rFonts w:ascii="Open Sans" w:eastAsia="Open Sans" w:hAnsi="Open Sans" w:cs="Open Sans"/>
+                <w:rFonts w:ascii="Open Sans" w:hAnsi="Open Sans" w:eastAsia="Open Sans" w:cs="Open Sans"/>
                 <w:b/>
                 <w:color w:val="2B706F"/>
                 <w:sz w:val="28"/>
@@ -867,44 +867,44 @@
         <w:spacing w:before="0" w:line="335" w:lineRule="auto"/>
         <w:ind w:left="720"/>
         <w:rPr>
-          <w:rFonts w:ascii="Open Sans" w:eastAsia="Open Sans" w:hAnsi="Open Sans" w:cs="Open Sans"/>
+          <w:rFonts w:ascii="Open Sans" w:hAnsi="Open Sans" w:eastAsia="Open Sans" w:cs="Open Sans"/>
         </w:rPr>
       </w:pPr>
       <w:r>
         <w:rPr>
-          <w:rFonts w:ascii="Open Sans" w:eastAsia="Open Sans" w:hAnsi="Open Sans" w:cs="Open Sans"/>
+          <w:rFonts w:ascii="Open Sans" w:hAnsi="Open Sans" w:eastAsia="Open Sans" w:cs="Open Sans"/>
         </w:rPr>
         <w:t>{</w:t>
       </w:r>
       <w:proofErr w:type="spellStart"/>
       <w:r>
         <w:rPr>
-          <w:rFonts w:ascii="Open Sans" w:eastAsia="Open Sans" w:hAnsi="Open Sans" w:cs="Open Sans"/>
+          <w:rFonts w:ascii="Open Sans" w:hAnsi="Open Sans" w:eastAsia="Open Sans" w:cs="Open Sans"/>
         </w:rPr>
         <w:t>p</w:t>
       </w:r>
       <w:r>
         <w:rPr>
-          <w:rFonts w:ascii="Open Sans" w:eastAsia="Open Sans" w:hAnsi="Open Sans" w:cs="Open Sans"/>
+          <w:rFonts w:ascii="Open Sans" w:hAnsi="Open Sans" w:eastAsia="Open Sans" w:cs="Open Sans"/>
         </w:rPr>
         <w:t>roductPerformance</w:t>
       </w:r>
       <w:r>
         <w:rPr>
-          <w:rFonts w:ascii="Open Sans" w:eastAsia="Open Sans" w:hAnsi="Open Sans" w:cs="Open Sans"/>
+          <w:rFonts w:ascii="Open Sans" w:hAnsi="Open Sans" w:eastAsia="Open Sans" w:cs="Open Sans"/>
         </w:rPr>
         <w:t>A</w:t>
       </w:r>
       <w:r>
         <w:rPr>
-          <w:rFonts w:ascii="Open Sans" w:eastAsia="Open Sans" w:hAnsi="Open Sans" w:cs="Open Sans"/>
+          <w:rFonts w:ascii="Open Sans" w:hAnsi="Open Sans" w:eastAsia="Open Sans" w:cs="Open Sans"/>
         </w:rPr>
         <w:t>ndPurpose</w:t>
       </w:r>
       <w:proofErr w:type="spellEnd"/>
       <w:r>
         <w:rPr>
-          <w:rFonts w:ascii="Open Sans" w:eastAsia="Open Sans" w:hAnsi="Open Sans" w:cs="Open Sans"/>
+          <w:rFonts w:ascii="Open Sans" w:hAnsi="Open Sans" w:eastAsia="Open Sans" w:cs="Open Sans"/>
         </w:rPr>
         <w:t>}</w:t>
       </w:r>
@@ -946,7 +946,7 @@
             <w:pPr>
               <w:spacing w:after="200" w:line="276" w:lineRule="auto"/>
               <w:rPr>
-                <w:rFonts w:ascii="Open Sans" w:eastAsia="Open Sans" w:hAnsi="Open Sans" w:cs="Open Sans"/>
+                <w:rFonts w:ascii="Open Sans" w:hAnsi="Open Sans" w:eastAsia="Open Sans" w:cs="Open Sans"/>
                 <w:b/>
                 <w:color w:val="2B706F"/>
                 <w:sz w:val="24"/>
@@ -955,7 +955,7 @@
             </w:pPr>
             <w:r>
               <w:rPr>
-                <w:rFonts w:ascii="Open Sans" w:eastAsia="Open Sans" w:hAnsi="Open Sans" w:cs="Open Sans"/>
+                <w:rFonts w:ascii="Open Sans" w:hAnsi="Open Sans" w:eastAsia="Open Sans" w:cs="Open Sans"/>
                 <w:b/>
                 <w:color w:val="2B706F"/>
                 <w:sz w:val="28"/>
@@ -972,7 +972,7 @@
         <w:widowControl w:val="0"/>
         <w:spacing w:before="0" w:line="335" w:lineRule="auto"/>
         <w:rPr>
-          <w:rFonts w:ascii="Open Sans" w:eastAsia="Open Sans" w:hAnsi="Open Sans" w:cs="Open Sans"/>
+          <w:rFonts w:ascii="Open Sans" w:hAnsi="Open Sans" w:eastAsia="Open Sans" w:cs="Open Sans"/>
           <w:b/>
           <w:color w:val="1C80E7"/>
           <w:sz w:val="24"/>
@@ -981,7 +981,7 @@
       </w:pPr>
       <w:r>
         <w:rPr>
-          <w:rFonts w:ascii="Open Sans" w:eastAsia="Open Sans" w:hAnsi="Open Sans" w:cs="Open Sans"/>
+          <w:rFonts w:ascii="Open Sans" w:hAnsi="Open Sans" w:eastAsia="Open Sans" w:cs="Open Sans"/>
           <w:b/>
           <w:sz w:val="24"/>
           <w:szCs w:val="24"/>
@@ -990,14 +990,14 @@
       </w:r>
       <w:r>
         <w:rPr>
-          <w:rFonts w:ascii="Open Sans" w:eastAsia="Open Sans" w:hAnsi="Open Sans" w:cs="Open Sans"/>
+          <w:rFonts w:ascii="Open Sans" w:hAnsi="Open Sans" w:eastAsia="Open Sans" w:cs="Open Sans"/>
           <w:b/>
         </w:rPr>
         <w:t xml:space="preserve">able 5.1. </w:t>
       </w:r>
       <w:r>
         <w:rPr>
-          <w:rFonts w:ascii="Open Sans" w:eastAsia="Open Sans" w:hAnsi="Open Sans" w:cs="Open Sans"/>
+          <w:rFonts w:ascii="Open Sans" w:hAnsi="Open Sans" w:eastAsia="Open Sans" w:cs="Open Sans"/>
         </w:rPr>
         <w:t xml:space="preserve"> Learning outcome or task description for the output-based rubric </w:t>
       </w:r>
@@ -1007,19 +1007,19 @@
         <w:tblW w:w="9690" w:type="dxa"/>
         <w:tblInd w:w="-129" w:type="dxa"/>
         <w:tblBorders>
-          <w:top w:val="single" w:sz="8" w:space="0" w:color="000000" w:themeColor="text1"/>
-          <w:left w:val="single" w:sz="8" w:space="0" w:color="000000" w:themeColor="text1"/>
-          <w:bottom w:val="single" w:sz="8" w:space="0" w:color="000000" w:themeColor="text1"/>
-          <w:right w:val="single" w:sz="8" w:space="0" w:color="000000" w:themeColor="text1"/>
-          <w:insideH w:val="single" w:sz="8" w:space="0" w:color="000000" w:themeColor="text1"/>
-          <w:insideV w:val="single" w:sz="8" w:space="0" w:color="000000" w:themeColor="text1"/>
+          <w:top w:val="single" w:color="000000" w:themeColor="text1" w:sz="8" w:space="0"/>
+          <w:left w:val="single" w:color="000000" w:themeColor="text1" w:sz="8" w:space="0"/>
+          <w:bottom w:val="single" w:color="000000" w:themeColor="text1" w:sz="8" w:space="0"/>
+          <w:right w:val="single" w:color="000000" w:themeColor="text1" w:sz="8" w:space="0"/>
+          <w:insideH w:val="single" w:color="000000" w:themeColor="text1" w:sz="8" w:space="0"/>
+          <w:insideV w:val="single" w:color="000000" w:themeColor="text1" w:sz="8" w:space="0"/>
         </w:tblBorders>
         <w:tblLayout w:type="fixed"/>
         <w:tblLook w:val="0600" w:firstRow="0" w:lastRow="0" w:firstColumn="0" w:lastColumn="0" w:noHBand="1" w:noVBand="1"/>
       </w:tblPr>
       <w:tblGrid>
-        <w:gridCol w:w="1410"/>
-        <w:gridCol w:w="1695"/>
+        <w:gridCol w:w="1395"/>
+        <w:gridCol w:w="1710"/>
         <w:gridCol w:w="1875"/>
         <w:gridCol w:w="1740"/>
         <w:gridCol w:w="1890"/>
@@ -1031,12 +1031,12 @@
         </w:trPr>
         <w:tc>
           <w:tcPr>
-            <w:tcW w:w="1410" w:type="dxa"/>
+            <w:tcW w:w="1395" w:type="dxa"/>
             <w:tcBorders>
-              <w:top w:val="single" w:sz="8" w:space="0" w:color="2B706F"/>
-              <w:left w:val="single" w:sz="8" w:space="0" w:color="2B706F"/>
-              <w:bottom w:val="single" w:sz="8" w:space="0" w:color="2B706F"/>
-              <w:right w:val="single" w:sz="8" w:space="0" w:color="2B706F"/>
+              <w:top w:val="single" w:color="2B706F" w:sz="8" w:space="0"/>
+              <w:left w:val="single" w:color="2B706F" w:sz="8" w:space="0"/>
+              <w:bottom w:val="single" w:color="2B706F" w:sz="8" w:space="0"/>
+              <w:right w:val="single" w:color="2B706F" w:sz="8" w:space="0"/>
             </w:tcBorders>
             <w:shd w:val="clear" w:color="auto" w:fill="2B706F"/>
             <w:tcMar>
@@ -1053,14 +1053,14 @@
               <w:spacing w:before="0" w:line="276" w:lineRule="auto"/>
               <w:jc w:val="center"/>
               <w:rPr>
-                <w:rFonts w:ascii="Open Sans" w:eastAsia="Open Sans" w:hAnsi="Open Sans" w:cs="Open Sans"/>
+                <w:rFonts w:ascii="Open Sans" w:hAnsi="Open Sans" w:eastAsia="Open Sans" w:cs="Open Sans"/>
                 <w:b/>
                 <w:bCs/>
               </w:rPr>
             </w:pPr>
             <w:r>
               <w:rPr>
-                <w:rFonts w:ascii="Open Sans" w:eastAsia="Open Sans" w:hAnsi="Open Sans" w:cs="Open Sans"/>
+                <w:rFonts w:ascii="Open Sans" w:hAnsi="Open Sans" w:eastAsia="Open Sans" w:cs="Open Sans"/>
                 <w:b/>
                 <w:bCs/>
                 <w:color w:val="FFFFFF" w:themeColor="background1"/>
@@ -1071,12 +1071,12 @@
         </w:tc>
         <w:tc>
           <w:tcPr>
-            <w:tcW w:w="1695" w:type="dxa"/>
+            <w:tcW w:w="1710" w:type="dxa"/>
             <w:tcBorders>
-              <w:top w:val="single" w:sz="8" w:space="0" w:color="2B706F"/>
-              <w:left w:val="single" w:sz="8" w:space="0" w:color="2B706F"/>
-              <w:bottom w:val="single" w:sz="8" w:space="0" w:color="2B706F"/>
-              <w:right w:val="single" w:sz="8" w:space="0" w:color="2B706F"/>
+              <w:top w:val="single" w:color="2B706F" w:sz="8" w:space="0"/>
+              <w:left w:val="single" w:color="2B706F" w:sz="8" w:space="0"/>
+              <w:bottom w:val="single" w:color="2B706F" w:sz="8" w:space="0"/>
+              <w:right w:val="single" w:color="2B706F" w:sz="8" w:space="0"/>
             </w:tcBorders>
             <w:shd w:val="clear" w:color="auto" w:fill="2B706F"/>
             <w:tcMar>
@@ -1093,7 +1093,7 @@
               <w:spacing w:before="0" w:line="276" w:lineRule="auto"/>
               <w:jc w:val="center"/>
               <w:rPr>
-                <w:rFonts w:ascii="Open Sans" w:eastAsia="Open Sans" w:hAnsi="Open Sans" w:cs="Open Sans"/>
+                <w:rFonts w:ascii="Open Sans" w:hAnsi="Open Sans" w:eastAsia="Open Sans" w:cs="Open Sans"/>
                 <w:b/>
                 <w:bCs/>
                 <w:color w:val="FFFFFF"/>
@@ -1103,7 +1103,7 @@
             </w:pPr>
             <w:r>
               <w:rPr>
-                <w:rFonts w:ascii="Open Sans" w:eastAsia="Open Sans" w:hAnsi="Open Sans" w:cs="Open Sans"/>
+                <w:rFonts w:ascii="Open Sans" w:hAnsi="Open Sans" w:eastAsia="Open Sans" w:cs="Open Sans"/>
                 <w:b/>
                 <w:bCs/>
                 <w:color w:val="FFFFFF" w:themeColor="background1"/>
@@ -1118,10 +1118,10 @@
           <w:tcPr>
             <w:tcW w:w="1875" w:type="dxa"/>
             <w:tcBorders>
-              <w:top w:val="single" w:sz="8" w:space="0" w:color="2B706F"/>
-              <w:left w:val="single" w:sz="8" w:space="0" w:color="2B706F"/>
-              <w:bottom w:val="single" w:sz="8" w:space="0" w:color="2B706F"/>
-              <w:right w:val="single" w:sz="8" w:space="0" w:color="2B706F"/>
+              <w:top w:val="single" w:color="2B706F" w:sz="8" w:space="0"/>
+              <w:left w:val="single" w:color="2B706F" w:sz="8" w:space="0"/>
+              <w:bottom w:val="single" w:color="2B706F" w:sz="8" w:space="0"/>
+              <w:right w:val="single" w:color="2B706F" w:sz="8" w:space="0"/>
             </w:tcBorders>
             <w:shd w:val="clear" w:color="auto" w:fill="2B706F"/>
             <w:tcMar>
@@ -1138,7 +1138,7 @@
               <w:spacing w:before="0" w:line="276" w:lineRule="auto"/>
               <w:jc w:val="center"/>
               <w:rPr>
-                <w:rFonts w:ascii="Open Sans" w:eastAsia="Open Sans" w:hAnsi="Open Sans" w:cs="Open Sans"/>
+                <w:rFonts w:ascii="Open Sans" w:hAnsi="Open Sans" w:eastAsia="Open Sans" w:cs="Open Sans"/>
                 <w:b/>
                 <w:bCs/>
                 <w:color w:val="FFFFFF"/>
@@ -1148,7 +1148,7 @@
             </w:pPr>
             <w:r>
               <w:rPr>
-                <w:rFonts w:ascii="Open Sans" w:eastAsia="Open Sans" w:hAnsi="Open Sans" w:cs="Open Sans"/>
+                <w:rFonts w:ascii="Open Sans" w:hAnsi="Open Sans" w:eastAsia="Open Sans" w:cs="Open Sans"/>
                 <w:b/>
                 <w:bCs/>
                 <w:color w:val="FFFFFF" w:themeColor="background1"/>
@@ -1163,10 +1163,10 @@
           <w:tcPr>
             <w:tcW w:w="1740" w:type="dxa"/>
             <w:tcBorders>
-              <w:top w:val="single" w:sz="8" w:space="0" w:color="2B706F"/>
-              <w:left w:val="single" w:sz="8" w:space="0" w:color="2B706F"/>
-              <w:bottom w:val="single" w:sz="8" w:space="0" w:color="2B706F"/>
-              <w:right w:val="single" w:sz="8" w:space="0" w:color="2B706F"/>
+              <w:top w:val="single" w:color="2B706F" w:sz="8" w:space="0"/>
+              <w:left w:val="single" w:color="2B706F" w:sz="8" w:space="0"/>
+              <w:bottom w:val="single" w:color="2B706F" w:sz="8" w:space="0"/>
+              <w:right w:val="single" w:color="2B706F" w:sz="8" w:space="0"/>
             </w:tcBorders>
             <w:shd w:val="clear" w:color="auto" w:fill="2B706F"/>
             <w:tcMar>
@@ -1183,7 +1183,7 @@
               <w:spacing w:before="0" w:line="276" w:lineRule="auto"/>
               <w:jc w:val="center"/>
               <w:rPr>
-                <w:rFonts w:ascii="Open Sans" w:eastAsia="Open Sans" w:hAnsi="Open Sans" w:cs="Open Sans"/>
+                <w:rFonts w:ascii="Open Sans" w:hAnsi="Open Sans" w:eastAsia="Open Sans" w:cs="Open Sans"/>
                 <w:b/>
                 <w:bCs/>
                 <w:color w:val="FFFFFF" w:themeColor="background1"/>
@@ -1193,7 +1193,7 @@
             </w:pPr>
             <w:r>
               <w:rPr>
-                <w:rFonts w:ascii="Open Sans" w:eastAsia="Open Sans" w:hAnsi="Open Sans" w:cs="Open Sans"/>
+                <w:rFonts w:ascii="Open Sans" w:hAnsi="Open Sans" w:eastAsia="Open Sans" w:cs="Open Sans"/>
                 <w:b/>
                 <w:bCs/>
                 <w:color w:val="FFFFFF" w:themeColor="background1"/>
@@ -1208,10 +1208,10 @@
           <w:tcPr>
             <w:tcW w:w="1890" w:type="dxa"/>
             <w:tcBorders>
-              <w:top w:val="single" w:sz="8" w:space="0" w:color="2B706F"/>
-              <w:left w:val="single" w:sz="8" w:space="0" w:color="2B706F"/>
-              <w:bottom w:val="single" w:sz="8" w:space="0" w:color="2B706F"/>
-              <w:right w:val="single" w:sz="8" w:space="0" w:color="2B706F"/>
+              <w:top w:val="single" w:color="2B706F" w:sz="8" w:space="0"/>
+              <w:left w:val="single" w:color="2B706F" w:sz="8" w:space="0"/>
+              <w:bottom w:val="single" w:color="2B706F" w:sz="8" w:space="0"/>
+              <w:right w:val="single" w:color="2B706F" w:sz="8" w:space="0"/>
             </w:tcBorders>
             <w:shd w:val="clear" w:color="auto" w:fill="2B706F"/>
             <w:tcMar>
@@ -1228,7 +1228,7 @@
               <w:spacing w:before="0" w:line="276" w:lineRule="auto"/>
               <w:jc w:val="center"/>
               <w:rPr>
-                <w:rFonts w:ascii="Open Sans" w:eastAsia="Open Sans" w:hAnsi="Open Sans" w:cs="Open Sans"/>
+                <w:rFonts w:ascii="Open Sans" w:hAnsi="Open Sans" w:eastAsia="Open Sans" w:cs="Open Sans"/>
                 <w:b/>
                 <w:bCs/>
                 <w:color w:val="FFFFFF"/>
@@ -1238,7 +1238,7 @@
             </w:pPr>
             <w:r>
               <w:rPr>
-                <w:rFonts w:ascii="Open Sans" w:eastAsia="Open Sans" w:hAnsi="Open Sans" w:cs="Open Sans"/>
+                <w:rFonts w:ascii="Open Sans" w:hAnsi="Open Sans" w:eastAsia="Open Sans" w:cs="Open Sans"/>
                 <w:b/>
                 <w:bCs/>
                 <w:color w:val="FFFFFF" w:themeColor="background1"/>
@@ -1253,10 +1253,10 @@
           <w:tcPr>
             <w:tcW w:w="1080" w:type="dxa"/>
             <w:tcBorders>
-              <w:top w:val="single" w:sz="8" w:space="0" w:color="2B706F"/>
-              <w:left w:val="single" w:sz="8" w:space="0" w:color="2B706F"/>
-              <w:bottom w:val="single" w:sz="8" w:space="0" w:color="2B706F"/>
-              <w:right w:val="single" w:sz="8" w:space="0" w:color="2B706F"/>
+              <w:top w:val="single" w:color="2B706F" w:sz="8" w:space="0"/>
+              <w:left w:val="single" w:color="2B706F" w:sz="8" w:space="0"/>
+              <w:bottom w:val="single" w:color="2B706F" w:sz="8" w:space="0"/>
+              <w:right w:val="single" w:color="2B706F" w:sz="8" w:space="0"/>
             </w:tcBorders>
             <w:shd w:val="clear" w:color="auto" w:fill="2B706F"/>
             <w:tcMar>
@@ -1272,7 +1272,7 @@
               <w:spacing w:line="276" w:lineRule="auto"/>
               <w:jc w:val="center"/>
               <w:rPr>
-                <w:rFonts w:ascii="Open Sans" w:eastAsia="Open Sans" w:hAnsi="Open Sans" w:cs="Open Sans"/>
+                <w:rFonts w:ascii="Open Sans" w:hAnsi="Open Sans" w:eastAsia="Open Sans" w:cs="Open Sans"/>
                 <w:b/>
                 <w:bCs/>
                 <w:color w:val="FFFFFF" w:themeColor="background1"/>
@@ -1282,7 +1282,7 @@
             </w:pPr>
             <w:r>
               <w:rPr>
-                <w:rFonts w:ascii="Open Sans" w:eastAsia="Open Sans" w:hAnsi="Open Sans" w:cs="Open Sans"/>
+                <w:rFonts w:ascii="Open Sans" w:hAnsi="Open Sans" w:eastAsia="Open Sans" w:cs="Open Sans"/>
                 <w:b/>
                 <w:bCs/>
                 <w:color w:val="FFFFFF" w:themeColor="background1"/>
@@ -1300,12 +1300,12 @@
         </w:trPr>
         <w:tc>
           <w:tcPr>
-            <w:tcW w:w="1410" w:type="dxa"/>
+            <w:tcW w:w="1395" w:type="dxa"/>
             <w:tcBorders>
-              <w:top w:val="single" w:sz="8" w:space="0" w:color="2B706F"/>
-              <w:left w:val="single" w:sz="8" w:space="0" w:color="2B706F"/>
-              <w:bottom w:val="single" w:sz="8" w:space="0" w:color="2B706F"/>
-              <w:right w:val="single" w:sz="8" w:space="0" w:color="2B706F"/>
+              <w:top w:val="single" w:color="2B706F" w:sz="8" w:space="0"/>
+              <w:left w:val="single" w:color="2B706F" w:sz="8" w:space="0"/>
+              <w:bottom w:val="single" w:color="2B706F" w:sz="8" w:space="0"/>
+              <w:right w:val="single" w:color="2B706F" w:sz="8" w:space="0"/>
             </w:tcBorders>
             <w:shd w:val="clear" w:color="auto" w:fill="BDCDD1"/>
             <w:tcMar>
@@ -1319,29 +1319,28 @@
             <w:pPr>
               <w:spacing w:line="276" w:lineRule="auto"/>
               <w:rPr>
-                <w:rFonts w:ascii="Open Sans" w:eastAsia="Open Sans" w:hAnsi="Open Sans" w:cs="Open Sans"/>
-                <w:b/>
-                <w:bCs/>
+                <w:rFonts w:ascii="Open Sans" w:hAnsi="Open Sans" w:eastAsia="Open Sans" w:cs="Open Sans"/>
+                <w:b w:val="1"/>
+                <w:bCs w:val="1"/>
                 <w:sz w:val="21"/>
                 <w:szCs w:val="21"/>
               </w:rPr>
             </w:pPr>
             <w:r>
               <w:rPr>
-                <w:rFonts w:ascii="Open Sans" w:eastAsia="Open Sans" w:hAnsi="Open Sans" w:cs="Open Sans"/>
-                <w:b/>
-                <w:bCs/>
+                <w:rFonts w:ascii="Open Sans" w:hAnsi="Open Sans" w:eastAsia="Open Sans" w:cs="Open Sans"/>
+                <w:b w:val="1"/>
+                <w:bCs w:val="1"/>
                 <w:sz w:val="21"/>
                 <w:szCs w:val="21"/>
               </w:rPr>
-              <w:lastRenderedPageBreak/>
               <w:t>{#</w:t>
             </w:r>
             <w:r>
               <w:rPr>
-                <w:rFonts w:ascii="Open Sans" w:eastAsia="Open Sans" w:hAnsi="Open Sans" w:cs="Open Sans"/>
-                <w:b/>
-                <w:bCs/>
+                <w:rFonts w:ascii="Open Sans" w:hAnsi="Open Sans" w:eastAsia="Open Sans" w:cs="Open Sans"/>
+                <w:b w:val="1"/>
+                <w:bCs w:val="1"/>
                 <w:sz w:val="21"/>
                 <w:szCs w:val="21"/>
               </w:rPr>
@@ -1349,9 +1348,9 @@
             </w:r>
             <w:r>
               <w:rPr>
-                <w:rFonts w:ascii="Open Sans" w:eastAsia="Open Sans" w:hAnsi="Open Sans" w:cs="Open Sans"/>
-                <w:b/>
-                <w:bCs/>
+                <w:rFonts w:ascii="Open Sans" w:hAnsi="Open Sans" w:eastAsia="Open Sans" w:cs="Open Sans"/>
+                <w:b w:val="1"/>
+                <w:bCs w:val="1"/>
                 <w:sz w:val="21"/>
                 <w:szCs w:val="21"/>
               </w:rPr>
@@ -1359,9 +1358,9 @@
             </w:r>
             <w:r>
               <w:rPr>
-                <w:rFonts w:ascii="Open Sans" w:eastAsia="Open Sans" w:hAnsi="Open Sans" w:cs="Open Sans"/>
-                <w:b/>
-                <w:bCs/>
+                <w:rFonts w:ascii="Open Sans" w:hAnsi="Open Sans" w:eastAsia="Open Sans" w:cs="Open Sans"/>
+                <w:b w:val="1"/>
+                <w:bCs w:val="1"/>
                 <w:sz w:val="21"/>
                 <w:szCs w:val="21"/>
               </w:rPr>
@@ -1369,24 +1368,24 @@
             </w:r>
             <w:r>
               <w:rPr>
-                <w:rFonts w:ascii="Open Sans" w:eastAsia="Open Sans" w:hAnsi="Open Sans" w:cs="Open Sans"/>
-                <w:b/>
-                <w:bCs/>
+                <w:rFonts w:ascii="Open Sans" w:hAnsi="Open Sans" w:eastAsia="Open Sans" w:cs="Open Sans"/>
+                <w:b w:val="1"/>
+                <w:bCs w:val="1"/>
                 <w:sz w:val="21"/>
                 <w:szCs w:val="21"/>
               </w:rPr>
-              <w:t>Criteria Name}</w:t>
+              <w:t>CriteriaName}</w:t>
             </w:r>
           </w:p>
         </w:tc>
         <w:tc>
           <w:tcPr>
-            <w:tcW w:w="1695" w:type="dxa"/>
+            <w:tcW w:w="1710" w:type="dxa"/>
             <w:tcBorders>
-              <w:top w:val="single" w:sz="8" w:space="0" w:color="2B706F"/>
-              <w:left w:val="single" w:sz="8" w:space="0" w:color="2B706F"/>
-              <w:bottom w:val="single" w:sz="8" w:space="0" w:color="2B706F"/>
-              <w:right w:val="single" w:sz="5" w:space="0" w:color="2B706F"/>
+              <w:top w:val="single" w:color="2B706F" w:sz="8" w:space="0"/>
+              <w:left w:val="single" w:color="2B706F" w:sz="8" w:space="0"/>
+              <w:bottom w:val="single" w:color="2B706F" w:sz="8" w:space="0"/>
+              <w:right w:val="single" w:color="2B706F" w:sz="5" w:space="0"/>
             </w:tcBorders>
             <w:tcMar>
               <w:top w:w="40" w:type="dxa"/>
@@ -1402,14 +1401,14 @@
               <w:spacing w:before="0" w:line="276" w:lineRule="auto"/>
               <w:jc w:val="center"/>
               <w:rPr>
-                <w:rFonts w:ascii="Open Sans" w:eastAsia="Open Sans" w:hAnsi="Open Sans" w:cs="Open Sans"/>
+                <w:rFonts w:ascii="Open Sans" w:hAnsi="Open Sans" w:eastAsia="Open Sans" w:cs="Open Sans"/>
                 <w:sz w:val="20"/>
                 <w:szCs w:val="20"/>
               </w:rPr>
             </w:pPr>
             <w:r>
               <w:rPr>
-                <w:rFonts w:ascii="Open Sans" w:eastAsia="Open Sans" w:hAnsi="Open Sans" w:cs="Open Sans"/>
+                <w:rFonts w:ascii="Open Sans" w:hAnsi="Open Sans" w:eastAsia="Open Sans" w:cs="Open Sans"/>
                 <w:sz w:val="20"/>
                 <w:szCs w:val="20"/>
               </w:rPr>
@@ -1417,7 +1416,7 @@
             </w:r>
             <w:r>
               <w:rPr>
-                <w:rFonts w:ascii="Open Sans" w:eastAsia="Open Sans" w:hAnsi="Open Sans" w:cs="Open Sans"/>
+                <w:rFonts w:ascii="Open Sans" w:hAnsi="Open Sans" w:eastAsia="Open Sans" w:cs="Open Sans"/>
                 <w:sz w:val="20"/>
                 <w:szCs w:val="20"/>
               </w:rPr>
@@ -1429,10 +1428,10 @@
           <w:tcPr>
             <w:tcW w:w="1875" w:type="dxa"/>
             <w:tcBorders>
-              <w:top w:val="single" w:sz="8" w:space="0" w:color="2B706F"/>
-              <w:left w:val="single" w:sz="5" w:space="0" w:color="2B706F"/>
-              <w:bottom w:val="single" w:sz="8" w:space="0" w:color="2B706F"/>
-              <w:right w:val="single" w:sz="5" w:space="0" w:color="2B706F"/>
+              <w:top w:val="single" w:color="2B706F" w:sz="8" w:space="0"/>
+              <w:left w:val="single" w:color="2B706F" w:sz="5" w:space="0"/>
+              <w:bottom w:val="single" w:color="2B706F" w:sz="8" w:space="0"/>
+              <w:right w:val="single" w:color="2B706F" w:sz="5" w:space="0"/>
             </w:tcBorders>
             <w:tcMar>
               <w:top w:w="40" w:type="dxa"/>
@@ -1450,7 +1449,7 @@
             </w:pPr>
             <w:r>
               <w:rPr>
-                <w:rFonts w:ascii="Open Sans" w:eastAsia="Open Sans" w:hAnsi="Open Sans" w:cs="Open Sans"/>
+                <w:rFonts w:ascii="Open Sans" w:hAnsi="Open Sans" w:eastAsia="Open Sans" w:cs="Open Sans"/>
                 <w:sz w:val="20"/>
                 <w:szCs w:val="20"/>
               </w:rPr>
@@ -1458,7 +1457,7 @@
             </w:r>
             <w:r>
               <w:rPr>
-                <w:rFonts w:ascii="Open Sans" w:eastAsia="Open Sans" w:hAnsi="Open Sans" w:cs="Open Sans"/>
+                <w:rFonts w:ascii="Open Sans" w:hAnsi="Open Sans" w:eastAsia="Open Sans" w:cs="Open Sans"/>
                 <w:sz w:val="20"/>
                 <w:szCs w:val="20"/>
               </w:rPr>
@@ -1470,10 +1469,10 @@
           <w:tcPr>
             <w:tcW w:w="1740" w:type="dxa"/>
             <w:tcBorders>
-              <w:top w:val="single" w:sz="8" w:space="0" w:color="2B706F"/>
-              <w:left w:val="single" w:sz="5" w:space="0" w:color="2B706F"/>
-              <w:bottom w:val="single" w:sz="8" w:space="0" w:color="2B706F"/>
-              <w:right w:val="single" w:sz="5" w:space="0" w:color="2B706F"/>
+              <w:top w:val="single" w:color="2B706F" w:sz="8" w:space="0"/>
+              <w:left w:val="single" w:color="2B706F" w:sz="5" w:space="0"/>
+              <w:bottom w:val="single" w:color="2B706F" w:sz="8" w:space="0"/>
+              <w:right w:val="single" w:color="2B706F" w:sz="5" w:space="0"/>
             </w:tcBorders>
             <w:tcMar>
               <w:top w:w="40" w:type="dxa"/>
@@ -1491,7 +1490,7 @@
             </w:pPr>
             <w:r>
               <w:rPr>
-                <w:rFonts w:ascii="Open Sans" w:eastAsia="Open Sans" w:hAnsi="Open Sans" w:cs="Open Sans"/>
+                <w:rFonts w:ascii="Open Sans" w:hAnsi="Open Sans" w:eastAsia="Open Sans" w:cs="Open Sans"/>
                 <w:sz w:val="20"/>
                 <w:szCs w:val="20"/>
               </w:rPr>
@@ -1503,10 +1502,10 @@
           <w:tcPr>
             <w:tcW w:w="1890" w:type="dxa"/>
             <w:tcBorders>
-              <w:top w:val="single" w:sz="8" w:space="0" w:color="2B706F"/>
-              <w:left w:val="single" w:sz="5" w:space="0" w:color="2B706F"/>
-              <w:bottom w:val="single" w:sz="8" w:space="0" w:color="2B706F"/>
-              <w:right w:val="single" w:sz="5" w:space="0" w:color="2B706F"/>
+              <w:top w:val="single" w:color="2B706F" w:sz="8" w:space="0"/>
+              <w:left w:val="single" w:color="2B706F" w:sz="5" w:space="0"/>
+              <w:bottom w:val="single" w:color="2B706F" w:sz="8" w:space="0"/>
+              <w:right w:val="single" w:color="2B706F" w:sz="5" w:space="0"/>
             </w:tcBorders>
             <w:tcMar>
               <w:top w:w="40" w:type="dxa"/>
@@ -1524,7 +1523,7 @@
             </w:pPr>
             <w:r>
               <w:rPr>
-                <w:rFonts w:ascii="Open Sans" w:eastAsia="Open Sans" w:hAnsi="Open Sans" w:cs="Open Sans"/>
+                <w:rFonts w:ascii="Open Sans" w:hAnsi="Open Sans" w:eastAsia="Open Sans" w:cs="Open Sans"/>
                 <w:sz w:val="20"/>
                 <w:szCs w:val="20"/>
               </w:rPr>
@@ -1536,10 +1535,10 @@
           <w:tcPr>
             <w:tcW w:w="1080" w:type="dxa"/>
             <w:tcBorders>
-              <w:top w:val="single" w:sz="8" w:space="0" w:color="2B706F"/>
-              <w:left w:val="single" w:sz="5" w:space="0" w:color="2B706F"/>
-              <w:bottom w:val="single" w:sz="8" w:space="0" w:color="2B706F"/>
-              <w:right w:val="single" w:sz="5" w:space="0" w:color="2B706F"/>
+              <w:top w:val="single" w:color="2B706F" w:sz="8" w:space="0"/>
+              <w:left w:val="single" w:color="2B706F" w:sz="5" w:space="0"/>
+              <w:bottom w:val="single" w:color="2B706F" w:sz="8" w:space="0"/>
+              <w:right w:val="single" w:color="2B706F" w:sz="5" w:space="0"/>
             </w:tcBorders>
             <w:tcMar>
               <w:top w:w="40" w:type="dxa"/>
@@ -1554,14 +1553,14 @@
               <w:spacing w:line="276" w:lineRule="auto"/>
               <w:jc w:val="center"/>
               <w:rPr>
-                <w:rFonts w:ascii="Open Sans" w:eastAsia="Open Sans" w:hAnsi="Open Sans" w:cs="Open Sans"/>
+                <w:rFonts w:ascii="Open Sans" w:hAnsi="Open Sans" w:eastAsia="Open Sans" w:cs="Open Sans"/>
                 <w:sz w:val="20"/>
                 <w:szCs w:val="20"/>
               </w:rPr>
             </w:pPr>
             <w:r>
               <w:rPr>
-                <w:rFonts w:ascii="Open Sans" w:eastAsia="Open Sans" w:hAnsi="Open Sans" w:cs="Open Sans"/>
+                <w:rFonts w:ascii="Open Sans" w:hAnsi="Open Sans" w:eastAsia="Open Sans" w:cs="Open Sans"/>
                 <w:sz w:val="20"/>
                 <w:szCs w:val="20"/>
               </w:rPr>
@@ -1569,7 +1568,7 @@
             </w:r>
             <w:r>
               <w:rPr>
-                <w:rFonts w:ascii="Open Sans" w:eastAsia="Open Sans" w:hAnsi="Open Sans" w:cs="Open Sans"/>
+                <w:rFonts w:ascii="Open Sans" w:hAnsi="Open Sans" w:eastAsia="Open Sans" w:cs="Open Sans"/>
                 <w:sz w:val="20"/>
                 <w:szCs w:val="20"/>
               </w:rPr>
@@ -1585,7 +1584,7 @@
         <w:spacing w:before="0" w:line="335" w:lineRule="auto"/>
         <w:jc w:val="both"/>
         <w:rPr>
-          <w:rFonts w:ascii="Open Sans" w:eastAsia="Open Sans" w:hAnsi="Open Sans" w:cs="Open Sans"/>
+          <w:rFonts w:ascii="Open Sans" w:hAnsi="Open Sans" w:eastAsia="Open Sans" w:cs="Open Sans"/>
         </w:rPr>
       </w:pPr>
     </w:p>
@@ -1626,7 +1625,7 @@
             <w:pPr>
               <w:spacing w:line="276" w:lineRule="auto"/>
               <w:rPr>
-                <w:rFonts w:ascii="Open Sans" w:eastAsia="Open Sans" w:hAnsi="Open Sans" w:cs="Open Sans"/>
+                <w:rFonts w:ascii="Open Sans" w:hAnsi="Open Sans" w:eastAsia="Open Sans" w:cs="Open Sans"/>
                 <w:b/>
                 <w:color w:val="418EA0"/>
                 <w:sz w:val="28"/>
@@ -1638,7 +1637,7 @@
             <w:pPr>
               <w:spacing w:line="276" w:lineRule="auto"/>
               <w:rPr>
-                <w:rFonts w:ascii="Open Sans" w:eastAsia="Open Sans" w:hAnsi="Open Sans" w:cs="Open Sans"/>
+                <w:rFonts w:ascii="Open Sans" w:hAnsi="Open Sans" w:eastAsia="Open Sans" w:cs="Open Sans"/>
                 <w:b/>
                 <w:bCs/>
                 <w:color w:val="2B706F"/>
@@ -1648,7 +1647,7 @@
             </w:pPr>
             <w:r>
               <w:rPr>
-                <w:rFonts w:ascii="Open Sans" w:eastAsia="Open Sans" w:hAnsi="Open Sans" w:cs="Open Sans"/>
+                <w:rFonts w:ascii="Open Sans" w:hAnsi="Open Sans" w:eastAsia="Open Sans" w:cs="Open Sans"/>
                 <w:b/>
                 <w:bCs/>
                 <w:color w:val="2B706F"/>
@@ -1662,7 +1661,7 @@
             <w:pPr>
               <w:spacing w:line="276" w:lineRule="auto"/>
               <w:rPr>
-                <w:rFonts w:ascii="Open Sans" w:eastAsia="Open Sans" w:hAnsi="Open Sans" w:cs="Open Sans"/>
+                <w:rFonts w:ascii="Open Sans" w:hAnsi="Open Sans" w:eastAsia="Open Sans" w:cs="Open Sans"/>
                 <w:b/>
                 <w:bCs/>
                 <w:color w:val="2B706F"/>
@@ -1701,7 +1700,7 @@
               <w:spacing w:before="0" w:line="335" w:lineRule="auto"/>
               <w:ind w:left="720" w:right="105"/>
               <w:rPr>
-                <w:rFonts w:ascii="Open Sans" w:eastAsia="Open Sans" w:hAnsi="Open Sans" w:cs="Open Sans"/>
+                <w:rFonts w:ascii="Open Sans" w:hAnsi="Open Sans" w:eastAsia="Open Sans" w:cs="Open Sans"/>
                 <w:b/>
                 <w:bCs/>
                 <w:color w:val="2440A4"/>
@@ -1711,51 +1710,51 @@
             </w:pPr>
             <w:r>
               <w:rPr>
-                <w:rFonts w:ascii="Open Sans" w:eastAsia="Open Sans" w:hAnsi="Open Sans" w:cs="Open Sans"/>
+                <w:rFonts w:ascii="Open Sans" w:hAnsi="Open Sans" w:eastAsia="Open Sans" w:cs="Open Sans"/>
               </w:rPr>
               <w:t>{</w:t>
             </w:r>
             <w:proofErr w:type="spellStart"/>
             <w:r>
               <w:rPr>
-                <w:rFonts w:ascii="Open Sans" w:eastAsia="Open Sans" w:hAnsi="Open Sans" w:cs="Open Sans"/>
+                <w:rFonts w:ascii="Open Sans" w:hAnsi="Open Sans" w:eastAsia="Open Sans" w:cs="Open Sans"/>
               </w:rPr>
               <w:t>s</w:t>
             </w:r>
             <w:r>
               <w:rPr>
-                <w:rFonts w:ascii="Open Sans" w:eastAsia="Open Sans" w:hAnsi="Open Sans" w:cs="Open Sans"/>
+                <w:rFonts w:ascii="Open Sans" w:hAnsi="Open Sans" w:eastAsia="Open Sans" w:cs="Open Sans"/>
               </w:rPr>
               <w:t>uggested</w:t>
             </w:r>
             <w:r>
               <w:rPr>
-                <w:rFonts w:ascii="Open Sans" w:eastAsia="Open Sans" w:hAnsi="Open Sans" w:cs="Open Sans"/>
+                <w:rFonts w:ascii="Open Sans" w:hAnsi="Open Sans" w:eastAsia="Open Sans" w:cs="Open Sans"/>
               </w:rPr>
               <w:t>S</w:t>
             </w:r>
             <w:r>
               <w:rPr>
-                <w:rFonts w:ascii="Open Sans" w:eastAsia="Open Sans" w:hAnsi="Open Sans" w:cs="Open Sans"/>
+                <w:rFonts w:ascii="Open Sans" w:hAnsi="Open Sans" w:eastAsia="Open Sans" w:cs="Open Sans"/>
               </w:rPr>
               <w:t>ample</w:t>
             </w:r>
             <w:r>
               <w:rPr>
-                <w:rFonts w:ascii="Open Sans" w:eastAsia="Open Sans" w:hAnsi="Open Sans" w:cs="Open Sans"/>
+                <w:rFonts w:ascii="Open Sans" w:hAnsi="Open Sans" w:eastAsia="Open Sans" w:cs="Open Sans"/>
               </w:rPr>
               <w:t>A</w:t>
             </w:r>
             <w:r>
               <w:rPr>
-                <w:rFonts w:ascii="Open Sans" w:eastAsia="Open Sans" w:hAnsi="Open Sans" w:cs="Open Sans"/>
+                <w:rFonts w:ascii="Open Sans" w:hAnsi="Open Sans" w:eastAsia="Open Sans" w:cs="Open Sans"/>
               </w:rPr>
               <w:t>nswer</w:t>
             </w:r>
             <w:proofErr w:type="spellEnd"/>
             <w:r>
               <w:rPr>
-                <w:rFonts w:ascii="Open Sans" w:eastAsia="Open Sans" w:hAnsi="Open Sans" w:cs="Open Sans"/>
+                <w:rFonts w:ascii="Open Sans" w:hAnsi="Open Sans" w:eastAsia="Open Sans" w:cs="Open Sans"/>
               </w:rPr>
               <w:t>}</w:t>
             </w:r>
@@ -1766,7 +1765,7 @@
               <w:spacing w:before="0" w:line="335" w:lineRule="auto"/>
               <w:ind w:left="720" w:right="105"/>
               <w:rPr>
-                <w:rFonts w:ascii="Open Sans" w:eastAsia="Open Sans" w:hAnsi="Open Sans" w:cs="Open Sans"/>
+                <w:rFonts w:ascii="Open Sans" w:hAnsi="Open Sans" w:eastAsia="Open Sans" w:cs="Open Sans"/>
                 <w:b/>
                 <w:bCs/>
                 <w:color w:val="2440A4"/>
@@ -1783,7 +1782,7 @@
         <w:widowControl w:val="0"/>
         <w:spacing w:before="0" w:line="276" w:lineRule="auto"/>
         <w:rPr>
-          <w:rFonts w:ascii="Open Sans" w:eastAsia="Open Sans" w:hAnsi="Open Sans" w:cs="Open Sans"/>
+          <w:rFonts w:ascii="Open Sans" w:hAnsi="Open Sans" w:eastAsia="Open Sans" w:cs="Open Sans"/>
           <w:sz w:val="21"/>
           <w:szCs w:val="21"/>
         </w:rPr>
@@ -1794,7 +1793,7 @@
       <w:footerReference w:type="default" r:id="rId7"/>
       <w:headerReference w:type="first" r:id="rId8"/>
       <w:footerReference w:type="first" r:id="rId9"/>
-      <w:pgSz w:w="12240" w:h="15840"/>
+      <w:pgSz w:w="12240" w:h="15840" w:orient="portrait"/>
       <w:pgMar w:top="1440" w:right="1350" w:bottom="1080" w:left="1440" w:header="0" w:footer="0" w:gutter="0"/>
       <w:pgNumType w:start="1"/>
       <w:cols w:space="720"/>
@@ -1829,13 +1828,13 @@
 </file>
 
 <file path=word/footer1.xml><?xml version="1.0" encoding="utf-8"?>
-<w:ftr xmlns:wpc="http://schemas.microsoft.com/office/word/2010/wordprocessingCanvas" xmlns:cx="http://schemas.microsoft.com/office/drawing/2014/chartex" xmlns:cx1="http://schemas.microsoft.com/office/drawing/2015/9/8/chartex" xmlns:cx2="http://schemas.microsoft.com/office/drawing/2015/10/21/chartex" xmlns:cx3="http://schemas.microsoft.com/office/drawing/2016/5/9/chartex" xmlns:cx4="http://schemas.microsoft.com/office/drawing/2016/5/10/chartex" xmlns:cx5="http://schemas.microsoft.com/office/drawing/2016/5/11/chartex" xmlns:cx6="http://schemas.microsoft.com/office/drawing/2016/5/12/chartex" xmlns:cx7="http://schemas.microsoft.com/office/drawing/2016/5/13/chartex" xmlns:cx8="http://schemas.microsoft.com/office/drawing/2016/5/14/chartex" xmlns:mc="http://schemas.openxmlformats.org/markup-compatibility/2006" xmlns:aink="http://schemas.microsoft.com/office/drawing/2016/ink" xmlns:am3d="http://schemas.microsoft.com/office/drawing/2017/model3d" xmlns:o="urn:schemas-microsoft-com:office:office" xmlns:oel="http://schemas.microsoft.com/office/2019/extlst" xmlns:r="http://schemas.openxmlformats.org/officeDocument/2006/relationships" xmlns:m="http://schemas.openxmlformats.org/officeDocument/2006/math" xmlns:v="urn:schemas-microsoft-com:vml" xmlns:wp14="http://schemas.microsoft.com/office/word/2010/wordprocessingDrawing" xmlns:wp="http://schemas.openxmlformats.org/drawingml/2006/wordprocessingDrawing" xmlns:w10="urn:schemas-microsoft-com:office:word" xmlns:w="http://schemas.openxmlformats.org/wordprocessingml/2006/main" xmlns:w14="http://schemas.microsoft.com/office/word/2010/wordml" xmlns:w15="http://schemas.microsoft.com/office/word/2012/wordml" xmlns:w16cex="http://schemas.microsoft.com/office/word/2018/wordml/cex" xmlns:w16cid="http://schemas.microsoft.com/office/word/2016/wordml/cid" xmlns:w16="http://schemas.microsoft.com/office/word/2018/wordml" xmlns:w16sdtdh="http://schemas.microsoft.com/office/word/2020/wordml/sdtdatahash" xmlns:w16se="http://schemas.microsoft.com/office/word/2015/wordml/symex" xmlns:wpg="http://schemas.microsoft.com/office/word/2010/wordprocessingGroup" xmlns:wpi="http://schemas.microsoft.com/office/word/2010/wordprocessingInk" xmlns:wne="http://schemas.microsoft.com/office/word/2006/wordml" xmlns:wps="http://schemas.microsoft.com/office/word/2010/wordprocessingShape" mc:Ignorable="w14 w15 w16se w16cid w16 w16cex w16sdtdh wp14">
+<w:ftr xmlns:wpc="http://schemas.microsoft.com/office/word/2010/wordprocessingCanvas" xmlns:cx="http://schemas.microsoft.com/office/drawing/2014/chartex" xmlns:cx1="http://schemas.microsoft.com/office/drawing/2015/9/8/chartex" xmlns:cx2="http://schemas.microsoft.com/office/drawing/2015/10/21/chartex" xmlns:cx3="http://schemas.microsoft.com/office/drawing/2016/5/9/chartex" xmlns:cx4="http://schemas.microsoft.com/office/drawing/2016/5/10/chartex" xmlns:cx5="http://schemas.microsoft.com/office/drawing/2016/5/11/chartex" xmlns:cx6="http://schemas.microsoft.com/office/drawing/2016/5/12/chartex" xmlns:cx7="http://schemas.microsoft.com/office/drawing/2016/5/13/chartex" xmlns:cx8="http://schemas.microsoft.com/office/drawing/2016/5/14/chartex" xmlns:mc="http://schemas.openxmlformats.org/markup-compatibility/2006" xmlns:aink="http://schemas.microsoft.com/office/drawing/2016/ink" xmlns:am3d="http://schemas.microsoft.com/office/drawing/2017/model3d" xmlns:o="urn:schemas-microsoft-com:office:office" xmlns:oel="http://schemas.microsoft.com/office/2019/extlst" xmlns:r="http://schemas.openxmlformats.org/officeDocument/2006/relationships" xmlns:m="http://schemas.openxmlformats.org/officeDocument/2006/math" xmlns:v="urn:schemas-microsoft-com:vml" xmlns:wp14="http://schemas.microsoft.com/office/word/2010/wordprocessingDrawing" xmlns:wp="http://schemas.openxmlformats.org/drawingml/2006/wordprocessingDrawing" xmlns:w10="urn:schemas-microsoft-com:office:word" xmlns:w="http://schemas.openxmlformats.org/wordprocessingml/2006/main" xmlns:w14="http://schemas.microsoft.com/office/word/2010/wordml" xmlns:w15="http://schemas.microsoft.com/office/word/2012/wordml" xmlns:w16cex="http://schemas.microsoft.com/office/word/2018/wordml/cex" xmlns:w16cid="http://schemas.microsoft.com/office/word/2016/wordml/cid" xmlns:w16="http://schemas.microsoft.com/office/word/2018/wordml" xmlns:w16sdtdh="http://schemas.microsoft.com/office/word/2020/wordml/sdtdatahash" xmlns:w16se="http://schemas.microsoft.com/office/word/2015/wordml/symex" xmlns:wpg="http://schemas.microsoft.com/office/word/2010/wordprocessingGroup" xmlns:wpi="http://schemas.microsoft.com/office/word/2010/wordprocessingInk" xmlns:wne="http://schemas.microsoft.com/office/word/2006/wordml" xmlns:wps="http://schemas.microsoft.com/office/word/2010/wordprocessingShape" xmlns:a="http://schemas.openxmlformats.org/drawingml/2006/main" xmlns:pic="http://schemas.openxmlformats.org/drawingml/2006/picture" mc:Ignorable="w14 w15 w16se w16cid w16 w16cex w16sdtdh wp14">
   <w:p>
     <w:pPr>
       <w:spacing w:before="0" w:line="240" w:lineRule="auto"/>
       <w:ind w:left="-540"/>
       <w:rPr>
-        <w:rFonts w:ascii="Open Sans" w:eastAsia="Open Sans" w:hAnsi="Open Sans" w:cs="Open Sans"/>
+        <w:rFonts w:ascii="Open Sans" w:hAnsi="Open Sans" w:eastAsia="Open Sans" w:cs="Open Sans"/>
         <w:color w:val="F3F3F3"/>
         <w:sz w:val="12"/>
         <w:szCs w:val="12"/>
@@ -1925,7 +1924,7 @@
           <w:pPr>
             <w:spacing w:before="0" w:line="240" w:lineRule="auto"/>
             <w:rPr>
-              <w:rFonts w:ascii="Open Sans" w:eastAsia="Open Sans" w:hAnsi="Open Sans" w:cs="Open Sans"/>
+              <w:rFonts w:ascii="Open Sans" w:hAnsi="Open Sans" w:eastAsia="Open Sans" w:cs="Open Sans"/>
               <w:b/>
               <w:color w:val="FFFFFF"/>
               <w:sz w:val="18"/>
@@ -1934,7 +1933,7 @@
           </w:pPr>
           <w:r>
             <w:rPr>
-              <w:rFonts w:ascii="Open Sans" w:eastAsia="Open Sans" w:hAnsi="Open Sans" w:cs="Open Sans"/>
+              <w:rFonts w:ascii="Open Sans" w:hAnsi="Open Sans" w:eastAsia="Open Sans" w:cs="Open Sans"/>
               <w:b/>
               <w:color w:val="FFFFFF"/>
               <w:sz w:val="18"/>
@@ -1968,7 +1967,7 @@
             <w:spacing w:before="0" w:line="240" w:lineRule="auto"/>
             <w:jc w:val="center"/>
             <w:rPr>
-              <w:rFonts w:ascii="Open Sans" w:eastAsia="Open Sans" w:hAnsi="Open Sans" w:cs="Open Sans"/>
+              <w:rFonts w:ascii="Open Sans" w:hAnsi="Open Sans" w:eastAsia="Open Sans" w:cs="Open Sans"/>
               <w:b/>
               <w:color w:val="F3F3F3"/>
               <w:sz w:val="20"/>
@@ -1977,7 +1976,7 @@
           </w:pPr>
           <w:r>
             <w:rPr>
-              <w:rFonts w:ascii="Open Sans" w:eastAsia="Open Sans" w:hAnsi="Open Sans" w:cs="Open Sans"/>
+              <w:rFonts w:ascii="Open Sans" w:hAnsi="Open Sans" w:eastAsia="Open Sans" w:cs="Open Sans"/>
               <w:b/>
               <w:color w:val="F3F3F3"/>
               <w:sz w:val="20"/>
@@ -1987,7 +1986,7 @@
           </w:r>
           <w:r>
             <w:rPr>
-              <w:rFonts w:ascii="Open Sans" w:eastAsia="Open Sans" w:hAnsi="Open Sans" w:cs="Open Sans"/>
+              <w:rFonts w:ascii="Open Sans" w:hAnsi="Open Sans" w:eastAsia="Open Sans" w:cs="Open Sans"/>
               <w:b/>
               <w:color w:val="F3F3F3"/>
               <w:sz w:val="20"/>
@@ -1997,7 +1996,7 @@
           </w:r>
           <w:r>
             <w:rPr>
-              <w:rFonts w:ascii="Open Sans" w:eastAsia="Open Sans" w:hAnsi="Open Sans" w:cs="Open Sans"/>
+              <w:rFonts w:ascii="Open Sans" w:hAnsi="Open Sans" w:eastAsia="Open Sans" w:cs="Open Sans"/>
               <w:b/>
               <w:color w:val="F3F3F3"/>
               <w:sz w:val="20"/>
@@ -2007,7 +2006,7 @@
           </w:r>
           <w:r>
             <w:rPr>
-              <w:rFonts w:ascii="Open Sans" w:eastAsia="Open Sans" w:hAnsi="Open Sans" w:cs="Open Sans"/>
+              <w:rFonts w:ascii="Open Sans" w:hAnsi="Open Sans" w:eastAsia="Open Sans" w:cs="Open Sans"/>
               <w:b/>
               <w:noProof/>
               <w:color w:val="F3F3F3"/>
@@ -2018,7 +2017,7 @@
           </w:r>
           <w:r>
             <w:rPr>
-              <w:rFonts w:ascii="Open Sans" w:eastAsia="Open Sans" w:hAnsi="Open Sans" w:cs="Open Sans"/>
+              <w:rFonts w:ascii="Open Sans" w:hAnsi="Open Sans" w:eastAsia="Open Sans" w:cs="Open Sans"/>
               <w:b/>
               <w:color w:val="F3F3F3"/>
               <w:sz w:val="20"/>
@@ -2034,7 +2033,7 @@
     <w:pPr>
       <w:spacing w:before="0" w:line="144" w:lineRule="auto"/>
       <w:rPr>
-        <w:rFonts w:ascii="Arial" w:eastAsia="Arial" w:hAnsi="Arial" w:cs="Arial"/>
+        <w:rFonts w:ascii="Arial" w:hAnsi="Arial" w:eastAsia="Arial" w:cs="Arial"/>
         <w:color w:val="F3F3F3"/>
         <w:sz w:val="8"/>
         <w:szCs w:val="8"/>
@@ -2046,7 +2045,7 @@
       <w:spacing w:before="0" w:line="240" w:lineRule="auto"/>
       <w:ind w:left="-540"/>
       <w:rPr>
-        <w:rFonts w:ascii="Open Sans" w:eastAsia="Open Sans" w:hAnsi="Open Sans" w:cs="Open Sans"/>
+        <w:rFonts w:ascii="Open Sans" w:hAnsi="Open Sans" w:eastAsia="Open Sans" w:cs="Open Sans"/>
         <w:color w:val="F3F3F3"/>
         <w:sz w:val="2"/>
         <w:szCs w:val="2"/>
@@ -2057,13 +2056,13 @@
 </file>
 
 <file path=word/footer2.xml><?xml version="1.0" encoding="utf-8"?>
-<w:ftr xmlns:wpc="http://schemas.microsoft.com/office/word/2010/wordprocessingCanvas" xmlns:cx="http://schemas.microsoft.com/office/drawing/2014/chartex" xmlns:cx1="http://schemas.microsoft.com/office/drawing/2015/9/8/chartex" xmlns:cx2="http://schemas.microsoft.com/office/drawing/2015/10/21/chartex" xmlns:cx3="http://schemas.microsoft.com/office/drawing/2016/5/9/chartex" xmlns:cx4="http://schemas.microsoft.com/office/drawing/2016/5/10/chartex" xmlns:cx5="http://schemas.microsoft.com/office/drawing/2016/5/11/chartex" xmlns:cx6="http://schemas.microsoft.com/office/drawing/2016/5/12/chartex" xmlns:cx7="http://schemas.microsoft.com/office/drawing/2016/5/13/chartex" xmlns:cx8="http://schemas.microsoft.com/office/drawing/2016/5/14/chartex" xmlns:mc="http://schemas.openxmlformats.org/markup-compatibility/2006" xmlns:aink="http://schemas.microsoft.com/office/drawing/2016/ink" xmlns:am3d="http://schemas.microsoft.com/office/drawing/2017/model3d" xmlns:o="urn:schemas-microsoft-com:office:office" xmlns:oel="http://schemas.microsoft.com/office/2019/extlst" xmlns:r="http://schemas.openxmlformats.org/officeDocument/2006/relationships" xmlns:m="http://schemas.openxmlformats.org/officeDocument/2006/math" xmlns:v="urn:schemas-microsoft-com:vml" xmlns:wp14="http://schemas.microsoft.com/office/word/2010/wordprocessingDrawing" xmlns:wp="http://schemas.openxmlformats.org/drawingml/2006/wordprocessingDrawing" xmlns:w10="urn:schemas-microsoft-com:office:word" xmlns:w="http://schemas.openxmlformats.org/wordprocessingml/2006/main" xmlns:w14="http://schemas.microsoft.com/office/word/2010/wordml" xmlns:w15="http://schemas.microsoft.com/office/word/2012/wordml" xmlns:w16cex="http://schemas.microsoft.com/office/word/2018/wordml/cex" xmlns:w16cid="http://schemas.microsoft.com/office/word/2016/wordml/cid" xmlns:w16="http://schemas.microsoft.com/office/word/2018/wordml" xmlns:w16sdtdh="http://schemas.microsoft.com/office/word/2020/wordml/sdtdatahash" xmlns:w16se="http://schemas.microsoft.com/office/word/2015/wordml/symex" xmlns:wpg="http://schemas.microsoft.com/office/word/2010/wordprocessingGroup" xmlns:wpi="http://schemas.microsoft.com/office/word/2010/wordprocessingInk" xmlns:wne="http://schemas.microsoft.com/office/word/2006/wordml" xmlns:wps="http://schemas.microsoft.com/office/word/2010/wordprocessingShape" mc:Ignorable="w14 w15 w16se w16cid w16 w16cex w16sdtdh wp14">
+<w:ftr xmlns:wpc="http://schemas.microsoft.com/office/word/2010/wordprocessingCanvas" xmlns:cx="http://schemas.microsoft.com/office/drawing/2014/chartex" xmlns:cx1="http://schemas.microsoft.com/office/drawing/2015/9/8/chartex" xmlns:cx2="http://schemas.microsoft.com/office/drawing/2015/10/21/chartex" xmlns:cx3="http://schemas.microsoft.com/office/drawing/2016/5/9/chartex" xmlns:cx4="http://schemas.microsoft.com/office/drawing/2016/5/10/chartex" xmlns:cx5="http://schemas.microsoft.com/office/drawing/2016/5/11/chartex" xmlns:cx6="http://schemas.microsoft.com/office/drawing/2016/5/12/chartex" xmlns:cx7="http://schemas.microsoft.com/office/drawing/2016/5/13/chartex" xmlns:cx8="http://schemas.microsoft.com/office/drawing/2016/5/14/chartex" xmlns:mc="http://schemas.openxmlformats.org/markup-compatibility/2006" xmlns:aink="http://schemas.microsoft.com/office/drawing/2016/ink" xmlns:am3d="http://schemas.microsoft.com/office/drawing/2017/model3d" xmlns:o="urn:schemas-microsoft-com:office:office" xmlns:oel="http://schemas.microsoft.com/office/2019/extlst" xmlns:r="http://schemas.openxmlformats.org/officeDocument/2006/relationships" xmlns:m="http://schemas.openxmlformats.org/officeDocument/2006/math" xmlns:v="urn:schemas-microsoft-com:vml" xmlns:wp14="http://schemas.microsoft.com/office/word/2010/wordprocessingDrawing" xmlns:wp="http://schemas.openxmlformats.org/drawingml/2006/wordprocessingDrawing" xmlns:w10="urn:schemas-microsoft-com:office:word" xmlns:w="http://schemas.openxmlformats.org/wordprocessingml/2006/main" xmlns:w14="http://schemas.microsoft.com/office/word/2010/wordml" xmlns:w15="http://schemas.microsoft.com/office/word/2012/wordml" xmlns:w16cex="http://schemas.microsoft.com/office/word/2018/wordml/cex" xmlns:w16cid="http://schemas.microsoft.com/office/word/2016/wordml/cid" xmlns:w16="http://schemas.microsoft.com/office/word/2018/wordml" xmlns:w16sdtdh="http://schemas.microsoft.com/office/word/2020/wordml/sdtdatahash" xmlns:w16se="http://schemas.microsoft.com/office/word/2015/wordml/symex" xmlns:wpg="http://schemas.microsoft.com/office/word/2010/wordprocessingGroup" xmlns:wpi="http://schemas.microsoft.com/office/word/2010/wordprocessingInk" xmlns:wne="http://schemas.microsoft.com/office/word/2006/wordml" xmlns:wps="http://schemas.microsoft.com/office/word/2010/wordprocessingShape" xmlns:a="http://schemas.openxmlformats.org/drawingml/2006/main" xmlns:pic="http://schemas.openxmlformats.org/drawingml/2006/picture" mc:Ignorable="w14 w15 w16se w16cid w16 w16cex w16sdtdh wp14">
   <w:p>
     <w:pPr>
       <w:spacing w:before="0" w:line="240" w:lineRule="auto"/>
       <w:ind w:left="-540"/>
       <w:rPr>
-        <w:rFonts w:ascii="Open Sans" w:eastAsia="Open Sans" w:hAnsi="Open Sans" w:cs="Open Sans"/>
+        <w:rFonts w:ascii="Open Sans" w:hAnsi="Open Sans" w:eastAsia="Open Sans" w:cs="Open Sans"/>
         <w:b/>
         <w:color w:val="808080"/>
         <w:sz w:val="6"/>
@@ -2077,12 +2076,12 @@
       <w:tblW w:w="12255" w:type="dxa"/>
       <w:tblInd w:w="-1340" w:type="dxa"/>
       <w:tblBorders>
-        <w:top w:val="single" w:sz="8" w:space="0" w:color="000000"/>
-        <w:left w:val="single" w:sz="8" w:space="0" w:color="000000"/>
-        <w:bottom w:val="single" w:sz="8" w:space="0" w:color="000000"/>
-        <w:right w:val="single" w:sz="8" w:space="0" w:color="000000"/>
-        <w:insideH w:val="single" w:sz="8" w:space="0" w:color="000000"/>
-        <w:insideV w:val="single" w:sz="8" w:space="0" w:color="000000"/>
+        <w:top w:val="single" w:color="000000" w:sz="8" w:space="0"/>
+        <w:left w:val="single" w:color="000000" w:sz="8" w:space="0"/>
+        <w:bottom w:val="single" w:color="000000" w:sz="8" w:space="0"/>
+        <w:right w:val="single" w:color="000000" w:sz="8" w:space="0"/>
+        <w:insideH w:val="single" w:color="000000" w:sz="8" w:space="0"/>
+        <w:insideV w:val="single" w:color="000000" w:sz="8" w:space="0"/>
       </w:tblBorders>
       <w:tblLayout w:type="fixed"/>
       <w:tblLook w:val="0600" w:firstRow="0" w:lastRow="0" w:firstColumn="0" w:lastColumn="0" w:noHBand="1" w:noVBand="1"/>
@@ -2098,9 +2097,9 @@
         <w:tcPr>
           <w:tcW w:w="12255" w:type="dxa"/>
           <w:tcBorders>
-            <w:top w:val="single" w:sz="8" w:space="0" w:color="FFFFFF"/>
-            <w:left w:val="single" w:sz="8" w:space="0" w:color="FFFFFF"/>
-            <w:bottom w:val="single" w:sz="8" w:space="0" w:color="FFFFFF"/>
+            <w:top w:val="single" w:color="FFFFFF" w:sz="8" w:space="0"/>
+            <w:left w:val="single" w:color="FFFFFF" w:sz="8" w:space="0"/>
+            <w:bottom w:val="single" w:color="FFFFFF" w:sz="8" w:space="0"/>
           </w:tcBorders>
           <w:shd w:val="clear" w:color="auto" w:fill="auto"/>
           <w:tcMar>
@@ -2116,7 +2115,7 @@
             <w:spacing w:before="0" w:line="240" w:lineRule="auto"/>
             <w:ind w:right="78"/>
             <w:rPr>
-              <w:rFonts w:ascii="Open Sans" w:eastAsia="Open Sans" w:hAnsi="Open Sans" w:cs="Open Sans"/>
+              <w:rFonts w:ascii="Open Sans" w:hAnsi="Open Sans" w:eastAsia="Open Sans" w:cs="Open Sans"/>
               <w:b/>
               <w:color w:val="808080"/>
               <w:sz w:val="6"/>
@@ -2132,7 +2131,7 @@
       <w:spacing w:before="0" w:line="240" w:lineRule="auto"/>
       <w:ind w:left="-540"/>
       <w:rPr>
-        <w:rFonts w:ascii="Open Sans" w:eastAsia="Open Sans" w:hAnsi="Open Sans" w:cs="Open Sans"/>
+        <w:rFonts w:ascii="Open Sans" w:hAnsi="Open Sans" w:eastAsia="Open Sans" w:cs="Open Sans"/>
         <w:b/>
         <w:color w:val="808080"/>
         <w:sz w:val="6"/>
@@ -2146,12 +2145,12 @@
       <w:tblW w:w="12225" w:type="dxa"/>
       <w:tblInd w:w="-1340" w:type="dxa"/>
       <w:tblBorders>
-        <w:top w:val="single" w:sz="8" w:space="0" w:color="000000"/>
-        <w:left w:val="single" w:sz="8" w:space="0" w:color="000000"/>
-        <w:bottom w:val="single" w:sz="8" w:space="0" w:color="000000"/>
-        <w:right w:val="single" w:sz="8" w:space="0" w:color="000000"/>
-        <w:insideH w:val="single" w:sz="8" w:space="0" w:color="000000"/>
-        <w:insideV w:val="single" w:sz="8" w:space="0" w:color="000000"/>
+        <w:top w:val="single" w:color="000000" w:sz="8" w:space="0"/>
+        <w:left w:val="single" w:color="000000" w:sz="8" w:space="0"/>
+        <w:bottom w:val="single" w:color="000000" w:sz="8" w:space="0"/>
+        <w:right w:val="single" w:color="000000" w:sz="8" w:space="0"/>
+        <w:insideH w:val="single" w:color="000000" w:sz="8" w:space="0"/>
+        <w:insideV w:val="single" w:color="000000" w:sz="8" w:space="0"/>
       </w:tblBorders>
       <w:tblLayout w:type="fixed"/>
       <w:tblLook w:val="0600" w:firstRow="0" w:lastRow="0" w:firstColumn="0" w:lastColumn="0" w:noHBand="1" w:noVBand="1"/>
@@ -2167,10 +2166,10 @@
         <w:tcPr>
           <w:tcW w:w="12225" w:type="dxa"/>
           <w:tcBorders>
-            <w:top w:val="single" w:sz="8" w:space="0" w:color="FFFFFF"/>
-            <w:left w:val="single" w:sz="8" w:space="0" w:color="FFFFFF"/>
-            <w:bottom w:val="single" w:sz="8" w:space="0" w:color="FFFFFF"/>
-            <w:right w:val="single" w:sz="8" w:space="0" w:color="FFFFFF"/>
+            <w:top w:val="single" w:color="FFFFFF" w:sz="8" w:space="0"/>
+            <w:left w:val="single" w:color="FFFFFF" w:sz="8" w:space="0"/>
+            <w:bottom w:val="single" w:color="FFFFFF" w:sz="8" w:space="0"/>
+            <w:right w:val="single" w:color="FFFFFF" w:sz="8" w:space="0"/>
           </w:tcBorders>
           <w:shd w:val="clear" w:color="auto" w:fill="auto"/>
           <w:tcMar>
@@ -2192,7 +2191,7 @@
             </w:pBdr>
             <w:spacing w:before="0" w:line="240" w:lineRule="auto"/>
             <w:rPr>
-              <w:rFonts w:ascii="Open Sans" w:eastAsia="Open Sans" w:hAnsi="Open Sans" w:cs="Open Sans"/>
+              <w:rFonts w:ascii="Open Sans" w:hAnsi="Open Sans" w:eastAsia="Open Sans" w:cs="Open Sans"/>
               <w:b/>
               <w:color w:val="808080"/>
               <w:sz w:val="6"/>
@@ -2201,7 +2200,7 @@
           </w:pPr>
           <w:r>
             <w:rPr>
-              <w:rFonts w:ascii="Open Sans" w:eastAsia="Open Sans" w:hAnsi="Open Sans" w:cs="Open Sans"/>
+              <w:rFonts w:ascii="Open Sans" w:hAnsi="Open Sans" w:eastAsia="Open Sans" w:cs="Open Sans"/>
               <w:b/>
               <w:noProof/>
               <w:color w:val="808080"/>
@@ -2253,7 +2252,7 @@
       <w:spacing w:before="0" w:line="240" w:lineRule="auto"/>
       <w:ind w:left="-540"/>
       <w:rPr>
-        <w:rFonts w:ascii="Open Sans" w:eastAsia="Open Sans" w:hAnsi="Open Sans" w:cs="Open Sans"/>
+        <w:rFonts w:ascii="Open Sans" w:hAnsi="Open Sans" w:eastAsia="Open Sans" w:cs="Open Sans"/>
         <w:b/>
         <w:color w:val="808080"/>
         <w:sz w:val="6"/>
@@ -2349,14 +2348,14 @@
 </file>
 
 <file path=word/header1.xml><?xml version="1.0" encoding="utf-8"?>
-<w:hdr xmlns:wpc="http://schemas.microsoft.com/office/word/2010/wordprocessingCanvas" xmlns:cx="http://schemas.microsoft.com/office/drawing/2014/chartex" xmlns:cx1="http://schemas.microsoft.com/office/drawing/2015/9/8/chartex" xmlns:cx2="http://schemas.microsoft.com/office/drawing/2015/10/21/chartex" xmlns:cx3="http://schemas.microsoft.com/office/drawing/2016/5/9/chartex" xmlns:cx4="http://schemas.microsoft.com/office/drawing/2016/5/10/chartex" xmlns:cx5="http://schemas.microsoft.com/office/drawing/2016/5/11/chartex" xmlns:cx6="http://schemas.microsoft.com/office/drawing/2016/5/12/chartex" xmlns:cx7="http://schemas.microsoft.com/office/drawing/2016/5/13/chartex" xmlns:cx8="http://schemas.microsoft.com/office/drawing/2016/5/14/chartex" xmlns:mc="http://schemas.openxmlformats.org/markup-compatibility/2006" xmlns:aink="http://schemas.microsoft.com/office/drawing/2016/ink" xmlns:am3d="http://schemas.microsoft.com/office/drawing/2017/model3d" xmlns:o="urn:schemas-microsoft-com:office:office" xmlns:oel="http://schemas.microsoft.com/office/2019/extlst" xmlns:r="http://schemas.openxmlformats.org/officeDocument/2006/relationships" xmlns:m="http://schemas.openxmlformats.org/officeDocument/2006/math" xmlns:v="urn:schemas-microsoft-com:vml" xmlns:wp14="http://schemas.microsoft.com/office/word/2010/wordprocessingDrawing" xmlns:wp="http://schemas.openxmlformats.org/drawingml/2006/wordprocessingDrawing" xmlns:w10="urn:schemas-microsoft-com:office:word" xmlns:w="http://schemas.openxmlformats.org/wordprocessingml/2006/main" xmlns:w14="http://schemas.microsoft.com/office/word/2010/wordml" xmlns:w15="http://schemas.microsoft.com/office/word/2012/wordml" xmlns:w16cex="http://schemas.microsoft.com/office/word/2018/wordml/cex" xmlns:w16cid="http://schemas.microsoft.com/office/word/2016/wordml/cid" xmlns:w16="http://schemas.microsoft.com/office/word/2018/wordml" xmlns:w16sdtdh="http://schemas.microsoft.com/office/word/2020/wordml/sdtdatahash" xmlns:w16se="http://schemas.microsoft.com/office/word/2015/wordml/symex" xmlns:wpg="http://schemas.microsoft.com/office/word/2010/wordprocessingGroup" xmlns:wpi="http://schemas.microsoft.com/office/word/2010/wordprocessingInk" xmlns:wne="http://schemas.microsoft.com/office/word/2006/wordml" xmlns:wps="http://schemas.microsoft.com/office/word/2010/wordprocessingShape" mc:Ignorable="w14 w15 w16se w16cid w16 w16cex w16sdtdh wp14">
+<w:hdr xmlns:wpc="http://schemas.microsoft.com/office/word/2010/wordprocessingCanvas" xmlns:cx="http://schemas.microsoft.com/office/drawing/2014/chartex" xmlns:cx1="http://schemas.microsoft.com/office/drawing/2015/9/8/chartex" xmlns:cx2="http://schemas.microsoft.com/office/drawing/2015/10/21/chartex" xmlns:cx3="http://schemas.microsoft.com/office/drawing/2016/5/9/chartex" xmlns:cx4="http://schemas.microsoft.com/office/drawing/2016/5/10/chartex" xmlns:cx5="http://schemas.microsoft.com/office/drawing/2016/5/11/chartex" xmlns:cx6="http://schemas.microsoft.com/office/drawing/2016/5/12/chartex" xmlns:cx7="http://schemas.microsoft.com/office/drawing/2016/5/13/chartex" xmlns:cx8="http://schemas.microsoft.com/office/drawing/2016/5/14/chartex" xmlns:mc="http://schemas.openxmlformats.org/markup-compatibility/2006" xmlns:aink="http://schemas.microsoft.com/office/drawing/2016/ink" xmlns:am3d="http://schemas.microsoft.com/office/drawing/2017/model3d" xmlns:o="urn:schemas-microsoft-com:office:office" xmlns:oel="http://schemas.microsoft.com/office/2019/extlst" xmlns:r="http://schemas.openxmlformats.org/officeDocument/2006/relationships" xmlns:m="http://schemas.openxmlformats.org/officeDocument/2006/math" xmlns:v="urn:schemas-microsoft-com:vml" xmlns:wp14="http://schemas.microsoft.com/office/word/2010/wordprocessingDrawing" xmlns:wp="http://schemas.openxmlformats.org/drawingml/2006/wordprocessingDrawing" xmlns:w10="urn:schemas-microsoft-com:office:word" xmlns:w="http://schemas.openxmlformats.org/wordprocessingml/2006/main" xmlns:w14="http://schemas.microsoft.com/office/word/2010/wordml" xmlns:w15="http://schemas.microsoft.com/office/word/2012/wordml" xmlns:w16cex="http://schemas.microsoft.com/office/word/2018/wordml/cex" xmlns:w16cid="http://schemas.microsoft.com/office/word/2016/wordml/cid" xmlns:w16="http://schemas.microsoft.com/office/word/2018/wordml" xmlns:w16sdtdh="http://schemas.microsoft.com/office/word/2020/wordml/sdtdatahash" xmlns:w16se="http://schemas.microsoft.com/office/word/2015/wordml/symex" xmlns:wpg="http://schemas.microsoft.com/office/word/2010/wordprocessingGroup" xmlns:wpi="http://schemas.microsoft.com/office/word/2010/wordprocessingInk" xmlns:wne="http://schemas.microsoft.com/office/word/2006/wordml" xmlns:wps="http://schemas.microsoft.com/office/word/2010/wordprocessingShape" xmlns:a="http://schemas.openxmlformats.org/drawingml/2006/main" xmlns:pic="http://schemas.openxmlformats.org/drawingml/2006/picture" mc:Ignorable="w14 w15 w16se w16cid w16 w16cex w16sdtdh wp14">
   <w:p>
     <w:pPr>
       <w:widowControl w:val="0"/>
       <w:spacing w:before="0" w:line="276" w:lineRule="auto"/>
       <w:ind w:left="1530"/>
       <w:rPr>
-        <w:rFonts w:ascii="Roboto Medium" w:eastAsia="Roboto Medium" w:hAnsi="Roboto Medium" w:cs="Roboto Medium"/>
+        <w:rFonts w:ascii="Roboto Medium" w:hAnsi="Roboto Medium" w:eastAsia="Roboto Medium" w:cs="Roboto Medium"/>
         <w:color w:val="FFFFFF"/>
         <w:sz w:val="8"/>
         <w:szCs w:val="8"/>
@@ -2417,7 +2416,7 @@
       <w:spacing w:after="200" w:line="240" w:lineRule="auto"/>
       <w:ind w:left="-180"/>
       <w:rPr>
-        <w:rFonts w:ascii="Roboto Medium" w:eastAsia="Roboto Medium" w:hAnsi="Roboto Medium" w:cs="Roboto Medium"/>
+        <w:rFonts w:ascii="Roboto Medium" w:hAnsi="Roboto Medium" w:eastAsia="Roboto Medium" w:cs="Roboto Medium"/>
         <w:color w:val="2440A4"/>
         <w:sz w:val="36"/>
         <w:szCs w:val="36"/>
@@ -2425,7 +2424,7 @@
     </w:pPr>
     <w:r>
       <w:rPr>
-        <w:rFonts w:ascii="Roboto Medium" w:eastAsia="Roboto Medium" w:hAnsi="Roboto Medium" w:cs="Roboto Medium"/>
+        <w:rFonts w:ascii="Roboto Medium" w:hAnsi="Roboto Medium" w:eastAsia="Roboto Medium" w:cs="Roboto Medium"/>
         <w:color w:val="FFFFFF"/>
         <w:sz w:val="44"/>
         <w:szCs w:val="44"/>
@@ -2439,7 +2438,7 @@
       <w:spacing w:before="0" w:line="240" w:lineRule="auto"/>
       <w:ind w:left="-720"/>
       <w:rPr>
-        <w:rFonts w:ascii="Barlow Medium" w:eastAsia="Barlow Medium" w:hAnsi="Barlow Medium" w:cs="Barlow Medium"/>
+        <w:rFonts w:ascii="Barlow Medium" w:hAnsi="Barlow Medium" w:eastAsia="Barlow Medium" w:cs="Barlow Medium"/>
         <w:color w:val="172D7B"/>
         <w:sz w:val="2"/>
         <w:szCs w:val="2"/>
@@ -2450,10 +2449,10 @@
 </file>
 
 <file path=word/header2.xml><?xml version="1.0" encoding="utf-8"?>
-<w:hdr xmlns:wpc="http://schemas.microsoft.com/office/word/2010/wordprocessingCanvas" xmlns:cx="http://schemas.microsoft.com/office/drawing/2014/chartex" xmlns:cx1="http://schemas.microsoft.com/office/drawing/2015/9/8/chartex" xmlns:cx2="http://schemas.microsoft.com/office/drawing/2015/10/21/chartex" xmlns:cx3="http://schemas.microsoft.com/office/drawing/2016/5/9/chartex" xmlns:cx4="http://schemas.microsoft.com/office/drawing/2016/5/10/chartex" xmlns:cx5="http://schemas.microsoft.com/office/drawing/2016/5/11/chartex" xmlns:cx6="http://schemas.microsoft.com/office/drawing/2016/5/12/chartex" xmlns:cx7="http://schemas.microsoft.com/office/drawing/2016/5/13/chartex" xmlns:cx8="http://schemas.microsoft.com/office/drawing/2016/5/14/chartex" xmlns:mc="http://schemas.openxmlformats.org/markup-compatibility/2006" xmlns:aink="http://schemas.microsoft.com/office/drawing/2016/ink" xmlns:am3d="http://schemas.microsoft.com/office/drawing/2017/model3d" xmlns:o="urn:schemas-microsoft-com:office:office" xmlns:oel="http://schemas.microsoft.com/office/2019/extlst" xmlns:r="http://schemas.openxmlformats.org/officeDocument/2006/relationships" xmlns:m="http://schemas.openxmlformats.org/officeDocument/2006/math" xmlns:v="urn:schemas-microsoft-com:vml" xmlns:wp14="http://schemas.microsoft.com/office/word/2010/wordprocessingDrawing" xmlns:wp="http://schemas.openxmlformats.org/drawingml/2006/wordprocessingDrawing" xmlns:w10="urn:schemas-microsoft-com:office:word" xmlns:w="http://schemas.openxmlformats.org/wordprocessingml/2006/main" xmlns:w14="http://schemas.microsoft.com/office/word/2010/wordml" xmlns:w15="http://schemas.microsoft.com/office/word/2012/wordml" xmlns:w16cex="http://schemas.microsoft.com/office/word/2018/wordml/cex" xmlns:w16cid="http://schemas.microsoft.com/office/word/2016/wordml/cid" xmlns:w16="http://schemas.microsoft.com/office/word/2018/wordml" xmlns:w16sdtdh="http://schemas.microsoft.com/office/word/2020/wordml/sdtdatahash" xmlns:w16se="http://schemas.microsoft.com/office/word/2015/wordml/symex" xmlns:wpg="http://schemas.microsoft.com/office/word/2010/wordprocessingGroup" xmlns:wpi="http://schemas.microsoft.com/office/word/2010/wordprocessingInk" xmlns:wne="http://schemas.microsoft.com/office/word/2006/wordml" xmlns:wps="http://schemas.microsoft.com/office/word/2010/wordprocessingShape" mc:Ignorable="w14 w15 w16se w16cid w16 w16cex w16sdtdh wp14">
+<w:hdr xmlns:wpc="http://schemas.microsoft.com/office/word/2010/wordprocessingCanvas" xmlns:cx="http://schemas.microsoft.com/office/drawing/2014/chartex" xmlns:cx1="http://schemas.microsoft.com/office/drawing/2015/9/8/chartex" xmlns:cx2="http://schemas.microsoft.com/office/drawing/2015/10/21/chartex" xmlns:cx3="http://schemas.microsoft.com/office/drawing/2016/5/9/chartex" xmlns:cx4="http://schemas.microsoft.com/office/drawing/2016/5/10/chartex" xmlns:cx5="http://schemas.microsoft.com/office/drawing/2016/5/11/chartex" xmlns:cx6="http://schemas.microsoft.com/office/drawing/2016/5/12/chartex" xmlns:cx7="http://schemas.microsoft.com/office/drawing/2016/5/13/chartex" xmlns:cx8="http://schemas.microsoft.com/office/drawing/2016/5/14/chartex" xmlns:mc="http://schemas.openxmlformats.org/markup-compatibility/2006" xmlns:aink="http://schemas.microsoft.com/office/drawing/2016/ink" xmlns:am3d="http://schemas.microsoft.com/office/drawing/2017/model3d" xmlns:o="urn:schemas-microsoft-com:office:office" xmlns:oel="http://schemas.microsoft.com/office/2019/extlst" xmlns:r="http://schemas.openxmlformats.org/officeDocument/2006/relationships" xmlns:m="http://schemas.openxmlformats.org/officeDocument/2006/math" xmlns:v="urn:schemas-microsoft-com:vml" xmlns:wp14="http://schemas.microsoft.com/office/word/2010/wordprocessingDrawing" xmlns:wp="http://schemas.openxmlformats.org/drawingml/2006/wordprocessingDrawing" xmlns:w10="urn:schemas-microsoft-com:office:word" xmlns:w="http://schemas.openxmlformats.org/wordprocessingml/2006/main" xmlns:w14="http://schemas.microsoft.com/office/word/2010/wordml" xmlns:w15="http://schemas.microsoft.com/office/word/2012/wordml" xmlns:w16cex="http://schemas.microsoft.com/office/word/2018/wordml/cex" xmlns:w16cid="http://schemas.microsoft.com/office/word/2016/wordml/cid" xmlns:w16="http://schemas.microsoft.com/office/word/2018/wordml" xmlns:w16sdtdh="http://schemas.microsoft.com/office/word/2020/wordml/sdtdatahash" xmlns:w16se="http://schemas.microsoft.com/office/word/2015/wordml/symex" xmlns:wpg="http://schemas.microsoft.com/office/word/2010/wordprocessingGroup" xmlns:wpi="http://schemas.microsoft.com/office/word/2010/wordprocessingInk" xmlns:wne="http://schemas.microsoft.com/office/word/2006/wordml" xmlns:wps="http://schemas.microsoft.com/office/word/2010/wordprocessingShape" xmlns:a="http://schemas.openxmlformats.org/drawingml/2006/main" xmlns:pic="http://schemas.openxmlformats.org/drawingml/2006/picture" mc:Ignorable="w14 w15 w16se w16cid w16 w16cex w16sdtdh wp14">
   <w:p>
     <w:pPr>
-      <w:pStyle w:val="Title"/>
+      <w:pStyle w:val="Tiu"/>
       <w:spacing w:line="14" w:lineRule="auto"/>
       <w:ind w:left="-1440"/>
       <w:rPr>
@@ -2461,7 +2460,7 @@
         <w:szCs w:val="2"/>
       </w:rPr>
     </w:pPr>
-    <w:bookmarkStart w:id="0" w:name="_1fob9te" w:colFirst="0" w:colLast="0"/>
+    <w:bookmarkStart w:name="_1fob9te" w:colFirst="0" w:colLast="0" w:id="0"/>
     <w:bookmarkEnd w:id="0"/>
   </w:p>
   <w:tbl>
@@ -2470,12 +2469,12 @@
       <w:tblW w:w="12210" w:type="dxa"/>
       <w:tblInd w:w="-1440" w:type="dxa"/>
       <w:tblBorders>
-        <w:top w:val="single" w:sz="8" w:space="0" w:color="000000"/>
-        <w:left w:val="single" w:sz="8" w:space="0" w:color="000000"/>
-        <w:bottom w:val="single" w:sz="8" w:space="0" w:color="000000"/>
-        <w:right w:val="single" w:sz="8" w:space="0" w:color="000000"/>
-        <w:insideH w:val="single" w:sz="8" w:space="0" w:color="000000"/>
-        <w:insideV w:val="single" w:sz="8" w:space="0" w:color="000000"/>
+        <w:top w:val="single" w:color="000000" w:sz="8" w:space="0"/>
+        <w:left w:val="single" w:color="000000" w:sz="8" w:space="0"/>
+        <w:bottom w:val="single" w:color="000000" w:sz="8" w:space="0"/>
+        <w:right w:val="single" w:color="000000" w:sz="8" w:space="0"/>
+        <w:insideH w:val="single" w:color="000000" w:sz="8" w:space="0"/>
+        <w:insideV w:val="single" w:color="000000" w:sz="8" w:space="0"/>
       </w:tblBorders>
       <w:tblLayout w:type="fixed"/>
       <w:tblLook w:val="0600" w:firstRow="0" w:lastRow="0" w:firstColumn="0" w:lastColumn="0" w:noHBand="1" w:noVBand="1"/>
@@ -2490,10 +2489,10 @@
         <w:tcPr>
           <w:tcW w:w="1545" w:type="dxa"/>
           <w:tcBorders>
-            <w:top w:val="single" w:sz="8" w:space="0" w:color="FFFFFF"/>
-            <w:left w:val="single" w:sz="8" w:space="0" w:color="FFFFFF"/>
-            <w:bottom w:val="single" w:sz="8" w:space="0" w:color="FFFFFF"/>
-            <w:right w:val="single" w:sz="8" w:space="0" w:color="FFFFFF"/>
+            <w:top w:val="single" w:color="FFFFFF" w:sz="8" w:space="0"/>
+            <w:left w:val="single" w:color="FFFFFF" w:sz="8" w:space="0"/>
+            <w:bottom w:val="single" w:color="FFFFFF" w:sz="8" w:space="0"/>
+            <w:right w:val="single" w:color="FFFFFF" w:sz="8" w:space="0"/>
           </w:tcBorders>
           <w:shd w:val="clear" w:color="auto" w:fill="auto"/>
           <w:tcMar>
@@ -2515,7 +2514,7 @@
             </w:pBdr>
             <w:spacing w:after="200" w:line="14" w:lineRule="auto"/>
             <w:rPr>
-              <w:rFonts w:ascii="Barlow SemiBold" w:eastAsia="Barlow SemiBold" w:hAnsi="Barlow SemiBold" w:cs="Barlow SemiBold"/>
+              <w:rFonts w:ascii="Barlow SemiBold" w:hAnsi="Barlow SemiBold" w:eastAsia="Barlow SemiBold" w:cs="Barlow SemiBold"/>
               <w:color w:val="172D7B"/>
               <w:sz w:val="2"/>
               <w:szCs w:val="2"/>
@@ -2527,10 +2526,10 @@
         <w:tcPr>
           <w:tcW w:w="7500" w:type="dxa"/>
           <w:tcBorders>
-            <w:top w:val="single" w:sz="8" w:space="0" w:color="FFFFFF"/>
-            <w:left w:val="single" w:sz="8" w:space="0" w:color="FFFFFF"/>
-            <w:bottom w:val="single" w:sz="8" w:space="0" w:color="FFFFFF"/>
-            <w:right w:val="single" w:sz="8" w:space="0" w:color="FFFFFF"/>
+            <w:top w:val="single" w:color="FFFFFF" w:sz="8" w:space="0"/>
+            <w:left w:val="single" w:color="FFFFFF" w:sz="8" w:space="0"/>
+            <w:bottom w:val="single" w:color="FFFFFF" w:sz="8" w:space="0"/>
+            <w:right w:val="single" w:color="FFFFFF" w:sz="8" w:space="0"/>
           </w:tcBorders>
           <w:shd w:val="clear" w:color="auto" w:fill="auto"/>
           <w:tcMar>
@@ -2552,7 +2551,7 @@
             </w:pBdr>
             <w:spacing w:after="200" w:line="14" w:lineRule="auto"/>
             <w:rPr>
-              <w:rFonts w:ascii="Barlow SemiBold" w:eastAsia="Barlow SemiBold" w:hAnsi="Barlow SemiBold" w:cs="Barlow SemiBold"/>
+              <w:rFonts w:ascii="Barlow SemiBold" w:hAnsi="Barlow SemiBold" w:eastAsia="Barlow SemiBold" w:cs="Barlow SemiBold"/>
               <w:color w:val="172D7B"/>
               <w:sz w:val="2"/>
               <w:szCs w:val="2"/>
@@ -2564,10 +2563,10 @@
         <w:tcPr>
           <w:tcW w:w="3165" w:type="dxa"/>
           <w:tcBorders>
-            <w:top w:val="single" w:sz="8" w:space="0" w:color="FFFFFF"/>
-            <w:left w:val="single" w:sz="8" w:space="0" w:color="FFFFFF"/>
-            <w:bottom w:val="single" w:sz="8" w:space="0" w:color="FFFFFF"/>
-            <w:right w:val="single" w:sz="8" w:space="0" w:color="FFFFFF"/>
+            <w:top w:val="single" w:color="FFFFFF" w:sz="8" w:space="0"/>
+            <w:left w:val="single" w:color="FFFFFF" w:sz="8" w:space="0"/>
+            <w:bottom w:val="single" w:color="FFFFFF" w:sz="8" w:space="0"/>
+            <w:right w:val="single" w:color="FFFFFF" w:sz="8" w:space="0"/>
           </w:tcBorders>
           <w:shd w:val="clear" w:color="auto" w:fill="auto"/>
           <w:tcMar>
@@ -2582,7 +2581,7 @@
             <w:widowControl w:val="0"/>
             <w:spacing w:before="0" w:after="200" w:line="14" w:lineRule="auto"/>
             <w:rPr>
-              <w:rFonts w:ascii="Barlow SemiBold" w:eastAsia="Barlow SemiBold" w:hAnsi="Barlow SemiBold" w:cs="Barlow SemiBold"/>
+              <w:rFonts w:ascii="Barlow SemiBold" w:hAnsi="Barlow SemiBold" w:eastAsia="Barlow SemiBold" w:cs="Barlow SemiBold"/>
               <w:color w:val="172D7B"/>
               <w:sz w:val="2"/>
               <w:szCs w:val="2"/>
@@ -2596,10 +2595,10 @@
         <w:tcPr>
           <w:tcW w:w="1545" w:type="dxa"/>
           <w:tcBorders>
-            <w:top w:val="single" w:sz="8" w:space="0" w:color="FFFFFF"/>
-            <w:left w:val="single" w:sz="8" w:space="0" w:color="FFFFFF"/>
-            <w:bottom w:val="single" w:sz="8" w:space="0" w:color="FFFFFF"/>
-            <w:right w:val="single" w:sz="8" w:space="0" w:color="FFFFFF"/>
+            <w:top w:val="single" w:color="FFFFFF" w:sz="8" w:space="0"/>
+            <w:left w:val="single" w:color="FFFFFF" w:sz="8" w:space="0"/>
+            <w:bottom w:val="single" w:color="FFFFFF" w:sz="8" w:space="0"/>
+            <w:right w:val="single" w:color="FFFFFF" w:sz="8" w:space="0"/>
           </w:tcBorders>
           <w:shd w:val="clear" w:color="auto" w:fill="auto"/>
           <w:tcMar>
@@ -2615,7 +2614,7 @@
             <w:spacing w:before="0" w:line="240" w:lineRule="auto"/>
             <w:jc w:val="right"/>
             <w:rPr>
-              <w:rFonts w:ascii="Barlow SemiBold" w:eastAsia="Barlow SemiBold" w:hAnsi="Barlow SemiBold" w:cs="Barlow SemiBold"/>
+              <w:rFonts w:ascii="Barlow SemiBold" w:hAnsi="Barlow SemiBold" w:eastAsia="Barlow SemiBold" w:cs="Barlow SemiBold"/>
               <w:color w:val="172D7B"/>
               <w:sz w:val="2"/>
               <w:szCs w:val="2"/>
@@ -2623,7 +2622,7 @@
           </w:pPr>
           <w:r>
             <w:rPr>
-              <w:rFonts w:ascii="Open Sans" w:eastAsia="Open Sans" w:hAnsi="Open Sans" w:cs="Open Sans"/>
+              <w:rFonts w:ascii="Open Sans" w:hAnsi="Open Sans" w:eastAsia="Open Sans" w:cs="Open Sans"/>
               <w:noProof/>
               <w:sz w:val="24"/>
               <w:szCs w:val="24"/>
@@ -2670,10 +2669,10 @@
         <w:tcPr>
           <w:tcW w:w="7500" w:type="dxa"/>
           <w:tcBorders>
-            <w:top w:val="single" w:sz="8" w:space="0" w:color="FFFFFF"/>
-            <w:left w:val="single" w:sz="8" w:space="0" w:color="FFFFFF"/>
-            <w:bottom w:val="single" w:sz="8" w:space="0" w:color="FFFFFF"/>
-            <w:right w:val="single" w:sz="8" w:space="0" w:color="FFFFFF"/>
+            <w:top w:val="single" w:color="FFFFFF" w:sz="8" w:space="0"/>
+            <w:left w:val="single" w:color="FFFFFF" w:sz="8" w:space="0"/>
+            <w:bottom w:val="single" w:color="FFFFFF" w:sz="8" w:space="0"/>
+            <w:right w:val="single" w:color="FFFFFF" w:sz="8" w:space="0"/>
           </w:tcBorders>
           <w:shd w:val="clear" w:color="auto" w:fill="auto"/>
           <w:tcMar>
@@ -2685,7 +2684,7 @@
         </w:tcPr>
         <w:p>
           <w:pPr>
-            <w:pStyle w:val="Heading1"/>
+            <w:pStyle w:val="u1"/>
             <w:widowControl w:val="0"/>
             <w:spacing w:line="276" w:lineRule="auto"/>
             <w:ind w:left="180"/>
@@ -2694,7 +2693,7 @@
               <w:szCs w:val="42"/>
             </w:rPr>
           </w:pPr>
-          <w:bookmarkStart w:id="1" w:name="_3znysh7" w:colFirst="0" w:colLast="0"/>
+          <w:bookmarkStart w:name="_3znysh7" w:colFirst="0" w:colLast="0" w:id="1"/>
           <w:bookmarkEnd w:id="1"/>
           <w:r>
             <w:rPr>
@@ -2706,21 +2705,21 @@
         </w:p>
         <w:p>
           <w:pPr>
-            <w:pStyle w:val="Heading1"/>
+            <w:pStyle w:val="u1"/>
             <w:widowControl w:val="0"/>
             <w:spacing w:line="276" w:lineRule="auto"/>
             <w:ind w:left="180"/>
             <w:rPr>
-              <w:rFonts w:ascii="Barlow Medium" w:eastAsia="Barlow Medium" w:hAnsi="Barlow Medium" w:cs="Barlow Medium"/>
+              <w:rFonts w:ascii="Barlow Medium" w:hAnsi="Barlow Medium" w:eastAsia="Barlow Medium" w:cs="Barlow Medium"/>
               <w:sz w:val="44"/>
               <w:szCs w:val="44"/>
             </w:rPr>
           </w:pPr>
-          <w:bookmarkStart w:id="2" w:name="_2et92p0" w:colFirst="0" w:colLast="0"/>
+          <w:bookmarkStart w:name="_2et92p0" w:colFirst="0" w:colLast="0" w:id="2"/>
           <w:bookmarkEnd w:id="2"/>
           <w:r>
             <w:rPr>
-              <w:rFonts w:ascii="Barlow Medium" w:eastAsia="Barlow Medium" w:hAnsi="Barlow Medium" w:cs="Barlow Medium"/>
+              <w:rFonts w:ascii="Barlow Medium" w:hAnsi="Barlow Medium" w:eastAsia="Barlow Medium" w:cs="Barlow Medium"/>
               <w:sz w:val="34"/>
               <w:szCs w:val="34"/>
             </w:rPr>
@@ -2732,10 +2731,10 @@
         <w:tcPr>
           <w:tcW w:w="3165" w:type="dxa"/>
           <w:tcBorders>
-            <w:top w:val="single" w:sz="8" w:space="0" w:color="FFFFFF"/>
-            <w:left w:val="single" w:sz="8" w:space="0" w:color="FFFFFF"/>
-            <w:bottom w:val="single" w:sz="8" w:space="0" w:color="FFFFFF"/>
-            <w:right w:val="single" w:sz="8" w:space="0" w:color="FFFFFF"/>
+            <w:top w:val="single" w:color="FFFFFF" w:sz="8" w:space="0"/>
+            <w:left w:val="single" w:color="FFFFFF" w:sz="8" w:space="0"/>
+            <w:bottom w:val="single" w:color="FFFFFF" w:sz="8" w:space="0"/>
+            <w:right w:val="single" w:color="FFFFFF" w:sz="8" w:space="0"/>
           </w:tcBorders>
           <w:shd w:val="clear" w:color="auto" w:fill="auto"/>
           <w:tcMar>
@@ -2750,7 +2749,7 @@
             <w:widowControl w:val="0"/>
             <w:spacing w:before="0" w:after="200" w:line="14" w:lineRule="auto"/>
             <w:rPr>
-              <w:rFonts w:ascii="Barlow SemiBold" w:eastAsia="Barlow SemiBold" w:hAnsi="Barlow SemiBold" w:cs="Barlow SemiBold"/>
+              <w:rFonts w:ascii="Barlow SemiBold" w:hAnsi="Barlow SemiBold" w:eastAsia="Barlow SemiBold" w:cs="Barlow SemiBold"/>
               <w:color w:val="172D7B"/>
               <w:sz w:val="2"/>
               <w:szCs w:val="2"/>
@@ -2769,7 +2768,7 @@
             </w:pBdr>
             <w:spacing w:before="0" w:line="14" w:lineRule="auto"/>
             <w:rPr>
-              <w:rFonts w:ascii="Barlow SemiBold" w:eastAsia="Barlow SemiBold" w:hAnsi="Barlow SemiBold" w:cs="Barlow SemiBold"/>
+              <w:rFonts w:ascii="Barlow SemiBold" w:hAnsi="Barlow SemiBold" w:eastAsia="Barlow SemiBold" w:cs="Barlow SemiBold"/>
               <w:color w:val="172D7B"/>
               <w:sz w:val="2"/>
               <w:szCs w:val="2"/>
@@ -2778,7 +2777,7 @@
           <w:hyperlink w:anchor="_3dy6vkm">
             <w:r>
               <w:rPr>
-                <w:rFonts w:ascii="Barlow SemiBold" w:eastAsia="Barlow SemiBold" w:hAnsi="Barlow SemiBold" w:cs="Barlow SemiBold"/>
+                <w:rFonts w:ascii="Barlow SemiBold" w:hAnsi="Barlow SemiBold" w:eastAsia="Barlow SemiBold" w:cs="Barlow SemiBold"/>
                 <w:noProof/>
                 <w:color w:val="1155CC"/>
                 <w:sz w:val="2"/>
@@ -2828,7 +2827,7 @@
   </w:tbl>
   <w:p>
     <w:pPr>
-      <w:pStyle w:val="Title"/>
+      <w:pStyle w:val="Tiu"/>
       <w:spacing w:line="14" w:lineRule="auto"/>
       <w:ind w:left="-1440"/>
       <w:rPr>
@@ -2836,7 +2835,7 @@
         <w:szCs w:val="2"/>
       </w:rPr>
     </w:pPr>
-    <w:bookmarkStart w:id="3" w:name="_tyjcwt" w:colFirst="0" w:colLast="0"/>
+    <w:bookmarkStart w:name="_tyjcwt" w:colFirst="0" w:colLast="0" w:id="3"/>
     <w:bookmarkEnd w:id="3"/>
   </w:p>
   <w:tbl>
@@ -2845,12 +2844,12 @@
       <w:tblW w:w="12225" w:type="dxa"/>
       <w:tblInd w:w="-1440" w:type="dxa"/>
       <w:tblBorders>
-        <w:top w:val="single" w:sz="8" w:space="0" w:color="000000"/>
-        <w:left w:val="single" w:sz="8" w:space="0" w:color="000000"/>
-        <w:bottom w:val="single" w:sz="8" w:space="0" w:color="000000"/>
-        <w:right w:val="single" w:sz="8" w:space="0" w:color="000000"/>
-        <w:insideH w:val="single" w:sz="8" w:space="0" w:color="000000"/>
-        <w:insideV w:val="single" w:sz="8" w:space="0" w:color="000000"/>
+        <w:top w:val="single" w:color="000000" w:sz="8" w:space="0"/>
+        <w:left w:val="single" w:color="000000" w:sz="8" w:space="0"/>
+        <w:bottom w:val="single" w:color="000000" w:sz="8" w:space="0"/>
+        <w:right w:val="single" w:color="000000" w:sz="8" w:space="0"/>
+        <w:insideH w:val="single" w:color="000000" w:sz="8" w:space="0"/>
+        <w:insideV w:val="single" w:color="000000" w:sz="8" w:space="0"/>
       </w:tblBorders>
       <w:tblLayout w:type="fixed"/>
       <w:tblLook w:val="0600" w:firstRow="0" w:lastRow="0" w:firstColumn="0" w:lastColumn="0" w:noHBand="1" w:noVBand="1"/>
@@ -2866,10 +2865,10 @@
         <w:tcPr>
           <w:tcW w:w="12225" w:type="dxa"/>
           <w:tcBorders>
-            <w:top w:val="single" w:sz="8" w:space="0" w:color="FFFFFF"/>
-            <w:left w:val="single" w:sz="8" w:space="0" w:color="FFFFFF"/>
-            <w:bottom w:val="single" w:sz="8" w:space="0" w:color="FFFFFF"/>
-            <w:right w:val="single" w:sz="8" w:space="0" w:color="FFFFFF"/>
+            <w:top w:val="single" w:color="FFFFFF" w:sz="8" w:space="0"/>
+            <w:left w:val="single" w:color="FFFFFF" w:sz="8" w:space="0"/>
+            <w:bottom w:val="single" w:color="FFFFFF" w:sz="8" w:space="0"/>
+            <w:right w:val="single" w:color="FFFFFF" w:sz="8" w:space="0"/>
           </w:tcBorders>
           <w:shd w:val="clear" w:color="auto" w:fill="auto"/>
           <w:tcMar>
@@ -2892,7 +2891,7 @@
             </w:pBdr>
             <w:spacing w:before="0" w:line="240" w:lineRule="auto"/>
             <w:rPr>
-              <w:rFonts w:ascii="Barlow SemiBold" w:eastAsia="Barlow SemiBold" w:hAnsi="Barlow SemiBold" w:cs="Barlow SemiBold"/>
+              <w:rFonts w:ascii="Barlow SemiBold" w:hAnsi="Barlow SemiBold" w:eastAsia="Barlow SemiBold" w:cs="Barlow SemiBold"/>
               <w:color w:val="172D7B"/>
               <w:sz w:val="2"/>
               <w:szCs w:val="2"/>
@@ -2905,12 +2904,12 @@
             <w:tblW w:w="12225" w:type="dxa"/>
             <w:tblInd w:w="2" w:type="dxa"/>
             <w:tblBorders>
-              <w:top w:val="single" w:sz="8" w:space="0" w:color="000000"/>
-              <w:left w:val="single" w:sz="8" w:space="0" w:color="000000"/>
-              <w:bottom w:val="single" w:sz="8" w:space="0" w:color="000000"/>
-              <w:right w:val="single" w:sz="8" w:space="0" w:color="000000"/>
-              <w:insideH w:val="single" w:sz="8" w:space="0" w:color="000000"/>
-              <w:insideV w:val="single" w:sz="8" w:space="0" w:color="000000"/>
+              <w:top w:val="single" w:color="000000" w:sz="8" w:space="0"/>
+              <w:left w:val="single" w:color="000000" w:sz="8" w:space="0"/>
+              <w:bottom w:val="single" w:color="000000" w:sz="8" w:space="0"/>
+              <w:right w:val="single" w:color="000000" w:sz="8" w:space="0"/>
+              <w:insideH w:val="single" w:color="000000" w:sz="8" w:space="0"/>
+              <w:insideV w:val="single" w:color="000000" w:sz="8" w:space="0"/>
             </w:tblBorders>
             <w:tblLayout w:type="fixed"/>
             <w:tblLook w:val="0600" w:firstRow="0" w:lastRow="0" w:firstColumn="0" w:lastColumn="0" w:noHBand="1" w:noVBand="1"/>
@@ -2923,10 +2922,10 @@
               <w:tcPr>
                 <w:tcW w:w="12225" w:type="dxa"/>
                 <w:tcBorders>
-                  <w:top w:val="single" w:sz="8" w:space="0" w:color="FFFFFF"/>
-                  <w:left w:val="single" w:sz="8" w:space="0" w:color="FFFFFF"/>
-                  <w:bottom w:val="single" w:sz="8" w:space="0" w:color="FFFFFF"/>
-                  <w:right w:val="single" w:sz="8" w:space="0" w:color="FFFFFF"/>
+                  <w:top w:val="single" w:color="FFFFFF" w:sz="8" w:space="0"/>
+                  <w:left w:val="single" w:color="FFFFFF" w:sz="8" w:space="0"/>
+                  <w:bottom w:val="single" w:color="FFFFFF" w:sz="8" w:space="0"/>
+                  <w:right w:val="single" w:color="FFFFFF" w:sz="8" w:space="0"/>
                 </w:tcBorders>
                 <w:shd w:val="clear" w:color="auto" w:fill="auto"/>
                 <w:tcMar>
@@ -2948,7 +2947,7 @@
                   </w:pBdr>
                   <w:spacing w:before="0" w:line="240" w:lineRule="auto"/>
                   <w:rPr>
-                    <w:rFonts w:ascii="Barlow SemiBold" w:eastAsia="Barlow SemiBold" w:hAnsi="Barlow SemiBold" w:cs="Barlow SemiBold"/>
+                    <w:rFonts w:ascii="Barlow SemiBold" w:hAnsi="Barlow SemiBold" w:eastAsia="Barlow SemiBold" w:cs="Barlow SemiBold"/>
                     <w:color w:val="172D7B"/>
                     <w:sz w:val="2"/>
                     <w:szCs w:val="2"/>
@@ -2956,7 +2955,7 @@
                 </w:pPr>
                 <w:r>
                   <w:rPr>
-                    <w:rFonts w:ascii="Barlow SemiBold" w:eastAsia="Barlow SemiBold" w:hAnsi="Barlow SemiBold" w:cs="Barlow SemiBold"/>
+                    <w:rFonts w:ascii="Barlow SemiBold" w:hAnsi="Barlow SemiBold" w:eastAsia="Barlow SemiBold" w:cs="Barlow SemiBold"/>
                     <w:noProof/>
                     <w:color w:val="172D7B"/>
                     <w:sz w:val="2"/>
@@ -3014,7 +3013,7 @@
             </w:pBdr>
             <w:spacing w:before="0" w:line="240" w:lineRule="auto"/>
             <w:rPr>
-              <w:rFonts w:ascii="Barlow SemiBold" w:eastAsia="Barlow SemiBold" w:hAnsi="Barlow SemiBold" w:cs="Barlow SemiBold"/>
+              <w:rFonts w:ascii="Barlow SemiBold" w:hAnsi="Barlow SemiBold" w:eastAsia="Barlow SemiBold" w:cs="Barlow SemiBold"/>
               <w:color w:val="172D7B"/>
               <w:sz w:val="2"/>
               <w:szCs w:val="2"/>
@@ -3030,7 +3029,7 @@
       <w:spacing w:before="0" w:line="276" w:lineRule="auto"/>
       <w:ind w:left="-630"/>
       <w:rPr>
-        <w:rFonts w:ascii="Barlow Medium" w:eastAsia="Barlow Medium" w:hAnsi="Barlow Medium" w:cs="Barlow Medium"/>
+        <w:rFonts w:ascii="Barlow Medium" w:hAnsi="Barlow Medium" w:eastAsia="Barlow Medium" w:cs="Barlow Medium"/>
         <w:color w:val="2440A4"/>
         <w:sz w:val="4"/>
         <w:szCs w:val="4"/>
@@ -3045,7 +3044,7 @@
   <w:docDefaults>
     <w:rPrDefault>
       <w:rPr>
-        <w:rFonts w:ascii="Proxima Nova" w:eastAsia="Proxima Nova" w:hAnsi="Proxima Nova" w:cs="Proxima Nova"/>
+        <w:rFonts w:ascii="Proxima Nova" w:hAnsi="Proxima Nova" w:eastAsia="Proxima Nova" w:cs="Proxima Nova"/>
         <w:sz w:val="22"/>
         <w:szCs w:val="22"/>
         <w:lang w:val="en" w:eastAsia="ja-JP" w:bidi="ar-SA"/>
@@ -3060,14 +3059,14 @@
   <w:latentStyles w:defLockedState="0" w:defUIPriority="99" w:defSemiHidden="0" w:defUnhideWhenUsed="0" w:defQFormat="0" w:count="376">
     <w:lsdException w:name="Normal" w:uiPriority="0" w:qFormat="1"/>
     <w:lsdException w:name="heading 1" w:uiPriority="9" w:qFormat="1"/>
-    <w:lsdException w:name="heading 2" w:semiHidden="1" w:uiPriority="9" w:unhideWhenUsed="1" w:qFormat="1"/>
-    <w:lsdException w:name="heading 3" w:semiHidden="1" w:uiPriority="9" w:unhideWhenUsed="1" w:qFormat="1"/>
-    <w:lsdException w:name="heading 4" w:semiHidden="1" w:uiPriority="9" w:unhideWhenUsed="1" w:qFormat="1"/>
-    <w:lsdException w:name="heading 5" w:semiHidden="1" w:uiPriority="9" w:unhideWhenUsed="1" w:qFormat="1"/>
-    <w:lsdException w:name="heading 6" w:semiHidden="1" w:uiPriority="9" w:unhideWhenUsed="1" w:qFormat="1"/>
-    <w:lsdException w:name="heading 7" w:semiHidden="1" w:uiPriority="9" w:unhideWhenUsed="1" w:qFormat="1"/>
-    <w:lsdException w:name="heading 8" w:semiHidden="1" w:uiPriority="9" w:unhideWhenUsed="1" w:qFormat="1"/>
-    <w:lsdException w:name="heading 9" w:semiHidden="1" w:uiPriority="9" w:unhideWhenUsed="1" w:qFormat="1"/>
+    <w:lsdException w:name="heading 2" w:uiPriority="9" w:semiHidden="1" w:unhideWhenUsed="1" w:qFormat="1"/>
+    <w:lsdException w:name="heading 3" w:uiPriority="9" w:semiHidden="1" w:unhideWhenUsed="1" w:qFormat="1"/>
+    <w:lsdException w:name="heading 4" w:uiPriority="9" w:semiHidden="1" w:unhideWhenUsed="1" w:qFormat="1"/>
+    <w:lsdException w:name="heading 5" w:uiPriority="9" w:semiHidden="1" w:unhideWhenUsed="1" w:qFormat="1"/>
+    <w:lsdException w:name="heading 6" w:uiPriority="9" w:semiHidden="1" w:unhideWhenUsed="1" w:qFormat="1"/>
+    <w:lsdException w:name="heading 7" w:uiPriority="9" w:semiHidden="1" w:unhideWhenUsed="1" w:qFormat="1"/>
+    <w:lsdException w:name="heading 8" w:uiPriority="9" w:semiHidden="1" w:unhideWhenUsed="1" w:qFormat="1"/>
+    <w:lsdException w:name="heading 9" w:uiPriority="9" w:semiHidden="1" w:unhideWhenUsed="1" w:qFormat="1"/>
     <w:lsdException w:name="index 1" w:semiHidden="1" w:unhideWhenUsed="1"/>
     <w:lsdException w:name="index 2" w:semiHidden="1" w:unhideWhenUsed="1"/>
     <w:lsdException w:name="index 3" w:semiHidden="1" w:unhideWhenUsed="1"/>
@@ -3077,22 +3076,22 @@
     <w:lsdException w:name="index 7" w:semiHidden="1" w:unhideWhenUsed="1"/>
     <w:lsdException w:name="index 8" w:semiHidden="1" w:unhideWhenUsed="1"/>
     <w:lsdException w:name="index 9" w:semiHidden="1" w:unhideWhenUsed="1"/>
-    <w:lsdException w:name="toc 1" w:semiHidden="1" w:uiPriority="39" w:unhideWhenUsed="1"/>
-    <w:lsdException w:name="toc 2" w:semiHidden="1" w:uiPriority="39" w:unhideWhenUsed="1"/>
-    <w:lsdException w:name="toc 3" w:semiHidden="1" w:uiPriority="39" w:unhideWhenUsed="1"/>
-    <w:lsdException w:name="toc 4" w:semiHidden="1" w:uiPriority="39" w:unhideWhenUsed="1"/>
-    <w:lsdException w:name="toc 5" w:semiHidden="1" w:uiPriority="39" w:unhideWhenUsed="1"/>
-    <w:lsdException w:name="toc 6" w:semiHidden="1" w:uiPriority="39" w:unhideWhenUsed="1"/>
-    <w:lsdException w:name="toc 7" w:semiHidden="1" w:uiPriority="39" w:unhideWhenUsed="1"/>
-    <w:lsdException w:name="toc 8" w:semiHidden="1" w:uiPriority="39" w:unhideWhenUsed="1"/>
-    <w:lsdException w:name="toc 9" w:semiHidden="1" w:uiPriority="39" w:unhideWhenUsed="1"/>
+    <w:lsdException w:name="toc 1" w:uiPriority="39" w:semiHidden="1" w:unhideWhenUsed="1"/>
+    <w:lsdException w:name="toc 2" w:uiPriority="39" w:semiHidden="1" w:unhideWhenUsed="1"/>
+    <w:lsdException w:name="toc 3" w:uiPriority="39" w:semiHidden="1" w:unhideWhenUsed="1"/>
+    <w:lsdException w:name="toc 4" w:uiPriority="39" w:semiHidden="1" w:unhideWhenUsed="1"/>
+    <w:lsdException w:name="toc 5" w:uiPriority="39" w:semiHidden="1" w:unhideWhenUsed="1"/>
+    <w:lsdException w:name="toc 6" w:uiPriority="39" w:semiHidden="1" w:unhideWhenUsed="1"/>
+    <w:lsdException w:name="toc 7" w:uiPriority="39" w:semiHidden="1" w:unhideWhenUsed="1"/>
+    <w:lsdException w:name="toc 8" w:uiPriority="39" w:semiHidden="1" w:unhideWhenUsed="1"/>
+    <w:lsdException w:name="toc 9" w:uiPriority="39" w:semiHidden="1" w:unhideWhenUsed="1"/>
     <w:lsdException w:name="Normal Indent" w:semiHidden="1" w:unhideWhenUsed="1"/>
     <w:lsdException w:name="footnote text" w:semiHidden="1" w:unhideWhenUsed="1"/>
     <w:lsdException w:name="annotation text" w:semiHidden="1" w:unhideWhenUsed="1"/>
     <w:lsdException w:name="header" w:semiHidden="1" w:unhideWhenUsed="1"/>
     <w:lsdException w:name="footer" w:semiHidden="1" w:unhideWhenUsed="1"/>
     <w:lsdException w:name="index heading" w:semiHidden="1" w:unhideWhenUsed="1"/>
-    <w:lsdException w:name="caption" w:semiHidden="1" w:uiPriority="35" w:unhideWhenUsed="1" w:qFormat="1"/>
+    <w:lsdException w:name="caption" w:uiPriority="35" w:semiHidden="1" w:unhideWhenUsed="1" w:qFormat="1"/>
     <w:lsdException w:name="table of figures" w:semiHidden="1" w:unhideWhenUsed="1"/>
     <w:lsdException w:name="envelope address" w:semiHidden="1" w:unhideWhenUsed="1"/>
     <w:lsdException w:name="envelope return" w:semiHidden="1" w:unhideWhenUsed="1"/>
@@ -3123,7 +3122,7 @@
     <w:lsdException w:name="Title" w:uiPriority="10" w:qFormat="1"/>
     <w:lsdException w:name="Closing" w:semiHidden="1" w:unhideWhenUsed="1"/>
     <w:lsdException w:name="Signature" w:semiHidden="1" w:unhideWhenUsed="1"/>
-    <w:lsdException w:name="Default Paragraph Font" w:semiHidden="1" w:uiPriority="1" w:unhideWhenUsed="1"/>
+    <w:lsdException w:name="Default Paragraph Font" w:uiPriority="1" w:semiHidden="1" w:unhideWhenUsed="1"/>
     <w:lsdException w:name="Body Text" w:semiHidden="1" w:unhideWhenUsed="1"/>
     <w:lsdException w:name="Body Text Indent" w:semiHidden="1" w:unhideWhenUsed="1"/>
     <w:lsdException w:name="List Continue" w:semiHidden="1" w:unhideWhenUsed="1"/>
@@ -3323,8 +3322,8 @@
     <w:lsdException w:name="Subtle Reference" w:uiPriority="31" w:qFormat="1"/>
     <w:lsdException w:name="Intense Reference" w:uiPriority="32" w:qFormat="1"/>
     <w:lsdException w:name="Book Title" w:uiPriority="33" w:qFormat="1"/>
-    <w:lsdException w:name="Bibliography" w:semiHidden="1" w:uiPriority="37" w:unhideWhenUsed="1"/>
-    <w:lsdException w:name="TOC Heading" w:semiHidden="1" w:uiPriority="39" w:unhideWhenUsed="1" w:qFormat="1"/>
+    <w:lsdException w:name="Bibliography" w:uiPriority="37" w:semiHidden="1" w:unhideWhenUsed="1"/>
+    <w:lsdException w:name="TOC Heading" w:uiPriority="39" w:semiHidden="1" w:unhideWhenUsed="1" w:qFormat="1"/>
     <w:lsdException w:name="Plain Table 1" w:uiPriority="41"/>
     <w:lsdException w:name="Plain Table 2" w:uiPriority="42"/>
     <w:lsdException w:name="Plain Table 3" w:uiPriority="43"/>
@@ -3435,14 +3434,14 @@
     <w:lsdException w:name="Unresolved Mention" w:semiHidden="1" w:unhideWhenUsed="1"/>
     <w:lsdException w:name="Smart Link" w:semiHidden="1" w:unhideWhenUsed="1"/>
   </w:latentStyles>
-  <w:style w:type="paragraph" w:default="1" w:styleId="Normal">
+  <w:style w:type="paragraph" w:styleId="Binhthng" w:default="1">
     <w:name w:val="Normal"/>
     <w:qFormat/>
   </w:style>
-  <w:style w:type="paragraph" w:styleId="Heading1">
+  <w:style w:type="paragraph" w:styleId="u1">
     <w:name w:val="heading 1"/>
-    <w:basedOn w:val="Normal"/>
-    <w:next w:val="Normal"/>
+    <w:basedOn w:val="Binhthng"/>
+    <w:next w:val="Binhthng"/>
     <w:uiPriority w:val="9"/>
     <w:qFormat/>
     <w:pPr>
@@ -3453,16 +3452,16 @@
       <w:outlineLvl w:val="0"/>
     </w:pPr>
     <w:rPr>
-      <w:rFonts w:ascii="Barlow SemiBold" w:eastAsia="Barlow SemiBold" w:hAnsi="Barlow SemiBold" w:cs="Barlow SemiBold"/>
+      <w:rFonts w:ascii="Barlow SemiBold" w:hAnsi="Barlow SemiBold" w:eastAsia="Barlow SemiBold" w:cs="Barlow SemiBold"/>
       <w:color w:val="2440A4"/>
       <w:sz w:val="38"/>
       <w:szCs w:val="38"/>
     </w:rPr>
   </w:style>
-  <w:style w:type="paragraph" w:styleId="Heading2">
+  <w:style w:type="paragraph" w:styleId="u2">
     <w:name w:val="heading 2"/>
-    <w:basedOn w:val="Normal"/>
-    <w:next w:val="Normal"/>
+    <w:basedOn w:val="Binhthng"/>
+    <w:next w:val="Binhthng"/>
     <w:uiPriority w:val="9"/>
     <w:semiHidden/>
     <w:unhideWhenUsed/>
@@ -3475,16 +3474,16 @@
       <w:outlineLvl w:val="1"/>
     </w:pPr>
     <w:rPr>
-      <w:rFonts w:ascii="Barlow SemiBold" w:eastAsia="Barlow SemiBold" w:hAnsi="Barlow SemiBold" w:cs="Barlow SemiBold"/>
+      <w:rFonts w:ascii="Barlow SemiBold" w:hAnsi="Barlow SemiBold" w:eastAsia="Barlow SemiBold" w:cs="Barlow SemiBold"/>
       <w:color w:val="2440A4"/>
       <w:sz w:val="38"/>
       <w:szCs w:val="38"/>
     </w:rPr>
   </w:style>
-  <w:style w:type="paragraph" w:styleId="Heading3">
+  <w:style w:type="paragraph" w:styleId="u3">
     <w:name w:val="heading 3"/>
-    <w:basedOn w:val="Normal"/>
-    <w:next w:val="Normal"/>
+    <w:basedOn w:val="Binhthng"/>
+    <w:next w:val="Binhthng"/>
     <w:uiPriority w:val="9"/>
     <w:semiHidden/>
     <w:unhideWhenUsed/>
@@ -3496,17 +3495,17 @@
       <w:outlineLvl w:val="2"/>
     </w:pPr>
     <w:rPr>
-      <w:rFonts w:ascii="Open Sans" w:eastAsia="Open Sans" w:hAnsi="Open Sans" w:cs="Open Sans"/>
+      <w:rFonts w:ascii="Open Sans" w:hAnsi="Open Sans" w:eastAsia="Open Sans" w:cs="Open Sans"/>
       <w:b/>
       <w:color w:val="2440A4"/>
       <w:sz w:val="24"/>
       <w:szCs w:val="24"/>
     </w:rPr>
   </w:style>
-  <w:style w:type="paragraph" w:styleId="Heading4">
+  <w:style w:type="paragraph" w:styleId="u4">
     <w:name w:val="heading 4"/>
-    <w:basedOn w:val="Normal"/>
-    <w:next w:val="Normal"/>
+    <w:basedOn w:val="Binhthng"/>
+    <w:next w:val="Binhthng"/>
     <w:uiPriority w:val="9"/>
     <w:semiHidden/>
     <w:unhideWhenUsed/>
@@ -3518,16 +3517,16 @@
       <w:outlineLvl w:val="3"/>
     </w:pPr>
     <w:rPr>
-      <w:rFonts w:ascii="Barlow SemiBold" w:eastAsia="Barlow SemiBold" w:hAnsi="Barlow SemiBold" w:cs="Barlow SemiBold"/>
+      <w:rFonts w:ascii="Barlow SemiBold" w:hAnsi="Barlow SemiBold" w:eastAsia="Barlow SemiBold" w:cs="Barlow SemiBold"/>
       <w:color w:val="006189"/>
       <w:sz w:val="32"/>
       <w:szCs w:val="32"/>
     </w:rPr>
   </w:style>
-  <w:style w:type="paragraph" w:styleId="Heading5">
+  <w:style w:type="paragraph" w:styleId="u5">
     <w:name w:val="heading 5"/>
-    <w:basedOn w:val="Normal"/>
-    <w:next w:val="Normal"/>
+    <w:basedOn w:val="Binhthng"/>
+    <w:next w:val="Binhthng"/>
     <w:uiPriority w:val="9"/>
     <w:semiHidden/>
     <w:unhideWhenUsed/>
@@ -3539,14 +3538,14 @@
       <w:outlineLvl w:val="4"/>
     </w:pPr>
     <w:rPr>
-      <w:rFonts w:ascii="Trebuchet MS" w:eastAsia="Trebuchet MS" w:hAnsi="Trebuchet MS" w:cs="Trebuchet MS"/>
+      <w:rFonts w:ascii="Trebuchet MS" w:hAnsi="Trebuchet MS" w:eastAsia="Trebuchet MS" w:cs="Trebuchet MS"/>
       <w:color w:val="666666"/>
     </w:rPr>
   </w:style>
-  <w:style w:type="paragraph" w:styleId="Heading6">
+  <w:style w:type="paragraph" w:styleId="u6">
     <w:name w:val="heading 6"/>
-    <w:basedOn w:val="Normal"/>
-    <w:next w:val="Normal"/>
+    <w:basedOn w:val="Binhthng"/>
+    <w:next w:val="Binhthng"/>
     <w:uiPriority w:val="9"/>
     <w:semiHidden/>
     <w:unhideWhenUsed/>
@@ -3558,18 +3557,18 @@
       <w:outlineLvl w:val="5"/>
     </w:pPr>
     <w:rPr>
-      <w:rFonts w:ascii="Trebuchet MS" w:eastAsia="Trebuchet MS" w:hAnsi="Trebuchet MS" w:cs="Trebuchet MS"/>
+      <w:rFonts w:ascii="Trebuchet MS" w:hAnsi="Trebuchet MS" w:eastAsia="Trebuchet MS" w:cs="Trebuchet MS"/>
       <w:i/>
       <w:color w:val="666666"/>
     </w:rPr>
   </w:style>
-  <w:style w:type="character" w:default="1" w:styleId="DefaultParagraphFont">
+  <w:style w:type="character" w:styleId="Phngmcinhcuaoanvn" w:default="1">
     <w:name w:val="Default Paragraph Font"/>
     <w:uiPriority w:val="1"/>
     <w:semiHidden/>
     <w:unhideWhenUsed/>
   </w:style>
-  <w:style w:type="table" w:default="1" w:styleId="TableNormal">
+  <w:style w:type="table" w:styleId="BangThngthng" w:default="1">
     <w:name w:val="Normal Table"/>
     <w:uiPriority w:val="99"/>
     <w:semiHidden/>
@@ -3584,13 +3583,13 @@
       </w:tblCellMar>
     </w:tblPr>
   </w:style>
-  <w:style w:type="numbering" w:default="1" w:styleId="NoList">
+  <w:style w:type="numbering" w:styleId="Khngco" w:default="1">
     <w:name w:val="No List"/>
     <w:uiPriority w:val="99"/>
     <w:semiHidden/>
     <w:unhideWhenUsed/>
   </w:style>
-  <w:style w:type="table" w:customStyle="1" w:styleId="NormalTable0">
+  <w:style w:type="table" w:styleId="NormalTable0" w:customStyle="1">
     <w:name w:val="Normal Table0"/>
     <w:tblPr>
       <w:tblCellMar>
@@ -3601,10 +3600,10 @@
       </w:tblCellMar>
     </w:tblPr>
   </w:style>
-  <w:style w:type="paragraph" w:styleId="Title">
+  <w:style w:type="paragraph" w:styleId="Tiu">
     <w:name w:val="Title"/>
-    <w:basedOn w:val="Normal"/>
-    <w:next w:val="Normal"/>
+    <w:basedOn w:val="Binhthng"/>
+    <w:next w:val="Binhthng"/>
     <w:uiPriority w:val="10"/>
     <w:qFormat/>
     <w:pPr>
@@ -3613,16 +3612,16 @@
       <w:spacing w:before="0" w:line="240" w:lineRule="auto"/>
     </w:pPr>
     <w:rPr>
-      <w:rFonts w:ascii="Barlow SemiBold" w:eastAsia="Barlow SemiBold" w:hAnsi="Barlow SemiBold" w:cs="Barlow SemiBold"/>
+      <w:rFonts w:ascii="Barlow SemiBold" w:hAnsi="Barlow SemiBold" w:eastAsia="Barlow SemiBold" w:cs="Barlow SemiBold"/>
       <w:color w:val="172D7B"/>
       <w:sz w:val="36"/>
       <w:szCs w:val="36"/>
     </w:rPr>
   </w:style>
-  <w:style w:type="paragraph" w:styleId="Subtitle">
+  <w:style w:type="paragraph" w:styleId="Tiuphu">
     <w:name w:val="Subtitle"/>
-    <w:basedOn w:val="Normal"/>
-    <w:next w:val="Normal"/>
+    <w:basedOn w:val="Binhthng"/>
+    <w:next w:val="Binhthng"/>
     <w:uiPriority w:val="11"/>
     <w:qFormat/>
     <w:pPr>
@@ -3635,7 +3634,7 @@
       <w:szCs w:val="32"/>
     </w:rPr>
   </w:style>
-  <w:style w:type="table" w:customStyle="1" w:styleId="a">
+  <w:style w:type="table" w:styleId="a" w:customStyle="1">
     <w:basedOn w:val="NormalTable0"/>
     <w:tblPr>
       <w:tblStyleRowBandSize w:val="1"/>
@@ -3648,7 +3647,7 @@
       </w:tblCellMar>
     </w:tblPr>
   </w:style>
-  <w:style w:type="table" w:customStyle="1" w:styleId="a0">
+  <w:style w:type="table" w:styleId="a0" w:customStyle="1">
     <w:basedOn w:val="NormalTable0"/>
     <w:tblPr>
       <w:tblStyleRowBandSize w:val="1"/>
@@ -3661,7 +3660,7 @@
       </w:tblCellMar>
     </w:tblPr>
   </w:style>
-  <w:style w:type="table" w:customStyle="1" w:styleId="a1">
+  <w:style w:type="table" w:styleId="a1" w:customStyle="1">
     <w:basedOn w:val="NormalTable0"/>
     <w:tblPr>
       <w:tblStyleRowBandSize w:val="1"/>
@@ -3674,7 +3673,7 @@
       </w:tblCellMar>
     </w:tblPr>
   </w:style>
-  <w:style w:type="table" w:customStyle="1" w:styleId="a2">
+  <w:style w:type="table" w:styleId="a2" w:customStyle="1">
     <w:basedOn w:val="NormalTable0"/>
     <w:tblPr>
       <w:tblStyleRowBandSize w:val="1"/>
@@ -3687,7 +3686,7 @@
       </w:tblCellMar>
     </w:tblPr>
   </w:style>
-  <w:style w:type="table" w:customStyle="1" w:styleId="a3">
+  <w:style w:type="table" w:styleId="a3" w:customStyle="1">
     <w:basedOn w:val="NormalTable0"/>
     <w:tblPr>
       <w:tblStyleRowBandSize w:val="1"/>
@@ -3700,7 +3699,7 @@
       </w:tblCellMar>
     </w:tblPr>
   </w:style>
-  <w:style w:type="table" w:customStyle="1" w:styleId="a4">
+  <w:style w:type="table" w:styleId="a4" w:customStyle="1">
     <w:basedOn w:val="NormalTable0"/>
     <w:tblPr>
       <w:tblStyleRowBandSize w:val="1"/>
@@ -3713,7 +3712,7 @@
       </w:tblCellMar>
     </w:tblPr>
   </w:style>
-  <w:style w:type="table" w:customStyle="1" w:styleId="a5">
+  <w:style w:type="table" w:styleId="a5" w:customStyle="1">
     <w:basedOn w:val="NormalTable0"/>
     <w:tblPr>
       <w:tblStyleRowBandSize w:val="1"/>
@@ -3726,7 +3725,7 @@
       </w:tblCellMar>
     </w:tblPr>
   </w:style>
-  <w:style w:type="table" w:customStyle="1" w:styleId="a6">
+  <w:style w:type="table" w:styleId="a6" w:customStyle="1">
     <w:basedOn w:val="NormalTable0"/>
     <w:tblPr>
       <w:tblStyleRowBandSize w:val="1"/>
@@ -3739,7 +3738,7 @@
       </w:tblCellMar>
     </w:tblPr>
   </w:style>
-  <w:style w:type="table" w:customStyle="1" w:styleId="a7">
+  <w:style w:type="table" w:styleId="a7" w:customStyle="1">
     <w:basedOn w:val="NormalTable0"/>
     <w:tblPr>
       <w:tblStyleRowBandSize w:val="1"/>
@@ -3752,7 +3751,7 @@
       </w:tblCellMar>
     </w:tblPr>
   </w:style>
-  <w:style w:type="table" w:customStyle="1" w:styleId="a8">
+  <w:style w:type="table" w:styleId="a8" w:customStyle="1">
     <w:basedOn w:val="NormalTable0"/>
     <w:tblPr>
       <w:tblStyleRowBandSize w:val="1"/>
@@ -3765,7 +3764,7 @@
       </w:tblCellMar>
     </w:tblPr>
   </w:style>
-  <w:style w:type="table" w:customStyle="1" w:styleId="a9">
+  <w:style w:type="table" w:styleId="a9" w:customStyle="1">
     <w:basedOn w:val="NormalTable0"/>
     <w:tblPr>
       <w:tblStyleRowBandSize w:val="1"/>
@@ -3778,7 +3777,7 @@
       </w:tblCellMar>
     </w:tblPr>
   </w:style>
-  <w:style w:type="table" w:customStyle="1" w:styleId="aa">
+  <w:style w:type="table" w:styleId="aa" w:customStyle="1">
     <w:basedOn w:val="NormalTable0"/>
     <w:tblPr>
       <w:tblStyleRowBandSize w:val="1"/>
@@ -3791,7 +3790,7 @@
       </w:tblCellMar>
     </w:tblPr>
   </w:style>
-  <w:style w:type="table" w:customStyle="1" w:styleId="ab">
+  <w:style w:type="table" w:styleId="ab" w:customStyle="1">
     <w:basedOn w:val="NormalTable0"/>
     <w:tblPr>
       <w:tblStyleRowBandSize w:val="1"/>
@@ -3804,7 +3803,7 @@
       </w:tblCellMar>
     </w:tblPr>
   </w:style>
-  <w:style w:type="table" w:customStyle="1" w:styleId="ac">
+  <w:style w:type="table" w:styleId="ac" w:customStyle="1">
     <w:basedOn w:val="NormalTable0"/>
     <w:tblPr>
       <w:tblStyleRowBandSize w:val="1"/>
@@ -3817,7 +3816,7 @@
       </w:tblCellMar>
     </w:tblPr>
   </w:style>
-  <w:style w:type="table" w:customStyle="1" w:styleId="ad">
+  <w:style w:type="table" w:styleId="ad" w:customStyle="1">
     <w:basedOn w:val="NormalTable0"/>
     <w:tblPr>
       <w:tblStyleRowBandSize w:val="1"/>

</xml_diff>

<commit_message>
fix format for 2 type
</commit_message>
<xml_diff>
--- a/static/templatePDF/performance_task_template.docx
+++ b/static/templatePDF/performance_task_template.docx
@@ -144,7 +144,7 @@
     <w:tbl>
       <w:tblPr>
         <w:tblStyle w:val="TableNormal"/>
-        <w:tblW w:w="0" w:type="auto"/>
+        <w:tblW w:w="9360" w:type="dxa"/>
         <w:tblBorders>
           <w:top w:val="single" w:sz="6"/>
           <w:left w:val="single" w:sz="6"/>
@@ -155,11 +155,11 @@
         <w:tblLook w:val="0600" w:firstRow="0" w:lastRow="0" w:firstColumn="0" w:lastColumn="0" w:noHBand="1" w:noVBand="1"/>
       </w:tblPr>
       <w:tblGrid>
-        <w:gridCol w:w="889"/>
-        <w:gridCol w:w="5481"/>
+        <w:gridCol w:w="1035"/>
+        <w:gridCol w:w="5335"/>
         <w:gridCol w:w="283"/>
-        <w:gridCol w:w="808"/>
-        <w:gridCol w:w="1899"/>
+        <w:gridCol w:w="930"/>
+        <w:gridCol w:w="1777"/>
       </w:tblGrid>
       <w:tr>
         <w:trPr>
@@ -167,7 +167,7 @@
         </w:trPr>
         <w:tc>
           <w:tcPr>
-            <w:tcW w:w="889" w:type="dxa"/>
+            <w:tcW w:w="1035" w:type="dxa"/>
             <w:tcBorders>
               <w:top w:val="nil"/>
               <w:left w:val="nil"/>
@@ -212,11 +212,25 @@
               </w:rPr>
               <w:t>Name:</w:t>
             </w:r>
+            <w:r>
+              <w:rPr>
+                <w:rFonts w:ascii="Barlow SemiBold" w:hAnsi="Barlow SemiBold" w:eastAsia="Barlow SemiBold" w:cs="Barlow SemiBold"/>
+                <w:b w:val="0"/>
+                <w:bCs w:val="0"/>
+                <w:i w:val="0"/>
+                <w:iCs w:val="0"/>
+                <w:color w:val="517A5D"/>
+                <w:sz w:val="24"/>
+                <w:szCs w:val="24"/>
+                <w:lang w:val="en"/>
+              </w:rPr>
+              <w:t xml:space="preserve"> </w:t>
+            </w:r>
           </w:p>
         </w:tc>
         <w:tc>
           <w:tcPr>
-            <w:tcW w:w="5481" w:type="dxa"/>
+            <w:tcW w:w="5335" w:type="dxa"/>
             <w:tcBorders>
               <w:top w:val="single" w:color="517A5D" w:sz="6"/>
               <w:left w:val="single" w:color="517A5D" w:sz="6"/>
@@ -284,7 +298,7 @@
         </w:tc>
         <w:tc>
           <w:tcPr>
-            <w:tcW w:w="808" w:type="dxa"/>
+            <w:tcW w:w="930" w:type="dxa"/>
             <w:tcBorders>
               <w:top w:val="nil"/>
               <w:left w:val="nil"/>
@@ -333,7 +347,7 @@
         </w:tc>
         <w:tc>
           <w:tcPr>
-            <w:tcW w:w="1899" w:type="dxa"/>
+            <w:tcW w:w="1777" w:type="dxa"/>
             <w:tcBorders>
               <w:top w:val="single" w:color="517A5D" w:sz="6"/>
               <w:left w:val="single" w:color="517A5D" w:sz="6"/>
@@ -2040,10 +2054,10 @@
           <wp:positionV relativeFrom="paragraph">
             <wp:posOffset>-243137</wp:posOffset>
           </wp:positionV>
-          <wp:extent cx="7801435" cy="914400"/>
+          <wp:extent cx="9275586" cy="914400"/>
           <wp:effectExtent l="0" t="0" r="9525" b="0"/>
           <wp:wrapNone/>
-          <wp:docPr id="518092894" name="Picture 9"/>
+          <wp:docPr id="518092894" name="Picture 9" title=""/>
           <wp:cNvGraphicFramePr>
             <a:graphicFrameLocks xmlns:a="http://schemas.openxmlformats.org/drawingml/2006/main" noChangeAspect="1"/>
           </wp:cNvGraphicFramePr>
@@ -2058,7 +2072,7 @@
                 </pic:nvPicPr>
                 <pic:blipFill>
                   <a:blip r:embed="rId1">
-                    <a:extLst>
+                    <a:extLst xmlns:a="http://schemas.openxmlformats.org/drawingml/2006/main">
                       <a:ext uri="{28A0092B-C50C-407E-A947-70E740481C1C}">
                         <a14:useLocalDpi xmlns:a14="http://schemas.microsoft.com/office/drawing/2010/main" val="0"/>
                       </a:ext>
@@ -2070,9 +2084,9 @@
                   </a:stretch>
                 </pic:blipFill>
                 <pic:spPr bwMode="auto">
-                  <a:xfrm>
+                  <a:xfrm rot="0" flipH="0" flipV="0">
                     <a:off x="0" y="0"/>
-                    <a:ext cx="7801435" cy="914400"/>
+                    <a:ext cx="9275586" cy="914400"/>
                   </a:xfrm>
                   <a:prstGeom prst="rect">
                     <a:avLst/>

</xml_diff>